<commit_message>
Update info about Java
</commit_message>
<xml_diff>
--- a/file/CV_Geser_Dugarov.docx
+++ b/file/CV_Geser_Dugarov.docx
@@ -369,8 +369,6 @@
         </w:rPr>
         <w:t>, who</w:t>
       </w:r>
-      <w:bookmarkStart w:id="0" w:name="_GoBack"/>
-      <w:bookmarkEnd w:id="0"/>
       <w:r>
         <w:rPr>
           <w:color w:val="000000"/>
@@ -455,8 +453,8 @@
           <w:szCs w:val="24"/>
         </w:rPr>
       </w:pPr>
-      <w:bookmarkStart w:id="1" w:name="_heading=h.gjdgxs" w:colFirst="0" w:colLast="0"/>
-      <w:bookmarkEnd w:id="1"/>
+      <w:bookmarkStart w:id="0" w:name="_heading=h.gjdgxs" w:colFirst="0" w:colLast="0"/>
+      <w:bookmarkEnd w:id="0"/>
       <w:r>
         <w:rPr>
           <w:color w:val="000000"/>
@@ -577,7 +575,27 @@
           <w:sz w:val="24"/>
           <w:szCs w:val="24"/>
         </w:rPr>
-        <w:t>Python, C++, SQL, Docker, Apache Kafka, Linux</w:t>
+        <w:t xml:space="preserve">Python, </w:t>
+      </w:r>
+      <w:r>
+        <w:rPr>
+          <w:b/>
+          <w:i/>
+          <w:color w:val="000000"/>
+          <w:sz w:val="24"/>
+          <w:szCs w:val="24"/>
+        </w:rPr>
+        <w:t>Java</w:t>
+      </w:r>
+      <w:r>
+        <w:rPr>
+          <w:b/>
+          <w:i/>
+          <w:color w:val="000000"/>
+          <w:sz w:val="24"/>
+          <w:szCs w:val="24"/>
+        </w:rPr>
+        <w:t>, SQL, Docker, Apache Kafka, Linux</w:t>
       </w:r>
     </w:p>
     <w:p>
@@ -929,8 +947,8 @@
                 <w:szCs w:val="24"/>
               </w:rPr>
             </w:pPr>
-            <w:bookmarkStart w:id="2" w:name="_heading=h.30j0zll" w:colFirst="0" w:colLast="0"/>
-            <w:bookmarkEnd w:id="2"/>
+            <w:bookmarkStart w:id="1" w:name="_heading=h.30j0zll" w:colFirst="0" w:colLast="0"/>
+            <w:bookmarkEnd w:id="1"/>
             <w:r>
               <w:rPr>
                 <w:b/>
@@ -1282,8 +1300,8 @@
                 <w:szCs w:val="24"/>
               </w:rPr>
             </w:pPr>
-            <w:bookmarkStart w:id="3" w:name="_heading=h.1fob9te" w:colFirst="0" w:colLast="0"/>
-            <w:bookmarkEnd w:id="3"/>
+            <w:bookmarkStart w:id="2" w:name="_heading=h.1fob9te" w:colFirst="0" w:colLast="0"/>
+            <w:bookmarkEnd w:id="2"/>
             <w:proofErr w:type="spellStart"/>
             <w:r>
               <w:rPr>
@@ -1341,7 +1359,15 @@
           <w:sz w:val="24"/>
           <w:szCs w:val="24"/>
         </w:rPr>
-        <w:t>Naftagas</w:t>
+        <w:t>Nafta</w:t>
+      </w:r>
+      <w:r>
+        <w:rPr>
+          <w:color w:val="000000"/>
+          <w:sz w:val="24"/>
+          <w:szCs w:val="24"/>
+        </w:rPr>
+        <w:t>gas</w:t>
       </w:r>
       <w:proofErr w:type="spellEnd"/>
       <w:r>
@@ -1350,7 +1376,31 @@
           <w:sz w:val="24"/>
           <w:szCs w:val="24"/>
         </w:rPr>
-        <w:t>, Serbia). Lead the project: requirements specification for tough combination of research part and software development dependent from research results, project status meetings (40 presentations), and project stages delivery (4 reports and project defenses).</w:t>
+        <w:t xml:space="preserve">, Serbia). Lead the project with </w:t>
+      </w:r>
+      <w:r>
+        <w:rPr>
+          <w:color w:val="000000"/>
+          <w:sz w:val="24"/>
+          <w:szCs w:val="24"/>
+        </w:rPr>
+        <w:t xml:space="preserve">tough combination of research part and software development dependent from </w:t>
+      </w:r>
+      <w:r>
+        <w:rPr>
+          <w:color w:val="000000"/>
+          <w:sz w:val="24"/>
+          <w:szCs w:val="24"/>
+        </w:rPr>
+        <w:t>the first one</w:t>
+      </w:r>
+      <w:r>
+        <w:rPr>
+          <w:color w:val="000000"/>
+          <w:sz w:val="24"/>
+          <w:szCs w:val="24"/>
+        </w:rPr>
+        <w:t>.</w:t>
       </w:r>
     </w:p>
     <w:p>
@@ -1377,7 +1427,17 @@
           <w:sz w:val="24"/>
           <w:szCs w:val="24"/>
         </w:rPr>
-        <w:t xml:space="preserve">• 5 years in a row of personal projects supported by main foundations (2017-2021), laboratory financial resources </w:t>
+        <w:t>• 5 years in a row of personal projects supported by main foundations (20</w:t>
+      </w:r>
+      <w:bookmarkStart w:id="3" w:name="_GoBack"/>
+      <w:bookmarkEnd w:id="3"/>
+      <w:r>
+        <w:rPr>
+          <w:color w:val="000000"/>
+          <w:sz w:val="24"/>
+          <w:szCs w:val="24"/>
+        </w:rPr>
+        <w:t xml:space="preserve">17-2021), laboratory financial resources </w:t>
       </w:r>
       <w:proofErr w:type="gramStart"/>
       <w:r>
@@ -1507,7 +1567,6 @@
           <w:sz w:val="24"/>
           <w:szCs w:val="24"/>
         </w:rPr>
-        <w:lastRenderedPageBreak/>
         <w:t>EDUCATION</w:t>
       </w:r>
     </w:p>
@@ -1656,6 +1715,7 @@
                 <w:sz w:val="24"/>
                 <w:szCs w:val="24"/>
               </w:rPr>
+              <w:lastRenderedPageBreak/>
               <w:t>2009</w:t>
             </w:r>
           </w:p>

</xml_diff>

<commit_message>
Updated info about new position
</commit_message>
<xml_diff>
--- a/file/CV_Geser_Dugarov.docx
+++ b/file/CV_Geser_Dugarov.docx
@@ -359,39 +359,23 @@
           <w:sz w:val="24"/>
           <w:szCs w:val="24"/>
         </w:rPr>
-        <w:t>Software Engineer</w:t>
-      </w:r>
-      <w:r>
-        <w:rPr>
-          <w:color w:val="000000"/>
-          <w:sz w:val="24"/>
-          <w:szCs w:val="24"/>
-        </w:rPr>
-        <w:t>, who</w:t>
-      </w:r>
-      <w:r>
-        <w:rPr>
-          <w:color w:val="000000"/>
-          <w:sz w:val="24"/>
-          <w:szCs w:val="24"/>
-        </w:rPr>
-        <w:t xml:space="preserve"> just joined a team</w:t>
-      </w:r>
-      <w:r>
-        <w:rPr>
-          <w:color w:val="000000"/>
-          <w:sz w:val="24"/>
-          <w:szCs w:val="24"/>
-        </w:rPr>
-        <w:t xml:space="preserve"> that</w:t>
-      </w:r>
-      <w:r>
-        <w:rPr>
-          <w:color w:val="000000"/>
-          <w:sz w:val="24"/>
-          <w:szCs w:val="24"/>
-        </w:rPr>
-        <w:t xml:space="preserve"> focused on a Big Data processing for the Huawei Cloud service. On previous position in a computer vision startup </w:t>
+        <w:t xml:space="preserve">Software Engineer developing </w:t>
+      </w:r>
+      <w:r>
+        <w:rPr>
+          <w:color w:val="000000"/>
+          <w:sz w:val="24"/>
+          <w:szCs w:val="24"/>
+        </w:rPr>
+        <w:t>some core functionality in a transactional data lake platform</w:t>
+      </w:r>
+      <w:r>
+        <w:rPr>
+          <w:color w:val="000000"/>
+          <w:sz w:val="24"/>
+          <w:szCs w:val="24"/>
+        </w:rPr>
+        <w:t xml:space="preserve">. On previous position in a computer vision startup </w:t>
       </w:r>
       <w:proofErr w:type="gramStart"/>
       <w:r>
@@ -505,22 +489,7 @@
           <w:sz w:val="24"/>
           <w:szCs w:val="24"/>
         </w:rPr>
-        <w:t xml:space="preserve">Passionate about Machine Learning and </w:t>
-      </w:r>
-      <w:r>
-        <w:rPr>
-          <w:sz w:val="24"/>
-          <w:szCs w:val="24"/>
-        </w:rPr>
-        <w:t>Big Data</w:t>
-      </w:r>
-      <w:r>
-        <w:rPr>
-          <w:color w:val="000000"/>
-          <w:sz w:val="24"/>
-          <w:szCs w:val="24"/>
-        </w:rPr>
-        <w:t>. Personal mission statement: "Living a balanced life. Helping professionals to work smarter, not harder by creating automatic systems for their routine."</w:t>
+        <w:t>Personal mission statement: "Living a balanced life. Helping professionals to work smarter, not harder by creating automatic systems for their routine."</w:t>
       </w:r>
     </w:p>
     <w:p>
@@ -784,6 +753,37 @@
           <w:szCs w:val="24"/>
         </w:rPr>
       </w:pPr>
+      <w:r>
+        <w:rPr>
+          <w:sz w:val="24"/>
+          <w:szCs w:val="24"/>
+        </w:rPr>
+        <w:t>• </w:t>
+      </w:r>
+      <w:r>
+        <w:rPr>
+          <w:color w:val="000000"/>
+          <w:sz w:val="24"/>
+          <w:szCs w:val="24"/>
+        </w:rPr>
+        <w:t>Development of</w:t>
+      </w:r>
+      <w:r>
+        <w:rPr>
+          <w:color w:val="000000"/>
+          <w:sz w:val="24"/>
+          <w:szCs w:val="24"/>
+        </w:rPr>
+        <w:t xml:space="preserve"> </w:t>
+      </w:r>
+      <w:r>
+        <w:rPr>
+          <w:color w:val="000000"/>
+          <w:sz w:val="24"/>
+          <w:szCs w:val="24"/>
+        </w:rPr>
+        <w:t>some core functionality in a transactional data lake platform.</w:t>
+      </w:r>
     </w:p>
     <w:tbl>
       <w:tblPr>
@@ -922,13 +922,15 @@
               </w:rPr>
               <w:t>Software Engineer</w:t>
             </w:r>
-            <w:r>
-              <w:rPr>
-                <w:color w:val="000000"/>
-                <w:sz w:val="24"/>
-                <w:szCs w:val="24"/>
-              </w:rPr>
-              <w:t xml:space="preserve"> &gt;&gt; Technical Project Manager,</w:t>
+            <w:bookmarkStart w:id="1" w:name="_GoBack"/>
+            <w:bookmarkEnd w:id="1"/>
+            <w:r>
+              <w:rPr>
+                <w:color w:val="000000"/>
+                <w:sz w:val="24"/>
+                <w:szCs w:val="24"/>
+              </w:rPr>
+              <w:t>,</w:t>
             </w:r>
           </w:p>
           <w:p>
@@ -947,8 +949,8 @@
                 <w:szCs w:val="24"/>
               </w:rPr>
             </w:pPr>
-            <w:bookmarkStart w:id="1" w:name="_heading=h.30j0zll" w:colFirst="0" w:colLast="0"/>
-            <w:bookmarkEnd w:id="1"/>
+            <w:bookmarkStart w:id="2" w:name="_heading=h.30j0zll" w:colFirst="0" w:colLast="0"/>
+            <w:bookmarkEnd w:id="2"/>
             <w:r>
               <w:rPr>
                 <w:b/>
@@ -1300,8 +1302,8 @@
                 <w:szCs w:val="24"/>
               </w:rPr>
             </w:pPr>
-            <w:bookmarkStart w:id="2" w:name="_heading=h.1fob9te" w:colFirst="0" w:colLast="0"/>
-            <w:bookmarkEnd w:id="2"/>
+            <w:bookmarkStart w:id="3" w:name="_heading=h.1fob9te" w:colFirst="0" w:colLast="0"/>
+            <w:bookmarkEnd w:id="3"/>
             <w:proofErr w:type="spellStart"/>
             <w:r>
               <w:rPr>
@@ -1427,17 +1429,7 @@
           <w:sz w:val="24"/>
           <w:szCs w:val="24"/>
         </w:rPr>
-        <w:t>• 5 years in a row of personal projects supported by main foundations (20</w:t>
-      </w:r>
-      <w:bookmarkStart w:id="3" w:name="_GoBack"/>
-      <w:bookmarkEnd w:id="3"/>
-      <w:r>
-        <w:rPr>
-          <w:color w:val="000000"/>
-          <w:sz w:val="24"/>
-          <w:szCs w:val="24"/>
-        </w:rPr>
-        <w:t xml:space="preserve">17-2021), laboratory financial resources </w:t>
+        <w:t xml:space="preserve">• 5 years in a row of personal projects supported by main foundations (2017-2021), laboratory financial resources </w:t>
       </w:r>
       <w:proofErr w:type="gramStart"/>
       <w:r>
@@ -1715,7 +1707,6 @@
                 <w:sz w:val="24"/>
                 <w:szCs w:val="24"/>
               </w:rPr>
-              <w:lastRenderedPageBreak/>
               <w:t>2009</w:t>
             </w:r>
           </w:p>
@@ -1804,6 +1795,7 @@
           <w:sz w:val="24"/>
           <w:szCs w:val="24"/>
         </w:rPr>
+        <w:lastRenderedPageBreak/>
         <w:t>CERTIFICATES</w:t>
       </w:r>
     </w:p>

</xml_diff>

<commit_message>
Updated summary and tech stack
</commit_message>
<xml_diff>
--- a/file/CV_Geser_Dugarov.docx
+++ b/file/CV_Geser_Dugarov.docx
@@ -1,6 +1,6 @@
 
 <file path=word/document.xml><?xml version="1.0" encoding="utf-8"?>
-<w:document xmlns:wpc="http://schemas.microsoft.com/office/word/2010/wordprocessingCanvas" xmlns:cx="http://schemas.microsoft.com/office/drawing/2014/chartex" xmlns:cx1="http://schemas.microsoft.com/office/drawing/2015/9/8/chartex" xmlns:mc="http://schemas.openxmlformats.org/markup-compatibility/2006" xmlns:o="urn:schemas-microsoft-com:office:office" xmlns:r="http://schemas.openxmlformats.org/officeDocument/2006/relationships" xmlns:m="http://schemas.openxmlformats.org/officeDocument/2006/math" xmlns:v="urn:schemas-microsoft-com:vml" xmlns:wp14="http://schemas.microsoft.com/office/word/2010/wordprocessingDrawing" xmlns:wp="http://schemas.openxmlformats.org/drawingml/2006/wordprocessingDrawing" xmlns:w10="urn:schemas-microsoft-com:office:word" xmlns:w="http://schemas.openxmlformats.org/wordprocessingml/2006/main" xmlns:w14="http://schemas.microsoft.com/office/word/2010/wordml" xmlns:w15="http://schemas.microsoft.com/office/word/2012/wordml" xmlns:w16se="http://schemas.microsoft.com/office/word/2015/wordml/symex" xmlns:wpg="http://schemas.microsoft.com/office/word/2010/wordprocessingGroup" xmlns:wpi="http://schemas.microsoft.com/office/word/2010/wordprocessingInk" xmlns:wne="http://schemas.microsoft.com/office/word/2006/wordml" xmlns:wps="http://schemas.microsoft.com/office/word/2010/wordprocessingShape" mc:Ignorable="w14 w15 w16se wp14">
+<w:document xmlns:wpc="http://schemas.microsoft.com/office/word/2010/wordprocessingCanvas" xmlns:cx="http://schemas.microsoft.com/office/drawing/2014/chartex" xmlns:cx1="http://schemas.microsoft.com/office/drawing/2015/9/8/chartex" xmlns:cx2="http://schemas.microsoft.com/office/drawing/2015/10/21/chartex" xmlns:cx3="http://schemas.microsoft.com/office/drawing/2016/5/9/chartex" xmlns:cx4="http://schemas.microsoft.com/office/drawing/2016/5/10/chartex" xmlns:cx5="http://schemas.microsoft.com/office/drawing/2016/5/11/chartex" xmlns:cx6="http://schemas.microsoft.com/office/drawing/2016/5/12/chartex" xmlns:cx7="http://schemas.microsoft.com/office/drawing/2016/5/13/chartex" xmlns:cx8="http://schemas.microsoft.com/office/drawing/2016/5/14/chartex" xmlns:mc="http://schemas.openxmlformats.org/markup-compatibility/2006" xmlns:aink="http://schemas.microsoft.com/office/drawing/2016/ink" xmlns:am3d="http://schemas.microsoft.com/office/drawing/2017/model3d" xmlns:o="urn:schemas-microsoft-com:office:office" xmlns:r="http://schemas.openxmlformats.org/officeDocument/2006/relationships" xmlns:m="http://schemas.openxmlformats.org/officeDocument/2006/math" xmlns:v="urn:schemas-microsoft-com:vml" xmlns:wp14="http://schemas.microsoft.com/office/word/2010/wordprocessingDrawing" xmlns:wp="http://schemas.openxmlformats.org/drawingml/2006/wordprocessingDrawing" xmlns:w10="urn:schemas-microsoft-com:office:word" xmlns:w="http://schemas.openxmlformats.org/wordprocessingml/2006/main" xmlns:w14="http://schemas.microsoft.com/office/word/2010/wordml" xmlns:w15="http://schemas.microsoft.com/office/word/2012/wordml" xmlns:w16cid="http://schemas.microsoft.com/office/word/2016/wordml/cid" xmlns:w16se="http://schemas.microsoft.com/office/word/2015/wordml/symex" xmlns:wpg="http://schemas.microsoft.com/office/word/2010/wordprocessingGroup" xmlns:wpi="http://schemas.microsoft.com/office/word/2010/wordprocessingInk" xmlns:wne="http://schemas.microsoft.com/office/word/2006/wordml" xmlns:wps="http://schemas.microsoft.com/office/word/2010/wordprocessingShape" mc:Ignorable="w14 w15 w16se w16cid wp14">
   <w:body>
     <w:p>
       <w:pPr>
@@ -23,7 +23,7 @@
     </w:p>
     <w:tbl>
       <w:tblPr>
-        <w:tblStyle w:val="a9"/>
+        <w:tblStyle w:val="a3"/>
         <w:tblW w:w="7905" w:type="dxa"/>
         <w:jc w:val="center"/>
         <w:tblInd w:w="0" w:type="dxa"/>
@@ -402,33 +402,81 @@
           <w:sz w:val="24"/>
           <w:szCs w:val="24"/>
         </w:rPr>
+        <w:t xml:space="preserve"> platform</w:t>
+      </w:r>
+      <w:r>
+        <w:rPr>
+          <w:color w:val="000000"/>
+          <w:sz w:val="24"/>
+          <w:szCs w:val="24"/>
+        </w:rPr>
+        <w:t xml:space="preserve"> to process PBs of raw data near real-time</w:t>
+      </w:r>
+      <w:r>
+        <w:rPr>
+          <w:color w:val="000000"/>
+          <w:sz w:val="24"/>
+          <w:szCs w:val="24"/>
+        </w:rPr>
+        <w:t xml:space="preserve">. </w:t>
+      </w:r>
+      <w:r>
+        <w:rPr>
+          <w:color w:val="000000"/>
+          <w:sz w:val="24"/>
+          <w:szCs w:val="24"/>
+        </w:rPr>
+        <w:t>Also contributing to the</w:t>
+      </w:r>
+      <w:r>
+        <w:rPr>
+          <w:color w:val="000000"/>
+          <w:sz w:val="24"/>
+          <w:szCs w:val="24"/>
+        </w:rPr>
+        <w:t xml:space="preserve"> open source,</w:t>
+      </w:r>
+      <w:r>
+        <w:rPr>
+          <w:color w:val="000000"/>
+          <w:sz w:val="24"/>
+          <w:szCs w:val="24"/>
+        </w:rPr>
         <w:t xml:space="preserve"> </w:t>
       </w:r>
-      <w:r>
-        <w:rPr>
-          <w:color w:val="000000"/>
-          <w:sz w:val="24"/>
-          <w:szCs w:val="24"/>
-        </w:rPr>
-        <w:t>platform</w:t>
-      </w:r>
-      <w:bookmarkStart w:id="0" w:name="_GoBack"/>
-      <w:bookmarkEnd w:id="0"/>
-      <w:r>
-        <w:rPr>
-          <w:color w:val="000000"/>
-          <w:sz w:val="24"/>
-          <w:szCs w:val="24"/>
-        </w:rPr>
-        <w:t xml:space="preserve">. </w:t>
-      </w:r>
-      <w:r>
-        <w:rPr>
-          <w:color w:val="000000"/>
-          <w:sz w:val="24"/>
-          <w:szCs w:val="24"/>
-        </w:rPr>
-        <w:t>On a previous position developed a project of trucks monitoring by number plate recognition. Made to production, which reduced trucks downtime by 12%.</w:t>
+      <w:hyperlink r:id="rId10" w:history="1">
+        <w:r>
+          <w:rPr>
+            <w:rStyle w:val="Hyperlink"/>
+            <w:sz w:val="24"/>
+            <w:szCs w:val="24"/>
+          </w:rPr>
+          <w:t>Apache Hudi</w:t>
+        </w:r>
+      </w:hyperlink>
+      <w:r>
+        <w:rPr>
+          <w:color w:val="000000"/>
+          <w:sz w:val="24"/>
+          <w:szCs w:val="24"/>
+        </w:rPr>
+        <w:t xml:space="preserve"> project</w:t>
+      </w:r>
+      <w:r>
+        <w:rPr>
+          <w:color w:val="000000"/>
+          <w:sz w:val="24"/>
+          <w:szCs w:val="24"/>
+        </w:rPr>
+        <w:t>,</w:t>
+      </w:r>
+      <w:r>
+        <w:rPr>
+          <w:color w:val="000000"/>
+          <w:sz w:val="24"/>
+          <w:szCs w:val="24"/>
+        </w:rPr>
+        <w:t xml:space="preserve"> with focus on improving usability of the solution.</w:t>
       </w:r>
     </w:p>
     <w:p>
@@ -448,34 +496,36 @@
           <w:szCs w:val="24"/>
         </w:rPr>
       </w:pPr>
-      <w:bookmarkStart w:id="1" w:name="_heading=h.gjdgxs" w:colFirst="0" w:colLast="0"/>
+      <w:bookmarkStart w:id="0" w:name="_heading=h.gjdgxs" w:colFirst="0" w:colLast="0"/>
+      <w:bookmarkEnd w:id="0"/>
+      <w:r>
+        <w:rPr>
+          <w:color w:val="000000"/>
+          <w:sz w:val="24"/>
+          <w:szCs w:val="24"/>
+        </w:rPr>
+        <w:t xml:space="preserve">Wide experience in research and data analysis (13 </w:t>
+      </w:r>
+      <w:proofErr w:type="spellStart"/>
+      <w:r>
+        <w:rPr>
+          <w:color w:val="000000"/>
+          <w:sz w:val="24"/>
+          <w:szCs w:val="24"/>
+        </w:rPr>
+        <w:t>yrs</w:t>
+      </w:r>
+      <w:proofErr w:type="spellEnd"/>
+      <w:r>
+        <w:rPr>
+          <w:color w:val="000000"/>
+          <w:sz w:val="24"/>
+          <w:szCs w:val="24"/>
+        </w:rPr>
+        <w:t>, PhD). Made a transition from fundamental research in Oil &amp; Gas to research and development in IT due to my passion to create products that people use.</w:t>
+      </w:r>
+      <w:bookmarkStart w:id="1" w:name="_GoBack"/>
       <w:bookmarkEnd w:id="1"/>
-      <w:r>
-        <w:rPr>
-          <w:color w:val="000000"/>
-          <w:sz w:val="24"/>
-          <w:szCs w:val="24"/>
-        </w:rPr>
-        <w:t xml:space="preserve">Wide experience in research and data analysis (13 </w:t>
-      </w:r>
-      <w:proofErr w:type="spellStart"/>
-      <w:r>
-        <w:rPr>
-          <w:color w:val="000000"/>
-          <w:sz w:val="24"/>
-          <w:szCs w:val="24"/>
-        </w:rPr>
-        <w:t>yrs</w:t>
-      </w:r>
-      <w:proofErr w:type="spellEnd"/>
-      <w:r>
-        <w:rPr>
-          <w:color w:val="000000"/>
-          <w:sz w:val="24"/>
-          <w:szCs w:val="24"/>
-        </w:rPr>
-        <w:t>, PhD). Made a transition from fundamental research in Oil &amp; Gas to research and development in IT due to my passion to create products that people use.</w:t>
-      </w:r>
     </w:p>
     <w:p>
       <w:pPr>
@@ -500,6 +550,46 @@
           <w:sz w:val="24"/>
           <w:szCs w:val="24"/>
         </w:rPr>
+        <w:t xml:space="preserve">Passionate about Big Data and </w:t>
+      </w:r>
+      <w:r>
+        <w:rPr>
+          <w:color w:val="000000"/>
+          <w:sz w:val="24"/>
+          <w:szCs w:val="24"/>
+        </w:rPr>
+        <w:t>d</w:t>
+      </w:r>
+      <w:r>
+        <w:rPr>
+          <w:color w:val="000000"/>
+          <w:sz w:val="24"/>
+          <w:szCs w:val="24"/>
+        </w:rPr>
+        <w:t xml:space="preserve">istributed </w:t>
+      </w:r>
+      <w:r>
+        <w:rPr>
+          <w:color w:val="000000"/>
+          <w:sz w:val="24"/>
+          <w:szCs w:val="24"/>
+        </w:rPr>
+        <w:t>s</w:t>
+      </w:r>
+      <w:r>
+        <w:rPr>
+          <w:color w:val="000000"/>
+          <w:sz w:val="24"/>
+          <w:szCs w:val="24"/>
+        </w:rPr>
+        <w:t xml:space="preserve">ystems. </w:t>
+      </w:r>
+      <w:r>
+        <w:rPr>
+          <w:color w:val="000000"/>
+          <w:sz w:val="24"/>
+          <w:szCs w:val="24"/>
+        </w:rPr>
         <w:t>Personal mission statement: "Living a balanced life. Helping professionals to work smarter, not harder by creating automatic systems for their routine."</w:t>
       </w:r>
     </w:p>
@@ -513,7 +603,7 @@
           <w:right w:val="nil"/>
           <w:between w:val="nil"/>
         </w:pBdr>
-        <w:spacing w:before="60" w:after="60" w:line="264" w:lineRule="auto"/>
+        <w:spacing w:before="120" w:after="120" w:line="264" w:lineRule="auto"/>
         <w:jc w:val="center"/>
         <w:rPr>
           <w:color w:val="000000"/>
@@ -555,7 +645,7 @@
           <w:sz w:val="24"/>
           <w:szCs w:val="24"/>
         </w:rPr>
-        <w:t xml:space="preserve">Python, </w:t>
+        <w:t>Java</w:t>
       </w:r>
       <w:r>
         <w:rPr>
@@ -565,7 +655,7 @@
           <w:sz w:val="24"/>
           <w:szCs w:val="24"/>
         </w:rPr>
-        <w:t>Java</w:t>
+        <w:t xml:space="preserve">, </w:t>
       </w:r>
       <w:r>
         <w:rPr>
@@ -575,7 +665,7 @@
           <w:sz w:val="24"/>
           <w:szCs w:val="24"/>
         </w:rPr>
-        <w:t xml:space="preserve">, </w:t>
+        <w:t xml:space="preserve">Python, </w:t>
       </w:r>
       <w:r>
         <w:rPr>
@@ -585,7 +675,7 @@
           <w:sz w:val="24"/>
           <w:szCs w:val="24"/>
         </w:rPr>
-        <w:t xml:space="preserve">Maven, </w:t>
+        <w:t xml:space="preserve">SQL, </w:t>
       </w:r>
       <w:r>
         <w:rPr>
@@ -595,7 +685,7 @@
           <w:sz w:val="24"/>
           <w:szCs w:val="24"/>
         </w:rPr>
-        <w:t xml:space="preserve">SQL, </w:t>
+        <w:t xml:space="preserve">Maven, </w:t>
       </w:r>
       <w:r>
         <w:rPr>
@@ -605,7 +695,7 @@
           <w:sz w:val="24"/>
           <w:szCs w:val="24"/>
         </w:rPr>
-        <w:t xml:space="preserve">Spark, Docker, </w:t>
+        <w:t xml:space="preserve">Docker, </w:t>
       </w:r>
       <w:r>
         <w:rPr>
@@ -615,7 +705,7 @@
           <w:sz w:val="24"/>
           <w:szCs w:val="24"/>
         </w:rPr>
-        <w:t>Hadoop</w:t>
+        <w:t xml:space="preserve">Spark, </w:t>
       </w:r>
       <w:r>
         <w:rPr>
@@ -625,7 +715,7 @@
           <w:sz w:val="24"/>
           <w:szCs w:val="24"/>
         </w:rPr>
-        <w:t>, Linux</w:t>
+        <w:t>Hadoop</w:t>
       </w:r>
     </w:p>
     <w:p>
@@ -638,7 +728,7 @@
           <w:right w:val="nil"/>
           <w:between w:val="nil"/>
         </w:pBdr>
-        <w:spacing w:before="60" w:after="60" w:line="264" w:lineRule="auto"/>
+        <w:spacing w:before="120" w:after="120" w:line="264" w:lineRule="auto"/>
         <w:jc w:val="center"/>
         <w:rPr>
           <w:color w:val="000000"/>
@@ -657,7 +747,7 @@
     </w:p>
     <w:tbl>
       <w:tblPr>
-        <w:tblStyle w:val="aa"/>
+        <w:tblStyle w:val="a4"/>
         <w:tblW w:w="9854" w:type="dxa"/>
         <w:tblInd w:w="-108" w:type="dxa"/>
         <w:tblLayout w:type="fixed"/>
@@ -724,7 +814,88 @@
                 <w:sz w:val="24"/>
                 <w:szCs w:val="24"/>
               </w:rPr>
-              <w:t>current</w:t>
+              <w:t>C</w:t>
+            </w:r>
+            <w:r>
+              <w:rPr>
+                <w:color w:val="000000"/>
+                <w:sz w:val="24"/>
+                <w:szCs w:val="24"/>
+              </w:rPr>
+              <w:t>urrent</w:t>
+            </w:r>
+          </w:p>
+          <w:p>
+            <w:pPr>
+              <w:pBdr>
+                <w:top w:val="nil"/>
+                <w:left w:val="nil"/>
+                <w:bottom w:val="nil"/>
+                <w:right w:val="nil"/>
+                <w:between w:val="nil"/>
+              </w:pBdr>
+              <w:spacing w:line="264" w:lineRule="auto"/>
+              <w:ind w:left="284"/>
+              <w:jc w:val="center"/>
+              <w:rPr>
+                <w:color w:val="000000"/>
+                <w:sz w:val="24"/>
+                <w:szCs w:val="24"/>
+              </w:rPr>
+            </w:pPr>
+            <w:r>
+              <w:rPr>
+                <w:color w:val="000000"/>
+                <w:sz w:val="24"/>
+                <w:szCs w:val="24"/>
+              </w:rPr>
+              <w:t>(</w:t>
+            </w:r>
+            <w:r>
+              <w:rPr>
+                <w:rFonts w:ascii="Times New Roman" w:hAnsi="Times New Roman" w:cs="Times New Roman"/>
+                <w:b/>
+                <w:color w:val="000000"/>
+                <w:sz w:val="24"/>
+                <w:szCs w:val="24"/>
+              </w:rPr>
+              <w:t>~</w:t>
+            </w:r>
+            <w:r>
+              <w:rPr>
+                <w:rFonts w:ascii="Times New Roman" w:hAnsi="Times New Roman" w:cs="Times New Roman"/>
+                <w:b/>
+                <w:color w:val="000000"/>
+                <w:sz w:val="24"/>
+                <w:szCs w:val="24"/>
+              </w:rPr>
+              <w:t> </w:t>
+            </w:r>
+            <w:r>
+              <w:rPr>
+                <w:color w:val="000000"/>
+                <w:sz w:val="24"/>
+                <w:szCs w:val="24"/>
+              </w:rPr>
+              <w:t>1 </w:t>
+            </w:r>
+            <w:proofErr w:type="spellStart"/>
+            <w:r>
+              <w:rPr>
+                <w:color w:val="000000"/>
+                <w:sz w:val="24"/>
+                <w:szCs w:val="24"/>
+              </w:rPr>
+              <w:t>yr</w:t>
+            </w:r>
+            <w:proofErr w:type="spellEnd"/>
+            <w:r>
+              <w:rPr>
+                <w:color w:val="000000"/>
+                <w:sz w:val="24"/>
+                <w:szCs w:val="24"/>
+              </w:rPr>
+              <w:t>)</w:t>
             </w:r>
           </w:p>
         </w:tc>
@@ -783,15 +954,17 @@
                 <w:szCs w:val="24"/>
               </w:rPr>
             </w:pPr>
-            <w:r>
-              <w:rPr>
-                <w:b/>
-                <w:color w:val="000000"/>
-                <w:sz w:val="24"/>
-                <w:szCs w:val="24"/>
-              </w:rPr>
-              <w:t>Huawei Cloud</w:t>
-            </w:r>
+            <w:hyperlink r:id="rId11" w:history="1">
+              <w:r>
+                <w:rPr>
+                  <w:rStyle w:val="Hyperlink"/>
+                  <w:b/>
+                  <w:sz w:val="24"/>
+                  <w:szCs w:val="24"/>
+                </w:rPr>
+                <w:t>Huawei Cloud</w:t>
+              </w:r>
+            </w:hyperlink>
           </w:p>
         </w:tc>
       </w:tr>
@@ -882,7 +1055,7 @@
     </w:p>
     <w:tbl>
       <w:tblPr>
-        <w:tblStyle w:val="aa"/>
+        <w:tblStyle w:val="a4"/>
         <w:tblW w:w="9854" w:type="dxa"/>
         <w:tblInd w:w="-108" w:type="dxa"/>
         <w:tblLayout w:type="fixed"/>
@@ -965,7 +1138,15 @@
                 <w:sz w:val="24"/>
                 <w:szCs w:val="24"/>
               </w:rPr>
-              <w:t>.5 </w:t>
+              <w:t>+</w:t>
+            </w:r>
+            <w:r>
+              <w:rPr>
+                <w:color w:val="000000"/>
+                <w:sz w:val="24"/>
+                <w:szCs w:val="24"/>
+              </w:rPr>
+              <w:t> </w:t>
             </w:r>
             <w:proofErr w:type="spellStart"/>
             <w:r>
@@ -1094,23 +1275,7 @@
           <w:sz w:val="24"/>
           <w:szCs w:val="24"/>
         </w:rPr>
-        <w:t xml:space="preserve"> In </w:t>
-      </w:r>
-      <w:proofErr w:type="gramStart"/>
-      <w:r>
-        <w:rPr>
-          <w:sz w:val="24"/>
-          <w:szCs w:val="24"/>
-        </w:rPr>
-        <w:t>production</w:t>
-      </w:r>
-      <w:proofErr w:type="gramEnd"/>
-      <w:r>
-        <w:rPr>
-          <w:sz w:val="24"/>
-          <w:szCs w:val="24"/>
-        </w:rPr>
-        <w:t xml:space="preserve"> th</w:t>
+        <w:t xml:space="preserve"> In production th</w:t>
       </w:r>
       <w:r>
         <w:rPr>
@@ -1161,7 +1326,7 @@
     </w:p>
     <w:tbl>
       <w:tblPr>
-        <w:tblStyle w:val="ab"/>
+        <w:tblStyle w:val="a5"/>
         <w:tblW w:w="9854" w:type="dxa"/>
         <w:tblInd w:w="-108" w:type="dxa"/>
         <w:tblLayout w:type="fixed"/>
@@ -1315,7 +1480,6 @@
             </w:pPr>
             <w:bookmarkStart w:id="3" w:name="_heading=h.1fob9te" w:colFirst="0" w:colLast="0"/>
             <w:bookmarkEnd w:id="3"/>
-            <w:proofErr w:type="spellStart"/>
             <w:r>
               <w:rPr>
                 <w:b/>
@@ -1323,17 +1487,7 @@
                 <w:sz w:val="24"/>
                 <w:szCs w:val="24"/>
               </w:rPr>
-              <w:t>Trofimuk</w:t>
-            </w:r>
-            <w:proofErr w:type="spellEnd"/>
-            <w:r>
-              <w:rPr>
-                <w:b/>
-                <w:color w:val="000000"/>
-                <w:sz w:val="24"/>
-                <w:szCs w:val="24"/>
-              </w:rPr>
-              <w:t xml:space="preserve"> Institute of Petroleum Geology and Geophysics</w:t>
+              <w:t>Trofimuk Institute of Petroleum Geology and Geophysics</w:t>
             </w:r>
           </w:p>
         </w:tc>
@@ -1464,25 +1618,7 @@
           <w:sz w:val="24"/>
           <w:szCs w:val="24"/>
         </w:rPr>
-        <w:t xml:space="preserve">• 5 years in a row of personal projects supported by main foundations (2017-2021), laboratory financial resources </w:t>
-      </w:r>
-      <w:proofErr w:type="gramStart"/>
-      <w:r>
-        <w:rPr>
-          <w:color w:val="000000"/>
-          <w:sz w:val="24"/>
-          <w:szCs w:val="24"/>
-        </w:rPr>
-        <w:t>have been increased</w:t>
-      </w:r>
-      <w:proofErr w:type="gramEnd"/>
-      <w:r>
-        <w:rPr>
-          <w:color w:val="000000"/>
-          <w:sz w:val="24"/>
-          <w:szCs w:val="24"/>
-        </w:rPr>
-        <w:t xml:space="preserve"> by 18% </w:t>
+        <w:t xml:space="preserve">• 5 years in a row of personal projects supported by main foundations (2017-2021), laboratory financial resources have been increased by 18% </w:t>
       </w:r>
       <w:r>
         <w:rPr>
@@ -1524,50 +1660,7 @@
           <w:sz w:val="24"/>
           <w:szCs w:val="24"/>
         </w:rPr>
-        <w:t xml:space="preserve">• 4 graduate students: </w:t>
-      </w:r>
-      <w:proofErr w:type="gramStart"/>
-      <w:r>
-        <w:rPr>
-          <w:color w:val="000000"/>
-          <w:sz w:val="24"/>
-          <w:szCs w:val="24"/>
-        </w:rPr>
-        <w:t>3</w:t>
-      </w:r>
-      <w:proofErr w:type="gramEnd"/>
-      <w:r>
-        <w:rPr>
-          <w:color w:val="000000"/>
-          <w:sz w:val="24"/>
-          <w:szCs w:val="24"/>
-        </w:rPr>
-        <w:t xml:space="preserve"> MSc (2022*2, 2020), 1 BSc (2020).</w:t>
-      </w:r>
-    </w:p>
-    <w:p>
-      <w:pPr>
-        <w:pBdr>
-          <w:top w:val="nil"/>
-          <w:left w:val="nil"/>
-          <w:bottom w:val="nil"/>
-          <w:right w:val="nil"/>
-          <w:between w:val="nil"/>
-        </w:pBdr>
-        <w:spacing w:line="264" w:lineRule="auto"/>
-        <w:ind w:left="170" w:hanging="170"/>
-        <w:jc w:val="both"/>
-        <w:rPr>
-          <w:color w:val="000000"/>
-        </w:rPr>
-      </w:pPr>
-      <w:r>
-        <w:rPr>
-          <w:color w:val="000000"/>
-          <w:sz w:val="24"/>
-          <w:szCs w:val="24"/>
-        </w:rPr>
-        <w:t>• "The best young researcher in Earth science organizations" award (2019).</w:t>
+        <w:t>• 4 graduate students: 3 MSc (2022*2, 2020), 1 BSc (2020).</w:t>
       </w:r>
     </w:p>
     <w:p>
@@ -1580,7 +1673,7 @@
           <w:right w:val="nil"/>
           <w:between w:val="nil"/>
         </w:pBdr>
-        <w:spacing w:before="60" w:after="60" w:line="264" w:lineRule="auto"/>
+        <w:spacing w:before="120" w:after="120" w:line="264" w:lineRule="auto"/>
         <w:jc w:val="center"/>
         <w:rPr>
           <w:color w:val="000000"/>
@@ -1599,7 +1692,7 @@
     </w:p>
     <w:tbl>
       <w:tblPr>
-        <w:tblStyle w:val="ac"/>
+        <w:tblStyle w:val="a6"/>
         <w:tblW w:w="9854" w:type="dxa"/>
         <w:tblInd w:w="-108" w:type="dxa"/>
         <w:tblLayout w:type="fixed"/>
@@ -1691,23 +1784,13 @@
                 <w:szCs w:val="24"/>
               </w:rPr>
             </w:pPr>
-            <w:proofErr w:type="spellStart"/>
-            <w:r>
-              <w:rPr>
-                <w:color w:val="000000"/>
-                <w:sz w:val="24"/>
-                <w:szCs w:val="24"/>
-              </w:rPr>
-              <w:t>Trofimuk</w:t>
-            </w:r>
-            <w:proofErr w:type="spellEnd"/>
-            <w:r>
-              <w:rPr>
-                <w:color w:val="000000"/>
-                <w:sz w:val="24"/>
-                <w:szCs w:val="24"/>
-              </w:rPr>
-              <w:t xml:space="preserve"> Institute of Petroleum Geology and Geophysics SB RAS</w:t>
+            <w:r>
+              <w:rPr>
+                <w:color w:val="000000"/>
+                <w:sz w:val="24"/>
+                <w:szCs w:val="24"/>
+              </w:rPr>
+              <w:t>Trofimuk Institute of Petroleum Geology and Geophysics SB RAS</w:t>
             </w:r>
           </w:p>
         </w:tc>
@@ -1816,7 +1899,7 @@
           <w:right w:val="nil"/>
           <w:between w:val="nil"/>
         </w:pBdr>
-        <w:spacing w:before="60" w:after="60" w:line="264" w:lineRule="auto"/>
+        <w:spacing w:before="120" w:after="120" w:line="264" w:lineRule="auto"/>
         <w:jc w:val="center"/>
         <w:rPr>
           <w:color w:val="000000"/>
@@ -1898,7 +1981,7 @@
           <w:right w:val="nil"/>
           <w:between w:val="nil"/>
         </w:pBdr>
-        <w:spacing w:before="60" w:after="60" w:line="264" w:lineRule="auto"/>
+        <w:spacing w:before="120" w:after="120" w:line="264" w:lineRule="auto"/>
         <w:jc w:val="center"/>
         <w:rPr>
           <w:color w:val="000000"/>
@@ -1987,7 +2070,7 @@
           <w:szCs w:val="24"/>
         </w:rPr>
       </w:pPr>
-      <w:hyperlink r:id="rId10">
+      <w:hyperlink r:id="rId12">
         <w:r>
           <w:rPr>
             <w:color w:val="0000FF"/>
@@ -1998,9 +2081,9 @@
       </w:hyperlink>
     </w:p>
     <w:sectPr>
-      <w:footerReference w:type="default" r:id="rId11"/>
+      <w:footerReference w:type="default" r:id="rId13"/>
       <w:pgSz w:w="11906" w:h="16838"/>
-      <w:pgMar w:top="851" w:right="1134" w:bottom="851" w:left="1134" w:header="113" w:footer="113" w:gutter="0"/>
+      <w:pgMar w:top="680" w:right="1134" w:bottom="680" w:left="1134" w:header="113" w:footer="113" w:gutter="0"/>
       <w:pgNumType w:start="1"/>
       <w:cols w:space="720"/>
     </w:sectPr>
@@ -2009,7 +2092,7 @@
 </file>
 
 <file path=word/endnotes.xml><?xml version="1.0" encoding="utf-8"?>
-<w:endnotes xmlns:wpc="http://schemas.microsoft.com/office/word/2010/wordprocessingCanvas" xmlns:cx="http://schemas.microsoft.com/office/drawing/2014/chartex" xmlns:cx1="http://schemas.microsoft.com/office/drawing/2015/9/8/chartex" xmlns:mc="http://schemas.openxmlformats.org/markup-compatibility/2006" xmlns:o="urn:schemas-microsoft-com:office:office" xmlns:r="http://schemas.openxmlformats.org/officeDocument/2006/relationships" xmlns:m="http://schemas.openxmlformats.org/officeDocument/2006/math" xmlns:v="urn:schemas-microsoft-com:vml" xmlns:wp14="http://schemas.microsoft.com/office/word/2010/wordprocessingDrawing" xmlns:wp="http://schemas.openxmlformats.org/drawingml/2006/wordprocessingDrawing" xmlns:w10="urn:schemas-microsoft-com:office:word" xmlns:w="http://schemas.openxmlformats.org/wordprocessingml/2006/main" xmlns:w14="http://schemas.microsoft.com/office/word/2010/wordml" xmlns:w15="http://schemas.microsoft.com/office/word/2012/wordml" xmlns:w16se="http://schemas.microsoft.com/office/word/2015/wordml/symex" xmlns:wpg="http://schemas.microsoft.com/office/word/2010/wordprocessingGroup" xmlns:wpi="http://schemas.microsoft.com/office/word/2010/wordprocessingInk" xmlns:wne="http://schemas.microsoft.com/office/word/2006/wordml" xmlns:wps="http://schemas.microsoft.com/office/word/2010/wordprocessingShape" mc:Ignorable="w14 w15 w16se wp14">
+<w:endnotes xmlns:wpc="http://schemas.microsoft.com/office/word/2010/wordprocessingCanvas" xmlns:cx="http://schemas.microsoft.com/office/drawing/2014/chartex" xmlns:cx1="http://schemas.microsoft.com/office/drawing/2015/9/8/chartex" xmlns:cx2="http://schemas.microsoft.com/office/drawing/2015/10/21/chartex" xmlns:cx3="http://schemas.microsoft.com/office/drawing/2016/5/9/chartex" xmlns:cx4="http://schemas.microsoft.com/office/drawing/2016/5/10/chartex" xmlns:cx5="http://schemas.microsoft.com/office/drawing/2016/5/11/chartex" xmlns:cx6="http://schemas.microsoft.com/office/drawing/2016/5/12/chartex" xmlns:cx7="http://schemas.microsoft.com/office/drawing/2016/5/13/chartex" xmlns:cx8="http://schemas.microsoft.com/office/drawing/2016/5/14/chartex" xmlns:mc="http://schemas.openxmlformats.org/markup-compatibility/2006" xmlns:aink="http://schemas.microsoft.com/office/drawing/2016/ink" xmlns:am3d="http://schemas.microsoft.com/office/drawing/2017/model3d" xmlns:o="urn:schemas-microsoft-com:office:office" xmlns:r="http://schemas.openxmlformats.org/officeDocument/2006/relationships" xmlns:m="http://schemas.openxmlformats.org/officeDocument/2006/math" xmlns:v="urn:schemas-microsoft-com:vml" xmlns:wp14="http://schemas.microsoft.com/office/word/2010/wordprocessingDrawing" xmlns:wp="http://schemas.openxmlformats.org/drawingml/2006/wordprocessingDrawing" xmlns:w10="urn:schemas-microsoft-com:office:word" xmlns:w="http://schemas.openxmlformats.org/wordprocessingml/2006/main" xmlns:w14="http://schemas.microsoft.com/office/word/2010/wordml" xmlns:w15="http://schemas.microsoft.com/office/word/2012/wordml" xmlns:w16cid="http://schemas.microsoft.com/office/word/2016/wordml/cid" xmlns:w16se="http://schemas.microsoft.com/office/word/2015/wordml/symex" xmlns:wpg="http://schemas.microsoft.com/office/word/2010/wordprocessingGroup" xmlns:wpi="http://schemas.microsoft.com/office/word/2010/wordprocessingInk" xmlns:wne="http://schemas.microsoft.com/office/word/2006/wordml" xmlns:wps="http://schemas.microsoft.com/office/word/2010/wordprocessingShape" mc:Ignorable="w14 w15 w16se w16cid wp14">
   <w:endnote w:type="separator" w:id="-1">
     <w:p>
       <w:r>
@@ -2028,7 +2111,7 @@
 </file>
 
 <file path=word/footer1.xml><?xml version="1.0" encoding="utf-8"?>
-<w:ftr xmlns:wpc="http://schemas.microsoft.com/office/word/2010/wordprocessingCanvas" xmlns:cx="http://schemas.microsoft.com/office/drawing/2014/chartex" xmlns:cx1="http://schemas.microsoft.com/office/drawing/2015/9/8/chartex" xmlns:mc="http://schemas.openxmlformats.org/markup-compatibility/2006" xmlns:o="urn:schemas-microsoft-com:office:office" xmlns:r="http://schemas.openxmlformats.org/officeDocument/2006/relationships" xmlns:m="http://schemas.openxmlformats.org/officeDocument/2006/math" xmlns:v="urn:schemas-microsoft-com:vml" xmlns:wp14="http://schemas.microsoft.com/office/word/2010/wordprocessingDrawing" xmlns:wp="http://schemas.openxmlformats.org/drawingml/2006/wordprocessingDrawing" xmlns:w10="urn:schemas-microsoft-com:office:word" xmlns:w="http://schemas.openxmlformats.org/wordprocessingml/2006/main" xmlns:w14="http://schemas.microsoft.com/office/word/2010/wordml" xmlns:w15="http://schemas.microsoft.com/office/word/2012/wordml" xmlns:w16se="http://schemas.microsoft.com/office/word/2015/wordml/symex" xmlns:wpg="http://schemas.microsoft.com/office/word/2010/wordprocessingGroup" xmlns:wpi="http://schemas.microsoft.com/office/word/2010/wordprocessingInk" xmlns:wne="http://schemas.microsoft.com/office/word/2006/wordml" xmlns:wps="http://schemas.microsoft.com/office/word/2010/wordprocessingShape" mc:Ignorable="w14 w15 w16se wp14">
+<w:ftr xmlns:wpc="http://schemas.microsoft.com/office/word/2010/wordprocessingCanvas" xmlns:cx="http://schemas.microsoft.com/office/drawing/2014/chartex" xmlns:cx1="http://schemas.microsoft.com/office/drawing/2015/9/8/chartex" xmlns:cx2="http://schemas.microsoft.com/office/drawing/2015/10/21/chartex" xmlns:cx3="http://schemas.microsoft.com/office/drawing/2016/5/9/chartex" xmlns:cx4="http://schemas.microsoft.com/office/drawing/2016/5/10/chartex" xmlns:cx5="http://schemas.microsoft.com/office/drawing/2016/5/11/chartex" xmlns:cx6="http://schemas.microsoft.com/office/drawing/2016/5/12/chartex" xmlns:cx7="http://schemas.microsoft.com/office/drawing/2016/5/13/chartex" xmlns:cx8="http://schemas.microsoft.com/office/drawing/2016/5/14/chartex" xmlns:mc="http://schemas.openxmlformats.org/markup-compatibility/2006" xmlns:aink="http://schemas.microsoft.com/office/drawing/2016/ink" xmlns:am3d="http://schemas.microsoft.com/office/drawing/2017/model3d" xmlns:o="urn:schemas-microsoft-com:office:office" xmlns:r="http://schemas.openxmlformats.org/officeDocument/2006/relationships" xmlns:m="http://schemas.openxmlformats.org/officeDocument/2006/math" xmlns:v="urn:schemas-microsoft-com:vml" xmlns:wp14="http://schemas.microsoft.com/office/word/2010/wordprocessingDrawing" xmlns:wp="http://schemas.openxmlformats.org/drawingml/2006/wordprocessingDrawing" xmlns:w10="urn:schemas-microsoft-com:office:word" xmlns:w="http://schemas.openxmlformats.org/wordprocessingml/2006/main" xmlns:w14="http://schemas.microsoft.com/office/word/2010/wordml" xmlns:w15="http://schemas.microsoft.com/office/word/2012/wordml" xmlns:w16cid="http://schemas.microsoft.com/office/word/2016/wordml/cid" xmlns:w16se="http://schemas.microsoft.com/office/word/2015/wordml/symex" xmlns:wpg="http://schemas.microsoft.com/office/word/2010/wordprocessingGroup" xmlns:wpi="http://schemas.microsoft.com/office/word/2010/wordprocessingInk" xmlns:wne="http://schemas.microsoft.com/office/word/2006/wordml" xmlns:wps="http://schemas.microsoft.com/office/word/2010/wordprocessingShape" mc:Ignorable="w14 w15 w16se w16cid wp14">
   <w:p>
     <w:pPr>
       <w:pBdr>
@@ -2074,7 +2157,7 @@
 </file>
 
 <file path=word/footnotes.xml><?xml version="1.0" encoding="utf-8"?>
-<w:footnotes xmlns:wpc="http://schemas.microsoft.com/office/word/2010/wordprocessingCanvas" xmlns:cx="http://schemas.microsoft.com/office/drawing/2014/chartex" xmlns:cx1="http://schemas.microsoft.com/office/drawing/2015/9/8/chartex" xmlns:mc="http://schemas.openxmlformats.org/markup-compatibility/2006" xmlns:o="urn:schemas-microsoft-com:office:office" xmlns:r="http://schemas.openxmlformats.org/officeDocument/2006/relationships" xmlns:m="http://schemas.openxmlformats.org/officeDocument/2006/math" xmlns:v="urn:schemas-microsoft-com:vml" xmlns:wp14="http://schemas.microsoft.com/office/word/2010/wordprocessingDrawing" xmlns:wp="http://schemas.openxmlformats.org/drawingml/2006/wordprocessingDrawing" xmlns:w10="urn:schemas-microsoft-com:office:word" xmlns:w="http://schemas.openxmlformats.org/wordprocessingml/2006/main" xmlns:w14="http://schemas.microsoft.com/office/word/2010/wordml" xmlns:w15="http://schemas.microsoft.com/office/word/2012/wordml" xmlns:w16se="http://schemas.microsoft.com/office/word/2015/wordml/symex" xmlns:wpg="http://schemas.microsoft.com/office/word/2010/wordprocessingGroup" xmlns:wpi="http://schemas.microsoft.com/office/word/2010/wordprocessingInk" xmlns:wne="http://schemas.microsoft.com/office/word/2006/wordml" xmlns:wps="http://schemas.microsoft.com/office/word/2010/wordprocessingShape" mc:Ignorable="w14 w15 w16se wp14">
+<w:footnotes xmlns:wpc="http://schemas.microsoft.com/office/word/2010/wordprocessingCanvas" xmlns:cx="http://schemas.microsoft.com/office/drawing/2014/chartex" xmlns:cx1="http://schemas.microsoft.com/office/drawing/2015/9/8/chartex" xmlns:cx2="http://schemas.microsoft.com/office/drawing/2015/10/21/chartex" xmlns:cx3="http://schemas.microsoft.com/office/drawing/2016/5/9/chartex" xmlns:cx4="http://schemas.microsoft.com/office/drawing/2016/5/10/chartex" xmlns:cx5="http://schemas.microsoft.com/office/drawing/2016/5/11/chartex" xmlns:cx6="http://schemas.microsoft.com/office/drawing/2016/5/12/chartex" xmlns:cx7="http://schemas.microsoft.com/office/drawing/2016/5/13/chartex" xmlns:cx8="http://schemas.microsoft.com/office/drawing/2016/5/14/chartex" xmlns:mc="http://schemas.openxmlformats.org/markup-compatibility/2006" xmlns:aink="http://schemas.microsoft.com/office/drawing/2016/ink" xmlns:am3d="http://schemas.microsoft.com/office/drawing/2017/model3d" xmlns:o="urn:schemas-microsoft-com:office:office" xmlns:r="http://schemas.openxmlformats.org/officeDocument/2006/relationships" xmlns:m="http://schemas.openxmlformats.org/officeDocument/2006/math" xmlns:v="urn:schemas-microsoft-com:vml" xmlns:wp14="http://schemas.microsoft.com/office/word/2010/wordprocessingDrawing" xmlns:wp="http://schemas.openxmlformats.org/drawingml/2006/wordprocessingDrawing" xmlns:w10="urn:schemas-microsoft-com:office:word" xmlns:w="http://schemas.openxmlformats.org/wordprocessingml/2006/main" xmlns:w14="http://schemas.microsoft.com/office/word/2010/wordml" xmlns:w15="http://schemas.microsoft.com/office/word/2012/wordml" xmlns:w16cid="http://schemas.microsoft.com/office/word/2016/wordml/cid" xmlns:w16se="http://schemas.microsoft.com/office/word/2015/wordml/symex" xmlns:wpg="http://schemas.microsoft.com/office/word/2010/wordprocessingGroup" xmlns:wpi="http://schemas.microsoft.com/office/word/2010/wordprocessingInk" xmlns:wne="http://schemas.microsoft.com/office/word/2006/wordml" xmlns:wps="http://schemas.microsoft.com/office/word/2010/wordprocessingShape" mc:Ignorable="w14 w15 w16se w16cid wp14">
   <w:footnote w:type="separator" w:id="-1">
     <w:p>
       <w:r>
@@ -2093,7 +2176,7 @@
 </file>
 
 <file path=word/styles.xml><?xml version="1.0" encoding="utf-8"?>
-<w:styles xmlns:mc="http://schemas.openxmlformats.org/markup-compatibility/2006" xmlns:r="http://schemas.openxmlformats.org/officeDocument/2006/relationships" xmlns:w="http://schemas.openxmlformats.org/wordprocessingml/2006/main" xmlns:w14="http://schemas.microsoft.com/office/word/2010/wordml" xmlns:w15="http://schemas.microsoft.com/office/word/2012/wordml" xmlns:w16se="http://schemas.microsoft.com/office/word/2015/wordml/symex" mc:Ignorable="w14 w15 w16se">
+<w:styles xmlns:mc="http://schemas.openxmlformats.org/markup-compatibility/2006" xmlns:r="http://schemas.openxmlformats.org/officeDocument/2006/relationships" xmlns:w="http://schemas.openxmlformats.org/wordprocessingml/2006/main" xmlns:w14="http://schemas.microsoft.com/office/word/2010/wordml" xmlns:w15="http://schemas.microsoft.com/office/word/2012/wordml" xmlns:w16cid="http://schemas.microsoft.com/office/word/2016/wordml/cid" xmlns:w16se="http://schemas.microsoft.com/office/word/2015/wordml/symex" mc:Ignorable="w14 w15 w16se w16cid">
   <w:docDefaults>
     <w:rPrDefault>
       <w:rPr>
@@ -2103,7 +2186,7 @@
     </w:rPrDefault>
     <w:pPrDefault/>
   </w:docDefaults>
-  <w:latentStyles w:defLockedState="0" w:defUIPriority="99" w:defSemiHidden="0" w:defUnhideWhenUsed="0" w:defQFormat="0" w:count="371">
+  <w:latentStyles w:defLockedState="0" w:defUIPriority="99" w:defSemiHidden="0" w:defUnhideWhenUsed="0" w:defQFormat="0" w:count="375">
     <w:lsdException w:name="Normal" w:uiPriority="0" w:qFormat="1"/>
     <w:lsdException w:name="heading 1" w:uiPriority="9" w:qFormat="1"/>
     <w:lsdException w:name="heading 2" w:semiHidden="1" w:uiPriority="9" w:unhideWhenUsed="1" w:qFormat="1"/>
@@ -2475,14 +2558,18 @@
     <w:lsdException w:name="List Table 5 Dark Accent 6" w:uiPriority="50"/>
     <w:lsdException w:name="List Table 6 Colorful Accent 6" w:uiPriority="51"/>
     <w:lsdException w:name="List Table 7 Colorful Accent 6" w:uiPriority="52"/>
+    <w:lsdException w:name="Mention" w:semiHidden="1" w:unhideWhenUsed="1"/>
+    <w:lsdException w:name="Smart Hyperlink" w:semiHidden="1" w:unhideWhenUsed="1"/>
+    <w:lsdException w:name="Hashtag" w:semiHidden="1" w:unhideWhenUsed="1"/>
+    <w:lsdException w:name="Unresolved Mention" w:semiHidden="1" w:unhideWhenUsed="1"/>
   </w:latentStyles>
-  <w:style w:type="paragraph" w:default="1" w:styleId="a">
+  <w:style w:type="paragraph" w:default="1" w:styleId="Normal">
     <w:name w:val="Normal"/>
   </w:style>
-  <w:style w:type="paragraph" w:styleId="1">
+  <w:style w:type="paragraph" w:styleId="Heading1">
     <w:name w:val="heading 1"/>
-    <w:basedOn w:val="a"/>
-    <w:next w:val="a"/>
+    <w:basedOn w:val="Normal"/>
+    <w:next w:val="Normal"/>
     <w:pPr>
       <w:keepNext/>
       <w:keepLines/>
@@ -2495,10 +2582,10 @@
       <w:szCs w:val="48"/>
     </w:rPr>
   </w:style>
-  <w:style w:type="paragraph" w:styleId="2">
+  <w:style w:type="paragraph" w:styleId="Heading2">
     <w:name w:val="heading 2"/>
-    <w:basedOn w:val="a"/>
-    <w:next w:val="a"/>
+    <w:basedOn w:val="Normal"/>
+    <w:next w:val="Normal"/>
     <w:pPr>
       <w:keepNext/>
       <w:keepLines/>
@@ -2511,10 +2598,10 @@
       <w:szCs w:val="36"/>
     </w:rPr>
   </w:style>
-  <w:style w:type="paragraph" w:styleId="3">
+  <w:style w:type="paragraph" w:styleId="Heading3">
     <w:name w:val="heading 3"/>
-    <w:basedOn w:val="a"/>
-    <w:next w:val="a"/>
+    <w:basedOn w:val="Normal"/>
+    <w:next w:val="Normal"/>
     <w:pPr>
       <w:keepNext/>
       <w:keepLines/>
@@ -2527,10 +2614,10 @@
       <w:szCs w:val="28"/>
     </w:rPr>
   </w:style>
-  <w:style w:type="paragraph" w:styleId="4">
+  <w:style w:type="paragraph" w:styleId="Heading4">
     <w:name w:val="heading 4"/>
-    <w:basedOn w:val="a"/>
-    <w:next w:val="a"/>
+    <w:basedOn w:val="Normal"/>
+    <w:next w:val="Normal"/>
     <w:pPr>
       <w:keepNext/>
       <w:keepLines/>
@@ -2543,10 +2630,10 @@
       <w:szCs w:val="24"/>
     </w:rPr>
   </w:style>
-  <w:style w:type="paragraph" w:styleId="5">
+  <w:style w:type="paragraph" w:styleId="Heading5">
     <w:name w:val="heading 5"/>
-    <w:basedOn w:val="a"/>
-    <w:next w:val="a"/>
+    <w:basedOn w:val="Normal"/>
+    <w:next w:val="Normal"/>
     <w:pPr>
       <w:keepNext/>
       <w:keepLines/>
@@ -2559,10 +2646,10 @@
       <w:szCs w:val="22"/>
     </w:rPr>
   </w:style>
-  <w:style w:type="paragraph" w:styleId="6">
+  <w:style w:type="paragraph" w:styleId="Heading6">
     <w:name w:val="heading 6"/>
-    <w:basedOn w:val="a"/>
-    <w:next w:val="a"/>
+    <w:basedOn w:val="Normal"/>
+    <w:next w:val="Normal"/>
     <w:pPr>
       <w:keepNext/>
       <w:keepLines/>
@@ -2573,13 +2660,13 @@
       <w:b/>
     </w:rPr>
   </w:style>
-  <w:style w:type="character" w:default="1" w:styleId="a0">
+  <w:style w:type="character" w:default="1" w:styleId="DefaultParagraphFont">
     <w:name w:val="Default Paragraph Font"/>
     <w:uiPriority w:val="1"/>
     <w:semiHidden/>
     <w:unhideWhenUsed/>
   </w:style>
-  <w:style w:type="table" w:default="1" w:styleId="a1">
+  <w:style w:type="table" w:default="1" w:styleId="TableNormal">
     <w:name w:val="Normal Table"/>
     <w:uiPriority w:val="99"/>
     <w:semiHidden/>
@@ -2594,14 +2681,14 @@
       </w:tblCellMar>
     </w:tblPr>
   </w:style>
-  <w:style w:type="numbering" w:default="1" w:styleId="a2">
+  <w:style w:type="numbering" w:default="1" w:styleId="NoList">
     <w:name w:val="No List"/>
     <w:uiPriority w:val="99"/>
     <w:semiHidden/>
     <w:unhideWhenUsed/>
   </w:style>
-  <w:style w:type="table" w:customStyle="1" w:styleId="TableNormal">
-    <w:name w:val="Table Normal"/>
+  <w:style w:type="table" w:customStyle="1" w:styleId="TableNormal1">
+    <w:name w:val="Table Normal1"/>
     <w:tblPr>
       <w:tblCellMar>
         <w:top w:w="0" w:type="dxa"/>
@@ -2611,10 +2698,10 @@
       </w:tblCellMar>
     </w:tblPr>
   </w:style>
-  <w:style w:type="paragraph" w:styleId="a3">
+  <w:style w:type="paragraph" w:styleId="Title">
     <w:name w:val="Title"/>
-    <w:basedOn w:val="a"/>
-    <w:next w:val="a"/>
+    <w:basedOn w:val="Normal"/>
+    <w:next w:val="Normal"/>
     <w:pPr>
       <w:keepNext/>
       <w:keepLines/>
@@ -2626,8 +2713,8 @@
       <w:szCs w:val="72"/>
     </w:rPr>
   </w:style>
-  <w:style w:type="table" w:customStyle="1" w:styleId="TableNormal0">
-    <w:name w:val="Table Normal"/>
+  <w:style w:type="table" w:customStyle="1" w:styleId="TableNormal2">
+    <w:name w:val="Table Normal2"/>
     <w:tblPr>
       <w:tblCellMar>
         <w:top w:w="0" w:type="dxa"/>
@@ -2637,10 +2724,10 @@
       </w:tblCellMar>
     </w:tblPr>
   </w:style>
-  <w:style w:type="paragraph" w:styleId="a4">
+  <w:style w:type="paragraph" w:styleId="Subtitle">
     <w:name w:val="Subtitle"/>
-    <w:basedOn w:val="a"/>
-    <w:next w:val="a"/>
+    <w:basedOn w:val="Normal"/>
+    <w:next w:val="Normal"/>
     <w:pPr>
       <w:keepNext/>
       <w:keepLines/>
@@ -2654,8 +2741,74 @@
       <w:szCs w:val="48"/>
     </w:rPr>
   </w:style>
+  <w:style w:type="table" w:customStyle="1" w:styleId="a">
+    <w:basedOn w:val="TableNormal2"/>
+    <w:tblPr>
+      <w:tblStyleRowBandSize w:val="1"/>
+      <w:tblStyleColBandSize w:val="1"/>
+      <w:tblCellMar>
+        <w:left w:w="108" w:type="dxa"/>
+        <w:right w:w="108" w:type="dxa"/>
+      </w:tblCellMar>
+    </w:tblPr>
+  </w:style>
+  <w:style w:type="table" w:customStyle="1" w:styleId="a0">
+    <w:basedOn w:val="TableNormal2"/>
+    <w:tblPr>
+      <w:tblStyleRowBandSize w:val="1"/>
+      <w:tblStyleColBandSize w:val="1"/>
+      <w:tblCellMar>
+        <w:left w:w="108" w:type="dxa"/>
+        <w:right w:w="108" w:type="dxa"/>
+      </w:tblCellMar>
+    </w:tblPr>
+  </w:style>
+  <w:style w:type="table" w:customStyle="1" w:styleId="a1">
+    <w:basedOn w:val="TableNormal2"/>
+    <w:tblPr>
+      <w:tblStyleRowBandSize w:val="1"/>
+      <w:tblStyleColBandSize w:val="1"/>
+      <w:tblCellMar>
+        <w:left w:w="108" w:type="dxa"/>
+        <w:right w:w="108" w:type="dxa"/>
+      </w:tblCellMar>
+    </w:tblPr>
+  </w:style>
+  <w:style w:type="table" w:customStyle="1" w:styleId="a2">
+    <w:basedOn w:val="TableNormal2"/>
+    <w:tblPr>
+      <w:tblStyleRowBandSize w:val="1"/>
+      <w:tblStyleColBandSize w:val="1"/>
+      <w:tblCellMar>
+        <w:left w:w="108" w:type="dxa"/>
+        <w:right w:w="108" w:type="dxa"/>
+      </w:tblCellMar>
+    </w:tblPr>
+  </w:style>
+  <w:style w:type="table" w:customStyle="1" w:styleId="a3">
+    <w:basedOn w:val="TableNormal2"/>
+    <w:tblPr>
+      <w:tblStyleRowBandSize w:val="1"/>
+      <w:tblStyleColBandSize w:val="1"/>
+      <w:tblCellMar>
+        <w:left w:w="108" w:type="dxa"/>
+        <w:right w:w="108" w:type="dxa"/>
+      </w:tblCellMar>
+    </w:tblPr>
+  </w:style>
+  <w:style w:type="table" w:customStyle="1" w:styleId="a4">
+    <w:basedOn w:val="TableNormal2"/>
+    <w:tblPr>
+      <w:tblStyleRowBandSize w:val="1"/>
+      <w:tblStyleColBandSize w:val="1"/>
+      <w:tblCellMar>
+        <w:left w:w="108" w:type="dxa"/>
+        <w:right w:w="108" w:type="dxa"/>
+      </w:tblCellMar>
+    </w:tblPr>
+  </w:style>
   <w:style w:type="table" w:customStyle="1" w:styleId="a5">
-    <w:basedOn w:val="TableNormal0"/>
+    <w:basedOn w:val="TableNormal2"/>
     <w:tblPr>
       <w:tblStyleRowBandSize w:val="1"/>
       <w:tblStyleColBandSize w:val="1"/>
@@ -2666,7 +2819,7 @@
     </w:tblPr>
   </w:style>
   <w:style w:type="table" w:customStyle="1" w:styleId="a6">
-    <w:basedOn w:val="TableNormal0"/>
+    <w:basedOn w:val="TableNormal2"/>
     <w:tblPr>
       <w:tblStyleRowBandSize w:val="1"/>
       <w:tblStyleColBandSize w:val="1"/>
@@ -2676,71 +2829,40 @@
       </w:tblCellMar>
     </w:tblPr>
   </w:style>
-  <w:style w:type="table" w:customStyle="1" w:styleId="a7">
-    <w:basedOn w:val="TableNormal0"/>
-    <w:tblPr>
-      <w:tblStyleRowBandSize w:val="1"/>
-      <w:tblStyleColBandSize w:val="1"/>
-      <w:tblCellMar>
-        <w:left w:w="108" w:type="dxa"/>
-        <w:right w:w="108" w:type="dxa"/>
-      </w:tblCellMar>
-    </w:tblPr>
+  <w:style w:type="character" w:styleId="Hyperlink">
+    <w:name w:val="Hyperlink"/>
+    <w:basedOn w:val="DefaultParagraphFont"/>
+    <w:uiPriority w:val="99"/>
+    <w:unhideWhenUsed/>
+    <w:rsid w:val="00AF24F0"/>
+    <w:rPr>
+      <w:color w:val="0000FF" w:themeColor="hyperlink"/>
+      <w:u w:val="single"/>
+    </w:rPr>
   </w:style>
-  <w:style w:type="table" w:customStyle="1" w:styleId="a8">
-    <w:basedOn w:val="TableNormal0"/>
-    <w:tblPr>
-      <w:tblStyleRowBandSize w:val="1"/>
-      <w:tblStyleColBandSize w:val="1"/>
-      <w:tblCellMar>
-        <w:left w:w="108" w:type="dxa"/>
-        <w:right w:w="108" w:type="dxa"/>
-      </w:tblCellMar>
-    </w:tblPr>
+  <w:style w:type="character" w:styleId="UnresolvedMention">
+    <w:name w:val="Unresolved Mention"/>
+    <w:basedOn w:val="DefaultParagraphFont"/>
+    <w:uiPriority w:val="99"/>
+    <w:semiHidden/>
+    <w:unhideWhenUsed/>
+    <w:rsid w:val="00AF24F0"/>
+    <w:rPr>
+      <w:color w:val="605E5C"/>
+      <w:shd w:val="clear" w:color="auto" w:fill="E1DFDD"/>
+    </w:rPr>
   </w:style>
-  <w:style w:type="table" w:customStyle="1" w:styleId="a9">
-    <w:basedOn w:val="TableNormal0"/>
-    <w:tblPr>
-      <w:tblStyleRowBandSize w:val="1"/>
-      <w:tblStyleColBandSize w:val="1"/>
-      <w:tblCellMar>
-        <w:left w:w="108" w:type="dxa"/>
-        <w:right w:w="108" w:type="dxa"/>
-      </w:tblCellMar>
-    </w:tblPr>
-  </w:style>
-  <w:style w:type="table" w:customStyle="1" w:styleId="aa">
-    <w:basedOn w:val="TableNormal0"/>
-    <w:tblPr>
-      <w:tblStyleRowBandSize w:val="1"/>
-      <w:tblStyleColBandSize w:val="1"/>
-      <w:tblCellMar>
-        <w:left w:w="108" w:type="dxa"/>
-        <w:right w:w="108" w:type="dxa"/>
-      </w:tblCellMar>
-    </w:tblPr>
-  </w:style>
-  <w:style w:type="table" w:customStyle="1" w:styleId="ab">
-    <w:basedOn w:val="TableNormal0"/>
-    <w:tblPr>
-      <w:tblStyleRowBandSize w:val="1"/>
-      <w:tblStyleColBandSize w:val="1"/>
-      <w:tblCellMar>
-        <w:left w:w="108" w:type="dxa"/>
-        <w:right w:w="108" w:type="dxa"/>
-      </w:tblCellMar>
-    </w:tblPr>
-  </w:style>
-  <w:style w:type="table" w:customStyle="1" w:styleId="ac">
-    <w:basedOn w:val="TableNormal0"/>
-    <w:tblPr>
-      <w:tblStyleRowBandSize w:val="1"/>
-      <w:tblStyleColBandSize w:val="1"/>
-      <w:tblCellMar>
-        <w:left w:w="108" w:type="dxa"/>
-        <w:right w:w="108" w:type="dxa"/>
-      </w:tblCellMar>
-    </w:tblPr>
+  <w:style w:type="character" w:styleId="FollowedHyperlink">
+    <w:name w:val="FollowedHyperlink"/>
+    <w:basedOn w:val="DefaultParagraphFont"/>
+    <w:uiPriority w:val="99"/>
+    <w:semiHidden/>
+    <w:unhideWhenUsed/>
+    <w:rsid w:val="00503B3D"/>
+    <w:rPr>
+      <w:color w:val="800080" w:themeColor="followedHyperlink"/>
+      <w:u w:val="single"/>
+    </w:rPr>
   </w:style>
 </w:styles>
 </file>

</xml_diff>

<commit_message>
Added info about open source contributions
</commit_message>
<xml_diff>
--- a/file/CV_Geser_Dugarov.docx
+++ b/file/CV_Geser_Dugarov.docx
@@ -1,6 +1,6 @@
 
 <file path=word/document.xml><?xml version="1.0" encoding="utf-8"?>
-<w:document xmlns:wpc="http://schemas.microsoft.com/office/word/2010/wordprocessingCanvas" xmlns:cx="http://schemas.microsoft.com/office/drawing/2014/chartex" xmlns:cx1="http://schemas.microsoft.com/office/drawing/2015/9/8/chartex" xmlns:mc="http://schemas.openxmlformats.org/markup-compatibility/2006" xmlns:o="urn:schemas-microsoft-com:office:office" xmlns:r="http://schemas.openxmlformats.org/officeDocument/2006/relationships" xmlns:m="http://schemas.openxmlformats.org/officeDocument/2006/math" xmlns:v="urn:schemas-microsoft-com:vml" xmlns:wp14="http://schemas.microsoft.com/office/word/2010/wordprocessingDrawing" xmlns:wp="http://schemas.openxmlformats.org/drawingml/2006/wordprocessingDrawing" xmlns:w10="urn:schemas-microsoft-com:office:word" xmlns:w="http://schemas.openxmlformats.org/wordprocessingml/2006/main" xmlns:w14="http://schemas.microsoft.com/office/word/2010/wordml" xmlns:w15="http://schemas.microsoft.com/office/word/2012/wordml" xmlns:w16se="http://schemas.microsoft.com/office/word/2015/wordml/symex" xmlns:wpg="http://schemas.microsoft.com/office/word/2010/wordprocessingGroup" xmlns:wpi="http://schemas.microsoft.com/office/word/2010/wordprocessingInk" xmlns:wne="http://schemas.microsoft.com/office/word/2006/wordml" xmlns:wps="http://schemas.microsoft.com/office/word/2010/wordprocessingShape" mc:Ignorable="w14 w15 w16se wp14">
+<w:document xmlns:wpc="http://schemas.microsoft.com/office/word/2010/wordprocessingCanvas" xmlns:cx="http://schemas.microsoft.com/office/drawing/2014/chartex" xmlns:cx1="http://schemas.microsoft.com/office/drawing/2015/9/8/chartex" xmlns:cx2="http://schemas.microsoft.com/office/drawing/2015/10/21/chartex" xmlns:cx3="http://schemas.microsoft.com/office/drawing/2016/5/9/chartex" xmlns:cx4="http://schemas.microsoft.com/office/drawing/2016/5/10/chartex" xmlns:cx5="http://schemas.microsoft.com/office/drawing/2016/5/11/chartex" xmlns:cx6="http://schemas.microsoft.com/office/drawing/2016/5/12/chartex" xmlns:cx7="http://schemas.microsoft.com/office/drawing/2016/5/13/chartex" xmlns:cx8="http://schemas.microsoft.com/office/drawing/2016/5/14/chartex" xmlns:mc="http://schemas.openxmlformats.org/markup-compatibility/2006" xmlns:aink="http://schemas.microsoft.com/office/drawing/2016/ink" xmlns:am3d="http://schemas.microsoft.com/office/drawing/2017/model3d" xmlns:o="urn:schemas-microsoft-com:office:office" xmlns:r="http://schemas.openxmlformats.org/officeDocument/2006/relationships" xmlns:m="http://schemas.openxmlformats.org/officeDocument/2006/math" xmlns:v="urn:schemas-microsoft-com:vml" xmlns:wp14="http://schemas.microsoft.com/office/word/2010/wordprocessingDrawing" xmlns:wp="http://schemas.openxmlformats.org/drawingml/2006/wordprocessingDrawing" xmlns:w10="urn:schemas-microsoft-com:office:word" xmlns:w="http://schemas.openxmlformats.org/wordprocessingml/2006/main" xmlns:w14="http://schemas.microsoft.com/office/word/2010/wordml" xmlns:w15="http://schemas.microsoft.com/office/word/2012/wordml" xmlns:w16cid="http://schemas.microsoft.com/office/word/2016/wordml/cid" xmlns:w16se="http://schemas.microsoft.com/office/word/2015/wordml/symex" xmlns:wpg="http://schemas.microsoft.com/office/word/2010/wordprocessingGroup" xmlns:wpi="http://schemas.microsoft.com/office/word/2010/wordprocessingInk" xmlns:wne="http://schemas.microsoft.com/office/word/2006/wordml" xmlns:wps="http://schemas.microsoft.com/office/word/2010/wordprocessingShape" mc:Ignorable="w14 w15 w16se w16cid wp14">
   <w:body>
     <w:p>
       <w:pPr>
@@ -23,7 +23,7 @@
     </w:p>
     <w:tbl>
       <w:tblPr>
-        <w:tblStyle w:val="a9"/>
+        <w:tblStyle w:val="a3"/>
         <w:tblW w:w="8614" w:type="dxa"/>
         <w:jc w:val="center"/>
         <w:tblInd w:w="0" w:type="dxa"/>
@@ -71,18 +71,7 @@
                 <w:sz w:val="28"/>
                 <w:szCs w:val="28"/>
               </w:rPr>
-              <w:t xml:space="preserve">GESER DUGAROV, Ph.D. </w:t>
-            </w:r>
-            <w:bookmarkStart w:id="0" w:name="_GoBack"/>
-            <w:bookmarkEnd w:id="0"/>
-            <w:r>
-              <w:rPr>
-                <w:b/>
-                <w:color w:val="000000"/>
-                <w:sz w:val="28"/>
-                <w:szCs w:val="28"/>
-              </w:rPr>
-              <w:t xml:space="preserve"> |  </w:t>
+              <w:t xml:space="preserve">GESER DUGAROV, Ph.D.  |  </w:t>
             </w:r>
             <w:r>
               <w:rPr>
@@ -428,34 +417,49 @@
           <w:sz w:val="24"/>
           <w:szCs w:val="24"/>
         </w:rPr>
-        <w:t>Also contributing to the</w:t>
-      </w:r>
-      <w:r>
-        <w:rPr>
-          <w:color w:val="000000"/>
-          <w:sz w:val="24"/>
-          <w:szCs w:val="24"/>
-        </w:rPr>
-        <w:t xml:space="preserve"> open source,</w:t>
-      </w:r>
-      <w:r>
-        <w:rPr>
-          <w:color w:val="000000"/>
-          <w:sz w:val="24"/>
-          <w:szCs w:val="24"/>
-        </w:rPr>
-        <w:t xml:space="preserve"> </w:t>
+        <w:t xml:space="preserve">Also </w:t>
       </w:r>
       <w:hyperlink r:id="rId10" w:history="1">
         <w:r>
           <w:rPr>
-            <w:rStyle w:val="ad"/>
+            <w:rStyle w:val="Hyperlink"/>
             <w:sz w:val="24"/>
             <w:szCs w:val="24"/>
           </w:rPr>
-          <w:t>Apache Hudi</w:t>
+          <w:t>contributing to the</w:t>
+        </w:r>
+        <w:r>
+          <w:rPr>
+            <w:rStyle w:val="Hyperlink"/>
+            <w:sz w:val="24"/>
+            <w:szCs w:val="24"/>
+          </w:rPr>
+          <w:t xml:space="preserve"> open source</w:t>
         </w:r>
       </w:hyperlink>
+      <w:r>
+        <w:rPr>
+          <w:color w:val="000000"/>
+          <w:sz w:val="24"/>
+          <w:szCs w:val="24"/>
+        </w:rPr>
+        <w:t>,</w:t>
+      </w:r>
+      <w:r>
+        <w:rPr>
+          <w:color w:val="000000"/>
+          <w:sz w:val="24"/>
+          <w:szCs w:val="24"/>
+        </w:rPr>
+        <w:t xml:space="preserve"> </w:t>
+      </w:r>
+      <w:r>
+        <w:rPr>
+          <w:sz w:val="24"/>
+          <w:szCs w:val="24"/>
+        </w:rPr>
+        <w:t>Apache Hudi</w:t>
+      </w:r>
       <w:r>
         <w:rPr>
           <w:color w:val="000000"/>
@@ -498,8 +502,8 @@
           <w:szCs w:val="24"/>
         </w:rPr>
       </w:pPr>
-      <w:bookmarkStart w:id="1" w:name="_heading=h.gjdgxs" w:colFirst="0" w:colLast="0"/>
-      <w:bookmarkEnd w:id="1"/>
+      <w:bookmarkStart w:id="0" w:name="_heading=h.gjdgxs" w:colFirst="0" w:colLast="0"/>
+      <w:bookmarkEnd w:id="0"/>
       <w:r>
         <w:rPr>
           <w:color w:val="000000"/>
@@ -747,7 +751,894 @@
     </w:p>
     <w:tbl>
       <w:tblPr>
-        <w:tblStyle w:val="aa"/>
+        <w:tblStyle w:val="a4"/>
+        <w:tblW w:w="9854" w:type="dxa"/>
+        <w:tblInd w:w="-108" w:type="dxa"/>
+        <w:tblLayout w:type="fixed"/>
+        <w:tblLook w:val="0000" w:firstRow="0" w:lastRow="0" w:firstColumn="0" w:lastColumn="0" w:noHBand="0" w:noVBand="0"/>
+      </w:tblPr>
+      <w:tblGrid>
+        <w:gridCol w:w="2235"/>
+        <w:gridCol w:w="7619"/>
+      </w:tblGrid>
+      <w:tr>
+        <w:tc>
+          <w:tcPr>
+            <w:tcW w:w="2235" w:type="dxa"/>
+            <w:vAlign w:val="center"/>
+          </w:tcPr>
+          <w:p>
+            <w:pPr>
+              <w:pBdr>
+                <w:top w:val="nil"/>
+                <w:left w:val="nil"/>
+                <w:bottom w:val="nil"/>
+                <w:right w:val="nil"/>
+                <w:between w:val="nil"/>
+              </w:pBdr>
+              <w:spacing w:line="264" w:lineRule="auto"/>
+              <w:ind w:left="284"/>
+              <w:jc w:val="center"/>
+              <w:rPr>
+                <w:color w:val="000000"/>
+                <w:sz w:val="24"/>
+                <w:szCs w:val="24"/>
+              </w:rPr>
+            </w:pPr>
+            <w:r>
+              <w:rPr>
+                <w:color w:val="000000"/>
+                <w:sz w:val="24"/>
+                <w:szCs w:val="24"/>
+              </w:rPr>
+              <w:t>May 23 -</w:t>
+            </w:r>
+            <w:r>
+              <w:rPr>
+                <w:color w:val="000000"/>
+                <w:sz w:val="24"/>
+                <w:szCs w:val="24"/>
+              </w:rPr>
+              <w:t xml:space="preserve"> </w:t>
+            </w:r>
+            <w:r>
+              <w:rPr>
+                <w:color w:val="000000"/>
+                <w:sz w:val="24"/>
+                <w:szCs w:val="24"/>
+              </w:rPr>
+              <w:t>C</w:t>
+            </w:r>
+            <w:r>
+              <w:rPr>
+                <w:color w:val="000000"/>
+                <w:sz w:val="24"/>
+                <w:szCs w:val="24"/>
+              </w:rPr>
+              <w:t>urrent</w:t>
+            </w:r>
+          </w:p>
+          <w:p>
+            <w:pPr>
+              <w:pBdr>
+                <w:top w:val="nil"/>
+                <w:left w:val="nil"/>
+                <w:bottom w:val="nil"/>
+                <w:right w:val="nil"/>
+                <w:between w:val="nil"/>
+              </w:pBdr>
+              <w:spacing w:line="264" w:lineRule="auto"/>
+              <w:ind w:left="284"/>
+              <w:jc w:val="center"/>
+              <w:rPr>
+                <w:color w:val="000000"/>
+                <w:sz w:val="24"/>
+                <w:szCs w:val="24"/>
+              </w:rPr>
+            </w:pPr>
+            <w:r>
+              <w:rPr>
+                <w:color w:val="000000"/>
+                <w:sz w:val="24"/>
+                <w:szCs w:val="24"/>
+              </w:rPr>
+              <w:t>(1</w:t>
+            </w:r>
+            <w:r>
+              <w:rPr>
+                <w:color w:val="000000"/>
+                <w:sz w:val="24"/>
+                <w:szCs w:val="24"/>
+              </w:rPr>
+              <w:t>+</w:t>
+            </w:r>
+            <w:r>
+              <w:rPr>
+                <w:color w:val="000000"/>
+                <w:sz w:val="24"/>
+                <w:szCs w:val="24"/>
+              </w:rPr>
+              <w:t> </w:t>
+            </w:r>
+            <w:proofErr w:type="spellStart"/>
+            <w:r>
+              <w:rPr>
+                <w:color w:val="000000"/>
+                <w:sz w:val="24"/>
+                <w:szCs w:val="24"/>
+              </w:rPr>
+              <w:t>yr</w:t>
+            </w:r>
+            <w:proofErr w:type="spellEnd"/>
+            <w:r>
+              <w:rPr>
+                <w:color w:val="000000"/>
+                <w:sz w:val="24"/>
+                <w:szCs w:val="24"/>
+              </w:rPr>
+              <w:t>)</w:t>
+            </w:r>
+          </w:p>
+        </w:tc>
+        <w:tc>
+          <w:tcPr>
+            <w:tcW w:w="7619" w:type="dxa"/>
+            <w:vAlign w:val="center"/>
+          </w:tcPr>
+          <w:p>
+            <w:pPr>
+              <w:pBdr>
+                <w:top w:val="nil"/>
+                <w:left w:val="nil"/>
+                <w:bottom w:val="nil"/>
+                <w:right w:val="nil"/>
+                <w:between w:val="nil"/>
+              </w:pBdr>
+              <w:spacing w:line="264" w:lineRule="auto"/>
+              <w:rPr>
+                <w:color w:val="000000"/>
+                <w:sz w:val="24"/>
+                <w:szCs w:val="24"/>
+              </w:rPr>
+            </w:pPr>
+            <w:r>
+              <w:rPr>
+                <w:b/>
+                <w:color w:val="000000"/>
+                <w:sz w:val="24"/>
+                <w:szCs w:val="24"/>
+              </w:rPr>
+              <w:t>Software</w:t>
+            </w:r>
+            <w:r>
+              <w:rPr>
+                <w:b/>
+                <w:color w:val="000000"/>
+                <w:sz w:val="24"/>
+                <w:szCs w:val="24"/>
+              </w:rPr>
+              <w:t xml:space="preserve"> Engineer</w:t>
+            </w:r>
+            <w:r>
+              <w:rPr>
+                <w:color w:val="000000"/>
+                <w:sz w:val="24"/>
+                <w:szCs w:val="24"/>
+              </w:rPr>
+              <w:t>,</w:t>
+            </w:r>
+          </w:p>
+          <w:p>
+            <w:pPr>
+              <w:pBdr>
+                <w:top w:val="nil"/>
+                <w:left w:val="nil"/>
+                <w:bottom w:val="nil"/>
+                <w:right w:val="nil"/>
+                <w:between w:val="nil"/>
+              </w:pBdr>
+              <w:spacing w:before="60" w:after="60" w:line="264" w:lineRule="auto"/>
+              <w:rPr>
+                <w:color w:val="000000"/>
+                <w:sz w:val="24"/>
+                <w:szCs w:val="24"/>
+              </w:rPr>
+            </w:pPr>
+            <w:hyperlink r:id="rId11" w:history="1">
+              <w:r>
+                <w:rPr>
+                  <w:rStyle w:val="Hyperlink"/>
+                  <w:b/>
+                  <w:sz w:val="24"/>
+                  <w:szCs w:val="24"/>
+                </w:rPr>
+                <w:t>Huawei Cloud</w:t>
+              </w:r>
+            </w:hyperlink>
+          </w:p>
+        </w:tc>
+      </w:tr>
+    </w:tbl>
+    <w:p>
+      <w:pPr>
+        <w:pBdr>
+          <w:top w:val="nil"/>
+          <w:left w:val="nil"/>
+          <w:bottom w:val="nil"/>
+          <w:right w:val="nil"/>
+          <w:between w:val="nil"/>
+        </w:pBdr>
+        <w:spacing w:before="60" w:after="60" w:line="264" w:lineRule="auto"/>
+        <w:ind w:left="170" w:hanging="170"/>
+        <w:jc w:val="both"/>
+        <w:rPr>
+          <w:color w:val="000000"/>
+          <w:sz w:val="24"/>
+          <w:szCs w:val="24"/>
+        </w:rPr>
+      </w:pPr>
+      <w:r>
+        <w:rPr>
+          <w:sz w:val="24"/>
+          <w:szCs w:val="24"/>
+        </w:rPr>
+        <w:t>• </w:t>
+      </w:r>
+      <w:r>
+        <w:rPr>
+          <w:color w:val="000000"/>
+          <w:sz w:val="24"/>
+          <w:szCs w:val="24"/>
+        </w:rPr>
+        <w:t>Development of</w:t>
+      </w:r>
+      <w:r>
+        <w:rPr>
+          <w:color w:val="000000"/>
+          <w:sz w:val="24"/>
+          <w:szCs w:val="24"/>
+        </w:rPr>
+        <w:t xml:space="preserve"> </w:t>
+      </w:r>
+      <w:r>
+        <w:rPr>
+          <w:color w:val="000000"/>
+          <w:sz w:val="24"/>
+          <w:szCs w:val="24"/>
+        </w:rPr>
+        <w:t xml:space="preserve">core functionality </w:t>
+      </w:r>
+      <w:r>
+        <w:rPr>
+          <w:color w:val="000000"/>
+          <w:sz w:val="24"/>
+          <w:szCs w:val="24"/>
+        </w:rPr>
+        <w:t>of</w:t>
+      </w:r>
+      <w:r>
+        <w:rPr>
+          <w:color w:val="000000"/>
+          <w:sz w:val="24"/>
+          <w:szCs w:val="24"/>
+        </w:rPr>
+        <w:t xml:space="preserve"> a </w:t>
+      </w:r>
+      <w:r>
+        <w:rPr>
+          <w:color w:val="000000"/>
+          <w:sz w:val="24"/>
+          <w:szCs w:val="24"/>
+        </w:rPr>
+        <w:t>D</w:t>
+      </w:r>
+      <w:r>
+        <w:rPr>
+          <w:color w:val="000000"/>
+          <w:sz w:val="24"/>
+          <w:szCs w:val="24"/>
+        </w:rPr>
+        <w:t xml:space="preserve">ata </w:t>
+      </w:r>
+      <w:r>
+        <w:rPr>
+          <w:color w:val="000000"/>
+          <w:sz w:val="24"/>
+          <w:szCs w:val="24"/>
+        </w:rPr>
+        <w:t>L</w:t>
+      </w:r>
+      <w:r>
+        <w:rPr>
+          <w:color w:val="000000"/>
+          <w:sz w:val="24"/>
+          <w:szCs w:val="24"/>
+        </w:rPr>
+        <w:t>akehouse</w:t>
+      </w:r>
+      <w:r>
+        <w:rPr>
+          <w:color w:val="000000"/>
+          <w:sz w:val="24"/>
+          <w:szCs w:val="24"/>
+        </w:rPr>
+        <w:t xml:space="preserve"> platform</w:t>
+      </w:r>
+      <w:r>
+        <w:rPr>
+          <w:color w:val="000000"/>
+          <w:sz w:val="24"/>
+          <w:szCs w:val="24"/>
+        </w:rPr>
+        <w:t>.</w:t>
+      </w:r>
+    </w:p>
+    <w:tbl>
+      <w:tblPr>
+        <w:tblStyle w:val="a4"/>
+        <w:tblW w:w="9854" w:type="dxa"/>
+        <w:tblInd w:w="-108" w:type="dxa"/>
+        <w:tblLayout w:type="fixed"/>
+        <w:tblLook w:val="0000" w:firstRow="0" w:lastRow="0" w:firstColumn="0" w:lastColumn="0" w:noHBand="0" w:noVBand="0"/>
+      </w:tblPr>
+      <w:tblGrid>
+        <w:gridCol w:w="2235"/>
+        <w:gridCol w:w="7619"/>
+      </w:tblGrid>
+      <w:tr>
+        <w:tc>
+          <w:tcPr>
+            <w:tcW w:w="2235" w:type="dxa"/>
+            <w:vAlign w:val="center"/>
+          </w:tcPr>
+          <w:p>
+            <w:pPr>
+              <w:pBdr>
+                <w:top w:val="nil"/>
+                <w:left w:val="nil"/>
+                <w:bottom w:val="nil"/>
+                <w:right w:val="nil"/>
+                <w:between w:val="nil"/>
+              </w:pBdr>
+              <w:spacing w:line="264" w:lineRule="auto"/>
+              <w:ind w:left="284"/>
+              <w:jc w:val="center"/>
+              <w:rPr>
+                <w:color w:val="000000"/>
+                <w:sz w:val="24"/>
+                <w:szCs w:val="24"/>
+              </w:rPr>
+            </w:pPr>
+            <w:r>
+              <w:rPr>
+                <w:color w:val="000000"/>
+                <w:sz w:val="24"/>
+                <w:szCs w:val="24"/>
+              </w:rPr>
+              <w:t>Jan</w:t>
+            </w:r>
+            <w:r>
+              <w:rPr>
+                <w:color w:val="000000"/>
+                <w:sz w:val="24"/>
+                <w:szCs w:val="24"/>
+              </w:rPr>
+              <w:t xml:space="preserve"> 2</w:t>
+            </w:r>
+            <w:r>
+              <w:rPr>
+                <w:color w:val="000000"/>
+                <w:sz w:val="24"/>
+                <w:szCs w:val="24"/>
+              </w:rPr>
+              <w:t>4</w:t>
+            </w:r>
+            <w:r>
+              <w:rPr>
+                <w:color w:val="000000"/>
+                <w:sz w:val="24"/>
+                <w:szCs w:val="24"/>
+              </w:rPr>
+              <w:t xml:space="preserve"> -</w:t>
+            </w:r>
+            <w:r>
+              <w:rPr>
+                <w:color w:val="000000"/>
+                <w:sz w:val="24"/>
+                <w:szCs w:val="24"/>
+              </w:rPr>
+              <w:t xml:space="preserve"> </w:t>
+            </w:r>
+            <w:r>
+              <w:rPr>
+                <w:color w:val="000000"/>
+                <w:sz w:val="24"/>
+                <w:szCs w:val="24"/>
+              </w:rPr>
+              <w:t>Current</w:t>
+            </w:r>
+          </w:p>
+          <w:p>
+            <w:pPr>
+              <w:pBdr>
+                <w:top w:val="nil"/>
+                <w:left w:val="nil"/>
+                <w:bottom w:val="nil"/>
+                <w:right w:val="nil"/>
+                <w:between w:val="nil"/>
+              </w:pBdr>
+              <w:spacing w:line="264" w:lineRule="auto"/>
+              <w:ind w:left="284"/>
+              <w:jc w:val="center"/>
+              <w:rPr>
+                <w:color w:val="000000"/>
+                <w:sz w:val="24"/>
+                <w:szCs w:val="24"/>
+              </w:rPr>
+            </w:pPr>
+            <w:r>
+              <w:rPr>
+                <w:color w:val="000000"/>
+                <w:sz w:val="24"/>
+                <w:szCs w:val="24"/>
+              </w:rPr>
+              <w:t>(</w:t>
+            </w:r>
+            <w:r>
+              <w:rPr>
+                <w:rFonts w:ascii="Times New Roman" w:hAnsi="Times New Roman" w:cs="Times New Roman"/>
+                <w:b/>
+                <w:color w:val="000000"/>
+                <w:sz w:val="24"/>
+                <w:szCs w:val="24"/>
+              </w:rPr>
+              <w:t>~</w:t>
+            </w:r>
+            <w:r>
+              <w:rPr>
+                <w:rFonts w:ascii="Times New Roman" w:hAnsi="Times New Roman" w:cs="Times New Roman"/>
+                <w:b/>
+                <w:color w:val="000000"/>
+                <w:sz w:val="24"/>
+                <w:szCs w:val="24"/>
+              </w:rPr>
+              <w:t> </w:t>
+            </w:r>
+            <w:r>
+              <w:rPr>
+                <w:color w:val="000000"/>
+                <w:sz w:val="24"/>
+                <w:szCs w:val="24"/>
+              </w:rPr>
+              <w:t>0.5</w:t>
+            </w:r>
+            <w:r>
+              <w:rPr>
+                <w:color w:val="000000"/>
+                <w:sz w:val="24"/>
+                <w:szCs w:val="24"/>
+              </w:rPr>
+              <w:t> </w:t>
+            </w:r>
+            <w:proofErr w:type="spellStart"/>
+            <w:r>
+              <w:rPr>
+                <w:color w:val="000000"/>
+                <w:sz w:val="24"/>
+                <w:szCs w:val="24"/>
+              </w:rPr>
+              <w:t>yr</w:t>
+            </w:r>
+            <w:r>
+              <w:rPr>
+                <w:color w:val="000000"/>
+                <w:sz w:val="24"/>
+                <w:szCs w:val="24"/>
+              </w:rPr>
+              <w:t>s</w:t>
+            </w:r>
+            <w:proofErr w:type="spellEnd"/>
+            <w:r>
+              <w:rPr>
+                <w:color w:val="000000"/>
+                <w:sz w:val="24"/>
+                <w:szCs w:val="24"/>
+              </w:rPr>
+              <w:t>)</w:t>
+            </w:r>
+          </w:p>
+        </w:tc>
+        <w:tc>
+          <w:tcPr>
+            <w:tcW w:w="7619" w:type="dxa"/>
+            <w:vAlign w:val="center"/>
+          </w:tcPr>
+          <w:p>
+            <w:pPr>
+              <w:pBdr>
+                <w:top w:val="nil"/>
+                <w:left w:val="nil"/>
+                <w:bottom w:val="nil"/>
+                <w:right w:val="nil"/>
+                <w:between w:val="nil"/>
+              </w:pBdr>
+              <w:spacing w:line="264" w:lineRule="auto"/>
+              <w:rPr>
+                <w:color w:val="000000"/>
+                <w:sz w:val="24"/>
+                <w:szCs w:val="24"/>
+              </w:rPr>
+            </w:pPr>
+            <w:hyperlink r:id="rId12" w:history="1">
+              <w:r>
+                <w:rPr>
+                  <w:rStyle w:val="Hyperlink"/>
+                  <w:b/>
+                  <w:sz w:val="24"/>
+                  <w:szCs w:val="24"/>
+                </w:rPr>
+                <w:t>Apache Hudi</w:t>
+              </w:r>
+            </w:hyperlink>
+            <w:r>
+              <w:rPr>
+                <w:b/>
+                <w:color w:val="000000"/>
+                <w:sz w:val="24"/>
+                <w:szCs w:val="24"/>
+              </w:rPr>
+              <w:t xml:space="preserve"> Contributor</w:t>
+            </w:r>
+            <w:r>
+              <w:rPr>
+                <w:color w:val="000000"/>
+                <w:sz w:val="24"/>
+                <w:szCs w:val="24"/>
+              </w:rPr>
+              <w:t>,</w:t>
+            </w:r>
+          </w:p>
+          <w:p>
+            <w:pPr>
+              <w:pBdr>
+                <w:top w:val="nil"/>
+                <w:left w:val="nil"/>
+                <w:bottom w:val="nil"/>
+                <w:right w:val="nil"/>
+                <w:between w:val="nil"/>
+              </w:pBdr>
+              <w:spacing w:before="60" w:after="60" w:line="264" w:lineRule="auto"/>
+              <w:rPr>
+                <w:color w:val="000000"/>
+                <w:sz w:val="24"/>
+                <w:szCs w:val="24"/>
+              </w:rPr>
+            </w:pPr>
+            <w:r>
+              <w:rPr>
+                <w:b/>
+                <w:sz w:val="24"/>
+                <w:szCs w:val="24"/>
+              </w:rPr>
+              <w:t>The Apache Software Foundation</w:t>
+            </w:r>
+          </w:p>
+        </w:tc>
+      </w:tr>
+    </w:tbl>
+    <w:p>
+      <w:pPr>
+        <w:pBdr>
+          <w:top w:val="nil"/>
+          <w:left w:val="nil"/>
+          <w:bottom w:val="nil"/>
+          <w:right w:val="nil"/>
+          <w:between w:val="nil"/>
+        </w:pBdr>
+        <w:spacing w:before="60" w:after="60" w:line="264" w:lineRule="auto"/>
+        <w:ind w:left="170" w:hanging="170"/>
+        <w:jc w:val="both"/>
+        <w:rPr>
+          <w:color w:val="000000"/>
+          <w:sz w:val="24"/>
+          <w:szCs w:val="24"/>
+        </w:rPr>
+      </w:pPr>
+      <w:r>
+        <w:rPr>
+          <w:sz w:val="24"/>
+          <w:szCs w:val="24"/>
+        </w:rPr>
+        <w:t>• </w:t>
+      </w:r>
+      <w:r>
+        <w:rPr>
+          <w:color w:val="000000"/>
+          <w:sz w:val="24"/>
+          <w:szCs w:val="24"/>
+        </w:rPr>
+        <w:t>Contributing with focus on</w:t>
+      </w:r>
+      <w:r>
+        <w:rPr>
+          <w:color w:val="000000"/>
+          <w:sz w:val="24"/>
+          <w:szCs w:val="24"/>
+        </w:rPr>
+        <w:t xml:space="preserve"> usability of the solution</w:t>
+      </w:r>
+      <w:r>
+        <w:rPr>
+          <w:color w:val="000000"/>
+          <w:sz w:val="24"/>
+          <w:szCs w:val="24"/>
+        </w:rPr>
+        <w:t>.</w:t>
+      </w:r>
+    </w:p>
+    <w:tbl>
+      <w:tblPr>
+        <w:tblStyle w:val="a4"/>
+        <w:tblW w:w="9854" w:type="dxa"/>
+        <w:tblInd w:w="-108" w:type="dxa"/>
+        <w:tblLayout w:type="fixed"/>
+        <w:tblLook w:val="0000" w:firstRow="0" w:lastRow="0" w:firstColumn="0" w:lastColumn="0" w:noHBand="0" w:noVBand="0"/>
+      </w:tblPr>
+      <w:tblGrid>
+        <w:gridCol w:w="2235"/>
+        <w:gridCol w:w="7619"/>
+      </w:tblGrid>
+      <w:tr>
+        <w:tc>
+          <w:tcPr>
+            <w:tcW w:w="2235" w:type="dxa"/>
+            <w:vAlign w:val="center"/>
+          </w:tcPr>
+          <w:p>
+            <w:pPr>
+              <w:pBdr>
+                <w:top w:val="nil"/>
+                <w:left w:val="nil"/>
+                <w:bottom w:val="nil"/>
+                <w:right w:val="nil"/>
+                <w:between w:val="nil"/>
+              </w:pBdr>
+              <w:spacing w:line="264" w:lineRule="auto"/>
+              <w:ind w:left="284"/>
+              <w:jc w:val="center"/>
+              <w:rPr>
+                <w:color w:val="000000"/>
+                <w:sz w:val="24"/>
+                <w:szCs w:val="24"/>
+              </w:rPr>
+            </w:pPr>
+            <w:r>
+              <w:rPr>
+                <w:color w:val="000000"/>
+                <w:sz w:val="24"/>
+                <w:szCs w:val="24"/>
+              </w:rPr>
+              <w:t>Feb 22 -</w:t>
+            </w:r>
+            <w:r>
+              <w:rPr>
+                <w:color w:val="000000"/>
+                <w:sz w:val="24"/>
+                <w:szCs w:val="24"/>
+              </w:rPr>
+              <w:t xml:space="preserve"> </w:t>
+            </w:r>
+            <w:r>
+              <w:rPr>
+                <w:color w:val="000000"/>
+                <w:sz w:val="24"/>
+                <w:szCs w:val="24"/>
+              </w:rPr>
+              <w:t>May 23</w:t>
+            </w:r>
+            <w:r>
+              <w:rPr>
+                <w:color w:val="000000"/>
+                <w:sz w:val="24"/>
+                <w:szCs w:val="24"/>
+              </w:rPr>
+              <w:t xml:space="preserve"> (1</w:t>
+            </w:r>
+            <w:r>
+              <w:rPr>
+                <w:color w:val="000000"/>
+                <w:sz w:val="24"/>
+                <w:szCs w:val="24"/>
+              </w:rPr>
+              <w:t>+</w:t>
+            </w:r>
+            <w:r>
+              <w:rPr>
+                <w:color w:val="000000"/>
+                <w:sz w:val="24"/>
+                <w:szCs w:val="24"/>
+              </w:rPr>
+              <w:t> </w:t>
+            </w:r>
+            <w:proofErr w:type="spellStart"/>
+            <w:r>
+              <w:rPr>
+                <w:color w:val="000000"/>
+                <w:sz w:val="24"/>
+                <w:szCs w:val="24"/>
+              </w:rPr>
+              <w:t>yr</w:t>
+            </w:r>
+            <w:proofErr w:type="spellEnd"/>
+            <w:r>
+              <w:rPr>
+                <w:color w:val="000000"/>
+                <w:sz w:val="24"/>
+                <w:szCs w:val="24"/>
+              </w:rPr>
+              <w:t>)</w:t>
+            </w:r>
+          </w:p>
+        </w:tc>
+        <w:tc>
+          <w:tcPr>
+            <w:tcW w:w="7619" w:type="dxa"/>
+            <w:vAlign w:val="center"/>
+          </w:tcPr>
+          <w:p>
+            <w:pPr>
+              <w:pBdr>
+                <w:top w:val="nil"/>
+                <w:left w:val="nil"/>
+                <w:bottom w:val="nil"/>
+                <w:right w:val="nil"/>
+                <w:between w:val="nil"/>
+              </w:pBdr>
+              <w:spacing w:line="264" w:lineRule="auto"/>
+              <w:rPr>
+                <w:color w:val="000000"/>
+                <w:sz w:val="24"/>
+                <w:szCs w:val="24"/>
+              </w:rPr>
+            </w:pPr>
+            <w:r>
+              <w:rPr>
+                <w:b/>
+                <w:color w:val="000000"/>
+                <w:sz w:val="24"/>
+                <w:szCs w:val="24"/>
+              </w:rPr>
+              <w:t>Software Engineer</w:t>
+            </w:r>
+            <w:r>
+              <w:rPr>
+                <w:color w:val="000000"/>
+                <w:sz w:val="24"/>
+                <w:szCs w:val="24"/>
+              </w:rPr>
+              <w:t>,</w:t>
+            </w:r>
+          </w:p>
+          <w:p>
+            <w:pPr>
+              <w:pBdr>
+                <w:top w:val="nil"/>
+                <w:left w:val="nil"/>
+                <w:bottom w:val="nil"/>
+                <w:right w:val="nil"/>
+                <w:between w:val="nil"/>
+              </w:pBdr>
+              <w:spacing w:before="60" w:after="60" w:line="264" w:lineRule="auto"/>
+              <w:rPr>
+                <w:color w:val="000000"/>
+                <w:sz w:val="24"/>
+                <w:szCs w:val="24"/>
+              </w:rPr>
+            </w:pPr>
+            <w:bookmarkStart w:id="1" w:name="_heading=h.30j0zll" w:colFirst="0" w:colLast="0"/>
+            <w:bookmarkEnd w:id="1"/>
+            <w:r>
+              <w:rPr>
+                <w:b/>
+                <w:color w:val="000000"/>
+                <w:sz w:val="24"/>
+                <w:szCs w:val="24"/>
+              </w:rPr>
+              <w:t>Digital Research</w:t>
+            </w:r>
+            <w:r>
+              <w:rPr>
+                <w:color w:val="000000"/>
+                <w:sz w:val="24"/>
+                <w:szCs w:val="24"/>
+              </w:rPr>
+              <w:t xml:space="preserve"> (computer vision startup)</w:t>
+            </w:r>
+          </w:p>
+        </w:tc>
+      </w:tr>
+    </w:tbl>
+    <w:p>
+      <w:pPr>
+        <w:pBdr>
+          <w:top w:val="nil"/>
+          <w:left w:val="nil"/>
+          <w:bottom w:val="nil"/>
+          <w:right w:val="nil"/>
+          <w:between w:val="nil"/>
+        </w:pBdr>
+        <w:spacing w:before="60" w:after="60" w:line="264" w:lineRule="auto"/>
+        <w:ind w:left="170" w:hanging="170"/>
+        <w:jc w:val="both"/>
+        <w:rPr>
+          <w:sz w:val="24"/>
+          <w:szCs w:val="24"/>
+        </w:rPr>
+      </w:pPr>
+      <w:r>
+        <w:rPr>
+          <w:sz w:val="24"/>
+          <w:szCs w:val="24"/>
+        </w:rPr>
+        <w:t>• Created an event-based architecture for a system of batch image processing (~20k images / day). Developed server-side image processing.</w:t>
+      </w:r>
+      <w:r>
+        <w:rPr>
+          <w:sz w:val="24"/>
+          <w:szCs w:val="24"/>
+        </w:rPr>
+        <w:t xml:space="preserve"> In production th</w:t>
+      </w:r>
+      <w:r>
+        <w:rPr>
+          <w:sz w:val="24"/>
+          <w:szCs w:val="24"/>
+        </w:rPr>
+        <w:t>e system reduced downtime of trucks by 12%.</w:t>
+      </w:r>
+    </w:p>
+    <w:p>
+      <w:pPr>
+        <w:pBdr>
+          <w:top w:val="nil"/>
+          <w:left w:val="nil"/>
+          <w:bottom w:val="nil"/>
+          <w:right w:val="nil"/>
+          <w:between w:val="nil"/>
+        </w:pBdr>
+        <w:spacing w:before="60" w:after="60" w:line="264" w:lineRule="auto"/>
+        <w:ind w:left="170" w:hanging="170"/>
+        <w:jc w:val="both"/>
+        <w:rPr>
+          <w:sz w:val="24"/>
+          <w:szCs w:val="24"/>
+        </w:rPr>
+      </w:pPr>
+      <w:r>
+        <w:rPr>
+          <w:sz w:val="24"/>
+          <w:szCs w:val="24"/>
+        </w:rPr>
+        <w:t xml:space="preserve">• Created a customer-facing web UI with reports and data visualization. Also created an internal web UI </w:t>
+      </w:r>
+      <w:r>
+        <w:rPr>
+          <w:sz w:val="24"/>
+          <w:szCs w:val="24"/>
+        </w:rPr>
+        <w:t>for system monitoring</w:t>
+      </w:r>
+      <w:r>
+        <w:rPr>
+          <w:sz w:val="24"/>
+          <w:szCs w:val="24"/>
+        </w:rPr>
+        <w:t>.</w:t>
+      </w:r>
+    </w:p>
+    <w:tbl>
+      <w:tblPr>
+        <w:tblStyle w:val="a5"/>
         <w:tblW w:w="9854" w:type="dxa"/>
         <w:tblInd w:w="-108" w:type="dxa"/>
         <w:tblLayout w:type="fixed"/>
@@ -787,594 +1678,6 @@
                 <w:sz w:val="24"/>
                 <w:szCs w:val="24"/>
               </w:rPr>
-              <w:t>May 2023 -</w:t>
-            </w:r>
-          </w:p>
-          <w:p>
-            <w:pPr>
-              <w:pBdr>
-                <w:top w:val="nil"/>
-                <w:left w:val="nil"/>
-                <w:bottom w:val="nil"/>
-                <w:right w:val="nil"/>
-                <w:between w:val="nil"/>
-              </w:pBdr>
-              <w:spacing w:line="264" w:lineRule="auto"/>
-              <w:ind w:left="284"/>
-              <w:jc w:val="center"/>
-              <w:rPr>
-                <w:color w:val="000000"/>
-                <w:sz w:val="24"/>
-                <w:szCs w:val="24"/>
-              </w:rPr>
-            </w:pPr>
-            <w:r>
-              <w:rPr>
-                <w:color w:val="000000"/>
-                <w:sz w:val="24"/>
-                <w:szCs w:val="24"/>
-              </w:rPr>
-              <w:t>C</w:t>
-            </w:r>
-            <w:r>
-              <w:rPr>
-                <w:color w:val="000000"/>
-                <w:sz w:val="24"/>
-                <w:szCs w:val="24"/>
-              </w:rPr>
-              <w:t>urrent</w:t>
-            </w:r>
-          </w:p>
-          <w:p>
-            <w:pPr>
-              <w:pBdr>
-                <w:top w:val="nil"/>
-                <w:left w:val="nil"/>
-                <w:bottom w:val="nil"/>
-                <w:right w:val="nil"/>
-                <w:between w:val="nil"/>
-              </w:pBdr>
-              <w:spacing w:line="264" w:lineRule="auto"/>
-              <w:ind w:left="284"/>
-              <w:jc w:val="center"/>
-              <w:rPr>
-                <w:color w:val="000000"/>
-                <w:sz w:val="24"/>
-                <w:szCs w:val="24"/>
-              </w:rPr>
-            </w:pPr>
-            <w:r>
-              <w:rPr>
-                <w:color w:val="000000"/>
-                <w:sz w:val="24"/>
-                <w:szCs w:val="24"/>
-              </w:rPr>
-              <w:t>(</w:t>
-            </w:r>
-            <w:r>
-              <w:rPr>
-                <w:rFonts w:ascii="Times New Roman" w:hAnsi="Times New Roman" w:cs="Times New Roman"/>
-                <w:b/>
-                <w:color w:val="000000"/>
-                <w:sz w:val="24"/>
-                <w:szCs w:val="24"/>
-              </w:rPr>
-              <w:t>~</w:t>
-            </w:r>
-            <w:r>
-              <w:rPr>
-                <w:rFonts w:ascii="Times New Roman" w:hAnsi="Times New Roman" w:cs="Times New Roman"/>
-                <w:b/>
-                <w:color w:val="000000"/>
-                <w:sz w:val="24"/>
-                <w:szCs w:val="24"/>
-              </w:rPr>
-              <w:t> </w:t>
-            </w:r>
-            <w:r>
-              <w:rPr>
-                <w:color w:val="000000"/>
-                <w:sz w:val="24"/>
-                <w:szCs w:val="24"/>
-              </w:rPr>
-              <w:t>1 </w:t>
-            </w:r>
-            <w:proofErr w:type="spellStart"/>
-            <w:r>
-              <w:rPr>
-                <w:color w:val="000000"/>
-                <w:sz w:val="24"/>
-                <w:szCs w:val="24"/>
-              </w:rPr>
-              <w:t>yr</w:t>
-            </w:r>
-            <w:proofErr w:type="spellEnd"/>
-            <w:r>
-              <w:rPr>
-                <w:color w:val="000000"/>
-                <w:sz w:val="24"/>
-                <w:szCs w:val="24"/>
-              </w:rPr>
-              <w:t>)</w:t>
-            </w:r>
-          </w:p>
-        </w:tc>
-        <w:tc>
-          <w:tcPr>
-            <w:tcW w:w="7903" w:type="dxa"/>
-            <w:vAlign w:val="center"/>
-          </w:tcPr>
-          <w:p>
-            <w:pPr>
-              <w:pBdr>
-                <w:top w:val="nil"/>
-                <w:left w:val="nil"/>
-                <w:bottom w:val="nil"/>
-                <w:right w:val="nil"/>
-                <w:between w:val="nil"/>
-              </w:pBdr>
-              <w:spacing w:line="264" w:lineRule="auto"/>
-              <w:rPr>
-                <w:color w:val="000000"/>
-                <w:sz w:val="24"/>
-                <w:szCs w:val="24"/>
-              </w:rPr>
-            </w:pPr>
-            <w:r>
-              <w:rPr>
-                <w:b/>
-                <w:color w:val="000000"/>
-                <w:sz w:val="24"/>
-                <w:szCs w:val="24"/>
-              </w:rPr>
-              <w:t>Software</w:t>
-            </w:r>
-            <w:r>
-              <w:rPr>
-                <w:b/>
-                <w:color w:val="000000"/>
-                <w:sz w:val="24"/>
-                <w:szCs w:val="24"/>
-              </w:rPr>
-              <w:t xml:space="preserve"> Engineer</w:t>
-            </w:r>
-            <w:r>
-              <w:rPr>
-                <w:color w:val="000000"/>
-                <w:sz w:val="24"/>
-                <w:szCs w:val="24"/>
-              </w:rPr>
-              <w:t>,</w:t>
-            </w:r>
-          </w:p>
-          <w:p>
-            <w:pPr>
-              <w:pBdr>
-                <w:top w:val="nil"/>
-                <w:left w:val="nil"/>
-                <w:bottom w:val="nil"/>
-                <w:right w:val="nil"/>
-                <w:between w:val="nil"/>
-              </w:pBdr>
-              <w:spacing w:before="60" w:after="60" w:line="264" w:lineRule="auto"/>
-              <w:rPr>
-                <w:color w:val="000000"/>
-                <w:sz w:val="24"/>
-                <w:szCs w:val="24"/>
-              </w:rPr>
-            </w:pPr>
-            <w:hyperlink r:id="rId11" w:history="1">
-              <w:r>
-                <w:rPr>
-                  <w:rStyle w:val="ad"/>
-                  <w:b/>
-                  <w:sz w:val="24"/>
-                  <w:szCs w:val="24"/>
-                </w:rPr>
-                <w:t>Huawei Cloud</w:t>
-              </w:r>
-            </w:hyperlink>
-          </w:p>
-        </w:tc>
-      </w:tr>
-    </w:tbl>
-    <w:p>
-      <w:pPr>
-        <w:pBdr>
-          <w:top w:val="nil"/>
-          <w:left w:val="nil"/>
-          <w:bottom w:val="nil"/>
-          <w:right w:val="nil"/>
-          <w:between w:val="nil"/>
-        </w:pBdr>
-        <w:spacing w:before="60" w:after="60" w:line="264" w:lineRule="auto"/>
-        <w:ind w:left="170" w:hanging="170"/>
-        <w:jc w:val="both"/>
-        <w:rPr>
-          <w:color w:val="000000"/>
-          <w:sz w:val="24"/>
-          <w:szCs w:val="24"/>
-        </w:rPr>
-      </w:pPr>
-      <w:r>
-        <w:rPr>
-          <w:sz w:val="24"/>
-          <w:szCs w:val="24"/>
-        </w:rPr>
-        <w:t>• </w:t>
-      </w:r>
-      <w:r>
-        <w:rPr>
-          <w:color w:val="000000"/>
-          <w:sz w:val="24"/>
-          <w:szCs w:val="24"/>
-        </w:rPr>
-        <w:t>Development of</w:t>
-      </w:r>
-      <w:r>
-        <w:rPr>
-          <w:color w:val="000000"/>
-          <w:sz w:val="24"/>
-          <w:szCs w:val="24"/>
-        </w:rPr>
-        <w:t xml:space="preserve"> </w:t>
-      </w:r>
-      <w:r>
-        <w:rPr>
-          <w:color w:val="000000"/>
-          <w:sz w:val="24"/>
-          <w:szCs w:val="24"/>
-        </w:rPr>
-        <w:t xml:space="preserve">core functionality in a </w:t>
-      </w:r>
-      <w:r>
-        <w:rPr>
-          <w:color w:val="000000"/>
-          <w:sz w:val="24"/>
-          <w:szCs w:val="24"/>
-        </w:rPr>
-        <w:t xml:space="preserve">data </w:t>
-      </w:r>
-      <w:proofErr w:type="spellStart"/>
-      <w:r>
-        <w:rPr>
-          <w:color w:val="000000"/>
-          <w:sz w:val="24"/>
-          <w:szCs w:val="24"/>
-        </w:rPr>
-        <w:t>lakehouse</w:t>
-      </w:r>
-      <w:proofErr w:type="spellEnd"/>
-      <w:r>
-        <w:rPr>
-          <w:color w:val="000000"/>
-          <w:sz w:val="24"/>
-          <w:szCs w:val="24"/>
-        </w:rPr>
-        <w:t xml:space="preserve"> platform</w:t>
-      </w:r>
-      <w:r>
-        <w:rPr>
-          <w:color w:val="000000"/>
-          <w:sz w:val="24"/>
-          <w:szCs w:val="24"/>
-        </w:rPr>
-        <w:t>.</w:t>
-      </w:r>
-    </w:p>
-    <w:tbl>
-      <w:tblPr>
-        <w:tblStyle w:val="aa"/>
-        <w:tblW w:w="9854" w:type="dxa"/>
-        <w:tblInd w:w="-108" w:type="dxa"/>
-        <w:tblLayout w:type="fixed"/>
-        <w:tblLook w:val="0000" w:firstRow="0" w:lastRow="0" w:firstColumn="0" w:lastColumn="0" w:noHBand="0" w:noVBand="0"/>
-      </w:tblPr>
-      <w:tblGrid>
-        <w:gridCol w:w="1951"/>
-        <w:gridCol w:w="7903"/>
-      </w:tblGrid>
-      <w:tr>
-        <w:tc>
-          <w:tcPr>
-            <w:tcW w:w="1951" w:type="dxa"/>
-            <w:vAlign w:val="center"/>
-          </w:tcPr>
-          <w:p>
-            <w:pPr>
-              <w:pBdr>
-                <w:top w:val="nil"/>
-                <w:left w:val="nil"/>
-                <w:bottom w:val="nil"/>
-                <w:right w:val="nil"/>
-                <w:between w:val="nil"/>
-              </w:pBdr>
-              <w:spacing w:line="264" w:lineRule="auto"/>
-              <w:ind w:left="284"/>
-              <w:jc w:val="center"/>
-              <w:rPr>
-                <w:color w:val="000000"/>
-                <w:sz w:val="24"/>
-                <w:szCs w:val="24"/>
-              </w:rPr>
-            </w:pPr>
-            <w:r>
-              <w:rPr>
-                <w:color w:val="000000"/>
-                <w:sz w:val="24"/>
-                <w:szCs w:val="24"/>
-              </w:rPr>
-              <w:t>Feb 2022 -</w:t>
-            </w:r>
-          </w:p>
-          <w:p>
-            <w:pPr>
-              <w:pBdr>
-                <w:top w:val="nil"/>
-                <w:left w:val="nil"/>
-                <w:bottom w:val="nil"/>
-                <w:right w:val="nil"/>
-                <w:between w:val="nil"/>
-              </w:pBdr>
-              <w:spacing w:line="264" w:lineRule="auto"/>
-              <w:ind w:left="284"/>
-              <w:jc w:val="center"/>
-              <w:rPr>
-                <w:color w:val="000000"/>
-                <w:sz w:val="24"/>
-                <w:szCs w:val="24"/>
-              </w:rPr>
-            </w:pPr>
-            <w:r>
-              <w:rPr>
-                <w:color w:val="000000"/>
-                <w:sz w:val="24"/>
-                <w:szCs w:val="24"/>
-              </w:rPr>
-              <w:t>May 2023</w:t>
-            </w:r>
-            <w:r>
-              <w:rPr>
-                <w:color w:val="000000"/>
-                <w:sz w:val="24"/>
-                <w:szCs w:val="24"/>
-              </w:rPr>
-              <w:t xml:space="preserve"> (1</w:t>
-            </w:r>
-            <w:r>
-              <w:rPr>
-                <w:color w:val="000000"/>
-                <w:sz w:val="24"/>
-                <w:szCs w:val="24"/>
-              </w:rPr>
-              <w:t>+</w:t>
-            </w:r>
-            <w:r>
-              <w:rPr>
-                <w:color w:val="000000"/>
-                <w:sz w:val="24"/>
-                <w:szCs w:val="24"/>
-              </w:rPr>
-              <w:t> </w:t>
-            </w:r>
-            <w:proofErr w:type="spellStart"/>
-            <w:r>
-              <w:rPr>
-                <w:color w:val="000000"/>
-                <w:sz w:val="24"/>
-                <w:szCs w:val="24"/>
-              </w:rPr>
-              <w:t>yr</w:t>
-            </w:r>
-            <w:proofErr w:type="spellEnd"/>
-            <w:r>
-              <w:rPr>
-                <w:color w:val="000000"/>
-                <w:sz w:val="24"/>
-                <w:szCs w:val="24"/>
-              </w:rPr>
-              <w:t>)</w:t>
-            </w:r>
-          </w:p>
-        </w:tc>
-        <w:tc>
-          <w:tcPr>
-            <w:tcW w:w="7903" w:type="dxa"/>
-            <w:vAlign w:val="center"/>
-          </w:tcPr>
-          <w:p>
-            <w:pPr>
-              <w:pBdr>
-                <w:top w:val="nil"/>
-                <w:left w:val="nil"/>
-                <w:bottom w:val="nil"/>
-                <w:right w:val="nil"/>
-                <w:between w:val="nil"/>
-              </w:pBdr>
-              <w:spacing w:line="264" w:lineRule="auto"/>
-              <w:rPr>
-                <w:color w:val="000000"/>
-                <w:sz w:val="24"/>
-                <w:szCs w:val="24"/>
-              </w:rPr>
-            </w:pPr>
-            <w:r>
-              <w:rPr>
-                <w:b/>
-                <w:color w:val="000000"/>
-                <w:sz w:val="24"/>
-                <w:szCs w:val="24"/>
-              </w:rPr>
-              <w:t>Software Engineer</w:t>
-            </w:r>
-            <w:r>
-              <w:rPr>
-                <w:color w:val="000000"/>
-                <w:sz w:val="24"/>
-                <w:szCs w:val="24"/>
-              </w:rPr>
-              <w:t>,</w:t>
-            </w:r>
-          </w:p>
-          <w:p>
-            <w:pPr>
-              <w:pBdr>
-                <w:top w:val="nil"/>
-                <w:left w:val="nil"/>
-                <w:bottom w:val="nil"/>
-                <w:right w:val="nil"/>
-                <w:between w:val="nil"/>
-              </w:pBdr>
-              <w:spacing w:before="60" w:after="60" w:line="264" w:lineRule="auto"/>
-              <w:rPr>
-                <w:color w:val="000000"/>
-                <w:sz w:val="24"/>
-                <w:szCs w:val="24"/>
-              </w:rPr>
-            </w:pPr>
-            <w:bookmarkStart w:id="2" w:name="_heading=h.30j0zll" w:colFirst="0" w:colLast="0"/>
-            <w:bookmarkEnd w:id="2"/>
-            <w:r>
-              <w:rPr>
-                <w:b/>
-                <w:color w:val="000000"/>
-                <w:sz w:val="24"/>
-                <w:szCs w:val="24"/>
-              </w:rPr>
-              <w:t>Digital Research</w:t>
-            </w:r>
-            <w:r>
-              <w:rPr>
-                <w:color w:val="000000"/>
-                <w:sz w:val="24"/>
-                <w:szCs w:val="24"/>
-              </w:rPr>
-              <w:t xml:space="preserve"> (computer vision startup)</w:t>
-            </w:r>
-          </w:p>
-        </w:tc>
-      </w:tr>
-    </w:tbl>
-    <w:p>
-      <w:pPr>
-        <w:pBdr>
-          <w:top w:val="nil"/>
-          <w:left w:val="nil"/>
-          <w:bottom w:val="nil"/>
-          <w:right w:val="nil"/>
-          <w:between w:val="nil"/>
-        </w:pBdr>
-        <w:spacing w:before="60" w:after="60" w:line="264" w:lineRule="auto"/>
-        <w:ind w:left="170" w:hanging="170"/>
-        <w:jc w:val="both"/>
-        <w:rPr>
-          <w:sz w:val="24"/>
-          <w:szCs w:val="24"/>
-        </w:rPr>
-      </w:pPr>
-      <w:r>
-        <w:rPr>
-          <w:sz w:val="24"/>
-          <w:szCs w:val="24"/>
-        </w:rPr>
-        <w:t>• Created an event-based architecture for a system of batch image processing (~20k images / day). Developed server-side image processing.</w:t>
-      </w:r>
-      <w:r>
-        <w:rPr>
-          <w:sz w:val="24"/>
-          <w:szCs w:val="24"/>
-        </w:rPr>
-        <w:t xml:space="preserve"> In production th</w:t>
-      </w:r>
-      <w:r>
-        <w:rPr>
-          <w:sz w:val="24"/>
-          <w:szCs w:val="24"/>
-        </w:rPr>
-        <w:t>e system reduced downtime of trucks by 12%.</w:t>
-      </w:r>
-    </w:p>
-    <w:p>
-      <w:pPr>
-        <w:pBdr>
-          <w:top w:val="nil"/>
-          <w:left w:val="nil"/>
-          <w:bottom w:val="nil"/>
-          <w:right w:val="nil"/>
-          <w:between w:val="nil"/>
-        </w:pBdr>
-        <w:spacing w:before="60" w:after="60" w:line="264" w:lineRule="auto"/>
-        <w:ind w:left="170" w:hanging="170"/>
-        <w:jc w:val="both"/>
-        <w:rPr>
-          <w:sz w:val="24"/>
-          <w:szCs w:val="24"/>
-        </w:rPr>
-      </w:pPr>
-      <w:r>
-        <w:rPr>
-          <w:sz w:val="24"/>
-          <w:szCs w:val="24"/>
-        </w:rPr>
-        <w:t xml:space="preserve">• Created a customer-facing web UI with reports and data visualization. Also created an internal web UI </w:t>
-      </w:r>
-      <w:r>
-        <w:rPr>
-          <w:sz w:val="24"/>
-          <w:szCs w:val="24"/>
-        </w:rPr>
-        <w:t>for system monitoring</w:t>
-      </w:r>
-      <w:r>
-        <w:rPr>
-          <w:sz w:val="24"/>
-          <w:szCs w:val="24"/>
-        </w:rPr>
-        <w:t>.</w:t>
-      </w:r>
-    </w:p>
-    <w:tbl>
-      <w:tblPr>
-        <w:tblStyle w:val="ab"/>
-        <w:tblW w:w="9854" w:type="dxa"/>
-        <w:tblInd w:w="-108" w:type="dxa"/>
-        <w:tblLayout w:type="fixed"/>
-        <w:tblLook w:val="0000" w:firstRow="0" w:lastRow="0" w:firstColumn="0" w:lastColumn="0" w:noHBand="0" w:noVBand="0"/>
-      </w:tblPr>
-      <w:tblGrid>
-        <w:gridCol w:w="1951"/>
-        <w:gridCol w:w="7903"/>
-      </w:tblGrid>
-      <w:tr>
-        <w:tc>
-          <w:tcPr>
-            <w:tcW w:w="1951" w:type="dxa"/>
-            <w:vAlign w:val="center"/>
-          </w:tcPr>
-          <w:p>
-            <w:pPr>
-              <w:pBdr>
-                <w:top w:val="nil"/>
-                <w:left w:val="nil"/>
-                <w:bottom w:val="nil"/>
-                <w:right w:val="nil"/>
-                <w:between w:val="nil"/>
-              </w:pBdr>
-              <w:spacing w:line="264" w:lineRule="auto"/>
-              <w:ind w:left="284"/>
-              <w:jc w:val="center"/>
-              <w:rPr>
-                <w:color w:val="000000"/>
-                <w:sz w:val="24"/>
-                <w:szCs w:val="24"/>
-              </w:rPr>
-            </w:pPr>
-            <w:r>
-              <w:rPr>
-                <w:color w:val="000000"/>
-                <w:sz w:val="24"/>
-                <w:szCs w:val="24"/>
-              </w:rPr>
               <w:t>2009 – 2022</w:t>
             </w:r>
           </w:p>
@@ -1487,8 +1790,8 @@
                 <w:szCs w:val="24"/>
               </w:rPr>
             </w:pPr>
-            <w:bookmarkStart w:id="3" w:name="_heading=h.1fob9te" w:colFirst="0" w:colLast="0"/>
-            <w:bookmarkEnd w:id="3"/>
+            <w:bookmarkStart w:id="2" w:name="_heading=h.1fob9te" w:colFirst="0" w:colLast="0"/>
+            <w:bookmarkEnd w:id="2"/>
             <w:r>
               <w:rPr>
                 <w:b/>
@@ -1560,39 +1863,39 @@
           <w:sz w:val="24"/>
           <w:szCs w:val="24"/>
         </w:rPr>
-        <w:t>combined from</w:t>
-      </w:r>
-      <w:r>
-        <w:rPr>
-          <w:color w:val="000000"/>
-          <w:sz w:val="24"/>
-          <w:szCs w:val="24"/>
-        </w:rPr>
-        <w:t xml:space="preserve"> </w:t>
-      </w:r>
-      <w:r>
-        <w:rPr>
-          <w:color w:val="000000"/>
-          <w:sz w:val="24"/>
-          <w:szCs w:val="24"/>
-        </w:rPr>
-        <w:t xml:space="preserve">cross -dependent </w:t>
-      </w:r>
-      <w:r>
-        <w:rPr>
-          <w:color w:val="000000"/>
-          <w:sz w:val="24"/>
-          <w:szCs w:val="24"/>
-        </w:rPr>
-        <w:t xml:space="preserve">research and software development </w:t>
-      </w:r>
-      <w:r>
-        <w:rPr>
-          <w:color w:val="000000"/>
-          <w:sz w:val="24"/>
-          <w:szCs w:val="24"/>
-        </w:rPr>
-        <w:t>parts</w:t>
+        <w:t xml:space="preserve">with </w:t>
+      </w:r>
+      <w:r>
+        <w:rPr>
+          <w:color w:val="000000"/>
+          <w:sz w:val="24"/>
+          <w:szCs w:val="24"/>
+        </w:rPr>
+        <w:t xml:space="preserve">research and </w:t>
+      </w:r>
+      <w:r>
+        <w:rPr>
+          <w:color w:val="000000"/>
+          <w:sz w:val="24"/>
+          <w:szCs w:val="24"/>
+        </w:rPr>
+        <w:t xml:space="preserve">software </w:t>
+      </w:r>
+      <w:r>
+        <w:rPr>
+          <w:color w:val="000000"/>
+          <w:sz w:val="24"/>
+          <w:szCs w:val="24"/>
+        </w:rPr>
+        <w:t xml:space="preserve">development </w:t>
+      </w:r>
+      <w:r>
+        <w:rPr>
+          <w:color w:val="000000"/>
+          <w:sz w:val="24"/>
+          <w:szCs w:val="24"/>
+        </w:rPr>
+        <w:t>stages</w:t>
       </w:r>
       <w:r>
         <w:rPr>
@@ -1701,7 +2004,7 @@
     </w:p>
     <w:tbl>
       <w:tblPr>
-        <w:tblStyle w:val="ac"/>
+        <w:tblStyle w:val="a6"/>
         <w:tblW w:w="9854" w:type="dxa"/>
         <w:tblInd w:w="-108" w:type="dxa"/>
         <w:tblLayout w:type="fixed"/>
@@ -1834,6 +2137,7 @@
                 <w:sz w:val="24"/>
                 <w:szCs w:val="24"/>
               </w:rPr>
+              <w:lastRenderedPageBreak/>
               <w:t>2009</w:t>
             </w:r>
           </w:p>
@@ -1845,6 +2149,7 @@
           </w:tcPr>
           <w:p>
             <w:pPr>
+              <w:keepNext/>
               <w:pBdr>
                 <w:top w:val="nil"/>
                 <w:left w:val="nil"/>
@@ -1868,6 +2173,8 @@
               </w:rPr>
               <w:t>MSc, Computational and Applied Mathematics,</w:t>
             </w:r>
+            <w:bookmarkStart w:id="3" w:name="_GoBack"/>
+            <w:bookmarkEnd w:id="3"/>
           </w:p>
           <w:p>
             <w:pPr>
@@ -1922,7 +2229,6 @@
           <w:sz w:val="24"/>
           <w:szCs w:val="24"/>
         </w:rPr>
-        <w:lastRenderedPageBreak/>
         <w:t>CERTIFICATES</w:t>
       </w:r>
     </w:p>
@@ -2079,7 +2385,7 @@
           <w:szCs w:val="24"/>
         </w:rPr>
       </w:pPr>
-      <w:hyperlink r:id="rId12">
+      <w:hyperlink r:id="rId13">
         <w:r>
           <w:rPr>
             <w:color w:val="0000FF"/>
@@ -2090,7 +2396,7 @@
       </w:hyperlink>
     </w:p>
     <w:sectPr>
-      <w:footerReference w:type="default" r:id="rId13"/>
+      <w:footerReference w:type="default" r:id="rId14"/>
       <w:pgSz w:w="11906" w:h="16838"/>
       <w:pgMar w:top="680" w:right="1134" w:bottom="680" w:left="1134" w:header="113" w:footer="113" w:gutter="0"/>
       <w:pgNumType w:start="1"/>
@@ -2101,7 +2407,7 @@
 </file>
 
 <file path=word/endnotes.xml><?xml version="1.0" encoding="utf-8"?>
-<w:endnotes xmlns:wpc="http://schemas.microsoft.com/office/word/2010/wordprocessingCanvas" xmlns:cx="http://schemas.microsoft.com/office/drawing/2014/chartex" xmlns:cx1="http://schemas.microsoft.com/office/drawing/2015/9/8/chartex" xmlns:mc="http://schemas.openxmlformats.org/markup-compatibility/2006" xmlns:o="urn:schemas-microsoft-com:office:office" xmlns:r="http://schemas.openxmlformats.org/officeDocument/2006/relationships" xmlns:m="http://schemas.openxmlformats.org/officeDocument/2006/math" xmlns:v="urn:schemas-microsoft-com:vml" xmlns:wp14="http://schemas.microsoft.com/office/word/2010/wordprocessingDrawing" xmlns:wp="http://schemas.openxmlformats.org/drawingml/2006/wordprocessingDrawing" xmlns:w10="urn:schemas-microsoft-com:office:word" xmlns:w="http://schemas.openxmlformats.org/wordprocessingml/2006/main" xmlns:w14="http://schemas.microsoft.com/office/word/2010/wordml" xmlns:w15="http://schemas.microsoft.com/office/word/2012/wordml" xmlns:w16se="http://schemas.microsoft.com/office/word/2015/wordml/symex" xmlns:wpg="http://schemas.microsoft.com/office/word/2010/wordprocessingGroup" xmlns:wpi="http://schemas.microsoft.com/office/word/2010/wordprocessingInk" xmlns:wne="http://schemas.microsoft.com/office/word/2006/wordml" xmlns:wps="http://schemas.microsoft.com/office/word/2010/wordprocessingShape" mc:Ignorable="w14 w15 w16se wp14">
+<w:endnotes xmlns:wpc="http://schemas.microsoft.com/office/word/2010/wordprocessingCanvas" xmlns:cx="http://schemas.microsoft.com/office/drawing/2014/chartex" xmlns:cx1="http://schemas.microsoft.com/office/drawing/2015/9/8/chartex" xmlns:cx2="http://schemas.microsoft.com/office/drawing/2015/10/21/chartex" xmlns:cx3="http://schemas.microsoft.com/office/drawing/2016/5/9/chartex" xmlns:cx4="http://schemas.microsoft.com/office/drawing/2016/5/10/chartex" xmlns:cx5="http://schemas.microsoft.com/office/drawing/2016/5/11/chartex" xmlns:cx6="http://schemas.microsoft.com/office/drawing/2016/5/12/chartex" xmlns:cx7="http://schemas.microsoft.com/office/drawing/2016/5/13/chartex" xmlns:cx8="http://schemas.microsoft.com/office/drawing/2016/5/14/chartex" xmlns:mc="http://schemas.openxmlformats.org/markup-compatibility/2006" xmlns:aink="http://schemas.microsoft.com/office/drawing/2016/ink" xmlns:am3d="http://schemas.microsoft.com/office/drawing/2017/model3d" xmlns:o="urn:schemas-microsoft-com:office:office" xmlns:r="http://schemas.openxmlformats.org/officeDocument/2006/relationships" xmlns:m="http://schemas.openxmlformats.org/officeDocument/2006/math" xmlns:v="urn:schemas-microsoft-com:vml" xmlns:wp14="http://schemas.microsoft.com/office/word/2010/wordprocessingDrawing" xmlns:wp="http://schemas.openxmlformats.org/drawingml/2006/wordprocessingDrawing" xmlns:w10="urn:schemas-microsoft-com:office:word" xmlns:w="http://schemas.openxmlformats.org/wordprocessingml/2006/main" xmlns:w14="http://schemas.microsoft.com/office/word/2010/wordml" xmlns:w15="http://schemas.microsoft.com/office/word/2012/wordml" xmlns:w16cid="http://schemas.microsoft.com/office/word/2016/wordml/cid" xmlns:w16se="http://schemas.microsoft.com/office/word/2015/wordml/symex" xmlns:wpg="http://schemas.microsoft.com/office/word/2010/wordprocessingGroup" xmlns:wpi="http://schemas.microsoft.com/office/word/2010/wordprocessingInk" xmlns:wne="http://schemas.microsoft.com/office/word/2006/wordml" xmlns:wps="http://schemas.microsoft.com/office/word/2010/wordprocessingShape" mc:Ignorable="w14 w15 w16se w16cid wp14">
   <w:endnote w:type="separator" w:id="-1">
     <w:p>
       <w:r>
@@ -2120,7 +2426,7 @@
 </file>
 
 <file path=word/footer1.xml><?xml version="1.0" encoding="utf-8"?>
-<w:ftr xmlns:wpc="http://schemas.microsoft.com/office/word/2010/wordprocessingCanvas" xmlns:cx="http://schemas.microsoft.com/office/drawing/2014/chartex" xmlns:cx1="http://schemas.microsoft.com/office/drawing/2015/9/8/chartex" xmlns:mc="http://schemas.openxmlformats.org/markup-compatibility/2006" xmlns:o="urn:schemas-microsoft-com:office:office" xmlns:r="http://schemas.openxmlformats.org/officeDocument/2006/relationships" xmlns:m="http://schemas.openxmlformats.org/officeDocument/2006/math" xmlns:v="urn:schemas-microsoft-com:vml" xmlns:wp14="http://schemas.microsoft.com/office/word/2010/wordprocessingDrawing" xmlns:wp="http://schemas.openxmlformats.org/drawingml/2006/wordprocessingDrawing" xmlns:w10="urn:schemas-microsoft-com:office:word" xmlns:w="http://schemas.openxmlformats.org/wordprocessingml/2006/main" xmlns:w14="http://schemas.microsoft.com/office/word/2010/wordml" xmlns:w15="http://schemas.microsoft.com/office/word/2012/wordml" xmlns:w16se="http://schemas.microsoft.com/office/word/2015/wordml/symex" xmlns:wpg="http://schemas.microsoft.com/office/word/2010/wordprocessingGroup" xmlns:wpi="http://schemas.microsoft.com/office/word/2010/wordprocessingInk" xmlns:wne="http://schemas.microsoft.com/office/word/2006/wordml" xmlns:wps="http://schemas.microsoft.com/office/word/2010/wordprocessingShape" mc:Ignorable="w14 w15 w16se wp14">
+<w:ftr xmlns:wpc="http://schemas.microsoft.com/office/word/2010/wordprocessingCanvas" xmlns:cx="http://schemas.microsoft.com/office/drawing/2014/chartex" xmlns:cx1="http://schemas.microsoft.com/office/drawing/2015/9/8/chartex" xmlns:cx2="http://schemas.microsoft.com/office/drawing/2015/10/21/chartex" xmlns:cx3="http://schemas.microsoft.com/office/drawing/2016/5/9/chartex" xmlns:cx4="http://schemas.microsoft.com/office/drawing/2016/5/10/chartex" xmlns:cx5="http://schemas.microsoft.com/office/drawing/2016/5/11/chartex" xmlns:cx6="http://schemas.microsoft.com/office/drawing/2016/5/12/chartex" xmlns:cx7="http://schemas.microsoft.com/office/drawing/2016/5/13/chartex" xmlns:cx8="http://schemas.microsoft.com/office/drawing/2016/5/14/chartex" xmlns:mc="http://schemas.openxmlformats.org/markup-compatibility/2006" xmlns:aink="http://schemas.microsoft.com/office/drawing/2016/ink" xmlns:am3d="http://schemas.microsoft.com/office/drawing/2017/model3d" xmlns:o="urn:schemas-microsoft-com:office:office" xmlns:r="http://schemas.openxmlformats.org/officeDocument/2006/relationships" xmlns:m="http://schemas.openxmlformats.org/officeDocument/2006/math" xmlns:v="urn:schemas-microsoft-com:vml" xmlns:wp14="http://schemas.microsoft.com/office/word/2010/wordprocessingDrawing" xmlns:wp="http://schemas.openxmlformats.org/drawingml/2006/wordprocessingDrawing" xmlns:w10="urn:schemas-microsoft-com:office:word" xmlns:w="http://schemas.openxmlformats.org/wordprocessingml/2006/main" xmlns:w14="http://schemas.microsoft.com/office/word/2010/wordml" xmlns:w15="http://schemas.microsoft.com/office/word/2012/wordml" xmlns:w16cid="http://schemas.microsoft.com/office/word/2016/wordml/cid" xmlns:w16se="http://schemas.microsoft.com/office/word/2015/wordml/symex" xmlns:wpg="http://schemas.microsoft.com/office/word/2010/wordprocessingGroup" xmlns:wpi="http://schemas.microsoft.com/office/word/2010/wordprocessingInk" xmlns:wne="http://schemas.microsoft.com/office/word/2006/wordml" xmlns:wps="http://schemas.microsoft.com/office/word/2010/wordprocessingShape" mc:Ignorable="w14 w15 w16se w16cid wp14">
   <w:p>
     <w:pPr>
       <w:pBdr>
@@ -2166,7 +2472,7 @@
 </file>
 
 <file path=word/footnotes.xml><?xml version="1.0" encoding="utf-8"?>
-<w:footnotes xmlns:wpc="http://schemas.microsoft.com/office/word/2010/wordprocessingCanvas" xmlns:cx="http://schemas.microsoft.com/office/drawing/2014/chartex" xmlns:cx1="http://schemas.microsoft.com/office/drawing/2015/9/8/chartex" xmlns:mc="http://schemas.openxmlformats.org/markup-compatibility/2006" xmlns:o="urn:schemas-microsoft-com:office:office" xmlns:r="http://schemas.openxmlformats.org/officeDocument/2006/relationships" xmlns:m="http://schemas.openxmlformats.org/officeDocument/2006/math" xmlns:v="urn:schemas-microsoft-com:vml" xmlns:wp14="http://schemas.microsoft.com/office/word/2010/wordprocessingDrawing" xmlns:wp="http://schemas.openxmlformats.org/drawingml/2006/wordprocessingDrawing" xmlns:w10="urn:schemas-microsoft-com:office:word" xmlns:w="http://schemas.openxmlformats.org/wordprocessingml/2006/main" xmlns:w14="http://schemas.microsoft.com/office/word/2010/wordml" xmlns:w15="http://schemas.microsoft.com/office/word/2012/wordml" xmlns:w16se="http://schemas.microsoft.com/office/word/2015/wordml/symex" xmlns:wpg="http://schemas.microsoft.com/office/word/2010/wordprocessingGroup" xmlns:wpi="http://schemas.microsoft.com/office/word/2010/wordprocessingInk" xmlns:wne="http://schemas.microsoft.com/office/word/2006/wordml" xmlns:wps="http://schemas.microsoft.com/office/word/2010/wordprocessingShape" mc:Ignorable="w14 w15 w16se wp14">
+<w:footnotes xmlns:wpc="http://schemas.microsoft.com/office/word/2010/wordprocessingCanvas" xmlns:cx="http://schemas.microsoft.com/office/drawing/2014/chartex" xmlns:cx1="http://schemas.microsoft.com/office/drawing/2015/9/8/chartex" xmlns:cx2="http://schemas.microsoft.com/office/drawing/2015/10/21/chartex" xmlns:cx3="http://schemas.microsoft.com/office/drawing/2016/5/9/chartex" xmlns:cx4="http://schemas.microsoft.com/office/drawing/2016/5/10/chartex" xmlns:cx5="http://schemas.microsoft.com/office/drawing/2016/5/11/chartex" xmlns:cx6="http://schemas.microsoft.com/office/drawing/2016/5/12/chartex" xmlns:cx7="http://schemas.microsoft.com/office/drawing/2016/5/13/chartex" xmlns:cx8="http://schemas.microsoft.com/office/drawing/2016/5/14/chartex" xmlns:mc="http://schemas.openxmlformats.org/markup-compatibility/2006" xmlns:aink="http://schemas.microsoft.com/office/drawing/2016/ink" xmlns:am3d="http://schemas.microsoft.com/office/drawing/2017/model3d" xmlns:o="urn:schemas-microsoft-com:office:office" xmlns:r="http://schemas.openxmlformats.org/officeDocument/2006/relationships" xmlns:m="http://schemas.openxmlformats.org/officeDocument/2006/math" xmlns:v="urn:schemas-microsoft-com:vml" xmlns:wp14="http://schemas.microsoft.com/office/word/2010/wordprocessingDrawing" xmlns:wp="http://schemas.openxmlformats.org/drawingml/2006/wordprocessingDrawing" xmlns:w10="urn:schemas-microsoft-com:office:word" xmlns:w="http://schemas.openxmlformats.org/wordprocessingml/2006/main" xmlns:w14="http://schemas.microsoft.com/office/word/2010/wordml" xmlns:w15="http://schemas.microsoft.com/office/word/2012/wordml" xmlns:w16cid="http://schemas.microsoft.com/office/word/2016/wordml/cid" xmlns:w16se="http://schemas.microsoft.com/office/word/2015/wordml/symex" xmlns:wpg="http://schemas.microsoft.com/office/word/2010/wordprocessingGroup" xmlns:wpi="http://schemas.microsoft.com/office/word/2010/wordprocessingInk" xmlns:wne="http://schemas.microsoft.com/office/word/2006/wordml" xmlns:wps="http://schemas.microsoft.com/office/word/2010/wordprocessingShape" mc:Ignorable="w14 w15 w16se w16cid wp14">
   <w:footnote w:type="separator" w:id="-1">
     <w:p>
       <w:r>
@@ -2185,7 +2491,7 @@
 </file>
 
 <file path=word/styles.xml><?xml version="1.0" encoding="utf-8"?>
-<w:styles xmlns:mc="http://schemas.openxmlformats.org/markup-compatibility/2006" xmlns:r="http://schemas.openxmlformats.org/officeDocument/2006/relationships" xmlns:w="http://schemas.openxmlformats.org/wordprocessingml/2006/main" xmlns:w14="http://schemas.microsoft.com/office/word/2010/wordml" xmlns:w15="http://schemas.microsoft.com/office/word/2012/wordml" xmlns:w16se="http://schemas.microsoft.com/office/word/2015/wordml/symex" mc:Ignorable="w14 w15 w16se">
+<w:styles xmlns:mc="http://schemas.openxmlformats.org/markup-compatibility/2006" xmlns:r="http://schemas.openxmlformats.org/officeDocument/2006/relationships" xmlns:w="http://schemas.openxmlformats.org/wordprocessingml/2006/main" xmlns:w14="http://schemas.microsoft.com/office/word/2010/wordml" xmlns:w15="http://schemas.microsoft.com/office/word/2012/wordml" xmlns:w16cid="http://schemas.microsoft.com/office/word/2016/wordml/cid" xmlns:w16se="http://schemas.microsoft.com/office/word/2015/wordml/symex" mc:Ignorable="w14 w15 w16se w16cid">
   <w:docDefaults>
     <w:rPrDefault>
       <w:rPr>
@@ -2195,7 +2501,7 @@
     </w:rPrDefault>
     <w:pPrDefault/>
   </w:docDefaults>
-  <w:latentStyles w:defLockedState="0" w:defUIPriority="99" w:defSemiHidden="0" w:defUnhideWhenUsed="0" w:defQFormat="0" w:count="371">
+  <w:latentStyles w:defLockedState="0" w:defUIPriority="99" w:defSemiHidden="0" w:defUnhideWhenUsed="0" w:defQFormat="0" w:count="375">
     <w:lsdException w:name="Normal" w:uiPriority="0" w:qFormat="1"/>
     <w:lsdException w:name="heading 1" w:uiPriority="9" w:qFormat="1"/>
     <w:lsdException w:name="heading 2" w:semiHidden="1" w:uiPriority="9" w:unhideWhenUsed="1" w:qFormat="1"/>
@@ -2301,7 +2607,6 @@
     <w:lsdException w:name="HTML Sample" w:semiHidden="1" w:unhideWhenUsed="1"/>
     <w:lsdException w:name="HTML Typewriter" w:semiHidden="1" w:unhideWhenUsed="1"/>
     <w:lsdException w:name="HTML Variable" w:semiHidden="1" w:unhideWhenUsed="1"/>
-    <w:lsdException w:name="Normal Table" w:semiHidden="1" w:unhideWhenUsed="1"/>
     <w:lsdException w:name="annotation subject" w:semiHidden="1" w:unhideWhenUsed="1"/>
     <w:lsdException w:name="No List" w:semiHidden="1" w:unhideWhenUsed="1"/>
     <w:lsdException w:name="Outline List 1" w:semiHidden="1" w:unhideWhenUsed="1"/>
@@ -2345,10 +2650,8 @@
     <w:lsdException w:name="Table Elegant" w:semiHidden="1" w:unhideWhenUsed="1"/>
     <w:lsdException w:name="Table Professional" w:semiHidden="1" w:unhideWhenUsed="1"/>
     <w:lsdException w:name="Table Subtle 1" w:semiHidden="1" w:unhideWhenUsed="1"/>
-    <w:lsdException w:name="Table Subtle 2" w:semiHidden="1" w:unhideWhenUsed="1"/>
     <w:lsdException w:name="Table Web 1" w:semiHidden="1" w:unhideWhenUsed="1"/>
     <w:lsdException w:name="Table Web 2" w:semiHidden="1" w:unhideWhenUsed="1"/>
-    <w:lsdException w:name="Table Web 3" w:semiHidden="1" w:unhideWhenUsed="1"/>
     <w:lsdException w:name="Balloon Text" w:semiHidden="1" w:unhideWhenUsed="1"/>
     <w:lsdException w:name="Table Grid" w:uiPriority="39"/>
     <w:lsdException w:name="Table Theme" w:semiHidden="1" w:unhideWhenUsed="1"/>
@@ -2567,14 +2870,18 @@
     <w:lsdException w:name="List Table 5 Dark Accent 6" w:uiPriority="50"/>
     <w:lsdException w:name="List Table 6 Colorful Accent 6" w:uiPriority="51"/>
     <w:lsdException w:name="List Table 7 Colorful Accent 6" w:uiPriority="52"/>
+    <w:lsdException w:name="Mention" w:semiHidden="1" w:unhideWhenUsed="1"/>
+    <w:lsdException w:name="Smart Hyperlink" w:semiHidden="1" w:unhideWhenUsed="1"/>
+    <w:lsdException w:name="Hashtag" w:semiHidden="1" w:unhideWhenUsed="1"/>
+    <w:lsdException w:name="Unresolved Mention" w:semiHidden="1" w:unhideWhenUsed="1"/>
   </w:latentStyles>
-  <w:style w:type="paragraph" w:default="1" w:styleId="a">
+  <w:style w:type="paragraph" w:default="1" w:styleId="Normal">
     <w:name w:val="Normal"/>
   </w:style>
-  <w:style w:type="paragraph" w:styleId="1">
+  <w:style w:type="paragraph" w:styleId="Heading1">
     <w:name w:val="heading 1"/>
-    <w:basedOn w:val="a"/>
-    <w:next w:val="a"/>
+    <w:basedOn w:val="Normal"/>
+    <w:next w:val="Normal"/>
     <w:pPr>
       <w:keepNext/>
       <w:keepLines/>
@@ -2587,10 +2894,10 @@
       <w:szCs w:val="48"/>
     </w:rPr>
   </w:style>
-  <w:style w:type="paragraph" w:styleId="2">
+  <w:style w:type="paragraph" w:styleId="Heading2">
     <w:name w:val="heading 2"/>
-    <w:basedOn w:val="a"/>
-    <w:next w:val="a"/>
+    <w:basedOn w:val="Normal"/>
+    <w:next w:val="Normal"/>
     <w:pPr>
       <w:keepNext/>
       <w:keepLines/>
@@ -2603,10 +2910,10 @@
       <w:szCs w:val="36"/>
     </w:rPr>
   </w:style>
-  <w:style w:type="paragraph" w:styleId="3">
+  <w:style w:type="paragraph" w:styleId="Heading3">
     <w:name w:val="heading 3"/>
-    <w:basedOn w:val="a"/>
-    <w:next w:val="a"/>
+    <w:basedOn w:val="Normal"/>
+    <w:next w:val="Normal"/>
     <w:pPr>
       <w:keepNext/>
       <w:keepLines/>
@@ -2619,10 +2926,10 @@
       <w:szCs w:val="28"/>
     </w:rPr>
   </w:style>
-  <w:style w:type="paragraph" w:styleId="4">
+  <w:style w:type="paragraph" w:styleId="Heading4">
     <w:name w:val="heading 4"/>
-    <w:basedOn w:val="a"/>
-    <w:next w:val="a"/>
+    <w:basedOn w:val="Normal"/>
+    <w:next w:val="Normal"/>
     <w:pPr>
       <w:keepNext/>
       <w:keepLines/>
@@ -2635,10 +2942,10 @@
       <w:szCs w:val="24"/>
     </w:rPr>
   </w:style>
-  <w:style w:type="paragraph" w:styleId="5">
+  <w:style w:type="paragraph" w:styleId="Heading5">
     <w:name w:val="heading 5"/>
-    <w:basedOn w:val="a"/>
-    <w:next w:val="a"/>
+    <w:basedOn w:val="Normal"/>
+    <w:next w:val="Normal"/>
     <w:pPr>
       <w:keepNext/>
       <w:keepLines/>
@@ -2651,10 +2958,10 @@
       <w:szCs w:val="22"/>
     </w:rPr>
   </w:style>
-  <w:style w:type="paragraph" w:styleId="6">
+  <w:style w:type="paragraph" w:styleId="Heading6">
     <w:name w:val="heading 6"/>
-    <w:basedOn w:val="a"/>
-    <w:next w:val="a"/>
+    <w:basedOn w:val="Normal"/>
+    <w:next w:val="Normal"/>
     <w:pPr>
       <w:keepNext/>
       <w:keepLines/>
@@ -2665,13 +2972,13 @@
       <w:b/>
     </w:rPr>
   </w:style>
-  <w:style w:type="character" w:default="1" w:styleId="a0">
+  <w:style w:type="character" w:default="1" w:styleId="DefaultParagraphFont">
     <w:name w:val="Default Paragraph Font"/>
     <w:uiPriority w:val="1"/>
     <w:semiHidden/>
     <w:unhideWhenUsed/>
   </w:style>
-  <w:style w:type="table" w:default="1" w:styleId="a1">
+  <w:style w:type="table" w:default="1" w:styleId="TableNormal">
     <w:name w:val="Normal Table"/>
     <w:uiPriority w:val="99"/>
     <w:semiHidden/>
@@ -2686,7 +2993,7 @@
       </w:tblCellMar>
     </w:tblPr>
   </w:style>
-  <w:style w:type="numbering" w:default="1" w:styleId="a2">
+  <w:style w:type="numbering" w:default="1" w:styleId="NoList">
     <w:name w:val="No List"/>
     <w:uiPriority w:val="99"/>
     <w:semiHidden/>
@@ -2703,10 +3010,10 @@
       </w:tblCellMar>
     </w:tblPr>
   </w:style>
-  <w:style w:type="paragraph" w:styleId="a3">
+  <w:style w:type="paragraph" w:styleId="Title">
     <w:name w:val="Title"/>
-    <w:basedOn w:val="a"/>
-    <w:next w:val="a"/>
+    <w:basedOn w:val="Normal"/>
+    <w:next w:val="Normal"/>
     <w:pPr>
       <w:keepNext/>
       <w:keepLines/>
@@ -2729,10 +3036,10 @@
       </w:tblCellMar>
     </w:tblPr>
   </w:style>
-  <w:style w:type="paragraph" w:styleId="a4">
+  <w:style w:type="paragraph" w:styleId="Subtitle">
     <w:name w:val="Subtitle"/>
-    <w:basedOn w:val="a"/>
-    <w:next w:val="a"/>
+    <w:basedOn w:val="Normal"/>
+    <w:next w:val="Normal"/>
     <w:pPr>
       <w:keepNext/>
       <w:keepLines/>
@@ -2745,6 +3052,72 @@
       <w:sz w:val="48"/>
       <w:szCs w:val="48"/>
     </w:rPr>
+  </w:style>
+  <w:style w:type="table" w:customStyle="1" w:styleId="a">
+    <w:basedOn w:val="TableNormal2"/>
+    <w:tblPr>
+      <w:tblStyleRowBandSize w:val="1"/>
+      <w:tblStyleColBandSize w:val="1"/>
+      <w:tblCellMar>
+        <w:left w:w="108" w:type="dxa"/>
+        <w:right w:w="108" w:type="dxa"/>
+      </w:tblCellMar>
+    </w:tblPr>
+  </w:style>
+  <w:style w:type="table" w:customStyle="1" w:styleId="a0">
+    <w:basedOn w:val="TableNormal2"/>
+    <w:tblPr>
+      <w:tblStyleRowBandSize w:val="1"/>
+      <w:tblStyleColBandSize w:val="1"/>
+      <w:tblCellMar>
+        <w:left w:w="108" w:type="dxa"/>
+        <w:right w:w="108" w:type="dxa"/>
+      </w:tblCellMar>
+    </w:tblPr>
+  </w:style>
+  <w:style w:type="table" w:customStyle="1" w:styleId="a1">
+    <w:basedOn w:val="TableNormal2"/>
+    <w:tblPr>
+      <w:tblStyleRowBandSize w:val="1"/>
+      <w:tblStyleColBandSize w:val="1"/>
+      <w:tblCellMar>
+        <w:left w:w="108" w:type="dxa"/>
+        <w:right w:w="108" w:type="dxa"/>
+      </w:tblCellMar>
+    </w:tblPr>
+  </w:style>
+  <w:style w:type="table" w:customStyle="1" w:styleId="a2">
+    <w:basedOn w:val="TableNormal2"/>
+    <w:tblPr>
+      <w:tblStyleRowBandSize w:val="1"/>
+      <w:tblStyleColBandSize w:val="1"/>
+      <w:tblCellMar>
+        <w:left w:w="108" w:type="dxa"/>
+        <w:right w:w="108" w:type="dxa"/>
+      </w:tblCellMar>
+    </w:tblPr>
+  </w:style>
+  <w:style w:type="table" w:customStyle="1" w:styleId="a3">
+    <w:basedOn w:val="TableNormal2"/>
+    <w:tblPr>
+      <w:tblStyleRowBandSize w:val="1"/>
+      <w:tblStyleColBandSize w:val="1"/>
+      <w:tblCellMar>
+        <w:left w:w="108" w:type="dxa"/>
+        <w:right w:w="108" w:type="dxa"/>
+      </w:tblCellMar>
+    </w:tblPr>
+  </w:style>
+  <w:style w:type="table" w:customStyle="1" w:styleId="a4">
+    <w:basedOn w:val="TableNormal2"/>
+    <w:tblPr>
+      <w:tblStyleRowBandSize w:val="1"/>
+      <w:tblStyleColBandSize w:val="1"/>
+      <w:tblCellMar>
+        <w:left w:w="108" w:type="dxa"/>
+        <w:right w:w="108" w:type="dxa"/>
+      </w:tblCellMar>
+    </w:tblPr>
   </w:style>
   <w:style w:type="table" w:customStyle="1" w:styleId="a5">
     <w:basedOn w:val="TableNormal2"/>
@@ -2768,75 +3141,9 @@
       </w:tblCellMar>
     </w:tblPr>
   </w:style>
-  <w:style w:type="table" w:customStyle="1" w:styleId="a7">
-    <w:basedOn w:val="TableNormal2"/>
-    <w:tblPr>
-      <w:tblStyleRowBandSize w:val="1"/>
-      <w:tblStyleColBandSize w:val="1"/>
-      <w:tblCellMar>
-        <w:left w:w="108" w:type="dxa"/>
-        <w:right w:w="108" w:type="dxa"/>
-      </w:tblCellMar>
-    </w:tblPr>
-  </w:style>
-  <w:style w:type="table" w:customStyle="1" w:styleId="a8">
-    <w:basedOn w:val="TableNormal2"/>
-    <w:tblPr>
-      <w:tblStyleRowBandSize w:val="1"/>
-      <w:tblStyleColBandSize w:val="1"/>
-      <w:tblCellMar>
-        <w:left w:w="108" w:type="dxa"/>
-        <w:right w:w="108" w:type="dxa"/>
-      </w:tblCellMar>
-    </w:tblPr>
-  </w:style>
-  <w:style w:type="table" w:customStyle="1" w:styleId="a9">
-    <w:basedOn w:val="TableNormal2"/>
-    <w:tblPr>
-      <w:tblStyleRowBandSize w:val="1"/>
-      <w:tblStyleColBandSize w:val="1"/>
-      <w:tblCellMar>
-        <w:left w:w="108" w:type="dxa"/>
-        <w:right w:w="108" w:type="dxa"/>
-      </w:tblCellMar>
-    </w:tblPr>
-  </w:style>
-  <w:style w:type="table" w:customStyle="1" w:styleId="aa">
-    <w:basedOn w:val="TableNormal2"/>
-    <w:tblPr>
-      <w:tblStyleRowBandSize w:val="1"/>
-      <w:tblStyleColBandSize w:val="1"/>
-      <w:tblCellMar>
-        <w:left w:w="108" w:type="dxa"/>
-        <w:right w:w="108" w:type="dxa"/>
-      </w:tblCellMar>
-    </w:tblPr>
-  </w:style>
-  <w:style w:type="table" w:customStyle="1" w:styleId="ab">
-    <w:basedOn w:val="TableNormal2"/>
-    <w:tblPr>
-      <w:tblStyleRowBandSize w:val="1"/>
-      <w:tblStyleColBandSize w:val="1"/>
-      <w:tblCellMar>
-        <w:left w:w="108" w:type="dxa"/>
-        <w:right w:w="108" w:type="dxa"/>
-      </w:tblCellMar>
-    </w:tblPr>
-  </w:style>
-  <w:style w:type="table" w:customStyle="1" w:styleId="ac">
-    <w:basedOn w:val="TableNormal2"/>
-    <w:tblPr>
-      <w:tblStyleRowBandSize w:val="1"/>
-      <w:tblStyleColBandSize w:val="1"/>
-      <w:tblCellMar>
-        <w:left w:w="108" w:type="dxa"/>
-        <w:right w:w="108" w:type="dxa"/>
-      </w:tblCellMar>
-    </w:tblPr>
-  </w:style>
-  <w:style w:type="character" w:styleId="ad">
+  <w:style w:type="character" w:styleId="Hyperlink">
     <w:name w:val="Hyperlink"/>
-    <w:basedOn w:val="a0"/>
+    <w:basedOn w:val="DefaultParagraphFont"/>
     <w:uiPriority w:val="99"/>
     <w:unhideWhenUsed/>
     <w:rsid w:val="00AF24F0"/>
@@ -2845,9 +3152,9 @@
       <w:u w:val="single"/>
     </w:rPr>
   </w:style>
-  <w:style w:type="character" w:customStyle="1" w:styleId="UnresolvedMention">
-    <w:name w:val="Unresolved Mention"/>
-    <w:basedOn w:val="a0"/>
+  <w:style w:type="character" w:customStyle="1" w:styleId="UnresolvedMention1">
+    <w:name w:val="Unresolved Mention1"/>
+    <w:basedOn w:val="DefaultParagraphFont"/>
     <w:uiPriority w:val="99"/>
     <w:semiHidden/>
     <w:unhideWhenUsed/>
@@ -2857,9 +3164,9 @@
       <w:shd w:val="clear" w:color="auto" w:fill="E1DFDD"/>
     </w:rPr>
   </w:style>
-  <w:style w:type="character" w:styleId="ae">
+  <w:style w:type="character" w:styleId="FollowedHyperlink">
     <w:name w:val="FollowedHyperlink"/>
-    <w:basedOn w:val="a0"/>
+    <w:basedOn w:val="DefaultParagraphFont"/>
     <w:uiPriority w:val="99"/>
     <w:semiHidden/>
     <w:unhideWhenUsed/>
@@ -2867,6 +3174,18 @@
     <w:rPr>
       <w:color w:val="800080" w:themeColor="followedHyperlink"/>
       <w:u w:val="single"/>
+    </w:rPr>
+  </w:style>
+  <w:style w:type="character" w:styleId="UnresolvedMention">
+    <w:name w:val="Unresolved Mention"/>
+    <w:basedOn w:val="DefaultParagraphFont"/>
+    <w:uiPriority w:val="99"/>
+    <w:semiHidden/>
+    <w:unhideWhenUsed/>
+    <w:rsid w:val="00D374EE"/>
+    <w:rPr>
+      <w:color w:val="605E5C"/>
+      <w:shd w:val="clear" w:color="auto" w:fill="E1DFDD"/>
     </w:rPr>
   </w:style>
 </w:styles>

</xml_diff>

<commit_message>
Updated focus and counters
</commit_message>
<xml_diff>
--- a/file/CV_Geser_Dugarov.docx
+++ b/file/CV_Geser_Dugarov.docx
@@ -73,7 +73,6 @@
               </w:rPr>
               <w:t xml:space="preserve">GESER DUGAROV, Ph.D.  |  </w:t>
             </w:r>
-            <w:bookmarkStart w:id="0" w:name="_GoBack"/>
             <w:r>
               <w:rPr>
                 <w:b/>
@@ -101,7 +100,6 @@
               </w:rPr>
               <w:t>, Big Data Engineer</w:t>
             </w:r>
-            <w:bookmarkEnd w:id="0"/>
           </w:p>
         </w:tc>
       </w:tr>
@@ -519,44 +517,39 @@
         <w:t>,</w:t>
       </w:r>
       <w:r>
-        <w:rPr>
-          <w:color w:val="000000"/>
-          <w:sz w:val="24"/>
-          <w:szCs w:val="24"/>
-        </w:rPr>
-        <w:t xml:space="preserve"> with </w:t>
-      </w:r>
-      <w:r>
-        <w:rPr>
-          <w:color w:val="000000"/>
-          <w:sz w:val="24"/>
-          <w:szCs w:val="24"/>
-        </w:rPr>
-        <w:t xml:space="preserve">a </w:t>
-      </w:r>
-      <w:r>
-        <w:rPr>
-          <w:color w:val="000000"/>
-          <w:sz w:val="24"/>
-          <w:szCs w:val="24"/>
-        </w:rPr>
-        <w:t xml:space="preserve">focus on </w:t>
-      </w:r>
-      <w:r>
-        <w:rPr>
-          <w:color w:val="000000"/>
-          <w:sz w:val="24"/>
-          <w:szCs w:val="24"/>
-        </w:rPr>
-        <w:t xml:space="preserve">improved </w:t>
-      </w:r>
-      <w:r>
-        <w:rPr>
-          <w:color w:val="000000"/>
-          <w:sz w:val="24"/>
-          <w:szCs w:val="24"/>
-        </w:rPr>
-        <w:t>usability of the solution.</w:t>
+        <w:t xml:space="preserve"> </w:t>
+      </w:r>
+      <w:r>
+        <w:rPr>
+          <w:color w:val="000000"/>
+          <w:sz w:val="24"/>
+          <w:szCs w:val="24"/>
+        </w:rPr>
+        <w:t xml:space="preserve">with a focus on </w:t>
+      </w:r>
+      <w:r>
+        <w:rPr>
+          <w:color w:val="000000"/>
+          <w:sz w:val="24"/>
+          <w:szCs w:val="24"/>
+        </w:rPr>
+        <w:t xml:space="preserve">stream processing </w:t>
+      </w:r>
+      <w:r>
+        <w:rPr>
+          <w:color w:val="000000"/>
+          <w:sz w:val="24"/>
+          <w:szCs w:val="24"/>
+        </w:rPr>
+        <w:t>performance and usability of solution</w:t>
+      </w:r>
+      <w:r>
+        <w:rPr>
+          <w:color w:val="000000"/>
+          <w:sz w:val="24"/>
+          <w:szCs w:val="24"/>
+        </w:rPr>
+        <w:t>.</w:t>
       </w:r>
     </w:p>
     <w:p>
@@ -576,8 +569,8 @@
           <w:szCs w:val="24"/>
         </w:rPr>
       </w:pPr>
-      <w:bookmarkStart w:id="1" w:name="_heading=h.gjdgxs" w:colFirst="0" w:colLast="0"/>
-      <w:bookmarkEnd w:id="1"/>
+      <w:bookmarkStart w:id="0" w:name="_heading=h.gjdgxs" w:colFirst="0" w:colLast="0"/>
+      <w:bookmarkEnd w:id="0"/>
       <w:r>
         <w:rPr>
           <w:color w:val="000000"/>
@@ -884,7 +877,7 @@
                 <w:sz w:val="24"/>
                 <w:szCs w:val="24"/>
               </w:rPr>
-              <w:t>+</w:t>
+              <w:t>.5</w:t>
             </w:r>
             <w:r>
               <w:rPr>
@@ -902,6 +895,14 @@
                 <w:szCs w:val="24"/>
               </w:rPr>
               <w:t>yr</w:t>
+            </w:r>
+            <w:r>
+              <w:rPr>
+                <w:color w:val="000000"/>
+                <w:sz w:val="24"/>
+                <w:szCs w:val="24"/>
+              </w:rPr>
+              <w:t>s</w:t>
             </w:r>
             <w:proofErr w:type="spellEnd"/>
             <w:r>
@@ -1243,7 +1244,7 @@
                 <w:sz w:val="24"/>
                 <w:szCs w:val="24"/>
               </w:rPr>
-              <w:t>0.5</w:t>
+              <w:t>1</w:t>
             </w:r>
             <w:r>
               <w:rPr>
@@ -1261,14 +1262,6 @@
                 <w:szCs w:val="24"/>
               </w:rPr>
               <w:t>yr</w:t>
-            </w:r>
-            <w:r>
-              <w:rPr>
-                <w:color w:val="000000"/>
-                <w:sz w:val="24"/>
-                <w:szCs w:val="24"/>
-              </w:rPr>
-              <w:t>s</w:t>
             </w:r>
             <w:proofErr w:type="spellEnd"/>
             <w:r>
@@ -1407,7 +1400,39 @@
             <w:sz w:val="24"/>
             <w:szCs w:val="24"/>
           </w:rPr>
-          <w:t>15+ merged PRs</w:t>
+          <w:t>30+ me</w:t>
+        </w:r>
+        <w:r>
+          <w:rPr>
+            <w:rStyle w:val="ad"/>
+            <w:sz w:val="24"/>
+            <w:szCs w:val="24"/>
+          </w:rPr>
+          <w:t>r</w:t>
+        </w:r>
+        <w:r>
+          <w:rPr>
+            <w:rStyle w:val="ad"/>
+            <w:sz w:val="24"/>
+            <w:szCs w:val="24"/>
+          </w:rPr>
+          <w:t>ge</w:t>
+        </w:r>
+        <w:r>
+          <w:rPr>
+            <w:rStyle w:val="ad"/>
+            <w:sz w:val="24"/>
+            <w:szCs w:val="24"/>
+          </w:rPr>
+          <w:t>d</w:t>
+        </w:r>
+        <w:r>
+          <w:rPr>
+            <w:rStyle w:val="ad"/>
+            <w:sz w:val="24"/>
+            <w:szCs w:val="24"/>
+          </w:rPr>
+          <w:t xml:space="preserve"> PRs</w:t>
         </w:r>
       </w:hyperlink>
       <w:r>
@@ -1424,39 +1449,31 @@
           <w:sz w:val="24"/>
           <w:szCs w:val="24"/>
         </w:rPr>
-        <w:t xml:space="preserve">with </w:t>
-      </w:r>
-      <w:r>
-        <w:rPr>
-          <w:color w:val="000000"/>
-          <w:sz w:val="24"/>
-          <w:szCs w:val="24"/>
-        </w:rPr>
-        <w:t xml:space="preserve">a </w:t>
-      </w:r>
-      <w:r>
-        <w:rPr>
-          <w:color w:val="000000"/>
-          <w:sz w:val="24"/>
-          <w:szCs w:val="24"/>
-        </w:rPr>
-        <w:t>focus on</w:t>
-      </w:r>
-      <w:r>
-        <w:rPr>
-          <w:color w:val="000000"/>
-          <w:sz w:val="24"/>
-          <w:szCs w:val="24"/>
-        </w:rPr>
-        <w:t xml:space="preserve"> improved usability of the solution, which has </w:t>
-      </w:r>
-      <w:r>
-        <w:rPr>
-          <w:color w:val="000000"/>
-          <w:sz w:val="24"/>
-          <w:szCs w:val="24"/>
-        </w:rPr>
-        <w:t>900+ available configuration parameters.</w:t>
+        <w:t xml:space="preserve">with a focus on </w:t>
+      </w:r>
+      <w:r>
+        <w:rPr>
+          <w:color w:val="000000"/>
+          <w:sz w:val="24"/>
+          <w:szCs w:val="24"/>
+        </w:rPr>
+        <w:t xml:space="preserve">stream processing </w:t>
+      </w:r>
+      <w:r>
+        <w:rPr>
+          <w:color w:val="000000"/>
+          <w:sz w:val="24"/>
+          <w:szCs w:val="24"/>
+        </w:rPr>
+        <w:t>performance and usability of solution</w:t>
+      </w:r>
+      <w:r>
+        <w:rPr>
+          <w:color w:val="000000"/>
+          <w:sz w:val="24"/>
+          <w:szCs w:val="24"/>
+        </w:rPr>
+        <w:t>.</w:t>
       </w:r>
     </w:p>
     <w:tbl>
@@ -1552,6 +1569,14 @@
               </w:rPr>
               <w:t>yr</w:t>
             </w:r>
+            <w:r>
+              <w:rPr>
+                <w:color w:val="000000"/>
+                <w:sz w:val="24"/>
+                <w:szCs w:val="24"/>
+              </w:rPr>
+              <w:t>s</w:t>
+            </w:r>
             <w:proofErr w:type="spellEnd"/>
             <w:r>
               <w:rPr>
@@ -1618,8 +1643,8 @@
                 <w:szCs w:val="24"/>
               </w:rPr>
             </w:pPr>
-            <w:bookmarkStart w:id="2" w:name="_heading=h.30j0zll" w:colFirst="0" w:colLast="0"/>
-            <w:bookmarkEnd w:id="2"/>
+            <w:bookmarkStart w:id="1" w:name="_heading=h.30j0zll" w:colFirst="0" w:colLast="0"/>
+            <w:bookmarkEnd w:id="1"/>
             <w:r>
               <w:rPr>
                 <w:b/>
@@ -1686,6 +1711,8 @@
         </w:rPr>
         <w:t xml:space="preserve"> (</w:t>
       </w:r>
+      <w:bookmarkStart w:id="2" w:name="_GoBack"/>
+      <w:bookmarkEnd w:id="2"/>
       <w:r>
         <w:rPr>
           <w:rFonts w:ascii="Times New Roman" w:hAnsi="Times New Roman" w:cs="Times New Roman"/>

</xml_diff>

<commit_message>
Add serde optimization task in open source
</commit_message>
<xml_diff>
--- a/file/CV_Geser_Dugarov.docx
+++ b/file/CV_Geser_Dugarov.docx
@@ -1,6 +1,6 @@
 
 <file path=word/document.xml><?xml version="1.0" encoding="utf-8"?>
-<w:document xmlns:wpc="http://schemas.microsoft.com/office/word/2010/wordprocessingCanvas" xmlns:cx="http://schemas.microsoft.com/office/drawing/2014/chartex" xmlns:cx1="http://schemas.microsoft.com/office/drawing/2015/9/8/chartex" xmlns:mc="http://schemas.openxmlformats.org/markup-compatibility/2006" xmlns:o="urn:schemas-microsoft-com:office:office" xmlns:r="http://schemas.openxmlformats.org/officeDocument/2006/relationships" xmlns:m="http://schemas.openxmlformats.org/officeDocument/2006/math" xmlns:v="urn:schemas-microsoft-com:vml" xmlns:wp14="http://schemas.microsoft.com/office/word/2010/wordprocessingDrawing" xmlns:wp="http://schemas.openxmlformats.org/drawingml/2006/wordprocessingDrawing" xmlns:w10="urn:schemas-microsoft-com:office:word" xmlns:w="http://schemas.openxmlformats.org/wordprocessingml/2006/main" xmlns:w14="http://schemas.microsoft.com/office/word/2010/wordml" xmlns:w15="http://schemas.microsoft.com/office/word/2012/wordml" xmlns:w16se="http://schemas.microsoft.com/office/word/2015/wordml/symex" xmlns:wpg="http://schemas.microsoft.com/office/word/2010/wordprocessingGroup" xmlns:wpi="http://schemas.microsoft.com/office/word/2010/wordprocessingInk" xmlns:wne="http://schemas.microsoft.com/office/word/2006/wordml" xmlns:wps="http://schemas.microsoft.com/office/word/2010/wordprocessingShape" mc:Ignorable="w14 w15 w16se wp14">
+<w:document xmlns:wpc="http://schemas.microsoft.com/office/word/2010/wordprocessingCanvas" xmlns:cx="http://schemas.microsoft.com/office/drawing/2014/chartex" xmlns:cx1="http://schemas.microsoft.com/office/drawing/2015/9/8/chartex" xmlns:cx2="http://schemas.microsoft.com/office/drawing/2015/10/21/chartex" xmlns:cx3="http://schemas.microsoft.com/office/drawing/2016/5/9/chartex" xmlns:cx4="http://schemas.microsoft.com/office/drawing/2016/5/10/chartex" xmlns:cx5="http://schemas.microsoft.com/office/drawing/2016/5/11/chartex" xmlns:cx6="http://schemas.microsoft.com/office/drawing/2016/5/12/chartex" xmlns:cx7="http://schemas.microsoft.com/office/drawing/2016/5/13/chartex" xmlns:cx8="http://schemas.microsoft.com/office/drawing/2016/5/14/chartex" xmlns:mc="http://schemas.openxmlformats.org/markup-compatibility/2006" xmlns:aink="http://schemas.microsoft.com/office/drawing/2016/ink" xmlns:am3d="http://schemas.microsoft.com/office/drawing/2017/model3d" xmlns:o="urn:schemas-microsoft-com:office:office" xmlns:r="http://schemas.openxmlformats.org/officeDocument/2006/relationships" xmlns:m="http://schemas.openxmlformats.org/officeDocument/2006/math" xmlns:v="urn:schemas-microsoft-com:vml" xmlns:wp14="http://schemas.microsoft.com/office/word/2010/wordprocessingDrawing" xmlns:wp="http://schemas.openxmlformats.org/drawingml/2006/wordprocessingDrawing" xmlns:w10="urn:schemas-microsoft-com:office:word" xmlns:w="http://schemas.openxmlformats.org/wordprocessingml/2006/main" xmlns:w14="http://schemas.microsoft.com/office/word/2010/wordml" xmlns:w15="http://schemas.microsoft.com/office/word/2012/wordml" xmlns:w16cid="http://schemas.microsoft.com/office/word/2016/wordml/cid" xmlns:w16se="http://schemas.microsoft.com/office/word/2015/wordml/symex" xmlns:wpg="http://schemas.microsoft.com/office/word/2010/wordprocessingGroup" xmlns:wpi="http://schemas.microsoft.com/office/word/2010/wordprocessingInk" xmlns:wne="http://schemas.microsoft.com/office/word/2006/wordml" xmlns:wps="http://schemas.microsoft.com/office/word/2010/wordprocessingShape" mc:Ignorable="w14 w15 w16se w16cid wp14">
   <w:body>
     <w:p>
       <w:pPr>
@@ -23,7 +23,7 @@
     </w:p>
     <w:tbl>
       <w:tblPr>
-        <w:tblStyle w:val="a9"/>
+        <w:tblStyle w:val="a3"/>
         <w:tblW w:w="8614" w:type="dxa"/>
         <w:jc w:val="center"/>
         <w:tblInd w:w="0" w:type="dxa"/>
@@ -402,21 +402,7 @@
           <w:sz w:val="24"/>
           <w:szCs w:val="24"/>
         </w:rPr>
-        <w:t>contributing to o</w:t>
-      </w:r>
-      <w:r>
-        <w:rPr>
-          <w:sz w:val="24"/>
-          <w:szCs w:val="24"/>
-        </w:rPr>
-        <w:t>p</w:t>
-      </w:r>
-      <w:r>
-        <w:rPr>
-          <w:sz w:val="24"/>
-          <w:szCs w:val="24"/>
-        </w:rPr>
-        <w:t>en source</w:t>
+        <w:t>contributing to open source</w:t>
       </w:r>
       <w:r>
         <w:rPr>
@@ -437,7 +423,7 @@
       <w:hyperlink r:id="rId10" w:history="1">
         <w:r>
           <w:rPr>
-            <w:rStyle w:val="ad"/>
+            <w:rStyle w:val="Hyperlink"/>
             <w:sz w:val="24"/>
             <w:szCs w:val="24"/>
           </w:rPr>
@@ -611,7 +597,17 @@
           <w:sz w:val="24"/>
           <w:szCs w:val="24"/>
         </w:rPr>
-        <w:t>Personal mission: "Living a balanced life. Helping professionals to work smarter, not harder by creating automatic systems for their routine."</w:t>
+        <w:t>Personal mission: "Living a bal</w:t>
+      </w:r>
+      <w:bookmarkStart w:id="1" w:name="_GoBack"/>
+      <w:bookmarkEnd w:id="1"/>
+      <w:r>
+        <w:rPr>
+          <w:color w:val="000000"/>
+          <w:sz w:val="24"/>
+          <w:szCs w:val="24"/>
+        </w:rPr>
+        <w:t>anced life. Helping professionals to work smarter, not harder by creating automatic systems for their routine."</w:t>
       </w:r>
     </w:p>
     <w:p>
@@ -738,7 +734,7 @@
     </w:p>
     <w:tbl>
       <w:tblPr>
-        <w:tblStyle w:val="aa"/>
+        <w:tblStyle w:val="a4"/>
         <w:tblW w:w="9854" w:type="dxa"/>
         <w:tblInd w:w="-108" w:type="dxa"/>
         <w:tblLayout w:type="fixed"/>
@@ -933,7 +929,7 @@
             <w:hyperlink r:id="rId11" w:history="1">
               <w:r>
                 <w:rPr>
-                  <w:rStyle w:val="ad"/>
+                  <w:rStyle w:val="Hyperlink"/>
                   <w:b/>
                   <w:sz w:val="24"/>
                   <w:szCs w:val="24"/>
@@ -1093,7 +1089,7 @@
     </w:p>
     <w:tbl>
       <w:tblPr>
-        <w:tblStyle w:val="aa"/>
+        <w:tblStyle w:val="a4"/>
         <w:tblW w:w="9854" w:type="dxa"/>
         <w:tblInd w:w="-108" w:type="dxa"/>
         <w:tblLayout w:type="fixed"/>
@@ -1231,23 +1227,7 @@
                 <w:sz w:val="24"/>
                 <w:szCs w:val="24"/>
               </w:rPr>
-              <w:t xml:space="preserve">Apache </w:t>
-            </w:r>
-            <w:r>
-              <w:rPr>
-                <w:b/>
-                <w:sz w:val="24"/>
-                <w:szCs w:val="24"/>
-              </w:rPr>
-              <w:t>H</w:t>
-            </w:r>
-            <w:r>
-              <w:rPr>
-                <w:b/>
-                <w:sz w:val="24"/>
-                <w:szCs w:val="24"/>
-              </w:rPr>
-              <w:t>udi</w:t>
+              <w:t>Apache Hudi</w:t>
             </w:r>
             <w:r>
               <w:rPr>
@@ -1314,7 +1294,7 @@
       <w:hyperlink r:id="rId12" w:history="1">
         <w:r>
           <w:rPr>
-            <w:rStyle w:val="ad"/>
+            <w:rStyle w:val="Hyperlink"/>
             <w:sz w:val="24"/>
             <w:szCs w:val="24"/>
           </w:rPr>
@@ -1418,6 +1398,179 @@
           <w:szCs w:val="24"/>
         </w:rPr>
         <w:t>.</w:t>
+      </w:r>
+    </w:p>
+    <w:p>
+      <w:pPr>
+        <w:pBdr>
+          <w:top w:val="nil"/>
+          <w:left w:val="nil"/>
+          <w:bottom w:val="nil"/>
+          <w:right w:val="nil"/>
+          <w:between w:val="nil"/>
+        </w:pBdr>
+        <w:spacing w:before="120" w:after="60" w:line="264" w:lineRule="auto"/>
+        <w:jc w:val="both"/>
+        <w:rPr>
+          <w:sz w:val="24"/>
+          <w:szCs w:val="24"/>
+        </w:rPr>
+      </w:pPr>
+      <w:r>
+        <w:rPr>
+          <w:sz w:val="24"/>
+          <w:szCs w:val="24"/>
+        </w:rPr>
+        <w:t xml:space="preserve">• Optimized serialization/deserialization of data stream records </w:t>
+      </w:r>
+      <w:r>
+        <w:rPr>
+          <w:sz w:val="24"/>
+          <w:szCs w:val="24"/>
+        </w:rPr>
+        <w:t>in</w:t>
+      </w:r>
+      <w:r>
+        <w:rPr>
+          <w:sz w:val="24"/>
+          <w:szCs w:val="24"/>
+        </w:rPr>
+        <w:t xml:space="preserve"> Flink </w:t>
+      </w:r>
+      <w:r>
+        <w:rPr>
+          <w:sz w:val="24"/>
+          <w:szCs w:val="24"/>
+        </w:rPr>
+        <w:t>stream writing</w:t>
+      </w:r>
+      <w:r>
+        <w:rPr>
+          <w:sz w:val="24"/>
+          <w:szCs w:val="24"/>
+        </w:rPr>
+        <w:t xml:space="preserve">, which </w:t>
+      </w:r>
+      <w:r>
+        <w:rPr>
+          <w:sz w:val="24"/>
+          <w:szCs w:val="24"/>
+        </w:rPr>
+        <w:t>accelerated</w:t>
+      </w:r>
+      <w:r>
+        <w:rPr>
+          <w:sz w:val="24"/>
+          <w:szCs w:val="24"/>
+        </w:rPr>
+        <w:t xml:space="preserve"> processing speed by 30%, and </w:t>
+      </w:r>
+      <w:r>
+        <w:rPr>
+          <w:sz w:val="24"/>
+          <w:szCs w:val="24"/>
+        </w:rPr>
+        <w:t xml:space="preserve">reduced amount of </w:t>
+      </w:r>
+      <w:r>
+        <w:rPr>
+          <w:sz w:val="24"/>
+          <w:szCs w:val="24"/>
+        </w:rPr>
+        <w:t>allocated memory</w:t>
+      </w:r>
+      <w:r>
+        <w:rPr>
+          <w:sz w:val="24"/>
+          <w:szCs w:val="24"/>
+        </w:rPr>
+        <w:t xml:space="preserve"> </w:t>
+      </w:r>
+      <w:r>
+        <w:rPr>
+          <w:sz w:val="24"/>
+          <w:szCs w:val="24"/>
+        </w:rPr>
+        <w:t>twice</w:t>
+      </w:r>
+      <w:r>
+        <w:rPr>
+          <w:sz w:val="24"/>
+          <w:szCs w:val="24"/>
+        </w:rPr>
+        <w:t xml:space="preserve"> (</w:t>
+      </w:r>
+      <w:hyperlink r:id="rId13" w:history="1">
+        <w:r>
+          <w:rPr>
+            <w:rStyle w:val="Hyperlink"/>
+            <w:sz w:val="24"/>
+            <w:szCs w:val="24"/>
+          </w:rPr>
+          <w:t>design doc</w:t>
+        </w:r>
+      </w:hyperlink>
+      <w:r>
+        <w:rPr>
+          <w:sz w:val="24"/>
+          <w:szCs w:val="24"/>
+        </w:rPr>
+        <w:t xml:space="preserve">, </w:t>
+      </w:r>
+      <w:hyperlink r:id="rId14" w:history="1">
+        <w:r>
+          <w:rPr>
+            <w:rStyle w:val="Hyperlink"/>
+            <w:sz w:val="24"/>
+            <w:szCs w:val="24"/>
+          </w:rPr>
+          <w:t>main changes</w:t>
+        </w:r>
+      </w:hyperlink>
+      <w:r>
+        <w:rPr>
+          <w:sz w:val="24"/>
+          <w:szCs w:val="24"/>
+        </w:rPr>
+        <w:t xml:space="preserve">, </w:t>
+      </w:r>
+      <w:hyperlink r:id="rId15" w:history="1">
+        <w:r>
+          <w:rPr>
+            <w:rStyle w:val="Hyperlink"/>
+            <w:sz w:val="24"/>
+            <w:szCs w:val="24"/>
+          </w:rPr>
+          <w:t>umbrella ticket</w:t>
+        </w:r>
+      </w:hyperlink>
+      <w:r>
+        <w:rPr>
+          <w:sz w:val="24"/>
+          <w:szCs w:val="24"/>
+        </w:rPr>
+        <w:t>).</w:t>
+      </w:r>
+      <w:r>
+        <w:rPr>
+          <w:sz w:val="24"/>
+          <w:szCs w:val="24"/>
+        </w:rPr>
+        <w:t xml:space="preserve"> </w:t>
+      </w:r>
+      <w:r>
+        <w:rPr>
+          <w:sz w:val="24"/>
+          <w:szCs w:val="24"/>
+        </w:rPr>
+        <w:t>Released in Apache Hudi 1.</w:t>
+      </w:r>
+      <w:r>
+        <w:rPr>
+          <w:sz w:val="24"/>
+          <w:szCs w:val="24"/>
+        </w:rPr>
+        <w:t>1.</w:t>
       </w:r>
     </w:p>
     <w:p>
@@ -1445,58 +1598,23 @@
         </w:rPr>
         <w:t>• </w:t>
       </w:r>
-      <w:hyperlink r:id="rId13" w:history="1">
+      <w:r>
+        <w:rPr>
+          <w:sz w:val="24"/>
+          <w:szCs w:val="24"/>
+        </w:rPr>
+        <w:t xml:space="preserve">40+ </w:t>
+      </w:r>
+      <w:hyperlink r:id="rId16" w:history="1">
         <w:r>
           <w:rPr>
-            <w:rStyle w:val="ad"/>
+            <w:rStyle w:val="Hyperlink"/>
             <w:sz w:val="24"/>
             <w:szCs w:val="24"/>
           </w:rPr>
-          <w:t>30+ merged PRs</w:t>
+          <w:t>merged PRs</w:t>
         </w:r>
       </w:hyperlink>
-      <w:r>
-        <w:rPr>
-          <w:color w:val="000000"/>
-          <w:sz w:val="24"/>
-          <w:szCs w:val="24"/>
-        </w:rPr>
-        <w:t xml:space="preserve"> </w:t>
-      </w:r>
-      <w:r>
-        <w:rPr>
-          <w:color w:val="000000"/>
-          <w:sz w:val="24"/>
-          <w:szCs w:val="24"/>
-        </w:rPr>
-        <w:t xml:space="preserve">with a focus on </w:t>
-      </w:r>
-      <w:r>
-        <w:rPr>
-          <w:color w:val="000000"/>
-          <w:sz w:val="24"/>
-          <w:szCs w:val="24"/>
-        </w:rPr>
-        <w:t xml:space="preserve">stream processing </w:t>
-      </w:r>
-      <w:r>
-        <w:rPr>
-          <w:color w:val="000000"/>
-          <w:sz w:val="24"/>
-          <w:szCs w:val="24"/>
-        </w:rPr>
-        <w:t>p</w:t>
-      </w:r>
-      <w:bookmarkStart w:id="1" w:name="_GoBack"/>
-      <w:bookmarkEnd w:id="1"/>
-      <w:r>
-        <w:rPr>
-          <w:color w:val="000000"/>
-          <w:sz w:val="24"/>
-          <w:szCs w:val="24"/>
-        </w:rPr>
-        <w:t>erformance and usability of solution</w:t>
-      </w:r>
       <w:r>
         <w:rPr>
           <w:color w:val="000000"/>
@@ -1508,7 +1626,7 @@
     </w:p>
     <w:tbl>
       <w:tblPr>
-        <w:tblStyle w:val="aa"/>
+        <w:tblStyle w:val="a4"/>
         <w:tblW w:w="9854" w:type="dxa"/>
         <w:tblInd w:w="-108" w:type="dxa"/>
         <w:tblLayout w:type="fixed"/>
@@ -1857,7 +1975,7 @@
     </w:p>
     <w:tbl>
       <w:tblPr>
-        <w:tblStyle w:val="ac"/>
+        <w:tblStyle w:val="a6"/>
         <w:tblW w:w="8753" w:type="dxa"/>
         <w:tblInd w:w="-108" w:type="dxa"/>
         <w:tblLayout w:type="fixed"/>
@@ -1980,7 +2098,7 @@
           <w:szCs w:val="24"/>
         </w:rPr>
       </w:pPr>
-      <w:hyperlink r:id="rId14">
+      <w:hyperlink r:id="rId17">
         <w:r>
           <w:rPr>
             <w:color w:val="0000FF"/>
@@ -1991,7 +2109,7 @@
       </w:hyperlink>
     </w:p>
     <w:sectPr>
-      <w:footerReference w:type="default" r:id="rId15"/>
+      <w:footerReference w:type="default" r:id="rId18"/>
       <w:pgSz w:w="11906" w:h="16838"/>
       <w:pgMar w:top="851" w:right="1134" w:bottom="851" w:left="1134" w:header="113" w:footer="113" w:gutter="0"/>
       <w:pgNumType w:start="1"/>
@@ -2002,7 +2120,7 @@
 </file>
 
 <file path=word/endnotes.xml><?xml version="1.0" encoding="utf-8"?>
-<w:endnotes xmlns:wpc="http://schemas.microsoft.com/office/word/2010/wordprocessingCanvas" xmlns:cx="http://schemas.microsoft.com/office/drawing/2014/chartex" xmlns:cx1="http://schemas.microsoft.com/office/drawing/2015/9/8/chartex" xmlns:mc="http://schemas.openxmlformats.org/markup-compatibility/2006" xmlns:o="urn:schemas-microsoft-com:office:office" xmlns:r="http://schemas.openxmlformats.org/officeDocument/2006/relationships" xmlns:m="http://schemas.openxmlformats.org/officeDocument/2006/math" xmlns:v="urn:schemas-microsoft-com:vml" xmlns:wp14="http://schemas.microsoft.com/office/word/2010/wordprocessingDrawing" xmlns:wp="http://schemas.openxmlformats.org/drawingml/2006/wordprocessingDrawing" xmlns:w10="urn:schemas-microsoft-com:office:word" xmlns:w="http://schemas.openxmlformats.org/wordprocessingml/2006/main" xmlns:w14="http://schemas.microsoft.com/office/word/2010/wordml" xmlns:w15="http://schemas.microsoft.com/office/word/2012/wordml" xmlns:w16se="http://schemas.microsoft.com/office/word/2015/wordml/symex" xmlns:wpg="http://schemas.microsoft.com/office/word/2010/wordprocessingGroup" xmlns:wpi="http://schemas.microsoft.com/office/word/2010/wordprocessingInk" xmlns:wne="http://schemas.microsoft.com/office/word/2006/wordml" xmlns:wps="http://schemas.microsoft.com/office/word/2010/wordprocessingShape" mc:Ignorable="w14 w15 w16se wp14">
+<w:endnotes xmlns:wpc="http://schemas.microsoft.com/office/word/2010/wordprocessingCanvas" xmlns:cx="http://schemas.microsoft.com/office/drawing/2014/chartex" xmlns:cx1="http://schemas.microsoft.com/office/drawing/2015/9/8/chartex" xmlns:cx2="http://schemas.microsoft.com/office/drawing/2015/10/21/chartex" xmlns:cx3="http://schemas.microsoft.com/office/drawing/2016/5/9/chartex" xmlns:cx4="http://schemas.microsoft.com/office/drawing/2016/5/10/chartex" xmlns:cx5="http://schemas.microsoft.com/office/drawing/2016/5/11/chartex" xmlns:cx6="http://schemas.microsoft.com/office/drawing/2016/5/12/chartex" xmlns:cx7="http://schemas.microsoft.com/office/drawing/2016/5/13/chartex" xmlns:cx8="http://schemas.microsoft.com/office/drawing/2016/5/14/chartex" xmlns:mc="http://schemas.openxmlformats.org/markup-compatibility/2006" xmlns:aink="http://schemas.microsoft.com/office/drawing/2016/ink" xmlns:am3d="http://schemas.microsoft.com/office/drawing/2017/model3d" xmlns:o="urn:schemas-microsoft-com:office:office" xmlns:r="http://schemas.openxmlformats.org/officeDocument/2006/relationships" xmlns:m="http://schemas.openxmlformats.org/officeDocument/2006/math" xmlns:v="urn:schemas-microsoft-com:vml" xmlns:wp14="http://schemas.microsoft.com/office/word/2010/wordprocessingDrawing" xmlns:wp="http://schemas.openxmlformats.org/drawingml/2006/wordprocessingDrawing" xmlns:w10="urn:schemas-microsoft-com:office:word" xmlns:w="http://schemas.openxmlformats.org/wordprocessingml/2006/main" xmlns:w14="http://schemas.microsoft.com/office/word/2010/wordml" xmlns:w15="http://schemas.microsoft.com/office/word/2012/wordml" xmlns:w16cid="http://schemas.microsoft.com/office/word/2016/wordml/cid" xmlns:w16se="http://schemas.microsoft.com/office/word/2015/wordml/symex" xmlns:wpg="http://schemas.microsoft.com/office/word/2010/wordprocessingGroup" xmlns:wpi="http://schemas.microsoft.com/office/word/2010/wordprocessingInk" xmlns:wne="http://schemas.microsoft.com/office/word/2006/wordml" xmlns:wps="http://schemas.microsoft.com/office/word/2010/wordprocessingShape" mc:Ignorable="w14 w15 w16se w16cid wp14">
   <w:endnote w:type="separator" w:id="-1">
     <w:p>
       <w:r>
@@ -2021,7 +2139,7 @@
 </file>
 
 <file path=word/footer1.xml><?xml version="1.0" encoding="utf-8"?>
-<w:ftr xmlns:wpc="http://schemas.microsoft.com/office/word/2010/wordprocessingCanvas" xmlns:cx="http://schemas.microsoft.com/office/drawing/2014/chartex" xmlns:cx1="http://schemas.microsoft.com/office/drawing/2015/9/8/chartex" xmlns:mc="http://schemas.openxmlformats.org/markup-compatibility/2006" xmlns:o="urn:schemas-microsoft-com:office:office" xmlns:r="http://schemas.openxmlformats.org/officeDocument/2006/relationships" xmlns:m="http://schemas.openxmlformats.org/officeDocument/2006/math" xmlns:v="urn:schemas-microsoft-com:vml" xmlns:wp14="http://schemas.microsoft.com/office/word/2010/wordprocessingDrawing" xmlns:wp="http://schemas.openxmlformats.org/drawingml/2006/wordprocessingDrawing" xmlns:w10="urn:schemas-microsoft-com:office:word" xmlns:w="http://schemas.openxmlformats.org/wordprocessingml/2006/main" xmlns:w14="http://schemas.microsoft.com/office/word/2010/wordml" xmlns:w15="http://schemas.microsoft.com/office/word/2012/wordml" xmlns:w16se="http://schemas.microsoft.com/office/word/2015/wordml/symex" xmlns:wpg="http://schemas.microsoft.com/office/word/2010/wordprocessingGroup" xmlns:wpi="http://schemas.microsoft.com/office/word/2010/wordprocessingInk" xmlns:wne="http://schemas.microsoft.com/office/word/2006/wordml" xmlns:wps="http://schemas.microsoft.com/office/word/2010/wordprocessingShape" mc:Ignorable="w14 w15 w16se wp14">
+<w:ftr xmlns:wpc="http://schemas.microsoft.com/office/word/2010/wordprocessingCanvas" xmlns:cx="http://schemas.microsoft.com/office/drawing/2014/chartex" xmlns:cx1="http://schemas.microsoft.com/office/drawing/2015/9/8/chartex" xmlns:cx2="http://schemas.microsoft.com/office/drawing/2015/10/21/chartex" xmlns:cx3="http://schemas.microsoft.com/office/drawing/2016/5/9/chartex" xmlns:cx4="http://schemas.microsoft.com/office/drawing/2016/5/10/chartex" xmlns:cx5="http://schemas.microsoft.com/office/drawing/2016/5/11/chartex" xmlns:cx6="http://schemas.microsoft.com/office/drawing/2016/5/12/chartex" xmlns:cx7="http://schemas.microsoft.com/office/drawing/2016/5/13/chartex" xmlns:cx8="http://schemas.microsoft.com/office/drawing/2016/5/14/chartex" xmlns:mc="http://schemas.openxmlformats.org/markup-compatibility/2006" xmlns:aink="http://schemas.microsoft.com/office/drawing/2016/ink" xmlns:am3d="http://schemas.microsoft.com/office/drawing/2017/model3d" xmlns:o="urn:schemas-microsoft-com:office:office" xmlns:r="http://schemas.openxmlformats.org/officeDocument/2006/relationships" xmlns:m="http://schemas.openxmlformats.org/officeDocument/2006/math" xmlns:v="urn:schemas-microsoft-com:vml" xmlns:wp14="http://schemas.microsoft.com/office/word/2010/wordprocessingDrawing" xmlns:wp="http://schemas.openxmlformats.org/drawingml/2006/wordprocessingDrawing" xmlns:w10="urn:schemas-microsoft-com:office:word" xmlns:w="http://schemas.openxmlformats.org/wordprocessingml/2006/main" xmlns:w14="http://schemas.microsoft.com/office/word/2010/wordml" xmlns:w15="http://schemas.microsoft.com/office/word/2012/wordml" xmlns:w16cid="http://schemas.microsoft.com/office/word/2016/wordml/cid" xmlns:w16se="http://schemas.microsoft.com/office/word/2015/wordml/symex" xmlns:wpg="http://schemas.microsoft.com/office/word/2010/wordprocessingGroup" xmlns:wpi="http://schemas.microsoft.com/office/word/2010/wordprocessingInk" xmlns:wne="http://schemas.microsoft.com/office/word/2006/wordml" xmlns:wps="http://schemas.microsoft.com/office/word/2010/wordprocessingShape" mc:Ignorable="w14 w15 w16se w16cid wp14">
   <w:p>
     <w:pPr>
       <w:pBdr>
@@ -2067,7 +2185,7 @@
 </file>
 
 <file path=word/footnotes.xml><?xml version="1.0" encoding="utf-8"?>
-<w:footnotes xmlns:wpc="http://schemas.microsoft.com/office/word/2010/wordprocessingCanvas" xmlns:cx="http://schemas.microsoft.com/office/drawing/2014/chartex" xmlns:cx1="http://schemas.microsoft.com/office/drawing/2015/9/8/chartex" xmlns:mc="http://schemas.openxmlformats.org/markup-compatibility/2006" xmlns:o="urn:schemas-microsoft-com:office:office" xmlns:r="http://schemas.openxmlformats.org/officeDocument/2006/relationships" xmlns:m="http://schemas.openxmlformats.org/officeDocument/2006/math" xmlns:v="urn:schemas-microsoft-com:vml" xmlns:wp14="http://schemas.microsoft.com/office/word/2010/wordprocessingDrawing" xmlns:wp="http://schemas.openxmlformats.org/drawingml/2006/wordprocessingDrawing" xmlns:w10="urn:schemas-microsoft-com:office:word" xmlns:w="http://schemas.openxmlformats.org/wordprocessingml/2006/main" xmlns:w14="http://schemas.microsoft.com/office/word/2010/wordml" xmlns:w15="http://schemas.microsoft.com/office/word/2012/wordml" xmlns:w16se="http://schemas.microsoft.com/office/word/2015/wordml/symex" xmlns:wpg="http://schemas.microsoft.com/office/word/2010/wordprocessingGroup" xmlns:wpi="http://schemas.microsoft.com/office/word/2010/wordprocessingInk" xmlns:wne="http://schemas.microsoft.com/office/word/2006/wordml" xmlns:wps="http://schemas.microsoft.com/office/word/2010/wordprocessingShape" mc:Ignorable="w14 w15 w16se wp14">
+<w:footnotes xmlns:wpc="http://schemas.microsoft.com/office/word/2010/wordprocessingCanvas" xmlns:cx="http://schemas.microsoft.com/office/drawing/2014/chartex" xmlns:cx1="http://schemas.microsoft.com/office/drawing/2015/9/8/chartex" xmlns:cx2="http://schemas.microsoft.com/office/drawing/2015/10/21/chartex" xmlns:cx3="http://schemas.microsoft.com/office/drawing/2016/5/9/chartex" xmlns:cx4="http://schemas.microsoft.com/office/drawing/2016/5/10/chartex" xmlns:cx5="http://schemas.microsoft.com/office/drawing/2016/5/11/chartex" xmlns:cx6="http://schemas.microsoft.com/office/drawing/2016/5/12/chartex" xmlns:cx7="http://schemas.microsoft.com/office/drawing/2016/5/13/chartex" xmlns:cx8="http://schemas.microsoft.com/office/drawing/2016/5/14/chartex" xmlns:mc="http://schemas.openxmlformats.org/markup-compatibility/2006" xmlns:aink="http://schemas.microsoft.com/office/drawing/2016/ink" xmlns:am3d="http://schemas.microsoft.com/office/drawing/2017/model3d" xmlns:o="urn:schemas-microsoft-com:office:office" xmlns:r="http://schemas.openxmlformats.org/officeDocument/2006/relationships" xmlns:m="http://schemas.openxmlformats.org/officeDocument/2006/math" xmlns:v="urn:schemas-microsoft-com:vml" xmlns:wp14="http://schemas.microsoft.com/office/word/2010/wordprocessingDrawing" xmlns:wp="http://schemas.openxmlformats.org/drawingml/2006/wordprocessingDrawing" xmlns:w10="urn:schemas-microsoft-com:office:word" xmlns:w="http://schemas.openxmlformats.org/wordprocessingml/2006/main" xmlns:w14="http://schemas.microsoft.com/office/word/2010/wordml" xmlns:w15="http://schemas.microsoft.com/office/word/2012/wordml" xmlns:w16cid="http://schemas.microsoft.com/office/word/2016/wordml/cid" xmlns:w16se="http://schemas.microsoft.com/office/word/2015/wordml/symex" xmlns:wpg="http://schemas.microsoft.com/office/word/2010/wordprocessingGroup" xmlns:wpi="http://schemas.microsoft.com/office/word/2010/wordprocessingInk" xmlns:wne="http://schemas.microsoft.com/office/word/2006/wordml" xmlns:wps="http://schemas.microsoft.com/office/word/2010/wordprocessingShape" mc:Ignorable="w14 w15 w16se w16cid wp14">
   <w:footnote w:type="separator" w:id="-1">
     <w:p>
       <w:r>
@@ -2086,7 +2204,7 @@
 </file>
 
 <file path=word/styles.xml><?xml version="1.0" encoding="utf-8"?>
-<w:styles xmlns:mc="http://schemas.openxmlformats.org/markup-compatibility/2006" xmlns:r="http://schemas.openxmlformats.org/officeDocument/2006/relationships" xmlns:w="http://schemas.openxmlformats.org/wordprocessingml/2006/main" xmlns:w14="http://schemas.microsoft.com/office/word/2010/wordml" xmlns:w15="http://schemas.microsoft.com/office/word/2012/wordml" xmlns:w16se="http://schemas.microsoft.com/office/word/2015/wordml/symex" mc:Ignorable="w14 w15 w16se">
+<w:styles xmlns:mc="http://schemas.openxmlformats.org/markup-compatibility/2006" xmlns:r="http://schemas.openxmlformats.org/officeDocument/2006/relationships" xmlns:w="http://schemas.openxmlformats.org/wordprocessingml/2006/main" xmlns:w14="http://schemas.microsoft.com/office/word/2010/wordml" xmlns:w15="http://schemas.microsoft.com/office/word/2012/wordml" xmlns:w16cid="http://schemas.microsoft.com/office/word/2016/wordml/cid" xmlns:w16se="http://schemas.microsoft.com/office/word/2015/wordml/symex" mc:Ignorable="w14 w15 w16se w16cid">
   <w:docDefaults>
     <w:rPrDefault>
       <w:rPr>
@@ -2096,7 +2214,7 @@
     </w:rPrDefault>
     <w:pPrDefault/>
   </w:docDefaults>
-  <w:latentStyles w:defLockedState="0" w:defUIPriority="99" w:defSemiHidden="0" w:defUnhideWhenUsed="0" w:defQFormat="0" w:count="371">
+  <w:latentStyles w:defLockedState="0" w:defUIPriority="99" w:defSemiHidden="0" w:defUnhideWhenUsed="0" w:defQFormat="0" w:count="375">
     <w:lsdException w:name="Normal" w:uiPriority="0" w:qFormat="1"/>
     <w:lsdException w:name="heading 1" w:uiPriority="9" w:qFormat="1"/>
     <w:lsdException w:name="heading 2" w:semiHidden="1" w:uiPriority="9" w:unhideWhenUsed="1" w:qFormat="1"/>
@@ -2202,7 +2320,6 @@
     <w:lsdException w:name="HTML Sample" w:semiHidden="1" w:unhideWhenUsed="1"/>
     <w:lsdException w:name="HTML Typewriter" w:semiHidden="1" w:unhideWhenUsed="1"/>
     <w:lsdException w:name="HTML Variable" w:semiHidden="1" w:unhideWhenUsed="1"/>
-    <w:lsdException w:name="Normal Table" w:semiHidden="1" w:unhideWhenUsed="1"/>
     <w:lsdException w:name="annotation subject" w:semiHidden="1" w:unhideWhenUsed="1"/>
     <w:lsdException w:name="No List" w:semiHidden="1" w:unhideWhenUsed="1"/>
     <w:lsdException w:name="Outline List 1" w:semiHidden="1" w:unhideWhenUsed="1"/>
@@ -2246,10 +2363,8 @@
     <w:lsdException w:name="Table Elegant" w:semiHidden="1" w:unhideWhenUsed="1"/>
     <w:lsdException w:name="Table Professional" w:semiHidden="1" w:unhideWhenUsed="1"/>
     <w:lsdException w:name="Table Subtle 1" w:semiHidden="1" w:unhideWhenUsed="1"/>
-    <w:lsdException w:name="Table Subtle 2" w:semiHidden="1" w:unhideWhenUsed="1"/>
     <w:lsdException w:name="Table Web 1" w:semiHidden="1" w:unhideWhenUsed="1"/>
     <w:lsdException w:name="Table Web 2" w:semiHidden="1" w:unhideWhenUsed="1"/>
-    <w:lsdException w:name="Table Web 3" w:semiHidden="1" w:unhideWhenUsed="1"/>
     <w:lsdException w:name="Balloon Text" w:semiHidden="1" w:unhideWhenUsed="1"/>
     <w:lsdException w:name="Table Grid" w:uiPriority="39"/>
     <w:lsdException w:name="Table Theme" w:semiHidden="1" w:unhideWhenUsed="1"/>
@@ -2468,14 +2583,18 @@
     <w:lsdException w:name="List Table 5 Dark Accent 6" w:uiPriority="50"/>
     <w:lsdException w:name="List Table 6 Colorful Accent 6" w:uiPriority="51"/>
     <w:lsdException w:name="List Table 7 Colorful Accent 6" w:uiPriority="52"/>
+    <w:lsdException w:name="Mention" w:semiHidden="1" w:unhideWhenUsed="1"/>
+    <w:lsdException w:name="Smart Hyperlink" w:semiHidden="1" w:unhideWhenUsed="1"/>
+    <w:lsdException w:name="Hashtag" w:semiHidden="1" w:unhideWhenUsed="1"/>
+    <w:lsdException w:name="Unresolved Mention" w:semiHidden="1" w:unhideWhenUsed="1"/>
   </w:latentStyles>
-  <w:style w:type="paragraph" w:default="1" w:styleId="a">
+  <w:style w:type="paragraph" w:default="1" w:styleId="Normal">
     <w:name w:val="Normal"/>
   </w:style>
-  <w:style w:type="paragraph" w:styleId="1">
+  <w:style w:type="paragraph" w:styleId="Heading1">
     <w:name w:val="heading 1"/>
-    <w:basedOn w:val="a"/>
-    <w:next w:val="a"/>
+    <w:basedOn w:val="Normal"/>
+    <w:next w:val="Normal"/>
     <w:pPr>
       <w:keepNext/>
       <w:keepLines/>
@@ -2488,10 +2607,10 @@
       <w:szCs w:val="48"/>
     </w:rPr>
   </w:style>
-  <w:style w:type="paragraph" w:styleId="2">
+  <w:style w:type="paragraph" w:styleId="Heading2">
     <w:name w:val="heading 2"/>
-    <w:basedOn w:val="a"/>
-    <w:next w:val="a"/>
+    <w:basedOn w:val="Normal"/>
+    <w:next w:val="Normal"/>
     <w:pPr>
       <w:keepNext/>
       <w:keepLines/>
@@ -2504,10 +2623,10 @@
       <w:szCs w:val="36"/>
     </w:rPr>
   </w:style>
-  <w:style w:type="paragraph" w:styleId="3">
+  <w:style w:type="paragraph" w:styleId="Heading3">
     <w:name w:val="heading 3"/>
-    <w:basedOn w:val="a"/>
-    <w:next w:val="a"/>
+    <w:basedOn w:val="Normal"/>
+    <w:next w:val="Normal"/>
     <w:pPr>
       <w:keepNext/>
       <w:keepLines/>
@@ -2520,10 +2639,10 @@
       <w:szCs w:val="28"/>
     </w:rPr>
   </w:style>
-  <w:style w:type="paragraph" w:styleId="4">
+  <w:style w:type="paragraph" w:styleId="Heading4">
     <w:name w:val="heading 4"/>
-    <w:basedOn w:val="a"/>
-    <w:next w:val="a"/>
+    <w:basedOn w:val="Normal"/>
+    <w:next w:val="Normal"/>
     <w:pPr>
       <w:keepNext/>
       <w:keepLines/>
@@ -2536,10 +2655,10 @@
       <w:szCs w:val="24"/>
     </w:rPr>
   </w:style>
-  <w:style w:type="paragraph" w:styleId="5">
+  <w:style w:type="paragraph" w:styleId="Heading5">
     <w:name w:val="heading 5"/>
-    <w:basedOn w:val="a"/>
-    <w:next w:val="a"/>
+    <w:basedOn w:val="Normal"/>
+    <w:next w:val="Normal"/>
     <w:pPr>
       <w:keepNext/>
       <w:keepLines/>
@@ -2552,10 +2671,10 @@
       <w:szCs w:val="22"/>
     </w:rPr>
   </w:style>
-  <w:style w:type="paragraph" w:styleId="6">
+  <w:style w:type="paragraph" w:styleId="Heading6">
     <w:name w:val="heading 6"/>
-    <w:basedOn w:val="a"/>
-    <w:next w:val="a"/>
+    <w:basedOn w:val="Normal"/>
+    <w:next w:val="Normal"/>
     <w:pPr>
       <w:keepNext/>
       <w:keepLines/>
@@ -2566,13 +2685,13 @@
       <w:b/>
     </w:rPr>
   </w:style>
-  <w:style w:type="character" w:default="1" w:styleId="a0">
+  <w:style w:type="character" w:default="1" w:styleId="DefaultParagraphFont">
     <w:name w:val="Default Paragraph Font"/>
     <w:uiPriority w:val="1"/>
     <w:semiHidden/>
     <w:unhideWhenUsed/>
   </w:style>
-  <w:style w:type="table" w:default="1" w:styleId="a1">
+  <w:style w:type="table" w:default="1" w:styleId="TableNormal">
     <w:name w:val="Normal Table"/>
     <w:uiPriority w:val="99"/>
     <w:semiHidden/>
@@ -2587,7 +2706,7 @@
       </w:tblCellMar>
     </w:tblPr>
   </w:style>
-  <w:style w:type="numbering" w:default="1" w:styleId="a2">
+  <w:style w:type="numbering" w:default="1" w:styleId="NoList">
     <w:name w:val="No List"/>
     <w:uiPriority w:val="99"/>
     <w:semiHidden/>
@@ -2604,10 +2723,10 @@
       </w:tblCellMar>
     </w:tblPr>
   </w:style>
-  <w:style w:type="paragraph" w:styleId="a3">
+  <w:style w:type="paragraph" w:styleId="Title">
     <w:name w:val="Title"/>
-    <w:basedOn w:val="a"/>
-    <w:next w:val="a"/>
+    <w:basedOn w:val="Normal"/>
+    <w:next w:val="Normal"/>
     <w:pPr>
       <w:keepNext/>
       <w:keepLines/>
@@ -2630,10 +2749,10 @@
       </w:tblCellMar>
     </w:tblPr>
   </w:style>
-  <w:style w:type="paragraph" w:styleId="a4">
+  <w:style w:type="paragraph" w:styleId="Subtitle">
     <w:name w:val="Subtitle"/>
-    <w:basedOn w:val="a"/>
-    <w:next w:val="a"/>
+    <w:basedOn w:val="Normal"/>
+    <w:next w:val="Normal"/>
     <w:pPr>
       <w:keepNext/>
       <w:keepLines/>
@@ -2646,6 +2765,72 @@
       <w:sz w:val="48"/>
       <w:szCs w:val="48"/>
     </w:rPr>
+  </w:style>
+  <w:style w:type="table" w:customStyle="1" w:styleId="a">
+    <w:basedOn w:val="TableNormal2"/>
+    <w:tblPr>
+      <w:tblStyleRowBandSize w:val="1"/>
+      <w:tblStyleColBandSize w:val="1"/>
+      <w:tblCellMar>
+        <w:left w:w="108" w:type="dxa"/>
+        <w:right w:w="108" w:type="dxa"/>
+      </w:tblCellMar>
+    </w:tblPr>
+  </w:style>
+  <w:style w:type="table" w:customStyle="1" w:styleId="a0">
+    <w:basedOn w:val="TableNormal2"/>
+    <w:tblPr>
+      <w:tblStyleRowBandSize w:val="1"/>
+      <w:tblStyleColBandSize w:val="1"/>
+      <w:tblCellMar>
+        <w:left w:w="108" w:type="dxa"/>
+        <w:right w:w="108" w:type="dxa"/>
+      </w:tblCellMar>
+    </w:tblPr>
+  </w:style>
+  <w:style w:type="table" w:customStyle="1" w:styleId="a1">
+    <w:basedOn w:val="TableNormal2"/>
+    <w:tblPr>
+      <w:tblStyleRowBandSize w:val="1"/>
+      <w:tblStyleColBandSize w:val="1"/>
+      <w:tblCellMar>
+        <w:left w:w="108" w:type="dxa"/>
+        <w:right w:w="108" w:type="dxa"/>
+      </w:tblCellMar>
+    </w:tblPr>
+  </w:style>
+  <w:style w:type="table" w:customStyle="1" w:styleId="a2">
+    <w:basedOn w:val="TableNormal2"/>
+    <w:tblPr>
+      <w:tblStyleRowBandSize w:val="1"/>
+      <w:tblStyleColBandSize w:val="1"/>
+      <w:tblCellMar>
+        <w:left w:w="108" w:type="dxa"/>
+        <w:right w:w="108" w:type="dxa"/>
+      </w:tblCellMar>
+    </w:tblPr>
+  </w:style>
+  <w:style w:type="table" w:customStyle="1" w:styleId="a3">
+    <w:basedOn w:val="TableNormal2"/>
+    <w:tblPr>
+      <w:tblStyleRowBandSize w:val="1"/>
+      <w:tblStyleColBandSize w:val="1"/>
+      <w:tblCellMar>
+        <w:left w:w="108" w:type="dxa"/>
+        <w:right w:w="108" w:type="dxa"/>
+      </w:tblCellMar>
+    </w:tblPr>
+  </w:style>
+  <w:style w:type="table" w:customStyle="1" w:styleId="a4">
+    <w:basedOn w:val="TableNormal2"/>
+    <w:tblPr>
+      <w:tblStyleRowBandSize w:val="1"/>
+      <w:tblStyleColBandSize w:val="1"/>
+      <w:tblCellMar>
+        <w:left w:w="108" w:type="dxa"/>
+        <w:right w:w="108" w:type="dxa"/>
+      </w:tblCellMar>
+    </w:tblPr>
   </w:style>
   <w:style w:type="table" w:customStyle="1" w:styleId="a5">
     <w:basedOn w:val="TableNormal2"/>
@@ -2669,75 +2854,9 @@
       </w:tblCellMar>
     </w:tblPr>
   </w:style>
-  <w:style w:type="table" w:customStyle="1" w:styleId="a7">
-    <w:basedOn w:val="TableNormal2"/>
-    <w:tblPr>
-      <w:tblStyleRowBandSize w:val="1"/>
-      <w:tblStyleColBandSize w:val="1"/>
-      <w:tblCellMar>
-        <w:left w:w="108" w:type="dxa"/>
-        <w:right w:w="108" w:type="dxa"/>
-      </w:tblCellMar>
-    </w:tblPr>
-  </w:style>
-  <w:style w:type="table" w:customStyle="1" w:styleId="a8">
-    <w:basedOn w:val="TableNormal2"/>
-    <w:tblPr>
-      <w:tblStyleRowBandSize w:val="1"/>
-      <w:tblStyleColBandSize w:val="1"/>
-      <w:tblCellMar>
-        <w:left w:w="108" w:type="dxa"/>
-        <w:right w:w="108" w:type="dxa"/>
-      </w:tblCellMar>
-    </w:tblPr>
-  </w:style>
-  <w:style w:type="table" w:customStyle="1" w:styleId="a9">
-    <w:basedOn w:val="TableNormal2"/>
-    <w:tblPr>
-      <w:tblStyleRowBandSize w:val="1"/>
-      <w:tblStyleColBandSize w:val="1"/>
-      <w:tblCellMar>
-        <w:left w:w="108" w:type="dxa"/>
-        <w:right w:w="108" w:type="dxa"/>
-      </w:tblCellMar>
-    </w:tblPr>
-  </w:style>
-  <w:style w:type="table" w:customStyle="1" w:styleId="aa">
-    <w:basedOn w:val="TableNormal2"/>
-    <w:tblPr>
-      <w:tblStyleRowBandSize w:val="1"/>
-      <w:tblStyleColBandSize w:val="1"/>
-      <w:tblCellMar>
-        <w:left w:w="108" w:type="dxa"/>
-        <w:right w:w="108" w:type="dxa"/>
-      </w:tblCellMar>
-    </w:tblPr>
-  </w:style>
-  <w:style w:type="table" w:customStyle="1" w:styleId="ab">
-    <w:basedOn w:val="TableNormal2"/>
-    <w:tblPr>
-      <w:tblStyleRowBandSize w:val="1"/>
-      <w:tblStyleColBandSize w:val="1"/>
-      <w:tblCellMar>
-        <w:left w:w="108" w:type="dxa"/>
-        <w:right w:w="108" w:type="dxa"/>
-      </w:tblCellMar>
-    </w:tblPr>
-  </w:style>
-  <w:style w:type="table" w:customStyle="1" w:styleId="ac">
-    <w:basedOn w:val="TableNormal2"/>
-    <w:tblPr>
-      <w:tblStyleRowBandSize w:val="1"/>
-      <w:tblStyleColBandSize w:val="1"/>
-      <w:tblCellMar>
-        <w:left w:w="108" w:type="dxa"/>
-        <w:right w:w="108" w:type="dxa"/>
-      </w:tblCellMar>
-    </w:tblPr>
-  </w:style>
-  <w:style w:type="character" w:styleId="ad">
+  <w:style w:type="character" w:styleId="Hyperlink">
     <w:name w:val="Hyperlink"/>
-    <w:basedOn w:val="a0"/>
+    <w:basedOn w:val="DefaultParagraphFont"/>
     <w:uiPriority w:val="99"/>
     <w:unhideWhenUsed/>
     <w:rsid w:val="00AF24F0"/>
@@ -2748,7 +2867,7 @@
   </w:style>
   <w:style w:type="character" w:customStyle="1" w:styleId="UnresolvedMention1">
     <w:name w:val="Unresolved Mention1"/>
-    <w:basedOn w:val="a0"/>
+    <w:basedOn w:val="DefaultParagraphFont"/>
     <w:uiPriority w:val="99"/>
     <w:semiHidden/>
     <w:unhideWhenUsed/>
@@ -2758,9 +2877,9 @@
       <w:shd w:val="clear" w:color="auto" w:fill="E1DFDD"/>
     </w:rPr>
   </w:style>
-  <w:style w:type="character" w:styleId="ae">
+  <w:style w:type="character" w:styleId="FollowedHyperlink">
     <w:name w:val="FollowedHyperlink"/>
-    <w:basedOn w:val="a0"/>
+    <w:basedOn w:val="DefaultParagraphFont"/>
     <w:uiPriority w:val="99"/>
     <w:semiHidden/>
     <w:unhideWhenUsed/>
@@ -2770,13 +2889,25 @@
       <w:u w:val="single"/>
     </w:rPr>
   </w:style>
-  <w:style w:type="character" w:customStyle="1" w:styleId="UnresolvedMention">
-    <w:name w:val="Unresolved Mention"/>
-    <w:basedOn w:val="a0"/>
+  <w:style w:type="character" w:customStyle="1" w:styleId="UnresolvedMention2">
+    <w:name w:val="Unresolved Mention2"/>
+    <w:basedOn w:val="DefaultParagraphFont"/>
     <w:uiPriority w:val="99"/>
     <w:semiHidden/>
     <w:unhideWhenUsed/>
     <w:rsid w:val="00D374EE"/>
+    <w:rPr>
+      <w:color w:val="605E5C"/>
+      <w:shd w:val="clear" w:color="auto" w:fill="E1DFDD"/>
+    </w:rPr>
+  </w:style>
+  <w:style w:type="character" w:styleId="UnresolvedMention">
+    <w:name w:val="Unresolved Mention"/>
+    <w:basedOn w:val="DefaultParagraphFont"/>
+    <w:uiPriority w:val="99"/>
+    <w:semiHidden/>
+    <w:unhideWhenUsed/>
+    <w:rsid w:val="005160CD"/>
     <w:rPr>
       <w:color w:val="605E5C"/>
       <w:shd w:val="clear" w:color="auto" w:fill="E1DFDD"/>

</xml_diff>

<commit_message>
Update OS achievements and add award
</commit_message>
<xml_diff>
--- a/file/CV_Geser_Dugarov.docx
+++ b/file/CV_Geser_Dugarov.docx
@@ -447,23 +447,57 @@
           <w:sz w:val="24"/>
           <w:szCs w:val="24"/>
         </w:rPr>
-        <w:t xml:space="preserve">with a focus on </w:t>
-      </w:r>
-      <w:r>
-        <w:rPr>
-          <w:color w:val="000000"/>
-          <w:sz w:val="24"/>
-          <w:szCs w:val="24"/>
-        </w:rPr>
-        <w:t xml:space="preserve">stream processing </w:t>
-      </w:r>
-      <w:r>
-        <w:rPr>
-          <w:color w:val="000000"/>
-          <w:sz w:val="24"/>
-          <w:szCs w:val="24"/>
-        </w:rPr>
-        <w:t>performance and usability of solution</w:t>
+        <w:t>with a focus on performance and usability of solution</w:t>
+      </w:r>
+      <w:r>
+        <w:rPr>
+          <w:color w:val="000000"/>
+          <w:sz w:val="24"/>
+          <w:szCs w:val="24"/>
+        </w:rPr>
+        <w:t>.</w:t>
+      </w:r>
+      <w:bookmarkStart w:id="0" w:name="_heading=h.gjdgxs" w:colFirst="0" w:colLast="0"/>
+      <w:bookmarkEnd w:id="0"/>
+      <w:r>
+        <w:rPr>
+          <w:color w:val="000000"/>
+          <w:sz w:val="24"/>
+          <w:szCs w:val="24"/>
+        </w:rPr>
+        <w:t xml:space="preserve"> </w:t>
+      </w:r>
+      <w:r>
+        <w:rPr>
+          <w:color w:val="000000"/>
+          <w:sz w:val="24"/>
+          <w:szCs w:val="24"/>
+        </w:rPr>
+        <w:t>Wide experience</w:t>
+      </w:r>
+      <w:r>
+        <w:rPr>
+          <w:color w:val="000000"/>
+          <w:sz w:val="24"/>
+          <w:szCs w:val="24"/>
+        </w:rPr>
+        <w:t xml:space="preserve"> in research and data analysis,</w:t>
+      </w:r>
+      <w:r>
+        <w:rPr>
+          <w:color w:val="000000"/>
+          <w:sz w:val="24"/>
+          <w:szCs w:val="24"/>
+        </w:rPr>
+        <w:t xml:space="preserve"> </w:t>
+      </w:r>
+      <w:r>
+        <w:rPr>
+          <w:color w:val="000000"/>
+          <w:sz w:val="24"/>
+          <w:szCs w:val="24"/>
+        </w:rPr>
+        <w:t>PhD</w:t>
       </w:r>
       <w:r>
         <w:rPr>
@@ -491,66 +525,6 @@
           <w:szCs w:val="24"/>
         </w:rPr>
       </w:pPr>
-      <w:bookmarkStart w:id="0" w:name="_heading=h.gjdgxs" w:colFirst="0" w:colLast="0"/>
-      <w:bookmarkEnd w:id="0"/>
-      <w:r>
-        <w:rPr>
-          <w:color w:val="000000"/>
-          <w:sz w:val="24"/>
-          <w:szCs w:val="24"/>
-        </w:rPr>
-        <w:t>Wide experience</w:t>
-      </w:r>
-      <w:r>
-        <w:rPr>
-          <w:color w:val="000000"/>
-          <w:sz w:val="24"/>
-          <w:szCs w:val="24"/>
-        </w:rPr>
-        <w:t xml:space="preserve"> in research and data analysis,</w:t>
-      </w:r>
-      <w:r>
-        <w:rPr>
-          <w:color w:val="000000"/>
-          <w:sz w:val="24"/>
-          <w:szCs w:val="24"/>
-        </w:rPr>
-        <w:t xml:space="preserve"> </w:t>
-      </w:r>
-      <w:r>
-        <w:rPr>
-          <w:color w:val="000000"/>
-          <w:sz w:val="24"/>
-          <w:szCs w:val="24"/>
-        </w:rPr>
-        <w:t>PhD</w:t>
-      </w:r>
-      <w:r>
-        <w:rPr>
-          <w:color w:val="000000"/>
-          <w:sz w:val="24"/>
-          <w:szCs w:val="24"/>
-        </w:rPr>
-        <w:t>. Made a transition from fundamental research in Oil &amp; Gas to research and development in IT.</w:t>
-      </w:r>
-    </w:p>
-    <w:p>
-      <w:pPr>
-        <w:pBdr>
-          <w:top w:val="nil"/>
-          <w:left w:val="nil"/>
-          <w:bottom w:val="nil"/>
-          <w:right w:val="nil"/>
-          <w:between w:val="nil"/>
-        </w:pBdr>
-        <w:spacing w:line="264" w:lineRule="auto"/>
-        <w:jc w:val="both"/>
-        <w:rPr>
-          <w:color w:val="000000"/>
-          <w:sz w:val="24"/>
-          <w:szCs w:val="24"/>
-        </w:rPr>
-      </w:pPr>
       <w:r>
         <w:rPr>
           <w:color w:val="000000"/>
@@ -597,7 +571,7 @@
           <w:sz w:val="24"/>
           <w:szCs w:val="24"/>
         </w:rPr>
-        <w:t>Personal mission: "Living a bal</w:t>
+        <w:t>Personal mission: "Living a balanc</w:t>
       </w:r>
       <w:bookmarkStart w:id="1" w:name="_GoBack"/>
       <w:bookmarkEnd w:id="1"/>
@@ -607,7 +581,7 @@
           <w:sz w:val="24"/>
           <w:szCs w:val="24"/>
         </w:rPr>
-        <w:t>anced life. Helping professionals to work smarter, not harder by creating automatic systems for their routine."</w:t>
+        <w:t>ed life. Helping professionals to work smarter, not harder by creating automatic systems for their routine."</w:t>
       </w:r>
     </w:p>
     <w:p>
@@ -829,21 +803,19 @@
             </w:r>
             <w:r>
               <w:rPr>
-                <w:rFonts w:ascii="Times New Roman" w:hAnsi="Times New Roman" w:cs="Times New Roman"/>
-                <w:b/>
-                <w:color w:val="000000"/>
-                <w:sz w:val="24"/>
-                <w:szCs w:val="24"/>
-              </w:rPr>
-              <w:t>~</w:t>
-            </w:r>
-            <w:r>
-              <w:rPr>
                 <w:color w:val="000000"/>
                 <w:sz w:val="24"/>
                 <w:szCs w:val="24"/>
               </w:rPr>
               <w:t>2</w:t>
+            </w:r>
+            <w:r>
+              <w:rPr>
+                <w:color w:val="000000"/>
+                <w:sz w:val="24"/>
+                <w:szCs w:val="24"/>
+              </w:rPr>
+              <w:t>+</w:t>
             </w:r>
             <w:r>
               <w:rPr>
@@ -950,6 +922,152 @@
           <w:right w:val="nil"/>
           <w:between w:val="nil"/>
         </w:pBdr>
+        <w:spacing w:before="120" w:after="60" w:line="264" w:lineRule="auto"/>
+        <w:ind w:left="170" w:hanging="170"/>
+        <w:jc w:val="both"/>
+        <w:rPr>
+          <w:color w:val="000000"/>
+          <w:sz w:val="24"/>
+          <w:szCs w:val="24"/>
+        </w:rPr>
+      </w:pPr>
+      <w:r>
+        <w:rPr>
+          <w:sz w:val="24"/>
+          <w:szCs w:val="24"/>
+        </w:rPr>
+        <w:t>• </w:t>
+      </w:r>
+      <w:r>
+        <w:rPr>
+          <w:color w:val="000000"/>
+          <w:sz w:val="24"/>
+          <w:szCs w:val="24"/>
+        </w:rPr>
+        <w:t>Development of</w:t>
+      </w:r>
+      <w:r>
+        <w:rPr>
+          <w:color w:val="000000"/>
+          <w:sz w:val="24"/>
+          <w:szCs w:val="24"/>
+        </w:rPr>
+        <w:t xml:space="preserve"> </w:t>
+      </w:r>
+      <w:r>
+        <w:rPr>
+          <w:color w:val="000000"/>
+          <w:sz w:val="24"/>
+          <w:szCs w:val="24"/>
+        </w:rPr>
+        <w:t xml:space="preserve">core functionality </w:t>
+      </w:r>
+      <w:r>
+        <w:rPr>
+          <w:color w:val="000000"/>
+          <w:sz w:val="24"/>
+          <w:szCs w:val="24"/>
+        </w:rPr>
+        <w:t>of</w:t>
+      </w:r>
+      <w:r>
+        <w:rPr>
+          <w:color w:val="000000"/>
+          <w:sz w:val="24"/>
+          <w:szCs w:val="24"/>
+        </w:rPr>
+        <w:t xml:space="preserve"> a </w:t>
+      </w:r>
+      <w:r>
+        <w:rPr>
+          <w:color w:val="000000"/>
+          <w:sz w:val="24"/>
+          <w:szCs w:val="24"/>
+        </w:rPr>
+        <w:t>D</w:t>
+      </w:r>
+      <w:r>
+        <w:rPr>
+          <w:color w:val="000000"/>
+          <w:sz w:val="24"/>
+          <w:szCs w:val="24"/>
+        </w:rPr>
+        <w:t xml:space="preserve">ata </w:t>
+      </w:r>
+      <w:r>
+        <w:rPr>
+          <w:color w:val="000000"/>
+          <w:sz w:val="24"/>
+          <w:szCs w:val="24"/>
+        </w:rPr>
+        <w:t>L</w:t>
+      </w:r>
+      <w:r>
+        <w:rPr>
+          <w:color w:val="000000"/>
+          <w:sz w:val="24"/>
+          <w:szCs w:val="24"/>
+        </w:rPr>
+        <w:t>akehouse</w:t>
+      </w:r>
+      <w:r>
+        <w:rPr>
+          <w:color w:val="000000"/>
+          <w:sz w:val="24"/>
+          <w:szCs w:val="24"/>
+        </w:rPr>
+        <w:t xml:space="preserve"> platform</w:t>
+      </w:r>
+      <w:r>
+        <w:rPr>
+          <w:color w:val="000000"/>
+          <w:sz w:val="24"/>
+          <w:szCs w:val="24"/>
+        </w:rPr>
+        <w:t xml:space="preserve"> </w:t>
+      </w:r>
+      <w:r>
+        <w:rPr>
+          <w:color w:val="000000"/>
+          <w:sz w:val="24"/>
+          <w:szCs w:val="24"/>
+        </w:rPr>
+        <w:t>for Big Data processing on enterprise-level</w:t>
+      </w:r>
+      <w:r>
+        <w:rPr>
+          <w:color w:val="000000"/>
+          <w:sz w:val="24"/>
+          <w:szCs w:val="24"/>
+        </w:rPr>
+        <w:t xml:space="preserve"> scalable</w:t>
+      </w:r>
+      <w:r>
+        <w:rPr>
+          <w:color w:val="000000"/>
+          <w:sz w:val="24"/>
+          <w:szCs w:val="24"/>
+        </w:rPr>
+        <w:t xml:space="preserve"> clusters</w:t>
+      </w:r>
+      <w:r>
+        <w:rPr>
+          <w:color w:val="000000"/>
+          <w:sz w:val="24"/>
+          <w:szCs w:val="24"/>
+        </w:rPr>
+        <w:t>.</w:t>
+      </w:r>
+    </w:p>
+    <w:p>
+      <w:pPr>
+        <w:pBdr>
+          <w:top w:val="nil"/>
+          <w:left w:val="nil"/>
+          <w:bottom w:val="nil"/>
+          <w:right w:val="nil"/>
+          <w:between w:val="nil"/>
+        </w:pBdr>
         <w:spacing w:before="60" w:after="120" w:line="264" w:lineRule="auto"/>
         <w:ind w:left="170" w:hanging="170"/>
         <w:jc w:val="both"/>
@@ -964,127 +1082,14 @@
           <w:sz w:val="24"/>
           <w:szCs w:val="24"/>
         </w:rPr>
-        <w:t>• </w:t>
-      </w:r>
-      <w:r>
-        <w:rPr>
-          <w:color w:val="000000"/>
-          <w:sz w:val="24"/>
-          <w:szCs w:val="24"/>
-        </w:rPr>
-        <w:t>Development of</w:t>
-      </w:r>
-      <w:r>
-        <w:rPr>
-          <w:color w:val="000000"/>
-          <w:sz w:val="24"/>
-          <w:szCs w:val="24"/>
-        </w:rPr>
-        <w:t xml:space="preserve"> </w:t>
-      </w:r>
-      <w:r>
-        <w:rPr>
-          <w:color w:val="000000"/>
-          <w:sz w:val="24"/>
-          <w:szCs w:val="24"/>
-        </w:rPr>
-        <w:t xml:space="preserve">core functionality </w:t>
-      </w:r>
-      <w:r>
-        <w:rPr>
-          <w:color w:val="000000"/>
-          <w:sz w:val="24"/>
-          <w:szCs w:val="24"/>
-        </w:rPr>
-        <w:t>of</w:t>
-      </w:r>
-      <w:r>
-        <w:rPr>
-          <w:color w:val="000000"/>
-          <w:sz w:val="24"/>
-          <w:szCs w:val="24"/>
-        </w:rPr>
-        <w:t xml:space="preserve"> a </w:t>
-      </w:r>
-      <w:r>
-        <w:rPr>
-          <w:color w:val="000000"/>
-          <w:sz w:val="24"/>
-          <w:szCs w:val="24"/>
-        </w:rPr>
-        <w:t>D</w:t>
-      </w:r>
-      <w:r>
-        <w:rPr>
-          <w:color w:val="000000"/>
-          <w:sz w:val="24"/>
-          <w:szCs w:val="24"/>
-        </w:rPr>
-        <w:t xml:space="preserve">ata </w:t>
-      </w:r>
-      <w:r>
-        <w:rPr>
-          <w:color w:val="000000"/>
-          <w:sz w:val="24"/>
-          <w:szCs w:val="24"/>
-        </w:rPr>
-        <w:t>L</w:t>
-      </w:r>
-      <w:r>
-        <w:rPr>
-          <w:color w:val="000000"/>
-          <w:sz w:val="24"/>
-          <w:szCs w:val="24"/>
-        </w:rPr>
-        <w:t>akehouse</w:t>
-      </w:r>
-      <w:r>
-        <w:rPr>
-          <w:color w:val="000000"/>
-          <w:sz w:val="24"/>
-          <w:szCs w:val="24"/>
-        </w:rPr>
-        <w:t xml:space="preserve"> platform</w:t>
-      </w:r>
-      <w:r>
-        <w:rPr>
-          <w:color w:val="000000"/>
-          <w:sz w:val="24"/>
-          <w:szCs w:val="24"/>
-        </w:rPr>
-        <w:t xml:space="preserve"> </w:t>
-      </w:r>
-      <w:r>
-        <w:rPr>
-          <w:color w:val="000000"/>
-          <w:sz w:val="24"/>
-          <w:szCs w:val="24"/>
-        </w:rPr>
-        <w:t>for Big Data processing on enterprise-level</w:t>
-      </w:r>
-      <w:r>
-        <w:rPr>
-          <w:color w:val="000000"/>
-          <w:sz w:val="24"/>
-          <w:szCs w:val="24"/>
-        </w:rPr>
-        <w:t xml:space="preserve"> scalable</w:t>
-      </w:r>
-      <w:r>
-        <w:rPr>
-          <w:color w:val="000000"/>
-          <w:sz w:val="24"/>
-          <w:szCs w:val="24"/>
-        </w:rPr>
-        <w:t xml:space="preserve"> clusters</w:t>
-      </w:r>
-      <w:r>
-        <w:rPr>
-          <w:color w:val="000000"/>
-          <w:sz w:val="24"/>
-          <w:szCs w:val="24"/>
-        </w:rPr>
-        <w:t>.</w:t>
+        <w:t>•</w:t>
+      </w:r>
+      <w:r>
+        <w:rPr>
+          <w:sz w:val="24"/>
+          <w:szCs w:val="24"/>
+        </w:rPr>
+        <w:t> Future Star Award (2024).</w:t>
       </w:r>
     </w:p>
     <w:tbl>
@@ -1334,7 +1339,49 @@
           <w:sz w:val="24"/>
           <w:szCs w:val="24"/>
         </w:rPr>
-        <w:t>, which</w:t>
+        <w:t xml:space="preserve"> that brings </w:t>
+      </w:r>
+      <w:r>
+        <w:rPr>
+          <w:sz w:val="24"/>
+          <w:szCs w:val="24"/>
+        </w:rPr>
+        <w:t xml:space="preserve">database functionality </w:t>
+      </w:r>
+      <w:r>
+        <w:rPr>
+          <w:sz w:val="24"/>
+          <w:szCs w:val="24"/>
+        </w:rPr>
+        <w:t>to d</w:t>
+      </w:r>
+      <w:r>
+        <w:rPr>
+          <w:sz w:val="24"/>
+          <w:szCs w:val="24"/>
+        </w:rPr>
+        <w:t xml:space="preserve">ata </w:t>
+      </w:r>
+      <w:r>
+        <w:rPr>
+          <w:sz w:val="24"/>
+          <w:szCs w:val="24"/>
+        </w:rPr>
+        <w:t>l</w:t>
+      </w:r>
+      <w:r>
+        <w:rPr>
+          <w:sz w:val="24"/>
+          <w:szCs w:val="24"/>
+        </w:rPr>
+        <w:t>ake</w:t>
+      </w:r>
+      <w:r>
+        <w:rPr>
+          <w:sz w:val="24"/>
+          <w:szCs w:val="24"/>
+        </w:rPr>
+        <w:t>s</w:t>
       </w:r>
       <w:r>
         <w:rPr>
@@ -1348,49 +1395,35 @@
           <w:sz w:val="24"/>
           <w:szCs w:val="24"/>
         </w:rPr>
-        <w:t>brought</w:t>
-      </w:r>
-      <w:r>
-        <w:rPr>
-          <w:sz w:val="24"/>
-          <w:szCs w:val="24"/>
-        </w:rPr>
-        <w:t xml:space="preserve"> </w:t>
-      </w:r>
-      <w:r>
-        <w:rPr>
-          <w:sz w:val="24"/>
-          <w:szCs w:val="24"/>
-        </w:rPr>
-        <w:t xml:space="preserve">database functionality </w:t>
-      </w:r>
-      <w:r>
-        <w:rPr>
-          <w:sz w:val="24"/>
-          <w:szCs w:val="24"/>
-        </w:rPr>
-        <w:t>in</w:t>
-      </w:r>
-      <w:r>
-        <w:rPr>
-          <w:sz w:val="24"/>
-          <w:szCs w:val="24"/>
-        </w:rPr>
-        <w:t xml:space="preserve">to </w:t>
-      </w:r>
-      <w:r>
-        <w:rPr>
-          <w:sz w:val="24"/>
-          <w:szCs w:val="24"/>
-        </w:rPr>
-        <w:t xml:space="preserve">Data Lake, </w:t>
-      </w:r>
-      <w:r>
-        <w:rPr>
-          <w:sz w:val="24"/>
-          <w:szCs w:val="24"/>
-        </w:rPr>
-        <w:t>and provided incremental processing for low latency analytics</w:t>
+        <w:t xml:space="preserve">and </w:t>
+      </w:r>
+      <w:r>
+        <w:rPr>
+          <w:sz w:val="24"/>
+          <w:szCs w:val="24"/>
+        </w:rPr>
+        <w:t xml:space="preserve">enables </w:t>
+      </w:r>
+      <w:r>
+        <w:rPr>
+          <w:sz w:val="24"/>
+          <w:szCs w:val="24"/>
+        </w:rPr>
+        <w:t>incremental processing for low</w:t>
+      </w:r>
+      <w:r>
+        <w:rPr>
+          <w:sz w:val="24"/>
+          <w:szCs w:val="24"/>
+        </w:rPr>
+        <w:t>-</w:t>
+      </w:r>
+      <w:r>
+        <w:rPr>
+          <w:sz w:val="24"/>
+          <w:szCs w:val="24"/>
+        </w:rPr>
+        <w:t>latency analytics</w:t>
       </w:r>
       <w:r>
         <w:rPr>
@@ -1410,6 +1443,7 @@
           <w:between w:val="nil"/>
         </w:pBdr>
         <w:spacing w:before="120" w:after="60" w:line="264" w:lineRule="auto"/>
+        <w:ind w:left="170" w:hanging="170"/>
         <w:jc w:val="both"/>
         <w:rPr>
           <w:sz w:val="24"/>
@@ -1421,77 +1455,14 @@
           <w:sz w:val="24"/>
           <w:szCs w:val="24"/>
         </w:rPr>
-        <w:t xml:space="preserve">• Optimized serialization/deserialization of data stream records </w:t>
-      </w:r>
-      <w:r>
-        <w:rPr>
-          <w:sz w:val="24"/>
-          <w:szCs w:val="24"/>
-        </w:rPr>
-        <w:t>in</w:t>
-      </w:r>
-      <w:r>
-        <w:rPr>
-          <w:sz w:val="24"/>
-          <w:szCs w:val="24"/>
-        </w:rPr>
-        <w:t xml:space="preserve"> Flink </w:t>
-      </w:r>
-      <w:r>
-        <w:rPr>
-          <w:sz w:val="24"/>
-          <w:szCs w:val="24"/>
-        </w:rPr>
-        <w:t>stream writing</w:t>
-      </w:r>
-      <w:r>
-        <w:rPr>
-          <w:sz w:val="24"/>
-          <w:szCs w:val="24"/>
-        </w:rPr>
-        <w:t xml:space="preserve">, which </w:t>
-      </w:r>
-      <w:r>
-        <w:rPr>
-          <w:sz w:val="24"/>
-          <w:szCs w:val="24"/>
-        </w:rPr>
-        <w:t>accelerated</w:t>
-      </w:r>
-      <w:r>
-        <w:rPr>
-          <w:sz w:val="24"/>
-          <w:szCs w:val="24"/>
-        </w:rPr>
-        <w:t xml:space="preserve"> processing speed by 30%, and </w:t>
-      </w:r>
-      <w:r>
-        <w:rPr>
-          <w:sz w:val="24"/>
-          <w:szCs w:val="24"/>
-        </w:rPr>
-        <w:t xml:space="preserve">reduced amount of </w:t>
-      </w:r>
-      <w:r>
-        <w:rPr>
-          <w:sz w:val="24"/>
-          <w:szCs w:val="24"/>
-        </w:rPr>
-        <w:t>allocated memory</w:t>
-      </w:r>
-      <w:r>
-        <w:rPr>
-          <w:sz w:val="24"/>
-          <w:szCs w:val="24"/>
-        </w:rPr>
-        <w:t xml:space="preserve"> </w:t>
-      </w:r>
-      <w:r>
-        <w:rPr>
-          <w:sz w:val="24"/>
-          <w:szCs w:val="24"/>
-        </w:rPr>
-        <w:t>twice</w:t>
+        <w:t xml:space="preserve">• </w:t>
+      </w:r>
+      <w:r>
+        <w:rPr>
+          <w:sz w:val="24"/>
+          <w:szCs w:val="24"/>
+        </w:rPr>
+        <w:t>Optimized serialization and deserialization of data stream records in Flink stream writing, resulting in a 30% increase in processing speed and 2x reduction in memory usage</w:t>
       </w:r>
       <w:r>
         <w:rPr>
@@ -1556,6 +1527,159 @@
           <w:sz w:val="24"/>
           <w:szCs w:val="24"/>
         </w:rPr>
+        <w:t xml:space="preserve"> Released in </w:t>
+      </w:r>
+      <w:hyperlink r:id="rId16" w:history="1">
+        <w:r>
+          <w:rPr>
+            <w:rStyle w:val="Hyperlink"/>
+            <w:sz w:val="24"/>
+            <w:szCs w:val="24"/>
+          </w:rPr>
+          <w:t>Apache Hudi 1.</w:t>
+        </w:r>
+        <w:r>
+          <w:rPr>
+            <w:rStyle w:val="Hyperlink"/>
+            <w:sz w:val="24"/>
+            <w:szCs w:val="24"/>
+          </w:rPr>
+          <w:t>0.2</w:t>
+        </w:r>
+      </w:hyperlink>
+      <w:r>
+        <w:rPr>
+          <w:sz w:val="24"/>
+          <w:szCs w:val="24"/>
+        </w:rPr>
+        <w:t>.</w:t>
+      </w:r>
+    </w:p>
+    <w:p>
+      <w:pPr>
+        <w:pBdr>
+          <w:top w:val="nil"/>
+          <w:left w:val="nil"/>
+          <w:bottom w:val="nil"/>
+          <w:right w:val="nil"/>
+          <w:between w:val="nil"/>
+        </w:pBdr>
+        <w:spacing w:before="60" w:after="60" w:line="264" w:lineRule="auto"/>
+        <w:ind w:left="170" w:hanging="170"/>
+        <w:jc w:val="both"/>
+        <w:rPr>
+          <w:sz w:val="24"/>
+          <w:szCs w:val="24"/>
+        </w:rPr>
+      </w:pPr>
+      <w:r>
+        <w:rPr>
+          <w:sz w:val="24"/>
+          <w:szCs w:val="24"/>
+        </w:rPr>
+        <w:t>• </w:t>
+      </w:r>
+      <w:r>
+        <w:rPr>
+          <w:sz w:val="24"/>
+          <w:szCs w:val="24"/>
+        </w:rPr>
+        <w:t xml:space="preserve">Implemented </w:t>
+      </w:r>
+      <w:r>
+        <w:rPr>
+          <w:sz w:val="24"/>
+          <w:szCs w:val="24"/>
+        </w:rPr>
+        <w:t>4 local optimizations (</w:t>
+      </w:r>
+      <w:hyperlink r:id="rId17" w:history="1">
+        <w:r>
+          <w:rPr>
+            <w:rStyle w:val="Hyperlink"/>
+            <w:sz w:val="24"/>
+            <w:szCs w:val="24"/>
+          </w:rPr>
+          <w:t>[1]</w:t>
+        </w:r>
+      </w:hyperlink>
+      <w:r>
+        <w:rPr>
+          <w:sz w:val="24"/>
+          <w:szCs w:val="24"/>
+        </w:rPr>
+        <w:t xml:space="preserve">, </w:t>
+      </w:r>
+      <w:hyperlink r:id="rId18" w:history="1">
+        <w:r>
+          <w:rPr>
+            <w:rStyle w:val="Hyperlink"/>
+            <w:sz w:val="24"/>
+            <w:szCs w:val="24"/>
+          </w:rPr>
+          <w:t>[2]</w:t>
+        </w:r>
+      </w:hyperlink>
+      <w:r>
+        <w:rPr>
+          <w:sz w:val="24"/>
+          <w:szCs w:val="24"/>
+        </w:rPr>
+        <w:t xml:space="preserve">, </w:t>
+      </w:r>
+      <w:hyperlink r:id="rId19" w:history="1">
+        <w:r>
+          <w:rPr>
+            <w:rStyle w:val="Hyperlink"/>
+            <w:sz w:val="24"/>
+            <w:szCs w:val="24"/>
+          </w:rPr>
+          <w:t>[3]</w:t>
+        </w:r>
+      </w:hyperlink>
+      <w:r>
+        <w:rPr>
+          <w:sz w:val="24"/>
+          <w:szCs w:val="24"/>
+        </w:rPr>
+        <w:t xml:space="preserve">, </w:t>
+      </w:r>
+      <w:hyperlink r:id="rId20" w:history="1">
+        <w:r>
+          <w:rPr>
+            <w:rStyle w:val="Hyperlink"/>
+            <w:sz w:val="24"/>
+            <w:szCs w:val="24"/>
+          </w:rPr>
+          <w:t>[4]</w:t>
+        </w:r>
+      </w:hyperlink>
+      <w:r>
+        <w:rPr>
+          <w:sz w:val="24"/>
+          <w:szCs w:val="24"/>
+        </w:rPr>
+        <w:t>) in Flink stream writing, resulting in a 1</w:t>
+      </w:r>
+      <w:r>
+        <w:rPr>
+          <w:sz w:val="24"/>
+          <w:szCs w:val="24"/>
+        </w:rPr>
+        <w:t>0% increase in processing speed</w:t>
+      </w:r>
+      <w:r>
+        <w:rPr>
+          <w:sz w:val="24"/>
+          <w:szCs w:val="24"/>
+        </w:rPr>
+        <w:t xml:space="preserve"> and 30% reduction in garbage collection overhead.</w:t>
+      </w:r>
+      <w:r>
+        <w:rPr>
+          <w:sz w:val="24"/>
+          <w:szCs w:val="24"/>
+        </w:rPr>
         <w:t xml:space="preserve"> </w:t>
       </w:r>
       <w:r>
@@ -1563,14 +1687,24 @@
           <w:sz w:val="24"/>
           <w:szCs w:val="24"/>
         </w:rPr>
-        <w:t>Released in Apache Hudi 1.</w:t>
-      </w:r>
-      <w:r>
-        <w:rPr>
-          <w:sz w:val="24"/>
-          <w:szCs w:val="24"/>
-        </w:rPr>
-        <w:t>1.</w:t>
+        <w:t xml:space="preserve">Released in </w:t>
+      </w:r>
+      <w:hyperlink r:id="rId21" w:history="1">
+        <w:r>
+          <w:rPr>
+            <w:rStyle w:val="Hyperlink"/>
+            <w:sz w:val="24"/>
+            <w:szCs w:val="24"/>
+          </w:rPr>
+          <w:t>Apache Hudi 1.0.1</w:t>
+        </w:r>
+      </w:hyperlink>
+      <w:r>
+        <w:rPr>
+          <w:sz w:val="24"/>
+          <w:szCs w:val="24"/>
+        </w:rPr>
+        <w:t>.</w:t>
       </w:r>
     </w:p>
     <w:p>
@@ -1603,16 +1737,23 @@
           <w:sz w:val="24"/>
           <w:szCs w:val="24"/>
         </w:rPr>
+        <w:t xml:space="preserve">Contributed </w:t>
+      </w:r>
+      <w:r>
+        <w:rPr>
+          <w:sz w:val="24"/>
+          <w:szCs w:val="24"/>
+        </w:rPr>
         <w:t xml:space="preserve">40+ </w:t>
       </w:r>
-      <w:hyperlink r:id="rId16" w:history="1">
+      <w:hyperlink r:id="rId22" w:history="1">
         <w:r>
           <w:rPr>
             <w:rStyle w:val="Hyperlink"/>
             <w:sz w:val="24"/>
             <w:szCs w:val="24"/>
           </w:rPr>
-          <w:t>merged PRs</w:t>
+          <w:t>merged pull requests</w:t>
         </w:r>
       </w:hyperlink>
       <w:r>
@@ -1818,7 +1959,21 @@
           <w:sz w:val="24"/>
           <w:szCs w:val="24"/>
         </w:rPr>
-        <w:t xml:space="preserve">• Created an event-based architecture for a system </w:t>
+        <w:t>• </w:t>
+      </w:r>
+      <w:r>
+        <w:rPr>
+          <w:sz w:val="24"/>
+          <w:szCs w:val="24"/>
+        </w:rPr>
+        <w:t>Designed and implemented</w:t>
+      </w:r>
+      <w:r>
+        <w:rPr>
+          <w:sz w:val="24"/>
+          <w:szCs w:val="24"/>
+        </w:rPr>
+        <w:t xml:space="preserve"> an event-based architecture for a system </w:t>
       </w:r>
       <w:r>
         <w:rPr>
@@ -1839,7 +1994,14 @@
           <w:sz w:val="24"/>
           <w:szCs w:val="24"/>
         </w:rPr>
-        <w:t xml:space="preserve"> (</w:t>
+        <w:t xml:space="preserve"> </w:t>
+      </w:r>
+      <w:r>
+        <w:rPr>
+          <w:sz w:val="24"/>
+          <w:szCs w:val="24"/>
+        </w:rPr>
+        <w:t xml:space="preserve">handling </w:t>
       </w:r>
       <w:r>
         <w:rPr>
@@ -1854,7 +2016,35 @@
           <w:sz w:val="24"/>
           <w:szCs w:val="24"/>
         </w:rPr>
-        <w:t>20K images/day)</w:t>
+        <w:t>20</w:t>
+      </w:r>
+      <w:r>
+        <w:rPr>
+          <w:sz w:val="24"/>
+          <w:szCs w:val="24"/>
+        </w:rPr>
+        <w:t>,000</w:t>
+      </w:r>
+      <w:r>
+        <w:rPr>
+          <w:sz w:val="24"/>
+          <w:szCs w:val="24"/>
+        </w:rPr>
+        <w:t xml:space="preserve"> images</w:t>
+      </w:r>
+      <w:r>
+        <w:rPr>
+          <w:sz w:val="24"/>
+          <w:szCs w:val="24"/>
+        </w:rPr>
+        <w:t xml:space="preserve"> per </w:t>
+      </w:r>
+      <w:r>
+        <w:rPr>
+          <w:sz w:val="24"/>
+          <w:szCs w:val="24"/>
+        </w:rPr>
+        <w:t>day</w:t>
       </w:r>
       <w:r>
         <w:rPr>
@@ -1915,7 +2105,7 @@
           <w:right w:val="nil"/>
           <w:between w:val="nil"/>
         </w:pBdr>
-        <w:spacing w:before="60" w:after="60" w:line="264" w:lineRule="auto"/>
+        <w:spacing w:before="60" w:after="120" w:line="264" w:lineRule="auto"/>
         <w:ind w:left="170" w:hanging="170"/>
         <w:jc w:val="both"/>
         <w:rPr>
@@ -1929,7 +2119,63 @@
           <w:sz w:val="24"/>
           <w:szCs w:val="24"/>
         </w:rPr>
-        <w:t xml:space="preserve">• Created a customer-facing web UI with reports and data visualization. Also created an internal web UI </w:t>
+        <w:t>• </w:t>
+      </w:r>
+      <w:r>
+        <w:rPr>
+          <w:sz w:val="24"/>
+          <w:szCs w:val="24"/>
+        </w:rPr>
+        <w:t xml:space="preserve">Built </w:t>
+      </w:r>
+      <w:r>
+        <w:rPr>
+          <w:sz w:val="24"/>
+          <w:szCs w:val="24"/>
+        </w:rPr>
+        <w:t xml:space="preserve">a customer-facing web UI </w:t>
+      </w:r>
+      <w:r>
+        <w:rPr>
+          <w:sz w:val="24"/>
+          <w:szCs w:val="24"/>
+        </w:rPr>
+        <w:t xml:space="preserve">featuring </w:t>
+      </w:r>
+      <w:r>
+        <w:rPr>
+          <w:sz w:val="24"/>
+          <w:szCs w:val="24"/>
+        </w:rPr>
+        <w:t>reports and data visualization</w:t>
+      </w:r>
+      <w:r>
+        <w:rPr>
+          <w:sz w:val="24"/>
+          <w:szCs w:val="24"/>
+        </w:rPr>
+        <w:t>s</w:t>
+      </w:r>
+      <w:r>
+        <w:rPr>
+          <w:sz w:val="24"/>
+          <w:szCs w:val="24"/>
+        </w:rPr>
+        <w:t xml:space="preserve">. Also </w:t>
+      </w:r>
+      <w:r>
+        <w:rPr>
+          <w:sz w:val="24"/>
+          <w:szCs w:val="24"/>
+        </w:rPr>
+        <w:t xml:space="preserve">developed </w:t>
+      </w:r>
+      <w:r>
+        <w:rPr>
+          <w:sz w:val="24"/>
+          <w:szCs w:val="24"/>
+        </w:rPr>
+        <w:t xml:space="preserve">an internal web UI </w:t>
       </w:r>
       <w:r>
         <w:rPr>
@@ -2098,7 +2344,7 @@
           <w:szCs w:val="24"/>
         </w:rPr>
       </w:pPr>
-      <w:hyperlink r:id="rId17">
+      <w:hyperlink r:id="rId23">
         <w:r>
           <w:rPr>
             <w:color w:val="0000FF"/>
@@ -2109,7 +2355,7 @@
       </w:hyperlink>
     </w:p>
     <w:sectPr>
-      <w:footerReference w:type="default" r:id="rId18"/>
+      <w:footerReference w:type="default" r:id="rId24"/>
       <w:pgSz w:w="11906" w:h="16838"/>
       <w:pgMar w:top="851" w:right="1134" w:bottom="851" w:left="1134" w:header="113" w:footer="113" w:gutter="0"/>
       <w:pgNumType w:start="1"/>
@@ -2320,6 +2566,7 @@
     <w:lsdException w:name="HTML Sample" w:semiHidden="1" w:unhideWhenUsed="1"/>
     <w:lsdException w:name="HTML Typewriter" w:semiHidden="1" w:unhideWhenUsed="1"/>
     <w:lsdException w:name="HTML Variable" w:semiHidden="1" w:unhideWhenUsed="1"/>
+    <w:lsdException w:name="Normal Table" w:semiHidden="1" w:unhideWhenUsed="1"/>
     <w:lsdException w:name="annotation subject" w:semiHidden="1" w:unhideWhenUsed="1"/>
     <w:lsdException w:name="No List" w:semiHidden="1" w:unhideWhenUsed="1"/>
     <w:lsdException w:name="Outline List 1" w:semiHidden="1" w:unhideWhenUsed="1"/>
@@ -2363,8 +2610,10 @@
     <w:lsdException w:name="Table Elegant" w:semiHidden="1" w:unhideWhenUsed="1"/>
     <w:lsdException w:name="Table Professional" w:semiHidden="1" w:unhideWhenUsed="1"/>
     <w:lsdException w:name="Table Subtle 1" w:semiHidden="1" w:unhideWhenUsed="1"/>
+    <w:lsdException w:name="Table Subtle 2" w:semiHidden="1" w:unhideWhenUsed="1"/>
     <w:lsdException w:name="Table Web 1" w:semiHidden="1" w:unhideWhenUsed="1"/>
     <w:lsdException w:name="Table Web 2" w:semiHidden="1" w:unhideWhenUsed="1"/>
+    <w:lsdException w:name="Table Web 3" w:semiHidden="1" w:unhideWhenUsed="1"/>
     <w:lsdException w:name="Balloon Text" w:semiHidden="1" w:unhideWhenUsed="1"/>
     <w:lsdException w:name="Table Grid" w:uiPriority="39"/>
     <w:lsdException w:name="Table Theme" w:semiHidden="1" w:unhideWhenUsed="1"/>

</xml_diff>

<commit_message>
Change titles, not mentioned passion
</commit_message>
<xml_diff>
--- a/file/CV_Geser_Dugarov.docx
+++ b/file/CV_Geser_Dugarov.docx
@@ -1,6 +1,6 @@
 
 <file path=word/document.xml><?xml version="1.0" encoding="utf-8"?>
-<w:document xmlns:wpc="http://schemas.microsoft.com/office/word/2010/wordprocessingCanvas" xmlns:cx="http://schemas.microsoft.com/office/drawing/2014/chartex" xmlns:cx1="http://schemas.microsoft.com/office/drawing/2015/9/8/chartex" xmlns:mc="http://schemas.openxmlformats.org/markup-compatibility/2006" xmlns:o="urn:schemas-microsoft-com:office:office" xmlns:r="http://schemas.openxmlformats.org/officeDocument/2006/relationships" xmlns:m="http://schemas.openxmlformats.org/officeDocument/2006/math" xmlns:v="urn:schemas-microsoft-com:vml" xmlns:wp14="http://schemas.microsoft.com/office/word/2010/wordprocessingDrawing" xmlns:wp="http://schemas.openxmlformats.org/drawingml/2006/wordprocessingDrawing" xmlns:w10="urn:schemas-microsoft-com:office:word" xmlns:w="http://schemas.openxmlformats.org/wordprocessingml/2006/main" xmlns:w14="http://schemas.microsoft.com/office/word/2010/wordml" xmlns:w15="http://schemas.microsoft.com/office/word/2012/wordml" xmlns:w16se="http://schemas.microsoft.com/office/word/2015/wordml/symex" xmlns:wpg="http://schemas.microsoft.com/office/word/2010/wordprocessingGroup" xmlns:wpi="http://schemas.microsoft.com/office/word/2010/wordprocessingInk" xmlns:wne="http://schemas.microsoft.com/office/word/2006/wordml" xmlns:wps="http://schemas.microsoft.com/office/word/2010/wordprocessingShape" mc:Ignorable="w14 w15 w16se wp14">
+<w:document xmlns:wpc="http://schemas.microsoft.com/office/word/2010/wordprocessingCanvas" xmlns:cx="http://schemas.microsoft.com/office/drawing/2014/chartex" xmlns:cx1="http://schemas.microsoft.com/office/drawing/2015/9/8/chartex" xmlns:cx2="http://schemas.microsoft.com/office/drawing/2015/10/21/chartex" xmlns:cx3="http://schemas.microsoft.com/office/drawing/2016/5/9/chartex" xmlns:cx4="http://schemas.microsoft.com/office/drawing/2016/5/10/chartex" xmlns:cx5="http://schemas.microsoft.com/office/drawing/2016/5/11/chartex" xmlns:cx6="http://schemas.microsoft.com/office/drawing/2016/5/12/chartex" xmlns:cx7="http://schemas.microsoft.com/office/drawing/2016/5/13/chartex" xmlns:cx8="http://schemas.microsoft.com/office/drawing/2016/5/14/chartex" xmlns:mc="http://schemas.openxmlformats.org/markup-compatibility/2006" xmlns:aink="http://schemas.microsoft.com/office/drawing/2016/ink" xmlns:am3d="http://schemas.microsoft.com/office/drawing/2017/model3d" xmlns:o="urn:schemas-microsoft-com:office:office" xmlns:r="http://schemas.openxmlformats.org/officeDocument/2006/relationships" xmlns:m="http://schemas.openxmlformats.org/officeDocument/2006/math" xmlns:v="urn:schemas-microsoft-com:vml" xmlns:wp14="http://schemas.microsoft.com/office/word/2010/wordprocessingDrawing" xmlns:wp="http://schemas.openxmlformats.org/drawingml/2006/wordprocessingDrawing" xmlns:w10="urn:schemas-microsoft-com:office:word" xmlns:w="http://schemas.openxmlformats.org/wordprocessingml/2006/main" xmlns:w14="http://schemas.microsoft.com/office/word/2010/wordml" xmlns:w15="http://schemas.microsoft.com/office/word/2012/wordml" xmlns:w16cid="http://schemas.microsoft.com/office/word/2016/wordml/cid" xmlns:w16se="http://schemas.microsoft.com/office/word/2015/wordml/symex" xmlns:wpg="http://schemas.microsoft.com/office/word/2010/wordprocessingGroup" xmlns:wpi="http://schemas.microsoft.com/office/word/2010/wordprocessingInk" xmlns:wne="http://schemas.microsoft.com/office/word/2006/wordml" xmlns:wps="http://schemas.microsoft.com/office/word/2010/wordprocessingShape" mc:Ignorable="w14 w15 w16se w16cid wp14">
   <w:body>
     <w:p>
       <w:pPr>
@@ -23,7 +23,7 @@
     </w:p>
     <w:tbl>
       <w:tblPr>
-        <w:tblStyle w:val="a9"/>
+        <w:tblStyle w:val="a3"/>
         <w:tblW w:w="8614" w:type="dxa"/>
         <w:jc w:val="center"/>
         <w:tblInd w:w="0" w:type="dxa"/>
@@ -71,8 +71,9 @@
                 <w:sz w:val="28"/>
                 <w:szCs w:val="28"/>
               </w:rPr>
-              <w:t xml:space="preserve">GESER DUGAROV, Ph.D.  |  </w:t>
-            </w:r>
+              <w:t xml:space="preserve">GESER DUGAROV, Ph.D.  </w:t>
+            </w:r>
+            <w:proofErr w:type="gramStart"/>
             <w:r>
               <w:rPr>
                 <w:b/>
@@ -80,7 +81,7 @@
                 <w:sz w:val="28"/>
                 <w:szCs w:val="28"/>
               </w:rPr>
-              <w:t>Java</w:t>
+              <w:t xml:space="preserve">|  </w:t>
             </w:r>
             <w:r>
               <w:rPr>
@@ -89,7 +90,26 @@
                 <w:sz w:val="28"/>
                 <w:szCs w:val="28"/>
               </w:rPr>
-              <w:t xml:space="preserve"> Developer</w:t>
+              <w:t>Software</w:t>
+            </w:r>
+            <w:proofErr w:type="gramEnd"/>
+            <w:r>
+              <w:rPr>
+                <w:b/>
+                <w:color w:val="000000"/>
+                <w:sz w:val="28"/>
+                <w:szCs w:val="28"/>
+              </w:rPr>
+              <w:t xml:space="preserve"> </w:t>
+            </w:r>
+            <w:r>
+              <w:rPr>
+                <w:b/>
+                <w:color w:val="000000"/>
+                <w:sz w:val="28"/>
+                <w:szCs w:val="28"/>
+              </w:rPr>
+              <w:t>Engineer</w:t>
             </w:r>
             <w:r>
               <w:rPr>
@@ -261,6 +281,8 @@
               </w:rPr>
               <w:t xml:space="preserve"> </w:t>
             </w:r>
+            <w:bookmarkStart w:id="0" w:name="_GoBack"/>
+            <w:bookmarkEnd w:id="0"/>
           </w:p>
         </w:tc>
       </w:tr>
@@ -423,7 +445,7 @@
       <w:hyperlink r:id="rId10" w:history="1">
         <w:r>
           <w:rPr>
-            <w:rStyle w:val="ad"/>
+            <w:rStyle w:val="Hyperlink"/>
             <w:sz w:val="24"/>
             <w:szCs w:val="24"/>
           </w:rPr>
@@ -457,8 +479,8 @@
         </w:rPr>
         <w:t>.</w:t>
       </w:r>
-      <w:bookmarkStart w:id="0" w:name="_heading=h.gjdgxs" w:colFirst="0" w:colLast="0"/>
-      <w:bookmarkEnd w:id="0"/>
+      <w:bookmarkStart w:id="1" w:name="_heading=h.gjdgxs" w:colFirst="0" w:colLast="0"/>
+      <w:bookmarkEnd w:id="1"/>
       <w:r>
         <w:rPr>
           <w:color w:val="000000"/>
@@ -531,39 +553,15 @@
           <w:sz w:val="24"/>
           <w:szCs w:val="24"/>
         </w:rPr>
-        <w:t xml:space="preserve">Passionate about Big Data and </w:t>
-      </w:r>
-      <w:r>
-        <w:rPr>
-          <w:color w:val="000000"/>
-          <w:sz w:val="24"/>
-          <w:szCs w:val="24"/>
-        </w:rPr>
-        <w:t>D</w:t>
-      </w:r>
-      <w:r>
-        <w:rPr>
-          <w:color w:val="000000"/>
-          <w:sz w:val="24"/>
-          <w:szCs w:val="24"/>
-        </w:rPr>
-        <w:t xml:space="preserve">istributed </w:t>
-      </w:r>
-      <w:r>
-        <w:rPr>
-          <w:color w:val="000000"/>
-          <w:sz w:val="24"/>
-          <w:szCs w:val="24"/>
-        </w:rPr>
-        <w:t>S</w:t>
-      </w:r>
-      <w:r>
-        <w:rPr>
-          <w:color w:val="000000"/>
-          <w:sz w:val="24"/>
-          <w:szCs w:val="24"/>
-        </w:rPr>
-        <w:t xml:space="preserve">ystems. </w:t>
+        <w:t>Strong interest in Big Data and Distributed Systems</w:t>
+      </w:r>
+      <w:r>
+        <w:rPr>
+          <w:color w:val="000000"/>
+          <w:sz w:val="24"/>
+          <w:szCs w:val="24"/>
+        </w:rPr>
+        <w:t xml:space="preserve">. </w:t>
       </w:r>
       <w:r>
         <w:rPr>
@@ -698,7 +696,7 @@
     </w:p>
     <w:tbl>
       <w:tblPr>
-        <w:tblStyle w:val="aa"/>
+        <w:tblStyle w:val="a4"/>
         <w:tblW w:w="9854" w:type="dxa"/>
         <w:tblInd w:w="-108" w:type="dxa"/>
         <w:tblLayout w:type="fixed"/>
@@ -801,15 +799,6 @@
             </w:r>
             <w:r>
               <w:rPr>
-                <w:rFonts w:asciiTheme="minorHAnsi" w:hAnsiTheme="minorHAnsi"/>
-                <w:color w:val="000000"/>
-                <w:sz w:val="24"/>
-                <w:szCs w:val="24"/>
-              </w:rPr>
-              <w:t>~</w:t>
-            </w:r>
-            <w:r>
-              <w:rPr>
                 <w:color w:val="000000"/>
                 <w:sz w:val="24"/>
                 <w:szCs w:val="24"/>
@@ -822,7 +811,7 @@
                 <w:sz w:val="24"/>
                 <w:szCs w:val="24"/>
               </w:rPr>
-              <w:t>.5</w:t>
+              <w:t>+</w:t>
             </w:r>
             <w:r>
               <w:rPr>
@@ -878,7 +867,16 @@
                 <w:sz w:val="24"/>
                 <w:szCs w:val="24"/>
               </w:rPr>
-              <w:t>Java Developer / Big Data Engineer</w:t>
+              <w:t>Software Engineer</w:t>
+            </w:r>
+            <w:r>
+              <w:rPr>
+                <w:b/>
+                <w:color w:val="000000"/>
+                <w:sz w:val="24"/>
+                <w:szCs w:val="24"/>
+              </w:rPr>
+              <w:t xml:space="preserve"> / Big Data Engineer</w:t>
             </w:r>
             <w:r>
               <w:rPr>
@@ -908,7 +906,7 @@
             <w:hyperlink r:id="rId11" w:history="1">
               <w:r>
                 <w:rPr>
-                  <w:rStyle w:val="ad"/>
+                  <w:rStyle w:val="Hyperlink"/>
                   <w:b/>
                   <w:sz w:val="24"/>
                   <w:szCs w:val="24"/>
@@ -1094,7 +1092,7 @@
     </w:p>
     <w:tbl>
       <w:tblPr>
-        <w:tblStyle w:val="aa"/>
+        <w:tblStyle w:val="a4"/>
         <w:tblW w:w="9854" w:type="dxa"/>
         <w:tblInd w:w="-108" w:type="dxa"/>
         <w:tblLayout w:type="fixed"/>
@@ -1189,15 +1187,6 @@
             </w:r>
             <w:r>
               <w:rPr>
-                <w:rFonts w:asciiTheme="minorHAnsi" w:hAnsiTheme="minorHAnsi"/>
-                <w:color w:val="000000"/>
-                <w:sz w:val="24"/>
-                <w:szCs w:val="24"/>
-              </w:rPr>
-              <w:t>~</w:t>
-            </w:r>
-            <w:r>
-              <w:rPr>
                 <w:color w:val="000000"/>
                 <w:sz w:val="24"/>
                 <w:szCs w:val="24"/>
@@ -1211,6 +1200,14 @@
                 <w:szCs w:val="24"/>
               </w:rPr>
               <w:t>.5</w:t>
+            </w:r>
+            <w:r>
+              <w:rPr>
+                <w:color w:val="000000"/>
+                <w:sz w:val="24"/>
+                <w:szCs w:val="24"/>
+              </w:rPr>
+              <w:t>+</w:t>
             </w:r>
             <w:r>
               <w:rPr>
@@ -1332,7 +1329,7 @@
       <w:hyperlink r:id="rId12" w:history="1">
         <w:r>
           <w:rPr>
-            <w:rStyle w:val="ad"/>
+            <w:rStyle w:val="Hyperlink"/>
             <w:sz w:val="24"/>
             <w:szCs w:val="24"/>
           </w:rPr>
@@ -1509,23 +1506,7 @@
           <w:sz w:val="24"/>
           <w:szCs w:val="24"/>
         </w:rPr>
-        <w:t xml:space="preserve">Flink stream writing, resulting in a 30% increase in processing speed and </w:t>
-      </w:r>
-      <w:proofErr w:type="gramStart"/>
-      <w:r>
-        <w:rPr>
-          <w:sz w:val="24"/>
-          <w:szCs w:val="24"/>
-        </w:rPr>
-        <w:t>2x</w:t>
-      </w:r>
-      <w:proofErr w:type="gramEnd"/>
-      <w:r>
-        <w:rPr>
-          <w:sz w:val="24"/>
-          <w:szCs w:val="24"/>
-        </w:rPr>
-        <w:t xml:space="preserve"> reduction in memory usage</w:t>
+        <w:t>Flink stream writing, resulting in a 30% increase in processing speed and 2x reduction in memory usage</w:t>
       </w:r>
       <w:r>
         <w:rPr>
@@ -1537,7 +1518,7 @@
       <w:hyperlink r:id="rId13" w:history="1">
         <w:r>
           <w:rPr>
-            <w:rStyle w:val="ad"/>
+            <w:rStyle w:val="Hyperlink"/>
             <w:sz w:val="24"/>
             <w:szCs w:val="24"/>
           </w:rPr>
@@ -1554,7 +1535,7 @@
       <w:hyperlink r:id="rId14" w:history="1">
         <w:r>
           <w:rPr>
-            <w:rStyle w:val="ad"/>
+            <w:rStyle w:val="Hyperlink"/>
             <w:sz w:val="24"/>
             <w:szCs w:val="24"/>
           </w:rPr>
@@ -1571,7 +1552,7 @@
       <w:hyperlink r:id="rId15" w:history="1">
         <w:r>
           <w:rPr>
-            <w:rStyle w:val="ad"/>
+            <w:rStyle w:val="Hyperlink"/>
             <w:sz w:val="24"/>
             <w:szCs w:val="24"/>
           </w:rPr>
@@ -1595,15 +1576,13 @@
       <w:hyperlink r:id="rId16" w:history="1">
         <w:r>
           <w:rPr>
-            <w:rStyle w:val="ad"/>
+            <w:rStyle w:val="Hyperlink"/>
             <w:sz w:val="24"/>
             <w:szCs w:val="24"/>
           </w:rPr>
           <w:t>Hudi 1.0.2</w:t>
         </w:r>
       </w:hyperlink>
-      <w:bookmarkStart w:id="1" w:name="_GoBack"/>
-      <w:bookmarkEnd w:id="1"/>
       <w:r>
         <w:rPr>
           <w:sz w:val="24"/>
@@ -1653,7 +1632,7 @@
       <w:hyperlink r:id="rId17" w:history="1">
         <w:r>
           <w:rPr>
-            <w:rStyle w:val="ad"/>
+            <w:rStyle w:val="Hyperlink"/>
             <w:sz w:val="24"/>
             <w:szCs w:val="24"/>
           </w:rPr>
@@ -1670,7 +1649,7 @@
       <w:hyperlink r:id="rId18" w:history="1">
         <w:r>
           <w:rPr>
-            <w:rStyle w:val="ad"/>
+            <w:rStyle w:val="Hyperlink"/>
             <w:sz w:val="24"/>
             <w:szCs w:val="24"/>
           </w:rPr>
@@ -1687,7 +1666,7 @@
       <w:hyperlink r:id="rId19" w:history="1">
         <w:r>
           <w:rPr>
-            <w:rStyle w:val="ad"/>
+            <w:rStyle w:val="Hyperlink"/>
             <w:sz w:val="24"/>
             <w:szCs w:val="24"/>
           </w:rPr>
@@ -1704,7 +1683,7 @@
       <w:hyperlink r:id="rId20" w:history="1">
         <w:r>
           <w:rPr>
-            <w:rStyle w:val="ad"/>
+            <w:rStyle w:val="Hyperlink"/>
             <w:sz w:val="24"/>
             <w:szCs w:val="24"/>
           </w:rPr>
@@ -1742,7 +1721,7 @@
       <w:hyperlink r:id="rId21" w:history="1">
         <w:r>
           <w:rPr>
-            <w:rStyle w:val="ad"/>
+            <w:rStyle w:val="Hyperlink"/>
             <w:sz w:val="24"/>
             <w:szCs w:val="24"/>
           </w:rPr>
@@ -1799,7 +1778,7 @@
       <w:hyperlink r:id="rId22" w:history="1">
         <w:r>
           <w:rPr>
-            <w:rStyle w:val="ad"/>
+            <w:rStyle w:val="Hyperlink"/>
             <w:sz w:val="24"/>
             <w:szCs w:val="24"/>
           </w:rPr>
@@ -1817,7 +1796,7 @@
     </w:p>
     <w:tbl>
       <w:tblPr>
-        <w:tblStyle w:val="aa"/>
+        <w:tblStyle w:val="a4"/>
         <w:tblW w:w="9854" w:type="dxa"/>
         <w:tblInd w:w="-108" w:type="dxa"/>
         <w:tblLayout w:type="fixed"/>
@@ -1937,7 +1916,16 @@
                 <w:sz w:val="24"/>
                 <w:szCs w:val="24"/>
               </w:rPr>
-              <w:t>Python Developer</w:t>
+              <w:t>Software Engineer</w:t>
+            </w:r>
+            <w:r>
+              <w:rPr>
+                <w:b/>
+                <w:color w:val="000000"/>
+                <w:sz w:val="24"/>
+                <w:szCs w:val="24"/>
+              </w:rPr>
+              <w:t xml:space="preserve"> / ML Engineer</w:t>
             </w:r>
             <w:r>
               <w:rPr>
@@ -2271,7 +2259,7 @@
     </w:p>
     <w:tbl>
       <w:tblPr>
-        <w:tblStyle w:val="ac"/>
+        <w:tblStyle w:val="a6"/>
         <w:tblW w:w="8753" w:type="dxa"/>
         <w:tblInd w:w="-108" w:type="dxa"/>
         <w:tblLayout w:type="fixed"/>
@@ -2416,7 +2404,7 @@
 </file>
 
 <file path=word/endnotes.xml><?xml version="1.0" encoding="utf-8"?>
-<w:endnotes xmlns:wpc="http://schemas.microsoft.com/office/word/2010/wordprocessingCanvas" xmlns:cx="http://schemas.microsoft.com/office/drawing/2014/chartex" xmlns:cx1="http://schemas.microsoft.com/office/drawing/2015/9/8/chartex" xmlns:mc="http://schemas.openxmlformats.org/markup-compatibility/2006" xmlns:o="urn:schemas-microsoft-com:office:office" xmlns:r="http://schemas.openxmlformats.org/officeDocument/2006/relationships" xmlns:m="http://schemas.openxmlformats.org/officeDocument/2006/math" xmlns:v="urn:schemas-microsoft-com:vml" xmlns:wp14="http://schemas.microsoft.com/office/word/2010/wordprocessingDrawing" xmlns:wp="http://schemas.openxmlformats.org/drawingml/2006/wordprocessingDrawing" xmlns:w10="urn:schemas-microsoft-com:office:word" xmlns:w="http://schemas.openxmlformats.org/wordprocessingml/2006/main" xmlns:w14="http://schemas.microsoft.com/office/word/2010/wordml" xmlns:w15="http://schemas.microsoft.com/office/word/2012/wordml" xmlns:w16se="http://schemas.microsoft.com/office/word/2015/wordml/symex" xmlns:wpg="http://schemas.microsoft.com/office/word/2010/wordprocessingGroup" xmlns:wpi="http://schemas.microsoft.com/office/word/2010/wordprocessingInk" xmlns:wne="http://schemas.microsoft.com/office/word/2006/wordml" xmlns:wps="http://schemas.microsoft.com/office/word/2010/wordprocessingShape" mc:Ignorable="w14 w15 w16se wp14">
+<w:endnotes xmlns:wpc="http://schemas.microsoft.com/office/word/2010/wordprocessingCanvas" xmlns:cx="http://schemas.microsoft.com/office/drawing/2014/chartex" xmlns:cx1="http://schemas.microsoft.com/office/drawing/2015/9/8/chartex" xmlns:cx2="http://schemas.microsoft.com/office/drawing/2015/10/21/chartex" xmlns:cx3="http://schemas.microsoft.com/office/drawing/2016/5/9/chartex" xmlns:cx4="http://schemas.microsoft.com/office/drawing/2016/5/10/chartex" xmlns:cx5="http://schemas.microsoft.com/office/drawing/2016/5/11/chartex" xmlns:cx6="http://schemas.microsoft.com/office/drawing/2016/5/12/chartex" xmlns:cx7="http://schemas.microsoft.com/office/drawing/2016/5/13/chartex" xmlns:cx8="http://schemas.microsoft.com/office/drawing/2016/5/14/chartex" xmlns:mc="http://schemas.openxmlformats.org/markup-compatibility/2006" xmlns:aink="http://schemas.microsoft.com/office/drawing/2016/ink" xmlns:am3d="http://schemas.microsoft.com/office/drawing/2017/model3d" xmlns:o="urn:schemas-microsoft-com:office:office" xmlns:r="http://schemas.openxmlformats.org/officeDocument/2006/relationships" xmlns:m="http://schemas.openxmlformats.org/officeDocument/2006/math" xmlns:v="urn:schemas-microsoft-com:vml" xmlns:wp14="http://schemas.microsoft.com/office/word/2010/wordprocessingDrawing" xmlns:wp="http://schemas.openxmlformats.org/drawingml/2006/wordprocessingDrawing" xmlns:w10="urn:schemas-microsoft-com:office:word" xmlns:w="http://schemas.openxmlformats.org/wordprocessingml/2006/main" xmlns:w14="http://schemas.microsoft.com/office/word/2010/wordml" xmlns:w15="http://schemas.microsoft.com/office/word/2012/wordml" xmlns:w16cid="http://schemas.microsoft.com/office/word/2016/wordml/cid" xmlns:w16se="http://schemas.microsoft.com/office/word/2015/wordml/symex" xmlns:wpg="http://schemas.microsoft.com/office/word/2010/wordprocessingGroup" xmlns:wpi="http://schemas.microsoft.com/office/word/2010/wordprocessingInk" xmlns:wne="http://schemas.microsoft.com/office/word/2006/wordml" xmlns:wps="http://schemas.microsoft.com/office/word/2010/wordprocessingShape" mc:Ignorable="w14 w15 w16se w16cid wp14">
   <w:endnote w:type="separator" w:id="-1">
     <w:p>
       <w:r>
@@ -2435,7 +2423,7 @@
 </file>
 
 <file path=word/footer1.xml><?xml version="1.0" encoding="utf-8"?>
-<w:ftr xmlns:wpc="http://schemas.microsoft.com/office/word/2010/wordprocessingCanvas" xmlns:cx="http://schemas.microsoft.com/office/drawing/2014/chartex" xmlns:cx1="http://schemas.microsoft.com/office/drawing/2015/9/8/chartex" xmlns:mc="http://schemas.openxmlformats.org/markup-compatibility/2006" xmlns:o="urn:schemas-microsoft-com:office:office" xmlns:r="http://schemas.openxmlformats.org/officeDocument/2006/relationships" xmlns:m="http://schemas.openxmlformats.org/officeDocument/2006/math" xmlns:v="urn:schemas-microsoft-com:vml" xmlns:wp14="http://schemas.microsoft.com/office/word/2010/wordprocessingDrawing" xmlns:wp="http://schemas.openxmlformats.org/drawingml/2006/wordprocessingDrawing" xmlns:w10="urn:schemas-microsoft-com:office:word" xmlns:w="http://schemas.openxmlformats.org/wordprocessingml/2006/main" xmlns:w14="http://schemas.microsoft.com/office/word/2010/wordml" xmlns:w15="http://schemas.microsoft.com/office/word/2012/wordml" xmlns:w16se="http://schemas.microsoft.com/office/word/2015/wordml/symex" xmlns:wpg="http://schemas.microsoft.com/office/word/2010/wordprocessingGroup" xmlns:wpi="http://schemas.microsoft.com/office/word/2010/wordprocessingInk" xmlns:wne="http://schemas.microsoft.com/office/word/2006/wordml" xmlns:wps="http://schemas.microsoft.com/office/word/2010/wordprocessingShape" mc:Ignorable="w14 w15 w16se wp14">
+<w:ftr xmlns:wpc="http://schemas.microsoft.com/office/word/2010/wordprocessingCanvas" xmlns:cx="http://schemas.microsoft.com/office/drawing/2014/chartex" xmlns:cx1="http://schemas.microsoft.com/office/drawing/2015/9/8/chartex" xmlns:cx2="http://schemas.microsoft.com/office/drawing/2015/10/21/chartex" xmlns:cx3="http://schemas.microsoft.com/office/drawing/2016/5/9/chartex" xmlns:cx4="http://schemas.microsoft.com/office/drawing/2016/5/10/chartex" xmlns:cx5="http://schemas.microsoft.com/office/drawing/2016/5/11/chartex" xmlns:cx6="http://schemas.microsoft.com/office/drawing/2016/5/12/chartex" xmlns:cx7="http://schemas.microsoft.com/office/drawing/2016/5/13/chartex" xmlns:cx8="http://schemas.microsoft.com/office/drawing/2016/5/14/chartex" xmlns:mc="http://schemas.openxmlformats.org/markup-compatibility/2006" xmlns:aink="http://schemas.microsoft.com/office/drawing/2016/ink" xmlns:am3d="http://schemas.microsoft.com/office/drawing/2017/model3d" xmlns:o="urn:schemas-microsoft-com:office:office" xmlns:r="http://schemas.openxmlformats.org/officeDocument/2006/relationships" xmlns:m="http://schemas.openxmlformats.org/officeDocument/2006/math" xmlns:v="urn:schemas-microsoft-com:vml" xmlns:wp14="http://schemas.microsoft.com/office/word/2010/wordprocessingDrawing" xmlns:wp="http://schemas.openxmlformats.org/drawingml/2006/wordprocessingDrawing" xmlns:w10="urn:schemas-microsoft-com:office:word" xmlns:w="http://schemas.openxmlformats.org/wordprocessingml/2006/main" xmlns:w14="http://schemas.microsoft.com/office/word/2010/wordml" xmlns:w15="http://schemas.microsoft.com/office/word/2012/wordml" xmlns:w16cid="http://schemas.microsoft.com/office/word/2016/wordml/cid" xmlns:w16se="http://schemas.microsoft.com/office/word/2015/wordml/symex" xmlns:wpg="http://schemas.microsoft.com/office/word/2010/wordprocessingGroup" xmlns:wpi="http://schemas.microsoft.com/office/word/2010/wordprocessingInk" xmlns:wne="http://schemas.microsoft.com/office/word/2006/wordml" xmlns:wps="http://schemas.microsoft.com/office/word/2010/wordprocessingShape" mc:Ignorable="w14 w15 w16se w16cid wp14">
   <w:p>
     <w:pPr>
       <w:pBdr>
@@ -2481,7 +2469,7 @@
 </file>
 
 <file path=word/footnotes.xml><?xml version="1.0" encoding="utf-8"?>
-<w:footnotes xmlns:wpc="http://schemas.microsoft.com/office/word/2010/wordprocessingCanvas" xmlns:cx="http://schemas.microsoft.com/office/drawing/2014/chartex" xmlns:cx1="http://schemas.microsoft.com/office/drawing/2015/9/8/chartex" xmlns:mc="http://schemas.openxmlformats.org/markup-compatibility/2006" xmlns:o="urn:schemas-microsoft-com:office:office" xmlns:r="http://schemas.openxmlformats.org/officeDocument/2006/relationships" xmlns:m="http://schemas.openxmlformats.org/officeDocument/2006/math" xmlns:v="urn:schemas-microsoft-com:vml" xmlns:wp14="http://schemas.microsoft.com/office/word/2010/wordprocessingDrawing" xmlns:wp="http://schemas.openxmlformats.org/drawingml/2006/wordprocessingDrawing" xmlns:w10="urn:schemas-microsoft-com:office:word" xmlns:w="http://schemas.openxmlformats.org/wordprocessingml/2006/main" xmlns:w14="http://schemas.microsoft.com/office/word/2010/wordml" xmlns:w15="http://schemas.microsoft.com/office/word/2012/wordml" xmlns:w16se="http://schemas.microsoft.com/office/word/2015/wordml/symex" xmlns:wpg="http://schemas.microsoft.com/office/word/2010/wordprocessingGroup" xmlns:wpi="http://schemas.microsoft.com/office/word/2010/wordprocessingInk" xmlns:wne="http://schemas.microsoft.com/office/word/2006/wordml" xmlns:wps="http://schemas.microsoft.com/office/word/2010/wordprocessingShape" mc:Ignorable="w14 w15 w16se wp14">
+<w:footnotes xmlns:wpc="http://schemas.microsoft.com/office/word/2010/wordprocessingCanvas" xmlns:cx="http://schemas.microsoft.com/office/drawing/2014/chartex" xmlns:cx1="http://schemas.microsoft.com/office/drawing/2015/9/8/chartex" xmlns:cx2="http://schemas.microsoft.com/office/drawing/2015/10/21/chartex" xmlns:cx3="http://schemas.microsoft.com/office/drawing/2016/5/9/chartex" xmlns:cx4="http://schemas.microsoft.com/office/drawing/2016/5/10/chartex" xmlns:cx5="http://schemas.microsoft.com/office/drawing/2016/5/11/chartex" xmlns:cx6="http://schemas.microsoft.com/office/drawing/2016/5/12/chartex" xmlns:cx7="http://schemas.microsoft.com/office/drawing/2016/5/13/chartex" xmlns:cx8="http://schemas.microsoft.com/office/drawing/2016/5/14/chartex" xmlns:mc="http://schemas.openxmlformats.org/markup-compatibility/2006" xmlns:aink="http://schemas.microsoft.com/office/drawing/2016/ink" xmlns:am3d="http://schemas.microsoft.com/office/drawing/2017/model3d" xmlns:o="urn:schemas-microsoft-com:office:office" xmlns:r="http://schemas.openxmlformats.org/officeDocument/2006/relationships" xmlns:m="http://schemas.openxmlformats.org/officeDocument/2006/math" xmlns:v="urn:schemas-microsoft-com:vml" xmlns:wp14="http://schemas.microsoft.com/office/word/2010/wordprocessingDrawing" xmlns:wp="http://schemas.openxmlformats.org/drawingml/2006/wordprocessingDrawing" xmlns:w10="urn:schemas-microsoft-com:office:word" xmlns:w="http://schemas.openxmlformats.org/wordprocessingml/2006/main" xmlns:w14="http://schemas.microsoft.com/office/word/2010/wordml" xmlns:w15="http://schemas.microsoft.com/office/word/2012/wordml" xmlns:w16cid="http://schemas.microsoft.com/office/word/2016/wordml/cid" xmlns:w16se="http://schemas.microsoft.com/office/word/2015/wordml/symex" xmlns:wpg="http://schemas.microsoft.com/office/word/2010/wordprocessingGroup" xmlns:wpi="http://schemas.microsoft.com/office/word/2010/wordprocessingInk" xmlns:wne="http://schemas.microsoft.com/office/word/2006/wordml" xmlns:wps="http://schemas.microsoft.com/office/word/2010/wordprocessingShape" mc:Ignorable="w14 w15 w16se w16cid wp14">
   <w:footnote w:type="separator" w:id="-1">
     <w:p>
       <w:r>
@@ -2500,7 +2488,7 @@
 </file>
 
 <file path=word/styles.xml><?xml version="1.0" encoding="utf-8"?>
-<w:styles xmlns:mc="http://schemas.openxmlformats.org/markup-compatibility/2006" xmlns:r="http://schemas.openxmlformats.org/officeDocument/2006/relationships" xmlns:w="http://schemas.openxmlformats.org/wordprocessingml/2006/main" xmlns:w14="http://schemas.microsoft.com/office/word/2010/wordml" xmlns:w15="http://schemas.microsoft.com/office/word/2012/wordml" xmlns:w16se="http://schemas.microsoft.com/office/word/2015/wordml/symex" mc:Ignorable="w14 w15 w16se">
+<w:styles xmlns:mc="http://schemas.openxmlformats.org/markup-compatibility/2006" xmlns:r="http://schemas.openxmlformats.org/officeDocument/2006/relationships" xmlns:w="http://schemas.openxmlformats.org/wordprocessingml/2006/main" xmlns:w14="http://schemas.microsoft.com/office/word/2010/wordml" xmlns:w15="http://schemas.microsoft.com/office/word/2012/wordml" xmlns:w16cid="http://schemas.microsoft.com/office/word/2016/wordml/cid" xmlns:w16se="http://schemas.microsoft.com/office/word/2015/wordml/symex" mc:Ignorable="w14 w15 w16se w16cid">
   <w:docDefaults>
     <w:rPrDefault>
       <w:rPr>
@@ -2510,7 +2498,7 @@
     </w:rPrDefault>
     <w:pPrDefault/>
   </w:docDefaults>
-  <w:latentStyles w:defLockedState="0" w:defUIPriority="99" w:defSemiHidden="0" w:defUnhideWhenUsed="0" w:defQFormat="0" w:count="371">
+  <w:latentStyles w:defLockedState="0" w:defUIPriority="99" w:defSemiHidden="0" w:defUnhideWhenUsed="0" w:defQFormat="0" w:count="375">
     <w:lsdException w:name="Normal" w:uiPriority="0" w:qFormat="1"/>
     <w:lsdException w:name="heading 1" w:uiPriority="9" w:qFormat="1"/>
     <w:lsdException w:name="heading 2" w:semiHidden="1" w:uiPriority="9" w:unhideWhenUsed="1" w:qFormat="1"/>
@@ -2616,7 +2604,6 @@
     <w:lsdException w:name="HTML Sample" w:semiHidden="1" w:unhideWhenUsed="1"/>
     <w:lsdException w:name="HTML Typewriter" w:semiHidden="1" w:unhideWhenUsed="1"/>
     <w:lsdException w:name="HTML Variable" w:semiHidden="1" w:unhideWhenUsed="1"/>
-    <w:lsdException w:name="Normal Table" w:semiHidden="1" w:unhideWhenUsed="1"/>
     <w:lsdException w:name="annotation subject" w:semiHidden="1" w:unhideWhenUsed="1"/>
     <w:lsdException w:name="No List" w:semiHidden="1" w:unhideWhenUsed="1"/>
     <w:lsdException w:name="Outline List 1" w:semiHidden="1" w:unhideWhenUsed="1"/>
@@ -2660,10 +2647,8 @@
     <w:lsdException w:name="Table Elegant" w:semiHidden="1" w:unhideWhenUsed="1"/>
     <w:lsdException w:name="Table Professional" w:semiHidden="1" w:unhideWhenUsed="1"/>
     <w:lsdException w:name="Table Subtle 1" w:semiHidden="1" w:unhideWhenUsed="1"/>
-    <w:lsdException w:name="Table Subtle 2" w:semiHidden="1" w:unhideWhenUsed="1"/>
     <w:lsdException w:name="Table Web 1" w:semiHidden="1" w:unhideWhenUsed="1"/>
     <w:lsdException w:name="Table Web 2" w:semiHidden="1" w:unhideWhenUsed="1"/>
-    <w:lsdException w:name="Table Web 3" w:semiHidden="1" w:unhideWhenUsed="1"/>
     <w:lsdException w:name="Balloon Text" w:semiHidden="1" w:unhideWhenUsed="1"/>
     <w:lsdException w:name="Table Grid" w:uiPriority="39"/>
     <w:lsdException w:name="Table Theme" w:semiHidden="1" w:unhideWhenUsed="1"/>
@@ -2882,14 +2867,18 @@
     <w:lsdException w:name="List Table 5 Dark Accent 6" w:uiPriority="50"/>
     <w:lsdException w:name="List Table 6 Colorful Accent 6" w:uiPriority="51"/>
     <w:lsdException w:name="List Table 7 Colorful Accent 6" w:uiPriority="52"/>
+    <w:lsdException w:name="Mention" w:semiHidden="1" w:unhideWhenUsed="1"/>
+    <w:lsdException w:name="Smart Hyperlink" w:semiHidden="1" w:unhideWhenUsed="1"/>
+    <w:lsdException w:name="Hashtag" w:semiHidden="1" w:unhideWhenUsed="1"/>
+    <w:lsdException w:name="Unresolved Mention" w:semiHidden="1" w:unhideWhenUsed="1"/>
   </w:latentStyles>
-  <w:style w:type="paragraph" w:default="1" w:styleId="a">
+  <w:style w:type="paragraph" w:default="1" w:styleId="Normal">
     <w:name w:val="Normal"/>
   </w:style>
-  <w:style w:type="paragraph" w:styleId="1">
+  <w:style w:type="paragraph" w:styleId="Heading1">
     <w:name w:val="heading 1"/>
-    <w:basedOn w:val="a"/>
-    <w:next w:val="a"/>
+    <w:basedOn w:val="Normal"/>
+    <w:next w:val="Normal"/>
     <w:pPr>
       <w:keepNext/>
       <w:keepLines/>
@@ -2902,10 +2891,10 @@
       <w:szCs w:val="48"/>
     </w:rPr>
   </w:style>
-  <w:style w:type="paragraph" w:styleId="2">
+  <w:style w:type="paragraph" w:styleId="Heading2">
     <w:name w:val="heading 2"/>
-    <w:basedOn w:val="a"/>
-    <w:next w:val="a"/>
+    <w:basedOn w:val="Normal"/>
+    <w:next w:val="Normal"/>
     <w:pPr>
       <w:keepNext/>
       <w:keepLines/>
@@ -2918,10 +2907,10 @@
       <w:szCs w:val="36"/>
     </w:rPr>
   </w:style>
-  <w:style w:type="paragraph" w:styleId="3">
+  <w:style w:type="paragraph" w:styleId="Heading3">
     <w:name w:val="heading 3"/>
-    <w:basedOn w:val="a"/>
-    <w:next w:val="a"/>
+    <w:basedOn w:val="Normal"/>
+    <w:next w:val="Normal"/>
     <w:pPr>
       <w:keepNext/>
       <w:keepLines/>
@@ -2934,10 +2923,10 @@
       <w:szCs w:val="28"/>
     </w:rPr>
   </w:style>
-  <w:style w:type="paragraph" w:styleId="4">
+  <w:style w:type="paragraph" w:styleId="Heading4">
     <w:name w:val="heading 4"/>
-    <w:basedOn w:val="a"/>
-    <w:next w:val="a"/>
+    <w:basedOn w:val="Normal"/>
+    <w:next w:val="Normal"/>
     <w:pPr>
       <w:keepNext/>
       <w:keepLines/>
@@ -2950,10 +2939,10 @@
       <w:szCs w:val="24"/>
     </w:rPr>
   </w:style>
-  <w:style w:type="paragraph" w:styleId="5">
+  <w:style w:type="paragraph" w:styleId="Heading5">
     <w:name w:val="heading 5"/>
-    <w:basedOn w:val="a"/>
-    <w:next w:val="a"/>
+    <w:basedOn w:val="Normal"/>
+    <w:next w:val="Normal"/>
     <w:pPr>
       <w:keepNext/>
       <w:keepLines/>
@@ -2966,10 +2955,10 @@
       <w:szCs w:val="22"/>
     </w:rPr>
   </w:style>
-  <w:style w:type="paragraph" w:styleId="6">
+  <w:style w:type="paragraph" w:styleId="Heading6">
     <w:name w:val="heading 6"/>
-    <w:basedOn w:val="a"/>
-    <w:next w:val="a"/>
+    <w:basedOn w:val="Normal"/>
+    <w:next w:val="Normal"/>
     <w:pPr>
       <w:keepNext/>
       <w:keepLines/>
@@ -2980,13 +2969,13 @@
       <w:b/>
     </w:rPr>
   </w:style>
-  <w:style w:type="character" w:default="1" w:styleId="a0">
+  <w:style w:type="character" w:default="1" w:styleId="DefaultParagraphFont">
     <w:name w:val="Default Paragraph Font"/>
     <w:uiPriority w:val="1"/>
     <w:semiHidden/>
     <w:unhideWhenUsed/>
   </w:style>
-  <w:style w:type="table" w:default="1" w:styleId="a1">
+  <w:style w:type="table" w:default="1" w:styleId="TableNormal">
     <w:name w:val="Normal Table"/>
     <w:uiPriority w:val="99"/>
     <w:semiHidden/>
@@ -3001,7 +2990,7 @@
       </w:tblCellMar>
     </w:tblPr>
   </w:style>
-  <w:style w:type="numbering" w:default="1" w:styleId="a2">
+  <w:style w:type="numbering" w:default="1" w:styleId="NoList">
     <w:name w:val="No List"/>
     <w:uiPriority w:val="99"/>
     <w:semiHidden/>
@@ -3018,10 +3007,10 @@
       </w:tblCellMar>
     </w:tblPr>
   </w:style>
-  <w:style w:type="paragraph" w:styleId="a3">
+  <w:style w:type="paragraph" w:styleId="Title">
     <w:name w:val="Title"/>
-    <w:basedOn w:val="a"/>
-    <w:next w:val="a"/>
+    <w:basedOn w:val="Normal"/>
+    <w:next w:val="Normal"/>
     <w:pPr>
       <w:keepNext/>
       <w:keepLines/>
@@ -3044,10 +3033,10 @@
       </w:tblCellMar>
     </w:tblPr>
   </w:style>
-  <w:style w:type="paragraph" w:styleId="a4">
+  <w:style w:type="paragraph" w:styleId="Subtitle">
     <w:name w:val="Subtitle"/>
-    <w:basedOn w:val="a"/>
-    <w:next w:val="a"/>
+    <w:basedOn w:val="Normal"/>
+    <w:next w:val="Normal"/>
     <w:pPr>
       <w:keepNext/>
       <w:keepLines/>
@@ -3060,6 +3049,72 @@
       <w:sz w:val="48"/>
       <w:szCs w:val="48"/>
     </w:rPr>
+  </w:style>
+  <w:style w:type="table" w:customStyle="1" w:styleId="a">
+    <w:basedOn w:val="TableNormal2"/>
+    <w:tblPr>
+      <w:tblStyleRowBandSize w:val="1"/>
+      <w:tblStyleColBandSize w:val="1"/>
+      <w:tblCellMar>
+        <w:left w:w="108" w:type="dxa"/>
+        <w:right w:w="108" w:type="dxa"/>
+      </w:tblCellMar>
+    </w:tblPr>
+  </w:style>
+  <w:style w:type="table" w:customStyle="1" w:styleId="a0">
+    <w:basedOn w:val="TableNormal2"/>
+    <w:tblPr>
+      <w:tblStyleRowBandSize w:val="1"/>
+      <w:tblStyleColBandSize w:val="1"/>
+      <w:tblCellMar>
+        <w:left w:w="108" w:type="dxa"/>
+        <w:right w:w="108" w:type="dxa"/>
+      </w:tblCellMar>
+    </w:tblPr>
+  </w:style>
+  <w:style w:type="table" w:customStyle="1" w:styleId="a1">
+    <w:basedOn w:val="TableNormal2"/>
+    <w:tblPr>
+      <w:tblStyleRowBandSize w:val="1"/>
+      <w:tblStyleColBandSize w:val="1"/>
+      <w:tblCellMar>
+        <w:left w:w="108" w:type="dxa"/>
+        <w:right w:w="108" w:type="dxa"/>
+      </w:tblCellMar>
+    </w:tblPr>
+  </w:style>
+  <w:style w:type="table" w:customStyle="1" w:styleId="a2">
+    <w:basedOn w:val="TableNormal2"/>
+    <w:tblPr>
+      <w:tblStyleRowBandSize w:val="1"/>
+      <w:tblStyleColBandSize w:val="1"/>
+      <w:tblCellMar>
+        <w:left w:w="108" w:type="dxa"/>
+        <w:right w:w="108" w:type="dxa"/>
+      </w:tblCellMar>
+    </w:tblPr>
+  </w:style>
+  <w:style w:type="table" w:customStyle="1" w:styleId="a3">
+    <w:basedOn w:val="TableNormal2"/>
+    <w:tblPr>
+      <w:tblStyleRowBandSize w:val="1"/>
+      <w:tblStyleColBandSize w:val="1"/>
+      <w:tblCellMar>
+        <w:left w:w="108" w:type="dxa"/>
+        <w:right w:w="108" w:type="dxa"/>
+      </w:tblCellMar>
+    </w:tblPr>
+  </w:style>
+  <w:style w:type="table" w:customStyle="1" w:styleId="a4">
+    <w:basedOn w:val="TableNormal2"/>
+    <w:tblPr>
+      <w:tblStyleRowBandSize w:val="1"/>
+      <w:tblStyleColBandSize w:val="1"/>
+      <w:tblCellMar>
+        <w:left w:w="108" w:type="dxa"/>
+        <w:right w:w="108" w:type="dxa"/>
+      </w:tblCellMar>
+    </w:tblPr>
   </w:style>
   <w:style w:type="table" w:customStyle="1" w:styleId="a5">
     <w:basedOn w:val="TableNormal2"/>
@@ -3083,75 +3138,9 @@
       </w:tblCellMar>
     </w:tblPr>
   </w:style>
-  <w:style w:type="table" w:customStyle="1" w:styleId="a7">
-    <w:basedOn w:val="TableNormal2"/>
-    <w:tblPr>
-      <w:tblStyleRowBandSize w:val="1"/>
-      <w:tblStyleColBandSize w:val="1"/>
-      <w:tblCellMar>
-        <w:left w:w="108" w:type="dxa"/>
-        <w:right w:w="108" w:type="dxa"/>
-      </w:tblCellMar>
-    </w:tblPr>
-  </w:style>
-  <w:style w:type="table" w:customStyle="1" w:styleId="a8">
-    <w:basedOn w:val="TableNormal2"/>
-    <w:tblPr>
-      <w:tblStyleRowBandSize w:val="1"/>
-      <w:tblStyleColBandSize w:val="1"/>
-      <w:tblCellMar>
-        <w:left w:w="108" w:type="dxa"/>
-        <w:right w:w="108" w:type="dxa"/>
-      </w:tblCellMar>
-    </w:tblPr>
-  </w:style>
-  <w:style w:type="table" w:customStyle="1" w:styleId="a9">
-    <w:basedOn w:val="TableNormal2"/>
-    <w:tblPr>
-      <w:tblStyleRowBandSize w:val="1"/>
-      <w:tblStyleColBandSize w:val="1"/>
-      <w:tblCellMar>
-        <w:left w:w="108" w:type="dxa"/>
-        <w:right w:w="108" w:type="dxa"/>
-      </w:tblCellMar>
-    </w:tblPr>
-  </w:style>
-  <w:style w:type="table" w:customStyle="1" w:styleId="aa">
-    <w:basedOn w:val="TableNormal2"/>
-    <w:tblPr>
-      <w:tblStyleRowBandSize w:val="1"/>
-      <w:tblStyleColBandSize w:val="1"/>
-      <w:tblCellMar>
-        <w:left w:w="108" w:type="dxa"/>
-        <w:right w:w="108" w:type="dxa"/>
-      </w:tblCellMar>
-    </w:tblPr>
-  </w:style>
-  <w:style w:type="table" w:customStyle="1" w:styleId="ab">
-    <w:basedOn w:val="TableNormal2"/>
-    <w:tblPr>
-      <w:tblStyleRowBandSize w:val="1"/>
-      <w:tblStyleColBandSize w:val="1"/>
-      <w:tblCellMar>
-        <w:left w:w="108" w:type="dxa"/>
-        <w:right w:w="108" w:type="dxa"/>
-      </w:tblCellMar>
-    </w:tblPr>
-  </w:style>
-  <w:style w:type="table" w:customStyle="1" w:styleId="ac">
-    <w:basedOn w:val="TableNormal2"/>
-    <w:tblPr>
-      <w:tblStyleRowBandSize w:val="1"/>
-      <w:tblStyleColBandSize w:val="1"/>
-      <w:tblCellMar>
-        <w:left w:w="108" w:type="dxa"/>
-        <w:right w:w="108" w:type="dxa"/>
-      </w:tblCellMar>
-    </w:tblPr>
-  </w:style>
-  <w:style w:type="character" w:styleId="ad">
+  <w:style w:type="character" w:styleId="Hyperlink">
     <w:name w:val="Hyperlink"/>
-    <w:basedOn w:val="a0"/>
+    <w:basedOn w:val="DefaultParagraphFont"/>
     <w:uiPriority w:val="99"/>
     <w:unhideWhenUsed/>
     <w:rsid w:val="00AF24F0"/>
@@ -3162,7 +3151,7 @@
   </w:style>
   <w:style w:type="character" w:customStyle="1" w:styleId="UnresolvedMention1">
     <w:name w:val="Unresolved Mention1"/>
-    <w:basedOn w:val="a0"/>
+    <w:basedOn w:val="DefaultParagraphFont"/>
     <w:uiPriority w:val="99"/>
     <w:semiHidden/>
     <w:unhideWhenUsed/>
@@ -3172,9 +3161,9 @@
       <w:shd w:val="clear" w:color="auto" w:fill="E1DFDD"/>
     </w:rPr>
   </w:style>
-  <w:style w:type="character" w:styleId="ae">
+  <w:style w:type="character" w:styleId="FollowedHyperlink">
     <w:name w:val="FollowedHyperlink"/>
-    <w:basedOn w:val="a0"/>
+    <w:basedOn w:val="DefaultParagraphFont"/>
     <w:uiPriority w:val="99"/>
     <w:semiHidden/>
     <w:unhideWhenUsed/>
@@ -3186,7 +3175,7 @@
   </w:style>
   <w:style w:type="character" w:customStyle="1" w:styleId="UnresolvedMention2">
     <w:name w:val="Unresolved Mention2"/>
-    <w:basedOn w:val="a0"/>
+    <w:basedOn w:val="DefaultParagraphFont"/>
     <w:uiPriority w:val="99"/>
     <w:semiHidden/>
     <w:unhideWhenUsed/>
@@ -3196,9 +3185,9 @@
       <w:shd w:val="clear" w:color="auto" w:fill="E1DFDD"/>
     </w:rPr>
   </w:style>
-  <w:style w:type="character" w:customStyle="1" w:styleId="UnresolvedMention">
-    <w:name w:val="Unresolved Mention"/>
-    <w:basedOn w:val="a0"/>
+  <w:style w:type="character" w:customStyle="1" w:styleId="UnresolvedMention3">
+    <w:name w:val="Unresolved Mention3"/>
+    <w:basedOn w:val="DefaultParagraphFont"/>
     <w:uiPriority w:val="99"/>
     <w:semiHidden/>
     <w:unhideWhenUsed/>

</xml_diff>

<commit_message>
Phrasing in About section
</commit_message>
<xml_diff>
--- a/file/CV_Geser_Dugarov.docx
+++ b/file/CV_Geser_Dugarov.docx
@@ -281,8 +281,6 @@
               </w:rPr>
               <w:t xml:space="preserve"> </w:t>
             </w:r>
-            <w:bookmarkStart w:id="0" w:name="_GoBack"/>
-            <w:bookmarkEnd w:id="0"/>
           </w:p>
         </w:tc>
       </w:tr>
@@ -419,29 +417,6 @@
         </w:rPr>
         <w:t xml:space="preserve">Also </w:t>
       </w:r>
-      <w:r>
-        <w:rPr>
-          <w:sz w:val="24"/>
-          <w:szCs w:val="24"/>
-        </w:rPr>
-        <w:t>contributing to open source</w:t>
-      </w:r>
-      <w:r>
-        <w:rPr>
-          <w:color w:val="000000"/>
-          <w:sz w:val="24"/>
-          <w:szCs w:val="24"/>
-        </w:rPr>
-        <w:t>,</w:t>
-      </w:r>
-      <w:r>
-        <w:rPr>
-          <w:color w:val="000000"/>
-          <w:sz w:val="24"/>
-          <w:szCs w:val="24"/>
-        </w:rPr>
-        <w:t xml:space="preserve"> </w:t>
-      </w:r>
       <w:hyperlink r:id="rId10" w:history="1">
         <w:r>
           <w:rPr>
@@ -449,11 +424,61 @@
             <w:sz w:val="24"/>
             <w:szCs w:val="24"/>
           </w:rPr>
-          <w:t>Apache Hudi project</w:t>
+          <w:t>contributing</w:t>
         </w:r>
       </w:hyperlink>
       <w:r>
         <w:rPr>
+          <w:sz w:val="24"/>
+          <w:szCs w:val="24"/>
+        </w:rPr>
+        <w:t xml:space="preserve"> to </w:t>
+      </w:r>
+      <w:r>
+        <w:rPr>
+          <w:sz w:val="24"/>
+          <w:szCs w:val="24"/>
+        </w:rPr>
+        <w:t xml:space="preserve">the </w:t>
+      </w:r>
+      <w:r>
+        <w:rPr>
+          <w:sz w:val="24"/>
+          <w:szCs w:val="24"/>
+        </w:rPr>
+        <w:t>open</w:t>
+      </w:r>
+      <w:r>
+        <w:rPr>
+          <w:sz w:val="24"/>
+          <w:szCs w:val="24"/>
+        </w:rPr>
+        <w:t>-</w:t>
+      </w:r>
+      <w:r>
+        <w:rPr>
+          <w:sz w:val="24"/>
+          <w:szCs w:val="24"/>
+        </w:rPr>
+        <w:t>source</w:t>
+      </w:r>
+      <w:r>
+        <w:rPr>
+          <w:color w:val="000000"/>
+          <w:sz w:val="24"/>
+          <w:szCs w:val="24"/>
+        </w:rPr>
+        <w:t xml:space="preserve"> </w:t>
+      </w:r>
+      <w:r>
+        <w:rPr>
+          <w:sz w:val="24"/>
+          <w:szCs w:val="24"/>
+        </w:rPr>
+        <w:t>Apache Hudi project</w:t>
+      </w:r>
+      <w:r>
+        <w:rPr>
           <w:color w:val="000000"/>
           <w:sz w:val="24"/>
           <w:szCs w:val="24"/>
@@ -469,7 +494,23 @@
           <w:sz w:val="24"/>
           <w:szCs w:val="24"/>
         </w:rPr>
-        <w:t>with a focus on performance and usability of solution</w:t>
+        <w:t>with a focus on performance and solution</w:t>
+      </w:r>
+      <w:r>
+        <w:rPr>
+          <w:color w:val="000000"/>
+          <w:sz w:val="24"/>
+          <w:szCs w:val="24"/>
+        </w:rPr>
+        <w:t xml:space="preserve"> </w:t>
+      </w:r>
+      <w:r>
+        <w:rPr>
+          <w:color w:val="000000"/>
+          <w:sz w:val="24"/>
+          <w:szCs w:val="24"/>
+        </w:rPr>
+        <w:t>usability</w:t>
       </w:r>
       <w:r>
         <w:rPr>
@@ -479,8 +520,8 @@
         </w:rPr>
         <w:t>.</w:t>
       </w:r>
-      <w:bookmarkStart w:id="1" w:name="_heading=h.gjdgxs" w:colFirst="0" w:colLast="0"/>
-      <w:bookmarkEnd w:id="1"/>
+      <w:bookmarkStart w:id="0" w:name="_heading=h.gjdgxs" w:colFirst="0" w:colLast="0"/>
+      <w:bookmarkEnd w:id="0"/>
       <w:r>
         <w:rPr>
           <w:color w:val="000000"/>
@@ -495,15 +536,31 @@
           <w:sz w:val="24"/>
           <w:szCs w:val="24"/>
         </w:rPr>
-        <w:t>Wide experience</w:t>
-      </w:r>
-      <w:r>
-        <w:rPr>
-          <w:color w:val="000000"/>
-          <w:sz w:val="24"/>
-          <w:szCs w:val="24"/>
-        </w:rPr>
-        <w:t xml:space="preserve"> in research and data analysis,</w:t>
+        <w:t>Extensive</w:t>
+      </w:r>
+      <w:r>
+        <w:rPr>
+          <w:color w:val="000000"/>
+          <w:sz w:val="24"/>
+          <w:szCs w:val="24"/>
+        </w:rPr>
+        <w:t xml:space="preserve"> experience</w:t>
+      </w:r>
+      <w:r>
+        <w:rPr>
+          <w:color w:val="000000"/>
+          <w:sz w:val="24"/>
+          <w:szCs w:val="24"/>
+        </w:rPr>
+        <w:t xml:space="preserve"> in research and data analysis</w:t>
+      </w:r>
+      <w:r>
+        <w:rPr>
+          <w:color w:val="000000"/>
+          <w:sz w:val="24"/>
+          <w:szCs w:val="24"/>
+        </w:rPr>
+        <w:t>;</w:t>
       </w:r>
       <w:r>
         <w:rPr>
@@ -569,7 +626,41 @@
           <w:sz w:val="24"/>
           <w:szCs w:val="24"/>
         </w:rPr>
-        <w:t>Personal mission: "Living a balanced life. Helping professionals to work smarter, not harder by creating automatic systems for their routine."</w:t>
+        <w:t>Personal mission: "Living a balanced life. Helping professionals to work smarter, not harder</w:t>
+      </w:r>
+      <w:r>
+        <w:rPr>
+          <w:color w:val="000000"/>
+          <w:sz w:val="24"/>
+          <w:szCs w:val="24"/>
+        </w:rPr>
+        <w:t>,</w:t>
+      </w:r>
+      <w:bookmarkStart w:id="1" w:name="_GoBack"/>
+      <w:bookmarkEnd w:id="1"/>
+      <w:r>
+        <w:rPr>
+          <w:color w:val="000000"/>
+          <w:sz w:val="24"/>
+          <w:szCs w:val="24"/>
+        </w:rPr>
+        <w:t xml:space="preserve"> by creating automat</w:t>
+      </w:r>
+      <w:r>
+        <w:rPr>
+          <w:color w:val="000000"/>
+          <w:sz w:val="24"/>
+          <w:szCs w:val="24"/>
+        </w:rPr>
+        <w:t>ed</w:t>
+      </w:r>
+      <w:r>
+        <w:rPr>
+          <w:color w:val="000000"/>
+          <w:sz w:val="24"/>
+          <w:szCs w:val="24"/>
+        </w:rPr>
+        <w:t xml:space="preserve"> systems for their routine."</w:t>
       </w:r>
     </w:p>
     <w:p>
@@ -2604,6 +2695,7 @@
     <w:lsdException w:name="HTML Sample" w:semiHidden="1" w:unhideWhenUsed="1"/>
     <w:lsdException w:name="HTML Typewriter" w:semiHidden="1" w:unhideWhenUsed="1"/>
     <w:lsdException w:name="HTML Variable" w:semiHidden="1" w:unhideWhenUsed="1"/>
+    <w:lsdException w:name="Normal Table" w:semiHidden="1" w:unhideWhenUsed="1"/>
     <w:lsdException w:name="annotation subject" w:semiHidden="1" w:unhideWhenUsed="1"/>
     <w:lsdException w:name="No List" w:semiHidden="1" w:unhideWhenUsed="1"/>
     <w:lsdException w:name="Outline List 1" w:semiHidden="1" w:unhideWhenUsed="1"/>
@@ -2647,8 +2739,10 @@
     <w:lsdException w:name="Table Elegant" w:semiHidden="1" w:unhideWhenUsed="1"/>
     <w:lsdException w:name="Table Professional" w:semiHidden="1" w:unhideWhenUsed="1"/>
     <w:lsdException w:name="Table Subtle 1" w:semiHidden="1" w:unhideWhenUsed="1"/>
+    <w:lsdException w:name="Table Subtle 2" w:semiHidden="1" w:unhideWhenUsed="1"/>
     <w:lsdException w:name="Table Web 1" w:semiHidden="1" w:unhideWhenUsed="1"/>
     <w:lsdException w:name="Table Web 2" w:semiHidden="1" w:unhideWhenUsed="1"/>
+    <w:lsdException w:name="Table Web 3" w:semiHidden="1" w:unhideWhenUsed="1"/>
     <w:lsdException w:name="Balloon Text" w:semiHidden="1" w:unhideWhenUsed="1"/>
     <w:lsdException w:name="Table Grid" w:uiPriority="39"/>
     <w:lsdException w:name="Table Theme" w:semiHidden="1" w:unhideWhenUsed="1"/>
@@ -3197,6 +3291,18 @@
       <w:shd w:val="clear" w:color="auto" w:fill="E1DFDD"/>
     </w:rPr>
   </w:style>
+  <w:style w:type="character" w:styleId="UnresolvedMention">
+    <w:name w:val="Unresolved Mention"/>
+    <w:basedOn w:val="DefaultParagraphFont"/>
+    <w:uiPriority w:val="99"/>
+    <w:semiHidden/>
+    <w:unhideWhenUsed/>
+    <w:rsid w:val="00700879"/>
+    <w:rPr>
+      <w:color w:val="605E5C"/>
+      <w:shd w:val="clear" w:color="auto" w:fill="E1DFDD"/>
+    </w:rPr>
+  </w:style>
 </w:styles>
 </file>
 

</xml_diff>

<commit_message>
Add results of work in Huawei
</commit_message>
<xml_diff>
--- a/file/CV_Geser_Dugarov.docx
+++ b/file/CV_Geser_Dugarov.docx
@@ -1,6 +1,6 @@
 
 <file path=word/document.xml><?xml version="1.0" encoding="utf-8"?>
-<w:document xmlns:wpc="http://schemas.microsoft.com/office/word/2010/wordprocessingCanvas" xmlns:cx="http://schemas.microsoft.com/office/drawing/2014/chartex" xmlns:cx1="http://schemas.microsoft.com/office/drawing/2015/9/8/chartex" xmlns:cx2="http://schemas.microsoft.com/office/drawing/2015/10/21/chartex" xmlns:cx3="http://schemas.microsoft.com/office/drawing/2016/5/9/chartex" xmlns:cx4="http://schemas.microsoft.com/office/drawing/2016/5/10/chartex" xmlns:cx5="http://schemas.microsoft.com/office/drawing/2016/5/11/chartex" xmlns:cx6="http://schemas.microsoft.com/office/drawing/2016/5/12/chartex" xmlns:cx7="http://schemas.microsoft.com/office/drawing/2016/5/13/chartex" xmlns:cx8="http://schemas.microsoft.com/office/drawing/2016/5/14/chartex" xmlns:mc="http://schemas.openxmlformats.org/markup-compatibility/2006" xmlns:aink="http://schemas.microsoft.com/office/drawing/2016/ink" xmlns:am3d="http://schemas.microsoft.com/office/drawing/2017/model3d" xmlns:o="urn:schemas-microsoft-com:office:office" xmlns:r="http://schemas.openxmlformats.org/officeDocument/2006/relationships" xmlns:m="http://schemas.openxmlformats.org/officeDocument/2006/math" xmlns:v="urn:schemas-microsoft-com:vml" xmlns:wp14="http://schemas.microsoft.com/office/word/2010/wordprocessingDrawing" xmlns:wp="http://schemas.openxmlformats.org/drawingml/2006/wordprocessingDrawing" xmlns:w10="urn:schemas-microsoft-com:office:word" xmlns:w="http://schemas.openxmlformats.org/wordprocessingml/2006/main" xmlns:w14="http://schemas.microsoft.com/office/word/2010/wordml" xmlns:w15="http://schemas.microsoft.com/office/word/2012/wordml" xmlns:w16cid="http://schemas.microsoft.com/office/word/2016/wordml/cid" xmlns:w16se="http://schemas.microsoft.com/office/word/2015/wordml/symex" xmlns:wpg="http://schemas.microsoft.com/office/word/2010/wordprocessingGroup" xmlns:wpi="http://schemas.microsoft.com/office/word/2010/wordprocessingInk" xmlns:wne="http://schemas.microsoft.com/office/word/2006/wordml" xmlns:wps="http://schemas.microsoft.com/office/word/2010/wordprocessingShape" mc:Ignorable="w14 w15 w16se w16cid wp14">
+<w:document xmlns:wpc="http://schemas.microsoft.com/office/word/2010/wordprocessingCanvas" xmlns:cx="http://schemas.microsoft.com/office/drawing/2014/chartex" xmlns:cx1="http://schemas.microsoft.com/office/drawing/2015/9/8/chartex" xmlns:cx2="http://schemas.microsoft.com/office/drawing/2015/10/21/chartex" xmlns:cx3="http://schemas.microsoft.com/office/drawing/2016/5/9/chartex" xmlns:cx4="http://schemas.microsoft.com/office/drawing/2016/5/10/chartex" xmlns:cx5="http://schemas.microsoft.com/office/drawing/2016/5/11/chartex" xmlns:cx6="http://schemas.microsoft.com/office/drawing/2016/5/12/chartex" xmlns:cx7="http://schemas.microsoft.com/office/drawing/2016/5/13/chartex" xmlns:cx8="http://schemas.microsoft.com/office/drawing/2016/5/14/chartex" xmlns:mc="http://schemas.openxmlformats.org/markup-compatibility/2006" xmlns:aink="http://schemas.microsoft.com/office/drawing/2016/ink" xmlns:am3d="http://schemas.microsoft.com/office/drawing/2017/model3d" xmlns:o="urn:schemas-microsoft-com:office:office" xmlns:r="http://schemas.openxmlformats.org/officeDocument/2006/relationships" xmlns:m="http://schemas.openxmlformats.org/officeDocument/2006/math" xmlns:v="urn:schemas-microsoft-com:vml" xmlns:wp14="http://schemas.microsoft.com/office/word/2010/wordprocessingDrawing" xmlns:wp="http://schemas.openxmlformats.org/drawingml/2006/wordprocessingDrawing" xmlns:w10="urn:schemas-microsoft-com:office:word" xmlns:w="http://schemas.openxmlformats.org/wordprocessingml/2006/main" xmlns:w14="http://schemas.microsoft.com/office/word/2010/wordml" xmlns:w15="http://schemas.microsoft.com/office/word/2012/wordml" xmlns:w16cex="http://schemas.microsoft.com/office/word/2018/wordml/cex" xmlns:w16cid="http://schemas.microsoft.com/office/word/2016/wordml/cid" xmlns:w16="http://schemas.microsoft.com/office/word/2018/wordml" xmlns:w16sdtdh="http://schemas.microsoft.com/office/word/2020/wordml/sdtdatahash" xmlns:w16se="http://schemas.microsoft.com/office/word/2015/wordml/symex" xmlns:wpg="http://schemas.microsoft.com/office/word/2010/wordprocessingGroup" xmlns:wpi="http://schemas.microsoft.com/office/word/2010/wordprocessingInk" xmlns:wne="http://schemas.microsoft.com/office/word/2006/wordml" xmlns:wps="http://schemas.microsoft.com/office/word/2010/wordprocessingShape" mc:Ignorable="w14 w15 w16se w16cid w16 w16cex w16sdtdh wp14">
   <w:body>
     <w:p>
       <w:pPr>
@@ -626,7 +626,7 @@
           <w:sz w:val="24"/>
           <w:szCs w:val="24"/>
         </w:rPr>
-        <w:t>Personal mission: "Living a balanced life. Helping professionals to work smarter, not harder</w:t>
+        <w:t>Personal mission: "Living a balanced life. Helping professionals work smarter, not harder</w:t>
       </w:r>
       <w:r>
         <w:rPr>
@@ -636,8 +636,6 @@
         </w:rPr>
         <w:t>,</w:t>
       </w:r>
-      <w:bookmarkStart w:id="1" w:name="_GoBack"/>
-      <w:bookmarkEnd w:id="1"/>
       <w:r>
         <w:rPr>
           <w:color w:val="000000"/>
@@ -660,7 +658,23 @@
           <w:sz w:val="24"/>
           <w:szCs w:val="24"/>
         </w:rPr>
-        <w:t xml:space="preserve"> systems for their routine."</w:t>
+        <w:t xml:space="preserve"> systems for their routine</w:t>
+      </w:r>
+      <w:r>
+        <w:rPr>
+          <w:color w:val="000000"/>
+          <w:sz w:val="24"/>
+          <w:szCs w:val="24"/>
+        </w:rPr>
+        <w:t>s</w:t>
+      </w:r>
+      <w:r>
+        <w:rPr>
+          <w:color w:val="000000"/>
+          <w:sz w:val="24"/>
+          <w:szCs w:val="24"/>
+        </w:rPr>
+        <w:t>."</w:t>
       </w:r>
     </w:p>
     <w:p>
@@ -902,6 +916,14 @@
                 <w:sz w:val="24"/>
                 <w:szCs w:val="24"/>
               </w:rPr>
+              <w:t>.5</w:t>
+            </w:r>
+            <w:r>
+              <w:rPr>
+                <w:color w:val="000000"/>
+                <w:sz w:val="24"/>
+                <w:szCs w:val="24"/>
+              </w:rPr>
               <w:t>+</w:t>
             </w:r>
             <w:r>
@@ -1019,10 +1041,163 @@
           <w:between w:val="nil"/>
         </w:pBdr>
         <w:spacing w:before="120" w:after="60" w:line="264" w:lineRule="auto"/>
+        <w:jc w:val="both"/>
+        <w:rPr>
+          <w:color w:val="000000"/>
+          <w:sz w:val="24"/>
+          <w:szCs w:val="24"/>
+        </w:rPr>
+      </w:pPr>
+      <w:r>
+        <w:rPr>
+          <w:color w:val="000000"/>
+          <w:sz w:val="24"/>
+          <w:szCs w:val="24"/>
+        </w:rPr>
+        <w:t>Development of</w:t>
+      </w:r>
+      <w:r>
+        <w:rPr>
+          <w:color w:val="000000"/>
+          <w:sz w:val="24"/>
+          <w:szCs w:val="24"/>
+        </w:rPr>
+        <w:t xml:space="preserve"> </w:t>
+      </w:r>
+      <w:r>
+        <w:rPr>
+          <w:color w:val="000000"/>
+          <w:sz w:val="24"/>
+          <w:szCs w:val="24"/>
+        </w:rPr>
+        <w:t xml:space="preserve">core functionality </w:t>
+      </w:r>
+      <w:r>
+        <w:rPr>
+          <w:color w:val="000000"/>
+          <w:sz w:val="24"/>
+          <w:szCs w:val="24"/>
+        </w:rPr>
+        <w:t>of</w:t>
+      </w:r>
+      <w:r>
+        <w:rPr>
+          <w:color w:val="000000"/>
+          <w:sz w:val="24"/>
+          <w:szCs w:val="24"/>
+        </w:rPr>
+        <w:t xml:space="preserve"> a </w:t>
+      </w:r>
+      <w:r>
+        <w:rPr>
+          <w:color w:val="000000"/>
+          <w:sz w:val="24"/>
+          <w:szCs w:val="24"/>
+        </w:rPr>
+        <w:t>D</w:t>
+      </w:r>
+      <w:r>
+        <w:rPr>
+          <w:color w:val="000000"/>
+          <w:sz w:val="24"/>
+          <w:szCs w:val="24"/>
+        </w:rPr>
+        <w:t xml:space="preserve">ata </w:t>
+      </w:r>
+      <w:r>
+        <w:rPr>
+          <w:color w:val="000000"/>
+          <w:sz w:val="24"/>
+          <w:szCs w:val="24"/>
+        </w:rPr>
+        <w:t>L</w:t>
+      </w:r>
+      <w:r>
+        <w:rPr>
+          <w:color w:val="000000"/>
+          <w:sz w:val="24"/>
+          <w:szCs w:val="24"/>
+        </w:rPr>
+        <w:t>akehouse</w:t>
+      </w:r>
+      <w:r>
+        <w:rPr>
+          <w:color w:val="000000"/>
+          <w:sz w:val="24"/>
+          <w:szCs w:val="24"/>
+        </w:rPr>
+        <w:t xml:space="preserve"> platform</w:t>
+      </w:r>
+      <w:r>
+        <w:rPr>
+          <w:color w:val="000000"/>
+          <w:sz w:val="24"/>
+          <w:szCs w:val="24"/>
+        </w:rPr>
+        <w:t xml:space="preserve"> </w:t>
+      </w:r>
+      <w:r>
+        <w:rPr>
+          <w:color w:val="000000"/>
+          <w:sz w:val="24"/>
+          <w:szCs w:val="24"/>
+        </w:rPr>
+        <w:t>for Big Data processing on</w:t>
+      </w:r>
+      <w:r>
+        <w:rPr>
+          <w:color w:val="000000"/>
+          <w:sz w:val="24"/>
+          <w:szCs w:val="24"/>
+        </w:rPr>
+        <w:t xml:space="preserve"> </w:t>
+      </w:r>
+      <w:r>
+        <w:rPr>
+          <w:color w:val="000000"/>
+          <w:sz w:val="24"/>
+          <w:szCs w:val="24"/>
+        </w:rPr>
+        <w:t>enterprise-level</w:t>
+      </w:r>
+      <w:r>
+        <w:rPr>
+          <w:color w:val="000000"/>
+          <w:sz w:val="24"/>
+          <w:szCs w:val="24"/>
+        </w:rPr>
+        <w:t xml:space="preserve"> scalable</w:t>
+      </w:r>
+      <w:r>
+        <w:rPr>
+          <w:color w:val="000000"/>
+          <w:sz w:val="24"/>
+          <w:szCs w:val="24"/>
+        </w:rPr>
+        <w:t xml:space="preserve"> clusters</w:t>
+      </w:r>
+      <w:r>
+        <w:rPr>
+          <w:color w:val="000000"/>
+          <w:sz w:val="24"/>
+          <w:szCs w:val="24"/>
+        </w:rPr>
+        <w:t>.</w:t>
+      </w:r>
+    </w:p>
+    <w:p>
+      <w:pPr>
+        <w:pBdr>
+          <w:top w:val="nil"/>
+          <w:left w:val="nil"/>
+          <w:bottom w:val="nil"/>
+          <w:right w:val="nil"/>
+          <w:between w:val="nil"/>
+        </w:pBdr>
+        <w:spacing w:before="120" w:after="60" w:line="264" w:lineRule="auto"/>
         <w:ind w:left="170" w:hanging="170"/>
         <w:jc w:val="both"/>
         <w:rPr>
-          <w:color w:val="000000"/>
           <w:sz w:val="24"/>
           <w:szCs w:val="24"/>
         </w:rPr>
@@ -1036,15 +1211,13 @@
       </w:r>
       <w:r>
         <w:rPr>
-          <w:color w:val="000000"/>
-          <w:sz w:val="24"/>
-          <w:szCs w:val="24"/>
-        </w:rPr>
-        <w:t>Development of</w:t>
-      </w:r>
-      <w:r>
-        <w:rPr>
-          <w:color w:val="000000"/>
+          <w:sz w:val="24"/>
+          <w:szCs w:val="24"/>
+        </w:rPr>
+        <w:t>Provided a simplified configuration system utilizing commonly used presets</w:t>
+      </w:r>
+      <w:r>
+        <w:rPr>
           <w:sz w:val="24"/>
           <w:szCs w:val="24"/>
         </w:rPr>
@@ -1052,103 +1225,45 @@
       </w:r>
       <w:r>
         <w:rPr>
-          <w:color w:val="000000"/>
-          <w:sz w:val="24"/>
-          <w:szCs w:val="24"/>
-        </w:rPr>
-        <w:t xml:space="preserve">core functionality </w:t>
-      </w:r>
-      <w:r>
-        <w:rPr>
-          <w:color w:val="000000"/>
-          <w:sz w:val="24"/>
-          <w:szCs w:val="24"/>
-        </w:rPr>
-        <w:t>of</w:t>
-      </w:r>
-      <w:r>
-        <w:rPr>
-          <w:color w:val="000000"/>
-          <w:sz w:val="24"/>
-          <w:szCs w:val="24"/>
-        </w:rPr>
-        <w:t xml:space="preserve"> a </w:t>
-      </w:r>
-      <w:r>
-        <w:rPr>
-          <w:color w:val="000000"/>
-          <w:sz w:val="24"/>
-          <w:szCs w:val="24"/>
-        </w:rPr>
-        <w:t>D</w:t>
-      </w:r>
-      <w:r>
-        <w:rPr>
-          <w:color w:val="000000"/>
-          <w:sz w:val="24"/>
-          <w:szCs w:val="24"/>
-        </w:rPr>
-        <w:t xml:space="preserve">ata </w:t>
-      </w:r>
-      <w:r>
-        <w:rPr>
-          <w:color w:val="000000"/>
-          <w:sz w:val="24"/>
-          <w:szCs w:val="24"/>
-        </w:rPr>
-        <w:t>L</w:t>
-      </w:r>
-      <w:r>
-        <w:rPr>
-          <w:color w:val="000000"/>
-          <w:sz w:val="24"/>
-          <w:szCs w:val="24"/>
-        </w:rPr>
-        <w:t>akehouse</w:t>
-      </w:r>
-      <w:r>
-        <w:rPr>
-          <w:color w:val="000000"/>
-          <w:sz w:val="24"/>
-          <w:szCs w:val="24"/>
-        </w:rPr>
-        <w:t xml:space="preserve"> platform</w:t>
-      </w:r>
-      <w:r>
-        <w:rPr>
-          <w:color w:val="000000"/>
-          <w:sz w:val="24"/>
-          <w:szCs w:val="24"/>
-        </w:rPr>
-        <w:t xml:space="preserve"> </w:t>
-      </w:r>
-      <w:r>
-        <w:rPr>
-          <w:color w:val="000000"/>
-          <w:sz w:val="24"/>
-          <w:szCs w:val="24"/>
-        </w:rPr>
-        <w:t>for Big Data processing on enterprise-level</w:t>
-      </w:r>
-      <w:r>
-        <w:rPr>
-          <w:color w:val="000000"/>
-          <w:sz w:val="24"/>
-          <w:szCs w:val="24"/>
-        </w:rPr>
-        <w:t xml:space="preserve"> scalable</w:t>
-      </w:r>
-      <w:r>
-        <w:rPr>
-          <w:color w:val="000000"/>
-          <w:sz w:val="24"/>
-          <w:szCs w:val="24"/>
-        </w:rPr>
-        <w:t xml:space="preserve"> clusters</w:t>
-      </w:r>
-      <w:r>
-        <w:rPr>
-          <w:color w:val="000000"/>
+          <w:sz w:val="24"/>
+          <w:szCs w:val="24"/>
+        </w:rPr>
+        <w:t>to overcome the complexity of managing hundreds of parameters.</w:t>
+      </w:r>
+    </w:p>
+    <w:p>
+      <w:pPr>
+        <w:pBdr>
+          <w:top w:val="nil"/>
+          <w:left w:val="nil"/>
+          <w:bottom w:val="nil"/>
+          <w:right w:val="nil"/>
+          <w:between w:val="nil"/>
+        </w:pBdr>
+        <w:spacing w:before="60" w:after="60" w:line="264" w:lineRule="auto"/>
+        <w:ind w:left="170" w:hanging="170"/>
+        <w:jc w:val="both"/>
+        <w:rPr>
+          <w:sz w:val="24"/>
+          <w:szCs w:val="24"/>
+        </w:rPr>
+      </w:pPr>
+      <w:r>
+        <w:rPr>
+          <w:sz w:val="24"/>
+          <w:szCs w:val="24"/>
+        </w:rPr>
+        <w:t>• </w:t>
+      </w:r>
+      <w:r>
+        <w:rPr>
+          <w:sz w:val="24"/>
+          <w:szCs w:val="24"/>
+        </w:rPr>
+        <w:t>Improved performance of Flink stream writing, decreasing processing time by 2x</w:t>
+      </w:r>
+      <w:r>
+        <w:rPr>
           <w:sz w:val="24"/>
           <w:szCs w:val="24"/>
         </w:rPr>
@@ -1178,7 +1293,14 @@
           <w:sz w:val="24"/>
           <w:szCs w:val="24"/>
         </w:rPr>
-        <w:t>• Future Star Award (2024).</w:t>
+        <w:t>• </w:t>
+      </w:r>
+      <w:r>
+        <w:rPr>
+          <w:sz w:val="24"/>
+          <w:szCs w:val="24"/>
+        </w:rPr>
+        <w:t>Implemented partition-level TTL, enabling customers to automate cloud storage cost management with coarse granularity.</w:t>
       </w:r>
     </w:p>
     <w:tbl>
@@ -1282,15 +1404,7 @@
                 <w:sz w:val="24"/>
                 <w:szCs w:val="24"/>
               </w:rPr>
-              <w:t>1</w:t>
-            </w:r>
-            <w:r>
-              <w:rPr>
-                <w:color w:val="000000"/>
-                <w:sz w:val="24"/>
-                <w:szCs w:val="24"/>
-              </w:rPr>
-              <w:t>.5</w:t>
+              <w:t>2</w:t>
             </w:r>
             <w:r>
               <w:rPr>
@@ -2043,8 +2157,8 @@
                 <w:szCs w:val="24"/>
               </w:rPr>
             </w:pPr>
-            <w:bookmarkStart w:id="2" w:name="_heading=h.30j0zll" w:colFirst="0" w:colLast="0"/>
-            <w:bookmarkEnd w:id="2"/>
+            <w:bookmarkStart w:id="1" w:name="_heading=h.30j0zll" w:colFirst="0" w:colLast="0"/>
+            <w:bookmarkEnd w:id="1"/>
             <w:r>
               <w:rPr>
                 <w:b/>
@@ -2345,6 +2459,7 @@
           <w:sz w:val="24"/>
           <w:szCs w:val="24"/>
         </w:rPr>
+        <w:lastRenderedPageBreak/>
         <w:t>EDUCATION</w:t>
       </w:r>
     </w:p>
@@ -2495,7 +2610,7 @@
 </file>
 
 <file path=word/endnotes.xml><?xml version="1.0" encoding="utf-8"?>
-<w:endnotes xmlns:wpc="http://schemas.microsoft.com/office/word/2010/wordprocessingCanvas" xmlns:cx="http://schemas.microsoft.com/office/drawing/2014/chartex" xmlns:cx1="http://schemas.microsoft.com/office/drawing/2015/9/8/chartex" xmlns:cx2="http://schemas.microsoft.com/office/drawing/2015/10/21/chartex" xmlns:cx3="http://schemas.microsoft.com/office/drawing/2016/5/9/chartex" xmlns:cx4="http://schemas.microsoft.com/office/drawing/2016/5/10/chartex" xmlns:cx5="http://schemas.microsoft.com/office/drawing/2016/5/11/chartex" xmlns:cx6="http://schemas.microsoft.com/office/drawing/2016/5/12/chartex" xmlns:cx7="http://schemas.microsoft.com/office/drawing/2016/5/13/chartex" xmlns:cx8="http://schemas.microsoft.com/office/drawing/2016/5/14/chartex" xmlns:mc="http://schemas.openxmlformats.org/markup-compatibility/2006" xmlns:aink="http://schemas.microsoft.com/office/drawing/2016/ink" xmlns:am3d="http://schemas.microsoft.com/office/drawing/2017/model3d" xmlns:o="urn:schemas-microsoft-com:office:office" xmlns:r="http://schemas.openxmlformats.org/officeDocument/2006/relationships" xmlns:m="http://schemas.openxmlformats.org/officeDocument/2006/math" xmlns:v="urn:schemas-microsoft-com:vml" xmlns:wp14="http://schemas.microsoft.com/office/word/2010/wordprocessingDrawing" xmlns:wp="http://schemas.openxmlformats.org/drawingml/2006/wordprocessingDrawing" xmlns:w10="urn:schemas-microsoft-com:office:word" xmlns:w="http://schemas.openxmlformats.org/wordprocessingml/2006/main" xmlns:w14="http://schemas.microsoft.com/office/word/2010/wordml" xmlns:w15="http://schemas.microsoft.com/office/word/2012/wordml" xmlns:w16cid="http://schemas.microsoft.com/office/word/2016/wordml/cid" xmlns:w16se="http://schemas.microsoft.com/office/word/2015/wordml/symex" xmlns:wpg="http://schemas.microsoft.com/office/word/2010/wordprocessingGroup" xmlns:wpi="http://schemas.microsoft.com/office/word/2010/wordprocessingInk" xmlns:wne="http://schemas.microsoft.com/office/word/2006/wordml" xmlns:wps="http://schemas.microsoft.com/office/word/2010/wordprocessingShape" mc:Ignorable="w14 w15 w16se w16cid wp14">
+<w:endnotes xmlns:wpc="http://schemas.microsoft.com/office/word/2010/wordprocessingCanvas" xmlns:cx="http://schemas.microsoft.com/office/drawing/2014/chartex" xmlns:cx1="http://schemas.microsoft.com/office/drawing/2015/9/8/chartex" xmlns:cx2="http://schemas.microsoft.com/office/drawing/2015/10/21/chartex" xmlns:cx3="http://schemas.microsoft.com/office/drawing/2016/5/9/chartex" xmlns:cx4="http://schemas.microsoft.com/office/drawing/2016/5/10/chartex" xmlns:cx5="http://schemas.microsoft.com/office/drawing/2016/5/11/chartex" xmlns:cx6="http://schemas.microsoft.com/office/drawing/2016/5/12/chartex" xmlns:cx7="http://schemas.microsoft.com/office/drawing/2016/5/13/chartex" xmlns:cx8="http://schemas.microsoft.com/office/drawing/2016/5/14/chartex" xmlns:mc="http://schemas.openxmlformats.org/markup-compatibility/2006" xmlns:aink="http://schemas.microsoft.com/office/drawing/2016/ink" xmlns:am3d="http://schemas.microsoft.com/office/drawing/2017/model3d" xmlns:o="urn:schemas-microsoft-com:office:office" xmlns:r="http://schemas.openxmlformats.org/officeDocument/2006/relationships" xmlns:m="http://schemas.openxmlformats.org/officeDocument/2006/math" xmlns:v="urn:schemas-microsoft-com:vml" xmlns:wp14="http://schemas.microsoft.com/office/word/2010/wordprocessingDrawing" xmlns:wp="http://schemas.openxmlformats.org/drawingml/2006/wordprocessingDrawing" xmlns:w10="urn:schemas-microsoft-com:office:word" xmlns:w="http://schemas.openxmlformats.org/wordprocessingml/2006/main" xmlns:w14="http://schemas.microsoft.com/office/word/2010/wordml" xmlns:w15="http://schemas.microsoft.com/office/word/2012/wordml" xmlns:w16cex="http://schemas.microsoft.com/office/word/2018/wordml/cex" xmlns:w16cid="http://schemas.microsoft.com/office/word/2016/wordml/cid" xmlns:w16="http://schemas.microsoft.com/office/word/2018/wordml" xmlns:w16sdtdh="http://schemas.microsoft.com/office/word/2020/wordml/sdtdatahash" xmlns:w16se="http://schemas.microsoft.com/office/word/2015/wordml/symex" xmlns:wpg="http://schemas.microsoft.com/office/word/2010/wordprocessingGroup" xmlns:wpi="http://schemas.microsoft.com/office/word/2010/wordprocessingInk" xmlns:wne="http://schemas.microsoft.com/office/word/2006/wordml" xmlns:wps="http://schemas.microsoft.com/office/word/2010/wordprocessingShape" mc:Ignorable="w14 w15 w16se w16cid w16 w16cex w16sdtdh wp14">
   <w:endnote w:type="separator" w:id="-1">
     <w:p>
       <w:r>
@@ -2514,7 +2629,7 @@
 </file>
 
 <file path=word/footer1.xml><?xml version="1.0" encoding="utf-8"?>
-<w:ftr xmlns:wpc="http://schemas.microsoft.com/office/word/2010/wordprocessingCanvas" xmlns:cx="http://schemas.microsoft.com/office/drawing/2014/chartex" xmlns:cx1="http://schemas.microsoft.com/office/drawing/2015/9/8/chartex" xmlns:cx2="http://schemas.microsoft.com/office/drawing/2015/10/21/chartex" xmlns:cx3="http://schemas.microsoft.com/office/drawing/2016/5/9/chartex" xmlns:cx4="http://schemas.microsoft.com/office/drawing/2016/5/10/chartex" xmlns:cx5="http://schemas.microsoft.com/office/drawing/2016/5/11/chartex" xmlns:cx6="http://schemas.microsoft.com/office/drawing/2016/5/12/chartex" xmlns:cx7="http://schemas.microsoft.com/office/drawing/2016/5/13/chartex" xmlns:cx8="http://schemas.microsoft.com/office/drawing/2016/5/14/chartex" xmlns:mc="http://schemas.openxmlformats.org/markup-compatibility/2006" xmlns:aink="http://schemas.microsoft.com/office/drawing/2016/ink" xmlns:am3d="http://schemas.microsoft.com/office/drawing/2017/model3d" xmlns:o="urn:schemas-microsoft-com:office:office" xmlns:r="http://schemas.openxmlformats.org/officeDocument/2006/relationships" xmlns:m="http://schemas.openxmlformats.org/officeDocument/2006/math" xmlns:v="urn:schemas-microsoft-com:vml" xmlns:wp14="http://schemas.microsoft.com/office/word/2010/wordprocessingDrawing" xmlns:wp="http://schemas.openxmlformats.org/drawingml/2006/wordprocessingDrawing" xmlns:w10="urn:schemas-microsoft-com:office:word" xmlns:w="http://schemas.openxmlformats.org/wordprocessingml/2006/main" xmlns:w14="http://schemas.microsoft.com/office/word/2010/wordml" xmlns:w15="http://schemas.microsoft.com/office/word/2012/wordml" xmlns:w16cid="http://schemas.microsoft.com/office/word/2016/wordml/cid" xmlns:w16se="http://schemas.microsoft.com/office/word/2015/wordml/symex" xmlns:wpg="http://schemas.microsoft.com/office/word/2010/wordprocessingGroup" xmlns:wpi="http://schemas.microsoft.com/office/word/2010/wordprocessingInk" xmlns:wne="http://schemas.microsoft.com/office/word/2006/wordml" xmlns:wps="http://schemas.microsoft.com/office/word/2010/wordprocessingShape" mc:Ignorable="w14 w15 w16se w16cid wp14">
+<w:ftr xmlns:wpc="http://schemas.microsoft.com/office/word/2010/wordprocessingCanvas" xmlns:cx="http://schemas.microsoft.com/office/drawing/2014/chartex" xmlns:cx1="http://schemas.microsoft.com/office/drawing/2015/9/8/chartex" xmlns:cx2="http://schemas.microsoft.com/office/drawing/2015/10/21/chartex" xmlns:cx3="http://schemas.microsoft.com/office/drawing/2016/5/9/chartex" xmlns:cx4="http://schemas.microsoft.com/office/drawing/2016/5/10/chartex" xmlns:cx5="http://schemas.microsoft.com/office/drawing/2016/5/11/chartex" xmlns:cx6="http://schemas.microsoft.com/office/drawing/2016/5/12/chartex" xmlns:cx7="http://schemas.microsoft.com/office/drawing/2016/5/13/chartex" xmlns:cx8="http://schemas.microsoft.com/office/drawing/2016/5/14/chartex" xmlns:mc="http://schemas.openxmlformats.org/markup-compatibility/2006" xmlns:aink="http://schemas.microsoft.com/office/drawing/2016/ink" xmlns:am3d="http://schemas.microsoft.com/office/drawing/2017/model3d" xmlns:o="urn:schemas-microsoft-com:office:office" xmlns:r="http://schemas.openxmlformats.org/officeDocument/2006/relationships" xmlns:m="http://schemas.openxmlformats.org/officeDocument/2006/math" xmlns:v="urn:schemas-microsoft-com:vml" xmlns:wp14="http://schemas.microsoft.com/office/word/2010/wordprocessingDrawing" xmlns:wp="http://schemas.openxmlformats.org/drawingml/2006/wordprocessingDrawing" xmlns:w10="urn:schemas-microsoft-com:office:word" xmlns:w="http://schemas.openxmlformats.org/wordprocessingml/2006/main" xmlns:w14="http://schemas.microsoft.com/office/word/2010/wordml" xmlns:w15="http://schemas.microsoft.com/office/word/2012/wordml" xmlns:w16cex="http://schemas.microsoft.com/office/word/2018/wordml/cex" xmlns:w16cid="http://schemas.microsoft.com/office/word/2016/wordml/cid" xmlns:w16="http://schemas.microsoft.com/office/word/2018/wordml" xmlns:w16sdtdh="http://schemas.microsoft.com/office/word/2020/wordml/sdtdatahash" xmlns:w16se="http://schemas.microsoft.com/office/word/2015/wordml/symex" xmlns:wpg="http://schemas.microsoft.com/office/word/2010/wordprocessingGroup" xmlns:wpi="http://schemas.microsoft.com/office/word/2010/wordprocessingInk" xmlns:wne="http://schemas.microsoft.com/office/word/2006/wordml" xmlns:wps="http://schemas.microsoft.com/office/word/2010/wordprocessingShape" mc:Ignorable="w14 w15 w16se w16cid w16 w16cex w16sdtdh wp14">
   <w:p>
     <w:pPr>
       <w:pBdr>
@@ -2560,7 +2675,7 @@
 </file>
 
 <file path=word/footnotes.xml><?xml version="1.0" encoding="utf-8"?>
-<w:footnotes xmlns:wpc="http://schemas.microsoft.com/office/word/2010/wordprocessingCanvas" xmlns:cx="http://schemas.microsoft.com/office/drawing/2014/chartex" xmlns:cx1="http://schemas.microsoft.com/office/drawing/2015/9/8/chartex" xmlns:cx2="http://schemas.microsoft.com/office/drawing/2015/10/21/chartex" xmlns:cx3="http://schemas.microsoft.com/office/drawing/2016/5/9/chartex" xmlns:cx4="http://schemas.microsoft.com/office/drawing/2016/5/10/chartex" xmlns:cx5="http://schemas.microsoft.com/office/drawing/2016/5/11/chartex" xmlns:cx6="http://schemas.microsoft.com/office/drawing/2016/5/12/chartex" xmlns:cx7="http://schemas.microsoft.com/office/drawing/2016/5/13/chartex" xmlns:cx8="http://schemas.microsoft.com/office/drawing/2016/5/14/chartex" xmlns:mc="http://schemas.openxmlformats.org/markup-compatibility/2006" xmlns:aink="http://schemas.microsoft.com/office/drawing/2016/ink" xmlns:am3d="http://schemas.microsoft.com/office/drawing/2017/model3d" xmlns:o="urn:schemas-microsoft-com:office:office" xmlns:r="http://schemas.openxmlformats.org/officeDocument/2006/relationships" xmlns:m="http://schemas.openxmlformats.org/officeDocument/2006/math" xmlns:v="urn:schemas-microsoft-com:vml" xmlns:wp14="http://schemas.microsoft.com/office/word/2010/wordprocessingDrawing" xmlns:wp="http://schemas.openxmlformats.org/drawingml/2006/wordprocessingDrawing" xmlns:w10="urn:schemas-microsoft-com:office:word" xmlns:w="http://schemas.openxmlformats.org/wordprocessingml/2006/main" xmlns:w14="http://schemas.microsoft.com/office/word/2010/wordml" xmlns:w15="http://schemas.microsoft.com/office/word/2012/wordml" xmlns:w16cid="http://schemas.microsoft.com/office/word/2016/wordml/cid" xmlns:w16se="http://schemas.microsoft.com/office/word/2015/wordml/symex" xmlns:wpg="http://schemas.microsoft.com/office/word/2010/wordprocessingGroup" xmlns:wpi="http://schemas.microsoft.com/office/word/2010/wordprocessingInk" xmlns:wne="http://schemas.microsoft.com/office/word/2006/wordml" xmlns:wps="http://schemas.microsoft.com/office/word/2010/wordprocessingShape" mc:Ignorable="w14 w15 w16se w16cid wp14">
+<w:footnotes xmlns:wpc="http://schemas.microsoft.com/office/word/2010/wordprocessingCanvas" xmlns:cx="http://schemas.microsoft.com/office/drawing/2014/chartex" xmlns:cx1="http://schemas.microsoft.com/office/drawing/2015/9/8/chartex" xmlns:cx2="http://schemas.microsoft.com/office/drawing/2015/10/21/chartex" xmlns:cx3="http://schemas.microsoft.com/office/drawing/2016/5/9/chartex" xmlns:cx4="http://schemas.microsoft.com/office/drawing/2016/5/10/chartex" xmlns:cx5="http://schemas.microsoft.com/office/drawing/2016/5/11/chartex" xmlns:cx6="http://schemas.microsoft.com/office/drawing/2016/5/12/chartex" xmlns:cx7="http://schemas.microsoft.com/office/drawing/2016/5/13/chartex" xmlns:cx8="http://schemas.microsoft.com/office/drawing/2016/5/14/chartex" xmlns:mc="http://schemas.openxmlformats.org/markup-compatibility/2006" xmlns:aink="http://schemas.microsoft.com/office/drawing/2016/ink" xmlns:am3d="http://schemas.microsoft.com/office/drawing/2017/model3d" xmlns:o="urn:schemas-microsoft-com:office:office" xmlns:r="http://schemas.openxmlformats.org/officeDocument/2006/relationships" xmlns:m="http://schemas.openxmlformats.org/officeDocument/2006/math" xmlns:v="urn:schemas-microsoft-com:vml" xmlns:wp14="http://schemas.microsoft.com/office/word/2010/wordprocessingDrawing" xmlns:wp="http://schemas.openxmlformats.org/drawingml/2006/wordprocessingDrawing" xmlns:w10="urn:schemas-microsoft-com:office:word" xmlns:w="http://schemas.openxmlformats.org/wordprocessingml/2006/main" xmlns:w14="http://schemas.microsoft.com/office/word/2010/wordml" xmlns:w15="http://schemas.microsoft.com/office/word/2012/wordml" xmlns:w16cex="http://schemas.microsoft.com/office/word/2018/wordml/cex" xmlns:w16cid="http://schemas.microsoft.com/office/word/2016/wordml/cid" xmlns:w16="http://schemas.microsoft.com/office/word/2018/wordml" xmlns:w16sdtdh="http://schemas.microsoft.com/office/word/2020/wordml/sdtdatahash" xmlns:w16se="http://schemas.microsoft.com/office/word/2015/wordml/symex" xmlns:wpg="http://schemas.microsoft.com/office/word/2010/wordprocessingGroup" xmlns:wpi="http://schemas.microsoft.com/office/word/2010/wordprocessingInk" xmlns:wne="http://schemas.microsoft.com/office/word/2006/wordml" xmlns:wps="http://schemas.microsoft.com/office/word/2010/wordprocessingShape" mc:Ignorable="w14 w15 w16se w16cid w16 w16cex w16sdtdh wp14">
   <w:footnote w:type="separator" w:id="-1">
     <w:p>
       <w:r>
@@ -2579,7 +2694,7 @@
 </file>
 
 <file path=word/styles.xml><?xml version="1.0" encoding="utf-8"?>
-<w:styles xmlns:mc="http://schemas.openxmlformats.org/markup-compatibility/2006" xmlns:r="http://schemas.openxmlformats.org/officeDocument/2006/relationships" xmlns:w="http://schemas.openxmlformats.org/wordprocessingml/2006/main" xmlns:w14="http://schemas.microsoft.com/office/word/2010/wordml" xmlns:w15="http://schemas.microsoft.com/office/word/2012/wordml" xmlns:w16cid="http://schemas.microsoft.com/office/word/2016/wordml/cid" xmlns:w16se="http://schemas.microsoft.com/office/word/2015/wordml/symex" mc:Ignorable="w14 w15 w16se w16cid">
+<w:styles xmlns:mc="http://schemas.openxmlformats.org/markup-compatibility/2006" xmlns:r="http://schemas.openxmlformats.org/officeDocument/2006/relationships" xmlns:w="http://schemas.openxmlformats.org/wordprocessingml/2006/main" xmlns:w14="http://schemas.microsoft.com/office/word/2010/wordml" xmlns:w15="http://schemas.microsoft.com/office/word/2012/wordml" xmlns:w16cex="http://schemas.microsoft.com/office/word/2018/wordml/cex" xmlns:w16cid="http://schemas.microsoft.com/office/word/2016/wordml/cid" xmlns:w16="http://schemas.microsoft.com/office/word/2018/wordml" xmlns:w16sdtdh="http://schemas.microsoft.com/office/word/2020/wordml/sdtdatahash" xmlns:w16se="http://schemas.microsoft.com/office/word/2015/wordml/symex" mc:Ignorable="w14 w15 w16se w16cid w16 w16cex w16sdtdh">
   <w:docDefaults>
     <w:rPrDefault>
       <w:rPr>
@@ -2589,7 +2704,7 @@
     </w:rPrDefault>
     <w:pPrDefault/>
   </w:docDefaults>
-  <w:latentStyles w:defLockedState="0" w:defUIPriority="99" w:defSemiHidden="0" w:defUnhideWhenUsed="0" w:defQFormat="0" w:count="375">
+  <w:latentStyles w:defLockedState="0" w:defUIPriority="99" w:defSemiHidden="0" w:defUnhideWhenUsed="0" w:defQFormat="0" w:count="376">
     <w:lsdException w:name="Normal" w:uiPriority="0" w:qFormat="1"/>
     <w:lsdException w:name="heading 1" w:uiPriority="9" w:qFormat="1"/>
     <w:lsdException w:name="heading 2" w:semiHidden="1" w:uiPriority="9" w:unhideWhenUsed="1" w:qFormat="1"/>
@@ -2695,7 +2810,6 @@
     <w:lsdException w:name="HTML Sample" w:semiHidden="1" w:unhideWhenUsed="1"/>
     <w:lsdException w:name="HTML Typewriter" w:semiHidden="1" w:unhideWhenUsed="1"/>
     <w:lsdException w:name="HTML Variable" w:semiHidden="1" w:unhideWhenUsed="1"/>
-    <w:lsdException w:name="Normal Table" w:semiHidden="1" w:unhideWhenUsed="1"/>
     <w:lsdException w:name="annotation subject" w:semiHidden="1" w:unhideWhenUsed="1"/>
     <w:lsdException w:name="No List" w:semiHidden="1" w:unhideWhenUsed="1"/>
     <w:lsdException w:name="Outline List 1" w:semiHidden="1" w:unhideWhenUsed="1"/>
@@ -2742,10 +2856,8 @@
     <w:lsdException w:name="Table Subtle 2" w:semiHidden="1" w:unhideWhenUsed="1"/>
     <w:lsdException w:name="Table Web 1" w:semiHidden="1" w:unhideWhenUsed="1"/>
     <w:lsdException w:name="Table Web 2" w:semiHidden="1" w:unhideWhenUsed="1"/>
-    <w:lsdException w:name="Table Web 3" w:semiHidden="1" w:unhideWhenUsed="1"/>
     <w:lsdException w:name="Balloon Text" w:semiHidden="1" w:unhideWhenUsed="1"/>
     <w:lsdException w:name="Table Grid" w:uiPriority="39"/>
-    <w:lsdException w:name="Table Theme" w:semiHidden="1" w:unhideWhenUsed="1"/>
     <w:lsdException w:name="Placeholder Text" w:semiHidden="1"/>
     <w:lsdException w:name="No Spacing" w:uiPriority="1" w:qFormat="1"/>
     <w:lsdException w:name="Light Shading" w:uiPriority="60"/>
@@ -2965,6 +3077,7 @@
     <w:lsdException w:name="Smart Hyperlink" w:semiHidden="1" w:unhideWhenUsed="1"/>
     <w:lsdException w:name="Hashtag" w:semiHidden="1" w:unhideWhenUsed="1"/>
     <w:lsdException w:name="Unresolved Mention" w:semiHidden="1" w:unhideWhenUsed="1"/>
+    <w:lsdException w:name="Smart Link" w:semiHidden="1" w:unhideWhenUsed="1"/>
   </w:latentStyles>
   <w:style w:type="paragraph" w:default="1" w:styleId="Normal">
     <w:name w:val="Normal"/>

</xml_diff>

<commit_message>
Update summary with highlight of Spark-Hudi and Flink-Hudi integration. Change capitalization of terms.
</commit_message>
<xml_diff>
--- a/file/CV_Geser_Dugarov.docx
+++ b/file/CV_Geser_Dugarov.docx
@@ -1,6 +1,6 @@
 
 <file path=word/document.xml><?xml version="1.0" encoding="utf-8"?>
-<w:document xmlns:wpc="http://schemas.microsoft.com/office/word/2010/wordprocessingCanvas" xmlns:cx="http://schemas.microsoft.com/office/drawing/2014/chartex" xmlns:cx1="http://schemas.microsoft.com/office/drawing/2015/9/8/chartex" xmlns:cx2="http://schemas.microsoft.com/office/drawing/2015/10/21/chartex" xmlns:cx3="http://schemas.microsoft.com/office/drawing/2016/5/9/chartex" xmlns:cx4="http://schemas.microsoft.com/office/drawing/2016/5/10/chartex" xmlns:cx5="http://schemas.microsoft.com/office/drawing/2016/5/11/chartex" xmlns:cx6="http://schemas.microsoft.com/office/drawing/2016/5/12/chartex" xmlns:cx7="http://schemas.microsoft.com/office/drawing/2016/5/13/chartex" xmlns:cx8="http://schemas.microsoft.com/office/drawing/2016/5/14/chartex" xmlns:mc="http://schemas.openxmlformats.org/markup-compatibility/2006" xmlns:aink="http://schemas.microsoft.com/office/drawing/2016/ink" xmlns:am3d="http://schemas.microsoft.com/office/drawing/2017/model3d" xmlns:o="urn:schemas-microsoft-com:office:office" xmlns:r="http://schemas.openxmlformats.org/officeDocument/2006/relationships" xmlns:m="http://schemas.openxmlformats.org/officeDocument/2006/math" xmlns:v="urn:schemas-microsoft-com:vml" xmlns:wp14="http://schemas.microsoft.com/office/word/2010/wordprocessingDrawing" xmlns:wp="http://schemas.openxmlformats.org/drawingml/2006/wordprocessingDrawing" xmlns:w10="urn:schemas-microsoft-com:office:word" xmlns:w="http://schemas.openxmlformats.org/wordprocessingml/2006/main" xmlns:w14="http://schemas.microsoft.com/office/word/2010/wordml" xmlns:w15="http://schemas.microsoft.com/office/word/2012/wordml" xmlns:w16cex="http://schemas.microsoft.com/office/word/2018/wordml/cex" xmlns:w16cid="http://schemas.microsoft.com/office/word/2016/wordml/cid" xmlns:w16="http://schemas.microsoft.com/office/word/2018/wordml" xmlns:w16sdtdh="http://schemas.microsoft.com/office/word/2020/wordml/sdtdatahash" xmlns:w16se="http://schemas.microsoft.com/office/word/2015/wordml/symex" xmlns:wpg="http://schemas.microsoft.com/office/word/2010/wordprocessingGroup" xmlns:wpi="http://schemas.microsoft.com/office/word/2010/wordprocessingInk" xmlns:wne="http://schemas.microsoft.com/office/word/2006/wordml" xmlns:wps="http://schemas.microsoft.com/office/word/2010/wordprocessingShape" mc:Ignorable="w14 w15 w16se w16cid w16 w16cex w16sdtdh wp14">
+<w:document xmlns:wpc="http://schemas.microsoft.com/office/word/2010/wordprocessingCanvas" xmlns:cx="http://schemas.microsoft.com/office/drawing/2014/chartex" xmlns:cx1="http://schemas.microsoft.com/office/drawing/2015/9/8/chartex" xmlns:mc="http://schemas.openxmlformats.org/markup-compatibility/2006" xmlns:o="urn:schemas-microsoft-com:office:office" xmlns:r="http://schemas.openxmlformats.org/officeDocument/2006/relationships" xmlns:m="http://schemas.openxmlformats.org/officeDocument/2006/math" xmlns:v="urn:schemas-microsoft-com:vml" xmlns:wp14="http://schemas.microsoft.com/office/word/2010/wordprocessingDrawing" xmlns:wp="http://schemas.openxmlformats.org/drawingml/2006/wordprocessingDrawing" xmlns:w10="urn:schemas-microsoft-com:office:word" xmlns:w="http://schemas.openxmlformats.org/wordprocessingml/2006/main" xmlns:w14="http://schemas.microsoft.com/office/word/2010/wordml" xmlns:w15="http://schemas.microsoft.com/office/word/2012/wordml" xmlns:w16se="http://schemas.microsoft.com/office/word/2015/wordml/symex" xmlns:wpg="http://schemas.microsoft.com/office/word/2010/wordprocessingGroup" xmlns:wpi="http://schemas.microsoft.com/office/word/2010/wordprocessingInk" xmlns:wne="http://schemas.microsoft.com/office/word/2006/wordml" xmlns:wps="http://schemas.microsoft.com/office/word/2010/wordprocessingShape" mc:Ignorable="w14 w15 w16se wp14">
   <w:body>
     <w:p>
       <w:pPr>
@@ -23,7 +23,7 @@
     </w:p>
     <w:tbl>
       <w:tblPr>
-        <w:tblStyle w:val="a3"/>
+        <w:tblStyle w:val="a9"/>
         <w:tblW w:w="8614" w:type="dxa"/>
         <w:jc w:val="center"/>
         <w:tblInd w:w="0" w:type="dxa"/>
@@ -71,9 +71,8 @@
                 <w:sz w:val="28"/>
                 <w:szCs w:val="28"/>
               </w:rPr>
-              <w:t xml:space="preserve">GESER DUGAROV, Ph.D.  </w:t>
-            </w:r>
-            <w:proofErr w:type="gramStart"/>
+              <w:t xml:space="preserve">GESER DUGAROV, Ph.D.  |  </w:t>
+            </w:r>
             <w:r>
               <w:rPr>
                 <w:b/>
@@ -81,18 +80,8 @@
                 <w:sz w:val="28"/>
                 <w:szCs w:val="28"/>
               </w:rPr>
-              <w:t xml:space="preserve">|  </w:t>
-            </w:r>
-            <w:r>
-              <w:rPr>
-                <w:b/>
-                <w:color w:val="000000"/>
-                <w:sz w:val="28"/>
-                <w:szCs w:val="28"/>
-              </w:rPr>
               <w:t>Software</w:t>
             </w:r>
-            <w:proofErr w:type="gramEnd"/>
             <w:r>
               <w:rPr>
                 <w:b/>
@@ -329,61 +318,47 @@
           <w:szCs w:val="24"/>
         </w:rPr>
       </w:pPr>
-      <w:r>
-        <w:rPr>
-          <w:color w:val="000000"/>
-          <w:sz w:val="24"/>
-          <w:szCs w:val="24"/>
-        </w:rPr>
-        <w:t xml:space="preserve">Software Engineer developing </w:t>
-      </w:r>
-      <w:r>
-        <w:rPr>
-          <w:color w:val="000000"/>
-          <w:sz w:val="24"/>
-          <w:szCs w:val="24"/>
-        </w:rPr>
-        <w:t xml:space="preserve">core functionality in a </w:t>
-      </w:r>
-      <w:r>
-        <w:rPr>
-          <w:color w:val="000000"/>
-          <w:sz w:val="24"/>
-          <w:szCs w:val="24"/>
-        </w:rPr>
-        <w:t>D</w:t>
-      </w:r>
-      <w:r>
-        <w:rPr>
-          <w:color w:val="000000"/>
-          <w:sz w:val="24"/>
-          <w:szCs w:val="24"/>
-        </w:rPr>
-        <w:t xml:space="preserve">ata </w:t>
-      </w:r>
-      <w:r>
-        <w:rPr>
-          <w:color w:val="000000"/>
-          <w:sz w:val="24"/>
-          <w:szCs w:val="24"/>
-        </w:rPr>
-        <w:t>L</w:t>
-      </w:r>
-      <w:r>
-        <w:rPr>
-          <w:color w:val="000000"/>
-          <w:sz w:val="24"/>
-          <w:szCs w:val="24"/>
-        </w:rPr>
-        <w:t>akehouse</w:t>
-      </w:r>
-      <w:r>
-        <w:rPr>
-          <w:color w:val="000000"/>
-          <w:sz w:val="24"/>
-          <w:szCs w:val="24"/>
-        </w:rPr>
-        <w:t xml:space="preserve"> platform</w:t>
+      <w:bookmarkStart w:id="0" w:name="_heading=h.gjdgxs" w:colFirst="0" w:colLast="0"/>
+      <w:bookmarkEnd w:id="0"/>
+      <w:r>
+        <w:rPr>
+          <w:color w:val="000000"/>
+          <w:sz w:val="24"/>
+          <w:szCs w:val="24"/>
+        </w:rPr>
+        <w:t xml:space="preserve">Software Engineer developing core functionality on a data lakehouse platform to extract value from </w:t>
+      </w:r>
+      <w:r>
+        <w:rPr>
+          <w:color w:val="000000"/>
+          <w:sz w:val="24"/>
+          <w:szCs w:val="24"/>
+        </w:rPr>
+        <w:t>petabyte</w:t>
+      </w:r>
+      <w:r>
+        <w:rPr>
+          <w:color w:val="000000"/>
+          <w:sz w:val="24"/>
+          <w:szCs w:val="24"/>
+        </w:rPr>
+        <w:t>-scale data</w:t>
+      </w:r>
+      <w:r>
+        <w:rPr>
+          <w:color w:val="000000"/>
+          <w:sz w:val="24"/>
+          <w:szCs w:val="24"/>
+        </w:rPr>
+        <w:t xml:space="preserve">. </w:t>
+      </w:r>
+      <w:r>
+        <w:rPr>
+          <w:color w:val="000000"/>
+          <w:sz w:val="24"/>
+          <w:szCs w:val="24"/>
+        </w:rPr>
+        <w:t>Hands-on experience with Apache Spark and Apache Flink, with a focus on Hudi-Spark and Hudi-Flink integrations.</w:t>
       </w:r>
       <w:r>
         <w:rPr>
@@ -392,39 +367,15 @@
           <w:szCs w:val="24"/>
         </w:rPr>
         <w:t xml:space="preserve"> </w:t>
-      </w:r>
-      <w:r>
-        <w:rPr>
-          <w:color w:val="000000"/>
-          <w:sz w:val="24"/>
-          <w:szCs w:val="24"/>
-        </w:rPr>
-        <w:t>to extract value from PB-scale data</w:t>
-      </w:r>
-      <w:r>
-        <w:rPr>
-          <w:color w:val="000000"/>
-          <w:sz w:val="24"/>
-          <w:szCs w:val="24"/>
-        </w:rPr>
-        <w:t xml:space="preserve">. </w:t>
-      </w:r>
-      <w:r>
-        <w:rPr>
-          <w:color w:val="000000"/>
-          <w:sz w:val="24"/>
-          <w:szCs w:val="24"/>
-        </w:rPr>
-        <w:t xml:space="preserve">Also </w:t>
       </w:r>
       <w:hyperlink r:id="rId10" w:history="1">
         <w:r>
           <w:rPr>
-            <w:rStyle w:val="Hyperlink"/>
+            <w:rStyle w:val="ad"/>
             <w:sz w:val="24"/>
             <w:szCs w:val="24"/>
           </w:rPr>
-          <w:t>contributing</w:t>
+          <w:t>Open-source contributor</w:t>
         </w:r>
       </w:hyperlink>
       <w:r>
@@ -439,53 +390,65 @@
           <w:sz w:val="24"/>
           <w:szCs w:val="24"/>
         </w:rPr>
-        <w:t xml:space="preserve">the </w:t>
-      </w:r>
-      <w:r>
-        <w:rPr>
-          <w:sz w:val="24"/>
-          <w:szCs w:val="24"/>
-        </w:rPr>
-        <w:t>open</w:t>
-      </w:r>
-      <w:r>
-        <w:rPr>
-          <w:sz w:val="24"/>
-          <w:szCs w:val="24"/>
-        </w:rPr>
-        <w:t>-</w:t>
-      </w:r>
-      <w:r>
-        <w:rPr>
-          <w:sz w:val="24"/>
-          <w:szCs w:val="24"/>
-        </w:rPr>
-        <w:t>source</w:t>
-      </w:r>
-      <w:r>
-        <w:rPr>
-          <w:color w:val="000000"/>
-          <w:sz w:val="24"/>
-          <w:szCs w:val="24"/>
-        </w:rPr>
+        <w:t>Apache Hudi</w:t>
+      </w:r>
+      <w:r>
+        <w:rPr>
+          <w:color w:val="000000"/>
+          <w:sz w:val="24"/>
+          <w:szCs w:val="24"/>
+        </w:rPr>
+        <w:t>,</w:t>
+      </w:r>
+      <w:r>
         <w:t xml:space="preserve"> </w:t>
       </w:r>
       <w:r>
         <w:rPr>
-          <w:sz w:val="24"/>
-          <w:szCs w:val="24"/>
-        </w:rPr>
-        <w:t>Apache Hudi project</w:t>
-      </w:r>
-      <w:r>
-        <w:rPr>
-          <w:color w:val="000000"/>
-          <w:sz w:val="24"/>
-          <w:szCs w:val="24"/>
-        </w:rPr>
-        <w:t>,</w:t>
-      </w:r>
-      <w:r>
+          <w:color w:val="000000"/>
+          <w:sz w:val="24"/>
+          <w:szCs w:val="24"/>
+        </w:rPr>
+        <w:t>focus</w:t>
+      </w:r>
+      <w:r>
+        <w:rPr>
+          <w:color w:val="000000"/>
+          <w:sz w:val="24"/>
+          <w:szCs w:val="24"/>
+        </w:rPr>
+        <w:t>ing</w:t>
+      </w:r>
+      <w:r>
+        <w:rPr>
+          <w:color w:val="000000"/>
+          <w:sz w:val="24"/>
+          <w:szCs w:val="24"/>
+        </w:rPr>
+        <w:t xml:space="preserve"> on </w:t>
+      </w:r>
+      <w:r>
+        <w:rPr>
+          <w:color w:val="000000"/>
+          <w:sz w:val="24"/>
+          <w:szCs w:val="24"/>
+        </w:rPr>
+        <w:t xml:space="preserve">streaming </w:t>
+      </w:r>
+      <w:r>
+        <w:rPr>
+          <w:color w:val="000000"/>
+          <w:sz w:val="24"/>
+          <w:szCs w:val="24"/>
+        </w:rPr>
+        <w:t>performance and solution</w:t>
+      </w:r>
+      <w:r>
+        <w:rPr>
+          <w:color w:val="000000"/>
+          <w:sz w:val="24"/>
+          <w:szCs w:val="24"/>
+        </w:rPr>
         <w:t xml:space="preserve"> </w:t>
       </w:r>
       <w:r>
@@ -494,89 +457,7 @@
           <w:sz w:val="24"/>
           <w:szCs w:val="24"/>
         </w:rPr>
-        <w:t>with a focus on performance and solution</w:t>
-      </w:r>
-      <w:r>
-        <w:rPr>
-          <w:color w:val="000000"/>
-          <w:sz w:val="24"/>
-          <w:szCs w:val="24"/>
-        </w:rPr>
-        <w:t xml:space="preserve"> </w:t>
-      </w:r>
-      <w:r>
-        <w:rPr>
-          <w:color w:val="000000"/>
-          <w:sz w:val="24"/>
-          <w:szCs w:val="24"/>
-        </w:rPr>
         <w:t>usability</w:t>
-      </w:r>
-      <w:r>
-        <w:rPr>
-          <w:color w:val="000000"/>
-          <w:sz w:val="24"/>
-          <w:szCs w:val="24"/>
-        </w:rPr>
-        <w:t>.</w:t>
-      </w:r>
-      <w:bookmarkStart w:id="0" w:name="_heading=h.gjdgxs" w:colFirst="0" w:colLast="0"/>
-      <w:bookmarkEnd w:id="0"/>
-      <w:r>
-        <w:rPr>
-          <w:color w:val="000000"/>
-          <w:sz w:val="24"/>
-          <w:szCs w:val="24"/>
-        </w:rPr>
-        <w:t xml:space="preserve"> </w:t>
-      </w:r>
-      <w:r>
-        <w:rPr>
-          <w:color w:val="000000"/>
-          <w:sz w:val="24"/>
-          <w:szCs w:val="24"/>
-        </w:rPr>
-        <w:t>Extensive</w:t>
-      </w:r>
-      <w:r>
-        <w:rPr>
-          <w:color w:val="000000"/>
-          <w:sz w:val="24"/>
-          <w:szCs w:val="24"/>
-        </w:rPr>
-        <w:t xml:space="preserve"> experience</w:t>
-      </w:r>
-      <w:r>
-        <w:rPr>
-          <w:color w:val="000000"/>
-          <w:sz w:val="24"/>
-          <w:szCs w:val="24"/>
-        </w:rPr>
-        <w:t xml:space="preserve"> in research and data analysis</w:t>
-      </w:r>
-      <w:r>
-        <w:rPr>
-          <w:color w:val="000000"/>
-          <w:sz w:val="24"/>
-          <w:szCs w:val="24"/>
-        </w:rPr>
-        <w:t>;</w:t>
-      </w:r>
-      <w:r>
-        <w:rPr>
-          <w:color w:val="000000"/>
-          <w:sz w:val="24"/>
-          <w:szCs w:val="24"/>
-        </w:rPr>
-        <w:t xml:space="preserve"> </w:t>
-      </w:r>
-      <w:r>
-        <w:rPr>
-          <w:color w:val="000000"/>
-          <w:sz w:val="24"/>
-          <w:szCs w:val="24"/>
-        </w:rPr>
-        <w:t>PhD</w:t>
       </w:r>
       <w:r>
         <w:rPr>
@@ -610,7 +491,71 @@
           <w:sz w:val="24"/>
           <w:szCs w:val="24"/>
         </w:rPr>
-        <w:t>Strong interest in Big Data and Distributed Systems</w:t>
+        <w:t>Extensive</w:t>
+      </w:r>
+      <w:r>
+        <w:rPr>
+          <w:color w:val="000000"/>
+          <w:sz w:val="24"/>
+          <w:szCs w:val="24"/>
+        </w:rPr>
+        <w:t xml:space="preserve"> experience</w:t>
+      </w:r>
+      <w:r>
+        <w:rPr>
+          <w:color w:val="000000"/>
+          <w:sz w:val="24"/>
+          <w:szCs w:val="24"/>
+        </w:rPr>
+        <w:t xml:space="preserve"> in research and data analysis</w:t>
+      </w:r>
+      <w:r>
+        <w:rPr>
+          <w:color w:val="000000"/>
+          <w:sz w:val="24"/>
+          <w:szCs w:val="24"/>
+        </w:rPr>
+        <w:t>;</w:t>
+      </w:r>
+      <w:r>
+        <w:rPr>
+          <w:color w:val="000000"/>
+          <w:sz w:val="24"/>
+          <w:szCs w:val="24"/>
+        </w:rPr>
+        <w:t xml:space="preserve"> </w:t>
+      </w:r>
+      <w:r>
+        <w:rPr>
+          <w:color w:val="000000"/>
+          <w:sz w:val="24"/>
+          <w:szCs w:val="24"/>
+        </w:rPr>
+        <w:t>PhD</w:t>
+      </w:r>
+      <w:r>
+        <w:rPr>
+          <w:color w:val="000000"/>
+          <w:sz w:val="24"/>
+          <w:szCs w:val="24"/>
+        </w:rPr>
+        <w:t>.</w:t>
+      </w:r>
+      <w:r>
+        <w:rPr>
+          <w:color w:val="000000"/>
+          <w:sz w:val="24"/>
+          <w:szCs w:val="24"/>
+        </w:rPr>
+        <w:t xml:space="preserve"> Strong interest in big data and distributed s</w:t>
+      </w:r>
+      <w:r>
+        <w:rPr>
+          <w:color w:val="000000"/>
+          <w:sz w:val="24"/>
+          <w:szCs w:val="24"/>
+        </w:rPr>
+        <w:t>ystems</w:t>
       </w:r>
       <w:r>
         <w:rPr>
@@ -801,7 +746,7 @@
     </w:p>
     <w:tbl>
       <w:tblPr>
-        <w:tblStyle w:val="a4"/>
+        <w:tblStyle w:val="aa"/>
         <w:tblW w:w="9854" w:type="dxa"/>
         <w:tblInd w:w="-108" w:type="dxa"/>
         <w:tblLayout w:type="fixed"/>
@@ -1019,7 +964,7 @@
             <w:hyperlink r:id="rId11" w:history="1">
               <w:r>
                 <w:rPr>
-                  <w:rStyle w:val="Hyperlink"/>
+                  <w:rStyle w:val="ad"/>
                   <w:b/>
                   <w:sz w:val="24"/>
                   <w:szCs w:val="24"/>
@@ -1078,71 +1023,31 @@
           <w:sz w:val="24"/>
           <w:szCs w:val="24"/>
         </w:rPr>
-        <w:t>of</w:t>
-      </w:r>
-      <w:r>
-        <w:rPr>
-          <w:color w:val="000000"/>
-          <w:sz w:val="24"/>
-          <w:szCs w:val="24"/>
-        </w:rPr>
-        <w:t xml:space="preserve"> a </w:t>
-      </w:r>
-      <w:r>
-        <w:rPr>
-          <w:color w:val="000000"/>
-          <w:sz w:val="24"/>
-          <w:szCs w:val="24"/>
-        </w:rPr>
-        <w:t>D</w:t>
-      </w:r>
-      <w:r>
-        <w:rPr>
-          <w:color w:val="000000"/>
-          <w:sz w:val="24"/>
-          <w:szCs w:val="24"/>
-        </w:rPr>
-        <w:t xml:space="preserve">ata </w:t>
-      </w:r>
-      <w:r>
-        <w:rPr>
-          <w:color w:val="000000"/>
-          <w:sz w:val="24"/>
-          <w:szCs w:val="24"/>
-        </w:rPr>
-        <w:t>L</w:t>
-      </w:r>
-      <w:r>
-        <w:rPr>
-          <w:color w:val="000000"/>
-          <w:sz w:val="24"/>
-          <w:szCs w:val="24"/>
-        </w:rPr>
-        <w:t>akehouse</w:t>
-      </w:r>
-      <w:r>
-        <w:rPr>
-          <w:color w:val="000000"/>
-          <w:sz w:val="24"/>
-          <w:szCs w:val="24"/>
-        </w:rPr>
-        <w:t xml:space="preserve"> platform</w:t>
-      </w:r>
-      <w:r>
-        <w:rPr>
-          <w:color w:val="000000"/>
-          <w:sz w:val="24"/>
-          <w:szCs w:val="24"/>
-        </w:rPr>
-        <w:t xml:space="preserve"> </w:t>
-      </w:r>
-      <w:r>
-        <w:rPr>
-          <w:color w:val="000000"/>
-          <w:sz w:val="24"/>
-          <w:szCs w:val="24"/>
-        </w:rPr>
-        <w:t>for Big Data processing on</w:t>
+        <w:t>for b</w:t>
+      </w:r>
+      <w:r>
+        <w:rPr>
+          <w:color w:val="000000"/>
+          <w:sz w:val="24"/>
+          <w:szCs w:val="24"/>
+        </w:rPr>
+        <w:t>ig</w:t>
+      </w:r>
+      <w:r>
+        <w:rPr>
+          <w:color w:val="000000"/>
+          <w:sz w:val="24"/>
+          <w:szCs w:val="24"/>
+        </w:rPr>
+        <w:t xml:space="preserve"> d</w:t>
+      </w:r>
+      <w:r>
+        <w:rPr>
+          <w:color w:val="000000"/>
+          <w:sz w:val="24"/>
+          <w:szCs w:val="24"/>
+        </w:rPr>
+        <w:t>ata processing on</w:t>
       </w:r>
       <w:r>
         <w:rPr>
@@ -1260,8 +1165,17 @@
           <w:sz w:val="24"/>
           <w:szCs w:val="24"/>
         </w:rPr>
-        <w:t>Improved performance of Flink stream writing, decreasing processing time by 2x</w:t>
-      </w:r>
+        <w:t xml:space="preserve">Improved performance of Flink stream writing, decreasing processing time by </w:t>
+      </w:r>
+      <w:proofErr w:type="gramStart"/>
+      <w:r>
+        <w:rPr>
+          <w:sz w:val="24"/>
+          <w:szCs w:val="24"/>
+        </w:rPr>
+        <w:t>2x</w:t>
+      </w:r>
+      <w:proofErr w:type="gramEnd"/>
       <w:r>
         <w:rPr>
           <w:sz w:val="24"/>
@@ -1305,7 +1219,7 @@
     </w:p>
     <w:tbl>
       <w:tblPr>
-        <w:tblStyle w:val="a4"/>
+        <w:tblStyle w:val="aa"/>
         <w:tblW w:w="9854" w:type="dxa"/>
         <w:tblInd w:w="-108" w:type="dxa"/>
         <w:tblLayout w:type="fixed"/>
@@ -1534,7 +1448,7 @@
       <w:hyperlink r:id="rId12" w:history="1">
         <w:r>
           <w:rPr>
-            <w:rStyle w:val="Hyperlink"/>
+            <w:rStyle w:val="ad"/>
             <w:sz w:val="24"/>
             <w:szCs w:val="24"/>
           </w:rPr>
@@ -1560,7 +1474,14 @@
           <w:sz w:val="24"/>
           <w:szCs w:val="24"/>
         </w:rPr>
-        <w:t xml:space="preserve"> Data L</w:t>
+        <w:t xml:space="preserve"> </w:t>
+      </w:r>
+      <w:r>
+        <w:rPr>
+          <w:sz w:val="24"/>
+          <w:szCs w:val="24"/>
+        </w:rPr>
+        <w:t>data l</w:t>
       </w:r>
       <w:r>
         <w:rPr>
@@ -1690,28 +1611,46 @@
           <w:sz w:val="24"/>
           <w:szCs w:val="24"/>
         </w:rPr>
-        <w:t xml:space="preserve">• </w:t>
-      </w:r>
-      <w:r>
-        <w:rPr>
-          <w:sz w:val="24"/>
-          <w:szCs w:val="24"/>
-        </w:rPr>
-        <w:t xml:space="preserve">Optimized serialization and deserialization of data stream records in </w:t>
-      </w:r>
-      <w:r>
-        <w:rPr>
-          <w:sz w:val="24"/>
-          <w:szCs w:val="24"/>
-        </w:rPr>
-        <w:t xml:space="preserve">Apache </w:t>
-      </w:r>
-      <w:r>
-        <w:rPr>
-          <w:sz w:val="24"/>
-          <w:szCs w:val="24"/>
-        </w:rPr>
-        <w:t>Flink stream writing, resulting in a 30% increase in processing speed and 2x reduction in memory usage</w:t>
+        <w:t>• </w:t>
+      </w:r>
+      <w:bookmarkStart w:id="1" w:name="_GoBack"/>
+      <w:bookmarkEnd w:id="1"/>
+      <w:r>
+        <w:rPr>
+          <w:sz w:val="24"/>
+          <w:szCs w:val="24"/>
+        </w:rPr>
+        <w:t>Optimized serialization and deserialization of records in Flink stream writing</w:t>
+      </w:r>
+      <w:r>
+        <w:rPr>
+          <w:sz w:val="24"/>
+          <w:szCs w:val="24"/>
+        </w:rPr>
+        <w:t xml:space="preserve"> to Hudi table</w:t>
+      </w:r>
+      <w:r>
+        <w:rPr>
+          <w:sz w:val="24"/>
+          <w:szCs w:val="24"/>
+        </w:rPr>
+        <w:t xml:space="preserve">, resulting in a 30% increase in processing speed and </w:t>
+      </w:r>
+      <w:proofErr w:type="gramStart"/>
+      <w:r>
+        <w:rPr>
+          <w:sz w:val="24"/>
+          <w:szCs w:val="24"/>
+        </w:rPr>
+        <w:t>2x</w:t>
+      </w:r>
+      <w:proofErr w:type="gramEnd"/>
+      <w:r>
+        <w:rPr>
+          <w:sz w:val="24"/>
+          <w:szCs w:val="24"/>
+        </w:rPr>
+        <w:t xml:space="preserve"> reduction in memory usage</w:t>
       </w:r>
       <w:r>
         <w:rPr>
@@ -1723,7 +1662,7 @@
       <w:hyperlink r:id="rId13" w:history="1">
         <w:r>
           <w:rPr>
-            <w:rStyle w:val="Hyperlink"/>
+            <w:rStyle w:val="ad"/>
             <w:sz w:val="24"/>
             <w:szCs w:val="24"/>
           </w:rPr>
@@ -1740,7 +1679,7 @@
       <w:hyperlink r:id="rId14" w:history="1">
         <w:r>
           <w:rPr>
-            <w:rStyle w:val="Hyperlink"/>
+            <w:rStyle w:val="ad"/>
             <w:sz w:val="24"/>
             <w:szCs w:val="24"/>
           </w:rPr>
@@ -1752,36 +1691,19 @@
           <w:sz w:val="24"/>
           <w:szCs w:val="24"/>
         </w:rPr>
-        <w:t xml:space="preserve">, </w:t>
+        <w:t>).</w:t>
+      </w:r>
+      <w:r>
+        <w:rPr>
+          <w:sz w:val="24"/>
+          <w:szCs w:val="24"/>
+        </w:rPr>
+        <w:t xml:space="preserve"> Released in </w:t>
       </w:r>
       <w:hyperlink r:id="rId15" w:history="1">
         <w:r>
           <w:rPr>
-            <w:rStyle w:val="Hyperlink"/>
-            <w:sz w:val="24"/>
-            <w:szCs w:val="24"/>
-          </w:rPr>
-          <w:t>umbrella ticket</w:t>
-        </w:r>
-      </w:hyperlink>
-      <w:r>
-        <w:rPr>
-          <w:sz w:val="24"/>
-          <w:szCs w:val="24"/>
-        </w:rPr>
-        <w:t>).</w:t>
-      </w:r>
-      <w:r>
-        <w:rPr>
-          <w:sz w:val="24"/>
-          <w:szCs w:val="24"/>
-        </w:rPr>
-        <w:t xml:space="preserve"> Released in </w:t>
-      </w:r>
-      <w:hyperlink r:id="rId16" w:history="1">
-        <w:r>
-          <w:rPr>
-            <w:rStyle w:val="Hyperlink"/>
+            <w:rStyle w:val="ad"/>
             <w:sz w:val="24"/>
             <w:szCs w:val="24"/>
           </w:rPr>
@@ -1827,17 +1749,26 @@
         </w:rPr>
         <w:t xml:space="preserve">Implemented </w:t>
       </w:r>
-      <w:r>
-        <w:rPr>
-          <w:sz w:val="24"/>
-          <w:szCs w:val="24"/>
-        </w:rPr>
-        <w:t>4 local optimizations (</w:t>
-      </w:r>
-      <w:hyperlink r:id="rId17" w:history="1">
+      <w:proofErr w:type="gramStart"/>
+      <w:r>
+        <w:rPr>
+          <w:sz w:val="24"/>
+          <w:szCs w:val="24"/>
+        </w:rPr>
+        <w:t>4</w:t>
+      </w:r>
+      <w:proofErr w:type="gramEnd"/>
+      <w:r>
+        <w:rPr>
+          <w:sz w:val="24"/>
+          <w:szCs w:val="24"/>
+        </w:rPr>
+        <w:t xml:space="preserve"> local optimizations (</w:t>
+      </w:r>
+      <w:hyperlink r:id="rId16" w:history="1">
         <w:r>
           <w:rPr>
-            <w:rStyle w:val="Hyperlink"/>
+            <w:rStyle w:val="ad"/>
             <w:sz w:val="24"/>
             <w:szCs w:val="24"/>
           </w:rPr>
@@ -1851,10 +1782,10 @@
         </w:rPr>
         <w:t xml:space="preserve">, </w:t>
       </w:r>
-      <w:hyperlink r:id="rId18" w:history="1">
+      <w:hyperlink r:id="rId17" w:history="1">
         <w:r>
           <w:rPr>
-            <w:rStyle w:val="Hyperlink"/>
+            <w:rStyle w:val="ad"/>
             <w:sz w:val="24"/>
             <w:szCs w:val="24"/>
           </w:rPr>
@@ -1868,10 +1799,10 @@
         </w:rPr>
         <w:t xml:space="preserve">, </w:t>
       </w:r>
-      <w:hyperlink r:id="rId19" w:history="1">
+      <w:hyperlink r:id="rId18" w:history="1">
         <w:r>
           <w:rPr>
-            <w:rStyle w:val="Hyperlink"/>
+            <w:rStyle w:val="ad"/>
             <w:sz w:val="24"/>
             <w:szCs w:val="24"/>
           </w:rPr>
@@ -1885,10 +1816,10 @@
         </w:rPr>
         <w:t xml:space="preserve">, </w:t>
       </w:r>
-      <w:hyperlink r:id="rId20" w:history="1">
+      <w:hyperlink r:id="rId19" w:history="1">
         <w:r>
           <w:rPr>
-            <w:rStyle w:val="Hyperlink"/>
+            <w:rStyle w:val="ad"/>
             <w:sz w:val="24"/>
             <w:szCs w:val="24"/>
           </w:rPr>
@@ -1900,7 +1831,7 @@
           <w:sz w:val="24"/>
           <w:szCs w:val="24"/>
         </w:rPr>
-        <w:t>) in Flink stream writing, resulting in a 1</w:t>
+        <w:t>) resulting in a 1</w:t>
       </w:r>
       <w:r>
         <w:rPr>
@@ -1923,10 +1854,10 @@
         </w:rPr>
         <w:t xml:space="preserve"> Released in </w:t>
       </w:r>
-      <w:hyperlink r:id="rId21" w:history="1">
+      <w:hyperlink r:id="rId20" w:history="1">
         <w:r>
           <w:rPr>
-            <w:rStyle w:val="Hyperlink"/>
+            <w:rStyle w:val="ad"/>
             <w:sz w:val="24"/>
             <w:szCs w:val="24"/>
           </w:rPr>
@@ -1980,10 +1911,10 @@
         </w:rPr>
         <w:t xml:space="preserve">40+ </w:t>
       </w:r>
-      <w:hyperlink r:id="rId22" w:history="1">
+      <w:hyperlink r:id="rId21" w:history="1">
         <w:r>
           <w:rPr>
-            <w:rStyle w:val="Hyperlink"/>
+            <w:rStyle w:val="ad"/>
             <w:sz w:val="24"/>
             <w:szCs w:val="24"/>
           </w:rPr>
@@ -2001,7 +1932,7 @@
     </w:p>
     <w:tbl>
       <w:tblPr>
-        <w:tblStyle w:val="a4"/>
+        <w:tblStyle w:val="aa"/>
         <w:tblW w:w="9854" w:type="dxa"/>
         <w:tblInd w:w="-108" w:type="dxa"/>
         <w:tblLayout w:type="fixed"/>
@@ -2157,8 +2088,8 @@
                 <w:szCs w:val="24"/>
               </w:rPr>
             </w:pPr>
-            <w:bookmarkStart w:id="1" w:name="_heading=h.30j0zll" w:colFirst="0" w:colLast="0"/>
-            <w:bookmarkEnd w:id="1"/>
+            <w:bookmarkStart w:id="2" w:name="_heading=h.30j0zll" w:colFirst="0" w:colLast="0"/>
+            <w:bookmarkEnd w:id="2"/>
             <w:r>
               <w:rPr>
                 <w:b/>
@@ -2465,7 +2396,7 @@
     </w:p>
     <w:tbl>
       <w:tblPr>
-        <w:tblStyle w:val="a6"/>
+        <w:tblStyle w:val="ac"/>
         <w:tblW w:w="8753" w:type="dxa"/>
         <w:tblInd w:w="-108" w:type="dxa"/>
         <w:tblLayout w:type="fixed"/>
@@ -2588,7 +2519,7 @@
           <w:szCs w:val="24"/>
         </w:rPr>
       </w:pPr>
-      <w:hyperlink r:id="rId23">
+      <w:hyperlink r:id="rId22">
         <w:r>
           <w:rPr>
             <w:color w:val="0000FF"/>
@@ -2599,7 +2530,7 @@
       </w:hyperlink>
     </w:p>
     <w:sectPr>
-      <w:footerReference w:type="default" r:id="rId24"/>
+      <w:footerReference w:type="default" r:id="rId23"/>
       <w:pgSz w:w="11906" w:h="16838"/>
       <w:pgMar w:top="851" w:right="1134" w:bottom="851" w:left="1134" w:header="113" w:footer="113" w:gutter="0"/>
       <w:pgNumType w:start="1"/>
@@ -2610,7 +2541,7 @@
 </file>
 
 <file path=word/endnotes.xml><?xml version="1.0" encoding="utf-8"?>
-<w:endnotes xmlns:wpc="http://schemas.microsoft.com/office/word/2010/wordprocessingCanvas" xmlns:cx="http://schemas.microsoft.com/office/drawing/2014/chartex" xmlns:cx1="http://schemas.microsoft.com/office/drawing/2015/9/8/chartex" xmlns:cx2="http://schemas.microsoft.com/office/drawing/2015/10/21/chartex" xmlns:cx3="http://schemas.microsoft.com/office/drawing/2016/5/9/chartex" xmlns:cx4="http://schemas.microsoft.com/office/drawing/2016/5/10/chartex" xmlns:cx5="http://schemas.microsoft.com/office/drawing/2016/5/11/chartex" xmlns:cx6="http://schemas.microsoft.com/office/drawing/2016/5/12/chartex" xmlns:cx7="http://schemas.microsoft.com/office/drawing/2016/5/13/chartex" xmlns:cx8="http://schemas.microsoft.com/office/drawing/2016/5/14/chartex" xmlns:mc="http://schemas.openxmlformats.org/markup-compatibility/2006" xmlns:aink="http://schemas.microsoft.com/office/drawing/2016/ink" xmlns:am3d="http://schemas.microsoft.com/office/drawing/2017/model3d" xmlns:o="urn:schemas-microsoft-com:office:office" xmlns:r="http://schemas.openxmlformats.org/officeDocument/2006/relationships" xmlns:m="http://schemas.openxmlformats.org/officeDocument/2006/math" xmlns:v="urn:schemas-microsoft-com:vml" xmlns:wp14="http://schemas.microsoft.com/office/word/2010/wordprocessingDrawing" xmlns:wp="http://schemas.openxmlformats.org/drawingml/2006/wordprocessingDrawing" xmlns:w10="urn:schemas-microsoft-com:office:word" xmlns:w="http://schemas.openxmlformats.org/wordprocessingml/2006/main" xmlns:w14="http://schemas.microsoft.com/office/word/2010/wordml" xmlns:w15="http://schemas.microsoft.com/office/word/2012/wordml" xmlns:w16cex="http://schemas.microsoft.com/office/word/2018/wordml/cex" xmlns:w16cid="http://schemas.microsoft.com/office/word/2016/wordml/cid" xmlns:w16="http://schemas.microsoft.com/office/word/2018/wordml" xmlns:w16sdtdh="http://schemas.microsoft.com/office/word/2020/wordml/sdtdatahash" xmlns:w16se="http://schemas.microsoft.com/office/word/2015/wordml/symex" xmlns:wpg="http://schemas.microsoft.com/office/word/2010/wordprocessingGroup" xmlns:wpi="http://schemas.microsoft.com/office/word/2010/wordprocessingInk" xmlns:wne="http://schemas.microsoft.com/office/word/2006/wordml" xmlns:wps="http://schemas.microsoft.com/office/word/2010/wordprocessingShape" mc:Ignorable="w14 w15 w16se w16cid w16 w16cex w16sdtdh wp14">
+<w:endnotes xmlns:wpc="http://schemas.microsoft.com/office/word/2010/wordprocessingCanvas" xmlns:cx="http://schemas.microsoft.com/office/drawing/2014/chartex" xmlns:cx1="http://schemas.microsoft.com/office/drawing/2015/9/8/chartex" xmlns:mc="http://schemas.openxmlformats.org/markup-compatibility/2006" xmlns:o="urn:schemas-microsoft-com:office:office" xmlns:r="http://schemas.openxmlformats.org/officeDocument/2006/relationships" xmlns:m="http://schemas.openxmlformats.org/officeDocument/2006/math" xmlns:v="urn:schemas-microsoft-com:vml" xmlns:wp14="http://schemas.microsoft.com/office/word/2010/wordprocessingDrawing" xmlns:wp="http://schemas.openxmlformats.org/drawingml/2006/wordprocessingDrawing" xmlns:w10="urn:schemas-microsoft-com:office:word" xmlns:w="http://schemas.openxmlformats.org/wordprocessingml/2006/main" xmlns:w14="http://schemas.microsoft.com/office/word/2010/wordml" xmlns:w15="http://schemas.microsoft.com/office/word/2012/wordml" xmlns:w16se="http://schemas.microsoft.com/office/word/2015/wordml/symex" xmlns:wpg="http://schemas.microsoft.com/office/word/2010/wordprocessingGroup" xmlns:wpi="http://schemas.microsoft.com/office/word/2010/wordprocessingInk" xmlns:wne="http://schemas.microsoft.com/office/word/2006/wordml" xmlns:wps="http://schemas.microsoft.com/office/word/2010/wordprocessingShape" mc:Ignorable="w14 w15 w16se wp14">
   <w:endnote w:type="separator" w:id="-1">
     <w:p>
       <w:r>
@@ -2629,7 +2560,7 @@
 </file>
 
 <file path=word/footer1.xml><?xml version="1.0" encoding="utf-8"?>
-<w:ftr xmlns:wpc="http://schemas.microsoft.com/office/word/2010/wordprocessingCanvas" xmlns:cx="http://schemas.microsoft.com/office/drawing/2014/chartex" xmlns:cx1="http://schemas.microsoft.com/office/drawing/2015/9/8/chartex" xmlns:cx2="http://schemas.microsoft.com/office/drawing/2015/10/21/chartex" xmlns:cx3="http://schemas.microsoft.com/office/drawing/2016/5/9/chartex" xmlns:cx4="http://schemas.microsoft.com/office/drawing/2016/5/10/chartex" xmlns:cx5="http://schemas.microsoft.com/office/drawing/2016/5/11/chartex" xmlns:cx6="http://schemas.microsoft.com/office/drawing/2016/5/12/chartex" xmlns:cx7="http://schemas.microsoft.com/office/drawing/2016/5/13/chartex" xmlns:cx8="http://schemas.microsoft.com/office/drawing/2016/5/14/chartex" xmlns:mc="http://schemas.openxmlformats.org/markup-compatibility/2006" xmlns:aink="http://schemas.microsoft.com/office/drawing/2016/ink" xmlns:am3d="http://schemas.microsoft.com/office/drawing/2017/model3d" xmlns:o="urn:schemas-microsoft-com:office:office" xmlns:r="http://schemas.openxmlformats.org/officeDocument/2006/relationships" xmlns:m="http://schemas.openxmlformats.org/officeDocument/2006/math" xmlns:v="urn:schemas-microsoft-com:vml" xmlns:wp14="http://schemas.microsoft.com/office/word/2010/wordprocessingDrawing" xmlns:wp="http://schemas.openxmlformats.org/drawingml/2006/wordprocessingDrawing" xmlns:w10="urn:schemas-microsoft-com:office:word" xmlns:w="http://schemas.openxmlformats.org/wordprocessingml/2006/main" xmlns:w14="http://schemas.microsoft.com/office/word/2010/wordml" xmlns:w15="http://schemas.microsoft.com/office/word/2012/wordml" xmlns:w16cex="http://schemas.microsoft.com/office/word/2018/wordml/cex" xmlns:w16cid="http://schemas.microsoft.com/office/word/2016/wordml/cid" xmlns:w16="http://schemas.microsoft.com/office/word/2018/wordml" xmlns:w16sdtdh="http://schemas.microsoft.com/office/word/2020/wordml/sdtdatahash" xmlns:w16se="http://schemas.microsoft.com/office/word/2015/wordml/symex" xmlns:wpg="http://schemas.microsoft.com/office/word/2010/wordprocessingGroup" xmlns:wpi="http://schemas.microsoft.com/office/word/2010/wordprocessingInk" xmlns:wne="http://schemas.microsoft.com/office/word/2006/wordml" xmlns:wps="http://schemas.microsoft.com/office/word/2010/wordprocessingShape" mc:Ignorable="w14 w15 w16se w16cid w16 w16cex w16sdtdh wp14">
+<w:ftr xmlns:wpc="http://schemas.microsoft.com/office/word/2010/wordprocessingCanvas" xmlns:cx="http://schemas.microsoft.com/office/drawing/2014/chartex" xmlns:cx1="http://schemas.microsoft.com/office/drawing/2015/9/8/chartex" xmlns:mc="http://schemas.openxmlformats.org/markup-compatibility/2006" xmlns:o="urn:schemas-microsoft-com:office:office" xmlns:r="http://schemas.openxmlformats.org/officeDocument/2006/relationships" xmlns:m="http://schemas.openxmlformats.org/officeDocument/2006/math" xmlns:v="urn:schemas-microsoft-com:vml" xmlns:wp14="http://schemas.microsoft.com/office/word/2010/wordprocessingDrawing" xmlns:wp="http://schemas.openxmlformats.org/drawingml/2006/wordprocessingDrawing" xmlns:w10="urn:schemas-microsoft-com:office:word" xmlns:w="http://schemas.openxmlformats.org/wordprocessingml/2006/main" xmlns:w14="http://schemas.microsoft.com/office/word/2010/wordml" xmlns:w15="http://schemas.microsoft.com/office/word/2012/wordml" xmlns:w16se="http://schemas.microsoft.com/office/word/2015/wordml/symex" xmlns:wpg="http://schemas.microsoft.com/office/word/2010/wordprocessingGroup" xmlns:wpi="http://schemas.microsoft.com/office/word/2010/wordprocessingInk" xmlns:wne="http://schemas.microsoft.com/office/word/2006/wordml" xmlns:wps="http://schemas.microsoft.com/office/word/2010/wordprocessingShape" mc:Ignorable="w14 w15 w16se wp14">
   <w:p>
     <w:pPr>
       <w:pBdr>
@@ -2675,7 +2606,7 @@
 </file>
 
 <file path=word/footnotes.xml><?xml version="1.0" encoding="utf-8"?>
-<w:footnotes xmlns:wpc="http://schemas.microsoft.com/office/word/2010/wordprocessingCanvas" xmlns:cx="http://schemas.microsoft.com/office/drawing/2014/chartex" xmlns:cx1="http://schemas.microsoft.com/office/drawing/2015/9/8/chartex" xmlns:cx2="http://schemas.microsoft.com/office/drawing/2015/10/21/chartex" xmlns:cx3="http://schemas.microsoft.com/office/drawing/2016/5/9/chartex" xmlns:cx4="http://schemas.microsoft.com/office/drawing/2016/5/10/chartex" xmlns:cx5="http://schemas.microsoft.com/office/drawing/2016/5/11/chartex" xmlns:cx6="http://schemas.microsoft.com/office/drawing/2016/5/12/chartex" xmlns:cx7="http://schemas.microsoft.com/office/drawing/2016/5/13/chartex" xmlns:cx8="http://schemas.microsoft.com/office/drawing/2016/5/14/chartex" xmlns:mc="http://schemas.openxmlformats.org/markup-compatibility/2006" xmlns:aink="http://schemas.microsoft.com/office/drawing/2016/ink" xmlns:am3d="http://schemas.microsoft.com/office/drawing/2017/model3d" xmlns:o="urn:schemas-microsoft-com:office:office" xmlns:r="http://schemas.openxmlformats.org/officeDocument/2006/relationships" xmlns:m="http://schemas.openxmlformats.org/officeDocument/2006/math" xmlns:v="urn:schemas-microsoft-com:vml" xmlns:wp14="http://schemas.microsoft.com/office/word/2010/wordprocessingDrawing" xmlns:wp="http://schemas.openxmlformats.org/drawingml/2006/wordprocessingDrawing" xmlns:w10="urn:schemas-microsoft-com:office:word" xmlns:w="http://schemas.openxmlformats.org/wordprocessingml/2006/main" xmlns:w14="http://schemas.microsoft.com/office/word/2010/wordml" xmlns:w15="http://schemas.microsoft.com/office/word/2012/wordml" xmlns:w16cex="http://schemas.microsoft.com/office/word/2018/wordml/cex" xmlns:w16cid="http://schemas.microsoft.com/office/word/2016/wordml/cid" xmlns:w16="http://schemas.microsoft.com/office/word/2018/wordml" xmlns:w16sdtdh="http://schemas.microsoft.com/office/word/2020/wordml/sdtdatahash" xmlns:w16se="http://schemas.microsoft.com/office/word/2015/wordml/symex" xmlns:wpg="http://schemas.microsoft.com/office/word/2010/wordprocessingGroup" xmlns:wpi="http://schemas.microsoft.com/office/word/2010/wordprocessingInk" xmlns:wne="http://schemas.microsoft.com/office/word/2006/wordml" xmlns:wps="http://schemas.microsoft.com/office/word/2010/wordprocessingShape" mc:Ignorable="w14 w15 w16se w16cid w16 w16cex w16sdtdh wp14">
+<w:footnotes xmlns:wpc="http://schemas.microsoft.com/office/word/2010/wordprocessingCanvas" xmlns:cx="http://schemas.microsoft.com/office/drawing/2014/chartex" xmlns:cx1="http://schemas.microsoft.com/office/drawing/2015/9/8/chartex" xmlns:mc="http://schemas.openxmlformats.org/markup-compatibility/2006" xmlns:o="urn:schemas-microsoft-com:office:office" xmlns:r="http://schemas.openxmlformats.org/officeDocument/2006/relationships" xmlns:m="http://schemas.openxmlformats.org/officeDocument/2006/math" xmlns:v="urn:schemas-microsoft-com:vml" xmlns:wp14="http://schemas.microsoft.com/office/word/2010/wordprocessingDrawing" xmlns:wp="http://schemas.openxmlformats.org/drawingml/2006/wordprocessingDrawing" xmlns:w10="urn:schemas-microsoft-com:office:word" xmlns:w="http://schemas.openxmlformats.org/wordprocessingml/2006/main" xmlns:w14="http://schemas.microsoft.com/office/word/2010/wordml" xmlns:w15="http://schemas.microsoft.com/office/word/2012/wordml" xmlns:w16se="http://schemas.microsoft.com/office/word/2015/wordml/symex" xmlns:wpg="http://schemas.microsoft.com/office/word/2010/wordprocessingGroup" xmlns:wpi="http://schemas.microsoft.com/office/word/2010/wordprocessingInk" xmlns:wne="http://schemas.microsoft.com/office/word/2006/wordml" xmlns:wps="http://schemas.microsoft.com/office/word/2010/wordprocessingShape" mc:Ignorable="w14 w15 w16se wp14">
   <w:footnote w:type="separator" w:id="-1">
     <w:p>
       <w:r>
@@ -2694,7 +2625,7 @@
 </file>
 
 <file path=word/styles.xml><?xml version="1.0" encoding="utf-8"?>
-<w:styles xmlns:mc="http://schemas.openxmlformats.org/markup-compatibility/2006" xmlns:r="http://schemas.openxmlformats.org/officeDocument/2006/relationships" xmlns:w="http://schemas.openxmlformats.org/wordprocessingml/2006/main" xmlns:w14="http://schemas.microsoft.com/office/word/2010/wordml" xmlns:w15="http://schemas.microsoft.com/office/word/2012/wordml" xmlns:w16cex="http://schemas.microsoft.com/office/word/2018/wordml/cex" xmlns:w16cid="http://schemas.microsoft.com/office/word/2016/wordml/cid" xmlns:w16="http://schemas.microsoft.com/office/word/2018/wordml" xmlns:w16sdtdh="http://schemas.microsoft.com/office/word/2020/wordml/sdtdatahash" xmlns:w16se="http://schemas.microsoft.com/office/word/2015/wordml/symex" mc:Ignorable="w14 w15 w16se w16cid w16 w16cex w16sdtdh">
+<w:styles xmlns:mc="http://schemas.openxmlformats.org/markup-compatibility/2006" xmlns:r="http://schemas.openxmlformats.org/officeDocument/2006/relationships" xmlns:w="http://schemas.openxmlformats.org/wordprocessingml/2006/main" xmlns:w14="http://schemas.microsoft.com/office/word/2010/wordml" xmlns:w15="http://schemas.microsoft.com/office/word/2012/wordml" xmlns:w16se="http://schemas.microsoft.com/office/word/2015/wordml/symex" mc:Ignorable="w14 w15 w16se">
   <w:docDefaults>
     <w:rPrDefault>
       <w:rPr>
@@ -2704,7 +2635,7 @@
     </w:rPrDefault>
     <w:pPrDefault/>
   </w:docDefaults>
-  <w:latentStyles w:defLockedState="0" w:defUIPriority="99" w:defSemiHidden="0" w:defUnhideWhenUsed="0" w:defQFormat="0" w:count="376">
+  <w:latentStyles w:defLockedState="0" w:defUIPriority="99" w:defSemiHidden="0" w:defUnhideWhenUsed="0" w:defQFormat="0" w:count="371">
     <w:lsdException w:name="Normal" w:uiPriority="0" w:qFormat="1"/>
     <w:lsdException w:name="heading 1" w:uiPriority="9" w:qFormat="1"/>
     <w:lsdException w:name="heading 2" w:semiHidden="1" w:uiPriority="9" w:unhideWhenUsed="1" w:qFormat="1"/>
@@ -2810,6 +2741,7 @@
     <w:lsdException w:name="HTML Sample" w:semiHidden="1" w:unhideWhenUsed="1"/>
     <w:lsdException w:name="HTML Typewriter" w:semiHidden="1" w:unhideWhenUsed="1"/>
     <w:lsdException w:name="HTML Variable" w:semiHidden="1" w:unhideWhenUsed="1"/>
+    <w:lsdException w:name="Normal Table" w:semiHidden="1" w:unhideWhenUsed="1"/>
     <w:lsdException w:name="annotation subject" w:semiHidden="1" w:unhideWhenUsed="1"/>
     <w:lsdException w:name="No List" w:semiHidden="1" w:unhideWhenUsed="1"/>
     <w:lsdException w:name="Outline List 1" w:semiHidden="1" w:unhideWhenUsed="1"/>
@@ -2856,8 +2788,10 @@
     <w:lsdException w:name="Table Subtle 2" w:semiHidden="1" w:unhideWhenUsed="1"/>
     <w:lsdException w:name="Table Web 1" w:semiHidden="1" w:unhideWhenUsed="1"/>
     <w:lsdException w:name="Table Web 2" w:semiHidden="1" w:unhideWhenUsed="1"/>
+    <w:lsdException w:name="Table Web 3" w:semiHidden="1" w:unhideWhenUsed="1"/>
     <w:lsdException w:name="Balloon Text" w:semiHidden="1" w:unhideWhenUsed="1"/>
     <w:lsdException w:name="Table Grid" w:uiPriority="39"/>
+    <w:lsdException w:name="Table Theme" w:semiHidden="1" w:unhideWhenUsed="1"/>
     <w:lsdException w:name="Placeholder Text" w:semiHidden="1"/>
     <w:lsdException w:name="No Spacing" w:uiPriority="1" w:qFormat="1"/>
     <w:lsdException w:name="Light Shading" w:uiPriority="60"/>
@@ -3073,19 +3007,14 @@
     <w:lsdException w:name="List Table 5 Dark Accent 6" w:uiPriority="50"/>
     <w:lsdException w:name="List Table 6 Colorful Accent 6" w:uiPriority="51"/>
     <w:lsdException w:name="List Table 7 Colorful Accent 6" w:uiPriority="52"/>
-    <w:lsdException w:name="Mention" w:semiHidden="1" w:unhideWhenUsed="1"/>
-    <w:lsdException w:name="Smart Hyperlink" w:semiHidden="1" w:unhideWhenUsed="1"/>
-    <w:lsdException w:name="Hashtag" w:semiHidden="1" w:unhideWhenUsed="1"/>
-    <w:lsdException w:name="Unresolved Mention" w:semiHidden="1" w:unhideWhenUsed="1"/>
-    <w:lsdException w:name="Smart Link" w:semiHidden="1" w:unhideWhenUsed="1"/>
   </w:latentStyles>
-  <w:style w:type="paragraph" w:default="1" w:styleId="Normal">
+  <w:style w:type="paragraph" w:default="1" w:styleId="a">
     <w:name w:val="Normal"/>
   </w:style>
-  <w:style w:type="paragraph" w:styleId="Heading1">
+  <w:style w:type="paragraph" w:styleId="1">
     <w:name w:val="heading 1"/>
-    <w:basedOn w:val="Normal"/>
-    <w:next w:val="Normal"/>
+    <w:basedOn w:val="a"/>
+    <w:next w:val="a"/>
     <w:pPr>
       <w:keepNext/>
       <w:keepLines/>
@@ -3098,10 +3027,10 @@
       <w:szCs w:val="48"/>
     </w:rPr>
   </w:style>
-  <w:style w:type="paragraph" w:styleId="Heading2">
+  <w:style w:type="paragraph" w:styleId="2">
     <w:name w:val="heading 2"/>
-    <w:basedOn w:val="Normal"/>
-    <w:next w:val="Normal"/>
+    <w:basedOn w:val="a"/>
+    <w:next w:val="a"/>
     <w:pPr>
       <w:keepNext/>
       <w:keepLines/>
@@ -3114,10 +3043,10 @@
       <w:szCs w:val="36"/>
     </w:rPr>
   </w:style>
-  <w:style w:type="paragraph" w:styleId="Heading3">
+  <w:style w:type="paragraph" w:styleId="3">
     <w:name w:val="heading 3"/>
-    <w:basedOn w:val="Normal"/>
-    <w:next w:val="Normal"/>
+    <w:basedOn w:val="a"/>
+    <w:next w:val="a"/>
     <w:pPr>
       <w:keepNext/>
       <w:keepLines/>
@@ -3130,10 +3059,10 @@
       <w:szCs w:val="28"/>
     </w:rPr>
   </w:style>
-  <w:style w:type="paragraph" w:styleId="Heading4">
+  <w:style w:type="paragraph" w:styleId="4">
     <w:name w:val="heading 4"/>
-    <w:basedOn w:val="Normal"/>
-    <w:next w:val="Normal"/>
+    <w:basedOn w:val="a"/>
+    <w:next w:val="a"/>
     <w:pPr>
       <w:keepNext/>
       <w:keepLines/>
@@ -3146,10 +3075,10 @@
       <w:szCs w:val="24"/>
     </w:rPr>
   </w:style>
-  <w:style w:type="paragraph" w:styleId="Heading5">
+  <w:style w:type="paragraph" w:styleId="5">
     <w:name w:val="heading 5"/>
-    <w:basedOn w:val="Normal"/>
-    <w:next w:val="Normal"/>
+    <w:basedOn w:val="a"/>
+    <w:next w:val="a"/>
     <w:pPr>
       <w:keepNext/>
       <w:keepLines/>
@@ -3162,10 +3091,10 @@
       <w:szCs w:val="22"/>
     </w:rPr>
   </w:style>
-  <w:style w:type="paragraph" w:styleId="Heading6">
+  <w:style w:type="paragraph" w:styleId="6">
     <w:name w:val="heading 6"/>
-    <w:basedOn w:val="Normal"/>
-    <w:next w:val="Normal"/>
+    <w:basedOn w:val="a"/>
+    <w:next w:val="a"/>
     <w:pPr>
       <w:keepNext/>
       <w:keepLines/>
@@ -3176,13 +3105,13 @@
       <w:b/>
     </w:rPr>
   </w:style>
-  <w:style w:type="character" w:default="1" w:styleId="DefaultParagraphFont">
+  <w:style w:type="character" w:default="1" w:styleId="a0">
     <w:name w:val="Default Paragraph Font"/>
     <w:uiPriority w:val="1"/>
     <w:semiHidden/>
     <w:unhideWhenUsed/>
   </w:style>
-  <w:style w:type="table" w:default="1" w:styleId="TableNormal">
+  <w:style w:type="table" w:default="1" w:styleId="a1">
     <w:name w:val="Normal Table"/>
     <w:uiPriority w:val="99"/>
     <w:semiHidden/>
@@ -3197,7 +3126,7 @@
       </w:tblCellMar>
     </w:tblPr>
   </w:style>
-  <w:style w:type="numbering" w:default="1" w:styleId="NoList">
+  <w:style w:type="numbering" w:default="1" w:styleId="a2">
     <w:name w:val="No List"/>
     <w:uiPriority w:val="99"/>
     <w:semiHidden/>
@@ -3214,10 +3143,10 @@
       </w:tblCellMar>
     </w:tblPr>
   </w:style>
-  <w:style w:type="paragraph" w:styleId="Title">
+  <w:style w:type="paragraph" w:styleId="a3">
     <w:name w:val="Title"/>
-    <w:basedOn w:val="Normal"/>
-    <w:next w:val="Normal"/>
+    <w:basedOn w:val="a"/>
+    <w:next w:val="a"/>
     <w:pPr>
       <w:keepNext/>
       <w:keepLines/>
@@ -3240,10 +3169,10 @@
       </w:tblCellMar>
     </w:tblPr>
   </w:style>
-  <w:style w:type="paragraph" w:styleId="Subtitle">
+  <w:style w:type="paragraph" w:styleId="a4">
     <w:name w:val="Subtitle"/>
-    <w:basedOn w:val="Normal"/>
-    <w:next w:val="Normal"/>
+    <w:basedOn w:val="a"/>
+    <w:next w:val="a"/>
     <w:pPr>
       <w:keepNext/>
       <w:keepLines/>
@@ -3256,72 +3185,6 @@
       <w:sz w:val="48"/>
       <w:szCs w:val="48"/>
     </w:rPr>
-  </w:style>
-  <w:style w:type="table" w:customStyle="1" w:styleId="a">
-    <w:basedOn w:val="TableNormal2"/>
-    <w:tblPr>
-      <w:tblStyleRowBandSize w:val="1"/>
-      <w:tblStyleColBandSize w:val="1"/>
-      <w:tblCellMar>
-        <w:left w:w="108" w:type="dxa"/>
-        <w:right w:w="108" w:type="dxa"/>
-      </w:tblCellMar>
-    </w:tblPr>
-  </w:style>
-  <w:style w:type="table" w:customStyle="1" w:styleId="a0">
-    <w:basedOn w:val="TableNormal2"/>
-    <w:tblPr>
-      <w:tblStyleRowBandSize w:val="1"/>
-      <w:tblStyleColBandSize w:val="1"/>
-      <w:tblCellMar>
-        <w:left w:w="108" w:type="dxa"/>
-        <w:right w:w="108" w:type="dxa"/>
-      </w:tblCellMar>
-    </w:tblPr>
-  </w:style>
-  <w:style w:type="table" w:customStyle="1" w:styleId="a1">
-    <w:basedOn w:val="TableNormal2"/>
-    <w:tblPr>
-      <w:tblStyleRowBandSize w:val="1"/>
-      <w:tblStyleColBandSize w:val="1"/>
-      <w:tblCellMar>
-        <w:left w:w="108" w:type="dxa"/>
-        <w:right w:w="108" w:type="dxa"/>
-      </w:tblCellMar>
-    </w:tblPr>
-  </w:style>
-  <w:style w:type="table" w:customStyle="1" w:styleId="a2">
-    <w:basedOn w:val="TableNormal2"/>
-    <w:tblPr>
-      <w:tblStyleRowBandSize w:val="1"/>
-      <w:tblStyleColBandSize w:val="1"/>
-      <w:tblCellMar>
-        <w:left w:w="108" w:type="dxa"/>
-        <w:right w:w="108" w:type="dxa"/>
-      </w:tblCellMar>
-    </w:tblPr>
-  </w:style>
-  <w:style w:type="table" w:customStyle="1" w:styleId="a3">
-    <w:basedOn w:val="TableNormal2"/>
-    <w:tblPr>
-      <w:tblStyleRowBandSize w:val="1"/>
-      <w:tblStyleColBandSize w:val="1"/>
-      <w:tblCellMar>
-        <w:left w:w="108" w:type="dxa"/>
-        <w:right w:w="108" w:type="dxa"/>
-      </w:tblCellMar>
-    </w:tblPr>
-  </w:style>
-  <w:style w:type="table" w:customStyle="1" w:styleId="a4">
-    <w:basedOn w:val="TableNormal2"/>
-    <w:tblPr>
-      <w:tblStyleRowBandSize w:val="1"/>
-      <w:tblStyleColBandSize w:val="1"/>
-      <w:tblCellMar>
-        <w:left w:w="108" w:type="dxa"/>
-        <w:right w:w="108" w:type="dxa"/>
-      </w:tblCellMar>
-    </w:tblPr>
   </w:style>
   <w:style w:type="table" w:customStyle="1" w:styleId="a5">
     <w:basedOn w:val="TableNormal2"/>
@@ -3345,9 +3208,75 @@
       </w:tblCellMar>
     </w:tblPr>
   </w:style>
-  <w:style w:type="character" w:styleId="Hyperlink">
+  <w:style w:type="table" w:customStyle="1" w:styleId="a7">
+    <w:basedOn w:val="TableNormal2"/>
+    <w:tblPr>
+      <w:tblStyleRowBandSize w:val="1"/>
+      <w:tblStyleColBandSize w:val="1"/>
+      <w:tblCellMar>
+        <w:left w:w="108" w:type="dxa"/>
+        <w:right w:w="108" w:type="dxa"/>
+      </w:tblCellMar>
+    </w:tblPr>
+  </w:style>
+  <w:style w:type="table" w:customStyle="1" w:styleId="a8">
+    <w:basedOn w:val="TableNormal2"/>
+    <w:tblPr>
+      <w:tblStyleRowBandSize w:val="1"/>
+      <w:tblStyleColBandSize w:val="1"/>
+      <w:tblCellMar>
+        <w:left w:w="108" w:type="dxa"/>
+        <w:right w:w="108" w:type="dxa"/>
+      </w:tblCellMar>
+    </w:tblPr>
+  </w:style>
+  <w:style w:type="table" w:customStyle="1" w:styleId="a9">
+    <w:basedOn w:val="TableNormal2"/>
+    <w:tblPr>
+      <w:tblStyleRowBandSize w:val="1"/>
+      <w:tblStyleColBandSize w:val="1"/>
+      <w:tblCellMar>
+        <w:left w:w="108" w:type="dxa"/>
+        <w:right w:w="108" w:type="dxa"/>
+      </w:tblCellMar>
+    </w:tblPr>
+  </w:style>
+  <w:style w:type="table" w:customStyle="1" w:styleId="aa">
+    <w:basedOn w:val="TableNormal2"/>
+    <w:tblPr>
+      <w:tblStyleRowBandSize w:val="1"/>
+      <w:tblStyleColBandSize w:val="1"/>
+      <w:tblCellMar>
+        <w:left w:w="108" w:type="dxa"/>
+        <w:right w:w="108" w:type="dxa"/>
+      </w:tblCellMar>
+    </w:tblPr>
+  </w:style>
+  <w:style w:type="table" w:customStyle="1" w:styleId="ab">
+    <w:basedOn w:val="TableNormal2"/>
+    <w:tblPr>
+      <w:tblStyleRowBandSize w:val="1"/>
+      <w:tblStyleColBandSize w:val="1"/>
+      <w:tblCellMar>
+        <w:left w:w="108" w:type="dxa"/>
+        <w:right w:w="108" w:type="dxa"/>
+      </w:tblCellMar>
+    </w:tblPr>
+  </w:style>
+  <w:style w:type="table" w:customStyle="1" w:styleId="ac">
+    <w:basedOn w:val="TableNormal2"/>
+    <w:tblPr>
+      <w:tblStyleRowBandSize w:val="1"/>
+      <w:tblStyleColBandSize w:val="1"/>
+      <w:tblCellMar>
+        <w:left w:w="108" w:type="dxa"/>
+        <w:right w:w="108" w:type="dxa"/>
+      </w:tblCellMar>
+    </w:tblPr>
+  </w:style>
+  <w:style w:type="character" w:styleId="ad">
     <w:name w:val="Hyperlink"/>
-    <w:basedOn w:val="DefaultParagraphFont"/>
+    <w:basedOn w:val="a0"/>
     <w:uiPriority w:val="99"/>
     <w:unhideWhenUsed/>
     <w:rsid w:val="00AF24F0"/>
@@ -3358,7 +3287,7 @@
   </w:style>
   <w:style w:type="character" w:customStyle="1" w:styleId="UnresolvedMention1">
     <w:name w:val="Unresolved Mention1"/>
-    <w:basedOn w:val="DefaultParagraphFont"/>
+    <w:basedOn w:val="a0"/>
     <w:uiPriority w:val="99"/>
     <w:semiHidden/>
     <w:unhideWhenUsed/>
@@ -3368,9 +3297,9 @@
       <w:shd w:val="clear" w:color="auto" w:fill="E1DFDD"/>
     </w:rPr>
   </w:style>
-  <w:style w:type="character" w:styleId="FollowedHyperlink">
+  <w:style w:type="character" w:styleId="ae">
     <w:name w:val="FollowedHyperlink"/>
-    <w:basedOn w:val="DefaultParagraphFont"/>
+    <w:basedOn w:val="a0"/>
     <w:uiPriority w:val="99"/>
     <w:semiHidden/>
     <w:unhideWhenUsed/>
@@ -3382,7 +3311,7 @@
   </w:style>
   <w:style w:type="character" w:customStyle="1" w:styleId="UnresolvedMention2">
     <w:name w:val="Unresolved Mention2"/>
-    <w:basedOn w:val="DefaultParagraphFont"/>
+    <w:basedOn w:val="a0"/>
     <w:uiPriority w:val="99"/>
     <w:semiHidden/>
     <w:unhideWhenUsed/>
@@ -3394,7 +3323,7 @@
   </w:style>
   <w:style w:type="character" w:customStyle="1" w:styleId="UnresolvedMention3">
     <w:name w:val="Unresolved Mention3"/>
-    <w:basedOn w:val="DefaultParagraphFont"/>
+    <w:basedOn w:val="a0"/>
     <w:uiPriority w:val="99"/>
     <w:semiHidden/>
     <w:unhideWhenUsed/>
@@ -3404,9 +3333,9 @@
       <w:shd w:val="clear" w:color="auto" w:fill="E1DFDD"/>
     </w:rPr>
   </w:style>
-  <w:style w:type="character" w:styleId="UnresolvedMention">
+  <w:style w:type="character" w:customStyle="1" w:styleId="UnresolvedMention">
     <w:name w:val="Unresolved Mention"/>
-    <w:basedOn w:val="DefaultParagraphFont"/>
+    <w:basedOn w:val="a0"/>
     <w:uiPriority w:val="99"/>
     <w:semiHidden/>
     <w:unhideWhenUsed/>

</xml_diff>

<commit_message>
Remove personal mission from summary
</commit_message>
<xml_diff>
--- a/file/CV_Geser_Dugarov.docx
+++ b/file/CV_Geser_Dugarov.docx
@@ -563,64 +563,10 @@
           <w:sz w:val="24"/>
           <w:szCs w:val="24"/>
         </w:rPr>
-        <w:t xml:space="preserve">. </w:t>
-      </w:r>
-      <w:r>
-        <w:rPr>
-          <w:color w:val="000000"/>
-          <w:sz w:val="24"/>
-          <w:szCs w:val="24"/>
-        </w:rPr>
-        <w:t>Personal mission: "Living a balanced life. Helping professionals work smarter, not harder</w:t>
-      </w:r>
-      <w:r>
-        <w:rPr>
-          <w:color w:val="000000"/>
-          <w:sz w:val="24"/>
-          <w:szCs w:val="24"/>
-        </w:rPr>
-        <w:t>,</w:t>
-      </w:r>
-      <w:r>
-        <w:rPr>
-          <w:color w:val="000000"/>
-          <w:sz w:val="24"/>
-          <w:szCs w:val="24"/>
-        </w:rPr>
-        <w:t xml:space="preserve"> by creating automat</w:t>
-      </w:r>
-      <w:r>
-        <w:rPr>
-          <w:color w:val="000000"/>
-          <w:sz w:val="24"/>
-          <w:szCs w:val="24"/>
-        </w:rPr>
-        <w:t>ed</w:t>
-      </w:r>
-      <w:r>
-        <w:rPr>
-          <w:color w:val="000000"/>
-          <w:sz w:val="24"/>
-          <w:szCs w:val="24"/>
-        </w:rPr>
-        <w:t xml:space="preserve"> systems for their routine</w:t>
-      </w:r>
-      <w:r>
-        <w:rPr>
-          <w:color w:val="000000"/>
-          <w:sz w:val="24"/>
-          <w:szCs w:val="24"/>
-        </w:rPr>
-        <w:t>s</w:t>
-      </w:r>
-      <w:r>
-        <w:rPr>
-          <w:color w:val="000000"/>
-          <w:sz w:val="24"/>
-          <w:szCs w:val="24"/>
-        </w:rPr>
-        <w:t>."</w:t>
-      </w:r>
+        <w:t>.</w:t>
+      </w:r>
+      <w:bookmarkStart w:id="1" w:name="_GoBack"/>
+      <w:bookmarkEnd w:id="1"/>
     </w:p>
     <w:p>
       <w:pPr>
@@ -1613,8 +1559,6 @@
         </w:rPr>
         <w:t>• </w:t>
       </w:r>
-      <w:bookmarkStart w:id="1" w:name="_GoBack"/>
-      <w:bookmarkEnd w:id="1"/>
       <w:r>
         <w:rPr>
           <w:sz w:val="24"/>

</xml_diff>